<commit_message>
Update mounting hole templates
</commit_message>
<xml_diff>
--- a/Docs/PiWeatherDisplay-Mounting-Hole-Template.doc.docx
+++ b/Docs/PiWeatherDisplay-Mounting-Hole-Template.doc.docx
@@ -11,7 +11,7 @@
         <mc:AlternateContent>
           <mc:Choice Requires="wps">
             <w:drawing>
-              <wp:anchor distT="0" distB="0" distL="114300" distR="114300" simplePos="0" relativeHeight="251692032" behindDoc="0" locked="0" layoutInCell="1" allowOverlap="1" wp14:anchorId="4BBB0A10" wp14:editId="5BFDD0B2">
+              <wp:anchor distT="0" distB="0" distL="114300" distR="114300" simplePos="0" relativeHeight="251692032" behindDoc="0" locked="0" layoutInCell="1" allowOverlap="1" wp14:anchorId="4BBB0A10" wp14:editId="20B5FEC8">
                 <wp:simplePos x="0" y="0"/>
                 <wp:positionH relativeFrom="column">
                   <wp:posOffset>7200900</wp:posOffset>
@@ -74,7 +74,7 @@
           </mc:Choice>
           <mc:Fallback>
             <w:pict>
-              <v:line w14:anchorId="4C46EAF2" id="Straight Connector 8" o:spid="_x0000_s1026" style="position:absolute;z-index:251692032;visibility:visible;mso-wrap-style:square;mso-width-percent:0;mso-height-percent:0;mso-wrap-distance-left:9pt;mso-wrap-distance-top:0;mso-wrap-distance-right:9pt;mso-wrap-distance-bottom:0;mso-position-horizontal:absolute;mso-position-horizontal-relative:text;mso-position-vertical:absolute;mso-position-vertical-relative:text;mso-width-percent:0;mso-height-percent:0;mso-width-relative:margin;mso-height-relative:margin" from="567pt,22.5pt" to="567pt,447.7pt" o:gfxdata="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" strokecolor="#cfcdcd [2894]" strokeweight=".5pt">
+              <v:line w14:anchorId="18CB0373" id="Straight Connector 8" o:spid="_x0000_s1026" style="position:absolute;z-index:251692032;visibility:visible;mso-wrap-style:square;mso-width-percent:0;mso-height-percent:0;mso-wrap-distance-left:9pt;mso-wrap-distance-top:0;mso-wrap-distance-right:9pt;mso-wrap-distance-bottom:0;mso-position-horizontal:absolute;mso-position-horizontal-relative:text;mso-position-vertical:absolute;mso-position-vertical-relative:text;mso-width-percent:0;mso-height-percent:0;mso-width-relative:margin;mso-height-relative:margin" from="567pt,22.5pt" to="567pt,447.7pt" o:gfxdata="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" strokecolor="#cfcdcd [2894]" strokeweight=".5pt">
                 <v:stroke dashstyle="3 1" joinstyle="miter"/>
               </v:line>
             </w:pict>
@@ -90,7 +90,723 @@
         <mc:AlternateContent>
           <mc:Choice Requires="wps">
             <w:drawing>
-              <wp:anchor distT="0" distB="0" distL="114300" distR="114300" simplePos="0" relativeHeight="251689984" behindDoc="0" locked="0" layoutInCell="1" allowOverlap="1" wp14:anchorId="33C93573" wp14:editId="24716A73">
+              <wp:anchor distT="45720" distB="45720" distL="114300" distR="114300" simplePos="0" relativeHeight="251700224" behindDoc="0" locked="0" layoutInCell="1" allowOverlap="1" wp14:anchorId="775BAACF" wp14:editId="7CC510D1">
+                <wp:simplePos x="0" y="0"/>
+                <wp:positionH relativeFrom="column">
+                  <wp:posOffset>4501944</wp:posOffset>
+                </wp:positionH>
+                <wp:positionV relativeFrom="paragraph">
+                  <wp:posOffset>34290</wp:posOffset>
+                </wp:positionV>
+                <wp:extent cx="2663916" cy="295991"/>
+                <wp:effectExtent l="0" t="0" r="3175" b="8890"/>
+                <wp:wrapNone/>
+                <wp:docPr id="12" name="Text Box 2"/>
+                <wp:cNvGraphicFramePr>
+                  <a:graphicFrameLocks xmlns:a="http://schemas.openxmlformats.org/drawingml/2006/main"/>
+                </wp:cNvGraphicFramePr>
+                <a:graphic xmlns:a="http://schemas.openxmlformats.org/drawingml/2006/main">
+                  <a:graphicData uri="http://schemas.microsoft.com/office/word/2010/wordprocessingShape">
+                    <wps:wsp>
+                      <wps:cNvSpPr txBox="1">
+                        <a:spLocks noChangeArrowheads="1"/>
+                      </wps:cNvSpPr>
+                      <wps:spPr bwMode="auto">
+                        <a:xfrm>
+                          <a:off x="0" y="0"/>
+                          <a:ext cx="2663916" cy="295991"/>
+                        </a:xfrm>
+                        <a:prstGeom prst="rect">
+                          <a:avLst/>
+                        </a:prstGeom>
+                        <a:noFill/>
+                        <a:ln w="9525">
+                          <a:noFill/>
+                          <a:miter lim="800000"/>
+                          <a:headEnd/>
+                          <a:tailEnd/>
+                        </a:ln>
+                      </wps:spPr>
+                      <wps:txbx>
+                        <w:txbxContent>
+                          <w:p>
+                            <w:pPr>
+                              <w:jc w:val="right"/>
+                              <w:rPr>
+                                <w:rFonts w:ascii="Segoe UI" w:hAnsi="Segoe UI" w:cs="Segoe UI"/>
+                                <w:color w:val="7F7F7F" w:themeColor="text1" w:themeTint="80"/>
+                                <w:sz w:val="8"/>
+                                <w:szCs w:val="8"/>
+                                <w:lang w:val="en-US"/>
+                              </w:rPr>
+                            </w:pPr>
+                            <w:r>
+                              <w:rPr>
+                                <w:rFonts w:ascii="Segoe UI" w:hAnsi="Segoe UI" w:cs="Segoe UI"/>
+                                <w:color w:val="7F7F7F" w:themeColor="text1" w:themeTint="80"/>
+                                <w:sz w:val="8"/>
+                                <w:szCs w:val="8"/>
+                                <w:lang w:val="en-US"/>
+                              </w:rPr>
+                              <w:t xml:space="preserve">Version </w:t>
+                            </w:r>
+                            <w:r>
+                              <w:rPr>
+                                <w:rFonts w:ascii="Segoe UI" w:hAnsi="Segoe UI" w:cs="Segoe UI"/>
+                                <w:color w:val="7F7F7F" w:themeColor="text1" w:themeTint="80"/>
+                                <w:sz w:val="8"/>
+                                <w:szCs w:val="8"/>
+                                <w:lang w:val="en-US"/>
+                              </w:rPr>
+                              <w:fldChar w:fldCharType="begin"/>
+                            </w:r>
+                            <w:r>
+                              <w:rPr>
+                                <w:rFonts w:ascii="Segoe UI" w:hAnsi="Segoe UI" w:cs="Segoe UI"/>
+                                <w:color w:val="7F7F7F" w:themeColor="text1" w:themeTint="80"/>
+                                <w:sz w:val="8"/>
+                                <w:szCs w:val="8"/>
+                                <w:lang w:val="en-US"/>
+                              </w:rPr>
+                              <w:instrText xml:space="preserve"> SAVEDATE  \@ "yyyy-MM-dd"  \* MERGEFORMAT </w:instrText>
+                            </w:r>
+                            <w:r>
+                              <w:rPr>
+                                <w:rFonts w:ascii="Segoe UI" w:hAnsi="Segoe UI" w:cs="Segoe UI"/>
+                                <w:color w:val="7F7F7F" w:themeColor="text1" w:themeTint="80"/>
+                                <w:sz w:val="8"/>
+                                <w:szCs w:val="8"/>
+                                <w:lang w:val="en-US"/>
+                              </w:rPr>
+                              <w:fldChar w:fldCharType="separate"/>
+                            </w:r>
+                            <w:r>
+                              <w:rPr>
+                                <w:rFonts w:ascii="Segoe UI" w:hAnsi="Segoe UI" w:cs="Segoe UI"/>
+                                <w:noProof/>
+                                <w:color w:val="7F7F7F" w:themeColor="text1" w:themeTint="80"/>
+                                <w:sz w:val="8"/>
+                                <w:szCs w:val="8"/>
+                                <w:lang w:val="en-US"/>
+                              </w:rPr>
+                              <w:t>2022-09-24</w:t>
+                            </w:r>
+                            <w:r>
+                              <w:rPr>
+                                <w:rFonts w:ascii="Segoe UI" w:hAnsi="Segoe UI" w:cs="Segoe UI"/>
+                                <w:color w:val="7F7F7F" w:themeColor="text1" w:themeTint="80"/>
+                                <w:sz w:val="8"/>
+                                <w:szCs w:val="8"/>
+                                <w:lang w:val="en-US"/>
+                              </w:rPr>
+                              <w:fldChar w:fldCharType="end"/>
+                            </w:r>
+                          </w:p>
+                        </w:txbxContent>
+                      </wps:txbx>
+                      <wps:bodyPr rot="0" vert="horz" wrap="square" lIns="0" tIns="0" rIns="0" bIns="0" anchor="t" anchorCtr="0">
+                        <a:noAutofit/>
+                      </wps:bodyPr>
+                    </wps:wsp>
+                  </a:graphicData>
+                </a:graphic>
+                <wp14:sizeRelH relativeFrom="margin">
+                  <wp14:pctWidth>0</wp14:pctWidth>
+                </wp14:sizeRelH>
+                <wp14:sizeRelV relativeFrom="margin">
+                  <wp14:pctHeight>0</wp14:pctHeight>
+                </wp14:sizeRelV>
+              </wp:anchor>
+            </w:drawing>
+          </mc:Choice>
+          <mc:Fallback>
+            <w:pict>
+              <v:shapetype w14:anchorId="775BAACF" id="_x0000_t202" coordsize="21600,21600" o:spt="202" path="m,l,21600r21600,l21600,xe">
+                <v:stroke joinstyle="miter"/>
+                <v:path gradientshapeok="t" o:connecttype="rect"/>
+              </v:shapetype>
+              <v:shape id="Text Box 2" o:spid="_x0000_s1026" type="#_x0000_t202" style="position:absolute;margin-left:354.5pt;margin-top:2.7pt;width:209.75pt;height:23.3pt;z-index:251700224;visibility:visible;mso-wrap-style:square;mso-width-percent:0;mso-height-percent:0;mso-wrap-distance-left:9pt;mso-wrap-distance-top:3.6pt;mso-wrap-distance-right:9pt;mso-wrap-distance-bottom:3.6pt;mso-position-horizontal:absolute;mso-position-horizontal-relative:text;mso-position-vertical:absolute;mso-position-vertical-relative:text;mso-width-percent:0;mso-height-percent:0;mso-width-relative:margin;mso-height-relative:margin;v-text-anchor:top" o:gfxdata="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" filled="f" stroked="f">
+                <v:textbox inset="0,0,0,0">
+                  <w:txbxContent>
+                    <w:p>
+                      <w:pPr>
+                        <w:jc w:val="right"/>
+                        <w:rPr>
+                          <w:rFonts w:ascii="Segoe UI" w:hAnsi="Segoe UI" w:cs="Segoe UI"/>
+                          <w:color w:val="7F7F7F" w:themeColor="text1" w:themeTint="80"/>
+                          <w:sz w:val="8"/>
+                          <w:szCs w:val="8"/>
+                          <w:lang w:val="en-US"/>
+                        </w:rPr>
+                      </w:pPr>
+                      <w:r>
+                        <w:rPr>
+                          <w:rFonts w:ascii="Segoe UI" w:hAnsi="Segoe UI" w:cs="Segoe UI"/>
+                          <w:color w:val="7F7F7F" w:themeColor="text1" w:themeTint="80"/>
+                          <w:sz w:val="8"/>
+                          <w:szCs w:val="8"/>
+                          <w:lang w:val="en-US"/>
+                        </w:rPr>
+                        <w:t xml:space="preserve">Version </w:t>
+                      </w:r>
+                      <w:r>
+                        <w:rPr>
+                          <w:rFonts w:ascii="Segoe UI" w:hAnsi="Segoe UI" w:cs="Segoe UI"/>
+                          <w:color w:val="7F7F7F" w:themeColor="text1" w:themeTint="80"/>
+                          <w:sz w:val="8"/>
+                          <w:szCs w:val="8"/>
+                          <w:lang w:val="en-US"/>
+                        </w:rPr>
+                        <w:fldChar w:fldCharType="begin"/>
+                      </w:r>
+                      <w:r>
+                        <w:rPr>
+                          <w:rFonts w:ascii="Segoe UI" w:hAnsi="Segoe UI" w:cs="Segoe UI"/>
+                          <w:color w:val="7F7F7F" w:themeColor="text1" w:themeTint="80"/>
+                          <w:sz w:val="8"/>
+                          <w:szCs w:val="8"/>
+                          <w:lang w:val="en-US"/>
+                        </w:rPr>
+                        <w:instrText xml:space="preserve"> SAVEDATE  \@ "yyyy-MM-dd"  \* MERGEFORMAT </w:instrText>
+                      </w:r>
+                      <w:r>
+                        <w:rPr>
+                          <w:rFonts w:ascii="Segoe UI" w:hAnsi="Segoe UI" w:cs="Segoe UI"/>
+                          <w:color w:val="7F7F7F" w:themeColor="text1" w:themeTint="80"/>
+                          <w:sz w:val="8"/>
+                          <w:szCs w:val="8"/>
+                          <w:lang w:val="en-US"/>
+                        </w:rPr>
+                        <w:fldChar w:fldCharType="separate"/>
+                      </w:r>
+                      <w:r>
+                        <w:rPr>
+                          <w:rFonts w:ascii="Segoe UI" w:hAnsi="Segoe UI" w:cs="Segoe UI"/>
+                          <w:noProof/>
+                          <w:color w:val="7F7F7F" w:themeColor="text1" w:themeTint="80"/>
+                          <w:sz w:val="8"/>
+                          <w:szCs w:val="8"/>
+                          <w:lang w:val="en-US"/>
+                        </w:rPr>
+                        <w:t>2022-09-24</w:t>
+                      </w:r>
+                      <w:r>
+                        <w:rPr>
+                          <w:rFonts w:ascii="Segoe UI" w:hAnsi="Segoe UI" w:cs="Segoe UI"/>
+                          <w:color w:val="7F7F7F" w:themeColor="text1" w:themeTint="80"/>
+                          <w:sz w:val="8"/>
+                          <w:szCs w:val="8"/>
+                          <w:lang w:val="en-US"/>
+                        </w:rPr>
+                        <w:fldChar w:fldCharType="end"/>
+                      </w:r>
+                    </w:p>
+                  </w:txbxContent>
+                </v:textbox>
+              </v:shape>
+            </w:pict>
+          </mc:Fallback>
+        </mc:AlternateContent>
+      </w:r>
+      <w:r>
+        <w:rPr>
+          <w:noProof/>
+        </w:rPr>
+        <mc:AlternateContent>
+          <mc:Choice Requires="wps">
+            <w:drawing>
+              <wp:anchor distT="45720" distB="45720" distL="114300" distR="114300" simplePos="0" relativeHeight="251694080" behindDoc="0" locked="0" layoutInCell="1" allowOverlap="1" wp14:anchorId="332E70E7" wp14:editId="1AA4E62C">
+                <wp:simplePos x="0" y="0"/>
+                <wp:positionH relativeFrom="column">
+                  <wp:posOffset>433628</wp:posOffset>
+                </wp:positionH>
+                <wp:positionV relativeFrom="paragraph">
+                  <wp:posOffset>25569</wp:posOffset>
+                </wp:positionV>
+                <wp:extent cx="2589919" cy="327660"/>
+                <wp:effectExtent l="0" t="0" r="1270" b="0"/>
+                <wp:wrapNone/>
+                <wp:docPr id="9" name="Text Box 2"/>
+                <wp:cNvGraphicFramePr>
+                  <a:graphicFrameLocks xmlns:a="http://schemas.openxmlformats.org/drawingml/2006/main"/>
+                </wp:cNvGraphicFramePr>
+                <a:graphic xmlns:a="http://schemas.openxmlformats.org/drawingml/2006/main">
+                  <a:graphicData uri="http://schemas.microsoft.com/office/word/2010/wordprocessingShape">
+                    <wps:wsp>
+                      <wps:cNvSpPr txBox="1">
+                        <a:spLocks noChangeArrowheads="1"/>
+                      </wps:cNvSpPr>
+                      <wps:spPr bwMode="auto">
+                        <a:xfrm>
+                          <a:off x="0" y="0"/>
+                          <a:ext cx="2589919" cy="327660"/>
+                        </a:xfrm>
+                        <a:prstGeom prst="rect">
+                          <a:avLst/>
+                        </a:prstGeom>
+                        <a:noFill/>
+                        <a:ln w="9525">
+                          <a:noFill/>
+                          <a:miter lim="800000"/>
+                          <a:headEnd/>
+                          <a:tailEnd/>
+                        </a:ln>
+                      </wps:spPr>
+                      <wps:txbx>
+                        <w:txbxContent>
+                          <w:p>
+                            <w:pPr>
+                              <w:rPr>
+                                <w:rFonts w:ascii="Segoe UI" w:hAnsi="Segoe UI" w:cs="Segoe UI"/>
+                                <w:color w:val="7F7F7F" w:themeColor="text1" w:themeTint="80"/>
+                                <w:sz w:val="16"/>
+                                <w:szCs w:val="16"/>
+                                <w:lang w:val="en-US"/>
+                              </w:rPr>
+                            </w:pPr>
+                            <w:r>
+                              <w:rPr>
+                                <w:rFonts w:ascii="Segoe UI" w:hAnsi="Segoe UI" w:cs="Segoe UI"/>
+                                <w:color w:val="7F7F7F" w:themeColor="text1" w:themeTint="80"/>
+                                <w:sz w:val="16"/>
+                                <w:szCs w:val="16"/>
+                                <w:lang w:val="en-US"/>
+                              </w:rPr>
+                              <w:t xml:space="preserve">Pi Weather Display </w:t>
+                            </w:r>
+                            <w:r>
+                              <w:rPr>
+                                <w:rFonts w:ascii="Segoe UI" w:hAnsi="Segoe UI" w:cs="Segoe UI"/>
+                                <w:color w:val="7F7F7F" w:themeColor="text1" w:themeTint="80"/>
+                                <w:sz w:val="16"/>
+                                <w:szCs w:val="16"/>
+                                <w:lang w:val="en-US"/>
+                              </w:rPr>
+                              <w:t>Base Plate</w:t>
+                            </w:r>
+                            <w:r>
+                              <w:rPr>
+                                <w:rFonts w:ascii="Segoe UI" w:hAnsi="Segoe UI" w:cs="Segoe UI"/>
+                                <w:color w:val="7F7F7F" w:themeColor="text1" w:themeTint="80"/>
+                                <w:sz w:val="16"/>
+                                <w:szCs w:val="16"/>
+                                <w:lang w:val="en-US"/>
+                              </w:rPr>
+                              <w:br/>
+                            </w:r>
+                            <w:r>
+                              <w:rPr>
+                                <w:rFonts w:ascii="Segoe UI" w:hAnsi="Segoe UI" w:cs="Segoe UI"/>
+                                <w:color w:val="7F7F7F" w:themeColor="text1" w:themeTint="80"/>
+                                <w:sz w:val="16"/>
+                                <w:szCs w:val="16"/>
+                                <w:lang w:val="en-US"/>
+                              </w:rPr>
+                              <w:t>210 x 150mm</w:t>
+                            </w:r>
+                          </w:p>
+                        </w:txbxContent>
+                      </wps:txbx>
+                      <wps:bodyPr rot="0" vert="horz" wrap="square" lIns="0" tIns="0" rIns="0" bIns="0" anchor="ctr" anchorCtr="0">
+                        <a:noAutofit/>
+                      </wps:bodyPr>
+                    </wps:wsp>
+                  </a:graphicData>
+                </a:graphic>
+                <wp14:sizeRelH relativeFrom="margin">
+                  <wp14:pctWidth>0</wp14:pctWidth>
+                </wp14:sizeRelH>
+                <wp14:sizeRelV relativeFrom="margin">
+                  <wp14:pctHeight>0</wp14:pctHeight>
+                </wp14:sizeRelV>
+              </wp:anchor>
+            </w:drawing>
+          </mc:Choice>
+          <mc:Fallback>
+            <w:pict>
+              <v:shape w14:anchorId="332E70E7" id="_x0000_s1027" type="#_x0000_t202" style="position:absolute;margin-left:34.15pt;margin-top:2pt;width:203.95pt;height:25.8pt;z-index:251694080;visibility:visible;mso-wrap-style:square;mso-width-percent:0;mso-height-percent:0;mso-wrap-distance-left:9pt;mso-wrap-distance-top:3.6pt;mso-wrap-distance-right:9pt;mso-wrap-distance-bottom:3.6pt;mso-position-horizontal:absolute;mso-position-horizontal-relative:text;mso-position-vertical:absolute;mso-position-vertical-relative:text;mso-width-percent:0;mso-height-percent:0;mso-width-relative:margin;mso-height-relative:margin;v-text-anchor:middle" o:gfxdata="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" filled="f" stroked="f">
+                <v:textbox inset="0,0,0,0">
+                  <w:txbxContent>
+                    <w:p>
+                      <w:pPr>
+                        <w:rPr>
+                          <w:rFonts w:ascii="Segoe UI" w:hAnsi="Segoe UI" w:cs="Segoe UI"/>
+                          <w:color w:val="7F7F7F" w:themeColor="text1" w:themeTint="80"/>
+                          <w:sz w:val="16"/>
+                          <w:szCs w:val="16"/>
+                          <w:lang w:val="en-US"/>
+                        </w:rPr>
+                      </w:pPr>
+                      <w:r>
+                        <w:rPr>
+                          <w:rFonts w:ascii="Segoe UI" w:hAnsi="Segoe UI" w:cs="Segoe UI"/>
+                          <w:color w:val="7F7F7F" w:themeColor="text1" w:themeTint="80"/>
+                          <w:sz w:val="16"/>
+                          <w:szCs w:val="16"/>
+                          <w:lang w:val="en-US"/>
+                        </w:rPr>
+                        <w:t xml:space="preserve">Pi Weather Display </w:t>
+                      </w:r>
+                      <w:r>
+                        <w:rPr>
+                          <w:rFonts w:ascii="Segoe UI" w:hAnsi="Segoe UI" w:cs="Segoe UI"/>
+                          <w:color w:val="7F7F7F" w:themeColor="text1" w:themeTint="80"/>
+                          <w:sz w:val="16"/>
+                          <w:szCs w:val="16"/>
+                          <w:lang w:val="en-US"/>
+                        </w:rPr>
+                        <w:t>Base Plate</w:t>
+                      </w:r>
+                      <w:r>
+                        <w:rPr>
+                          <w:rFonts w:ascii="Segoe UI" w:hAnsi="Segoe UI" w:cs="Segoe UI"/>
+                          <w:color w:val="7F7F7F" w:themeColor="text1" w:themeTint="80"/>
+                          <w:sz w:val="16"/>
+                          <w:szCs w:val="16"/>
+                          <w:lang w:val="en-US"/>
+                        </w:rPr>
+                        <w:br/>
+                      </w:r>
+                      <w:r>
+                        <w:rPr>
+                          <w:rFonts w:ascii="Segoe UI" w:hAnsi="Segoe UI" w:cs="Segoe UI"/>
+                          <w:color w:val="7F7F7F" w:themeColor="text1" w:themeTint="80"/>
+                          <w:sz w:val="16"/>
+                          <w:szCs w:val="16"/>
+                          <w:lang w:val="en-US"/>
+                        </w:rPr>
+                        <w:t>210 x 150mm</w:t>
+                      </w:r>
+                    </w:p>
+                  </w:txbxContent>
+                </v:textbox>
+              </v:shape>
+            </w:pict>
+          </mc:Fallback>
+        </mc:AlternateContent>
+      </w:r>
+      <w:r>
+        <w:rPr>
+          <w:noProof/>
+        </w:rPr>
+        <mc:AlternateContent>
+          <mc:Choice Requires="wps">
+            <w:drawing>
+              <wp:anchor distT="45720" distB="45720" distL="114300" distR="114300" simplePos="0" relativeHeight="251696128" behindDoc="0" locked="0" layoutInCell="1" allowOverlap="1" wp14:anchorId="4C06DEF1" wp14:editId="65337204">
+                <wp:simplePos x="0" y="0"/>
+                <wp:positionH relativeFrom="column">
+                  <wp:posOffset>7272299</wp:posOffset>
+                </wp:positionH>
+                <wp:positionV relativeFrom="paragraph">
+                  <wp:posOffset>4924447</wp:posOffset>
+                </wp:positionV>
+                <wp:extent cx="247173" cy="153035"/>
+                <wp:effectExtent l="0" t="0" r="635" b="0"/>
+                <wp:wrapNone/>
+                <wp:docPr id="10" name="Text Box 2"/>
+                <wp:cNvGraphicFramePr>
+                  <a:graphicFrameLocks xmlns:a="http://schemas.openxmlformats.org/drawingml/2006/main"/>
+                </wp:cNvGraphicFramePr>
+                <a:graphic xmlns:a="http://schemas.openxmlformats.org/drawingml/2006/main">
+                  <a:graphicData uri="http://schemas.microsoft.com/office/word/2010/wordprocessingShape">
+                    <wps:wsp>
+                      <wps:cNvSpPr txBox="1">
+                        <a:spLocks noChangeArrowheads="1"/>
+                      </wps:cNvSpPr>
+                      <wps:spPr bwMode="auto">
+                        <a:xfrm>
+                          <a:off x="0" y="0"/>
+                          <a:ext cx="247173" cy="153035"/>
+                        </a:xfrm>
+                        <a:prstGeom prst="rect">
+                          <a:avLst/>
+                        </a:prstGeom>
+                        <a:noFill/>
+                        <a:ln w="9525">
+                          <a:noFill/>
+                          <a:miter lim="800000"/>
+                          <a:headEnd/>
+                          <a:tailEnd/>
+                        </a:ln>
+                      </wps:spPr>
+                      <wps:txbx>
+                        <w:txbxContent>
+                          <w:p>
+                            <w:pPr>
+                              <w:rPr>
+                                <w:rFonts w:ascii="Segoe UI" w:hAnsi="Segoe UI" w:cs="Segoe UI"/>
+                                <w:color w:val="7F7F7F" w:themeColor="text1" w:themeTint="80"/>
+                                <w:sz w:val="8"/>
+                                <w:szCs w:val="8"/>
+                                <w:lang w:val="en-US"/>
+                              </w:rPr>
+                            </w:pPr>
+                            <w:r>
+                              <w:rPr>
+                                <w:rFonts w:ascii="Segoe UI" w:hAnsi="Segoe UI" w:cs="Segoe UI"/>
+                                <w:color w:val="7F7F7F" w:themeColor="text1" w:themeTint="80"/>
+                                <w:sz w:val="8"/>
+                                <w:szCs w:val="8"/>
+                                <w:lang w:val="en-US"/>
+                              </w:rPr>
+                              <w:t>Ø</w:t>
+                            </w:r>
+                            <w:r>
+                              <w:rPr>
+                                <w:rFonts w:ascii="Segoe UI" w:hAnsi="Segoe UI" w:cs="Segoe UI"/>
+                                <w:color w:val="7F7F7F" w:themeColor="text1" w:themeTint="80"/>
+                                <w:sz w:val="8"/>
+                                <w:szCs w:val="8"/>
+                                <w:lang w:val="en-US"/>
+                              </w:rPr>
+                              <w:t xml:space="preserve"> 4mm</w:t>
+                            </w:r>
+                          </w:p>
+                        </w:txbxContent>
+                      </wps:txbx>
+                      <wps:bodyPr rot="0" vert="horz" wrap="square" lIns="0" tIns="0" rIns="0" bIns="0" anchor="ctr" anchorCtr="0">
+                        <a:noAutofit/>
+                      </wps:bodyPr>
+                    </wps:wsp>
+                  </a:graphicData>
+                </a:graphic>
+                <wp14:sizeRelH relativeFrom="margin">
+                  <wp14:pctWidth>0</wp14:pctWidth>
+                </wp14:sizeRelH>
+                <wp14:sizeRelV relativeFrom="margin">
+                  <wp14:pctHeight>0</wp14:pctHeight>
+                </wp14:sizeRelV>
+              </wp:anchor>
+            </w:drawing>
+          </mc:Choice>
+          <mc:Fallback>
+            <w:pict>
+              <v:shape w14:anchorId="4C06DEF1" id="_x0000_s1028" type="#_x0000_t202" style="position:absolute;margin-left:572.6pt;margin-top:387.75pt;width:19.45pt;height:12.05pt;z-index:251696128;visibility:visible;mso-wrap-style:square;mso-width-percent:0;mso-height-percent:0;mso-wrap-distance-left:9pt;mso-wrap-distance-top:3.6pt;mso-wrap-distance-right:9pt;mso-wrap-distance-bottom:3.6pt;mso-position-horizontal:absolute;mso-position-horizontal-relative:text;mso-position-vertical:absolute;mso-position-vertical-relative:text;mso-width-percent:0;mso-height-percent:0;mso-width-relative:margin;mso-height-relative:margin;v-text-anchor:middle" o:gfxdata="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" filled="f" stroked="f">
+                <v:textbox inset="0,0,0,0">
+                  <w:txbxContent>
+                    <w:p>
+                      <w:pPr>
+                        <w:rPr>
+                          <w:rFonts w:ascii="Segoe UI" w:hAnsi="Segoe UI" w:cs="Segoe UI"/>
+                          <w:color w:val="7F7F7F" w:themeColor="text1" w:themeTint="80"/>
+                          <w:sz w:val="8"/>
+                          <w:szCs w:val="8"/>
+                          <w:lang w:val="en-US"/>
+                        </w:rPr>
+                      </w:pPr>
+                      <w:r>
+                        <w:rPr>
+                          <w:rFonts w:ascii="Segoe UI" w:hAnsi="Segoe UI" w:cs="Segoe UI"/>
+                          <w:color w:val="7F7F7F" w:themeColor="text1" w:themeTint="80"/>
+                          <w:sz w:val="8"/>
+                          <w:szCs w:val="8"/>
+                          <w:lang w:val="en-US"/>
+                        </w:rPr>
+                        <w:t>Ø</w:t>
+                      </w:r>
+                      <w:r>
+                        <w:rPr>
+                          <w:rFonts w:ascii="Segoe UI" w:hAnsi="Segoe UI" w:cs="Segoe UI"/>
+                          <w:color w:val="7F7F7F" w:themeColor="text1" w:themeTint="80"/>
+                          <w:sz w:val="8"/>
+                          <w:szCs w:val="8"/>
+                          <w:lang w:val="en-US"/>
+                        </w:rPr>
+                        <w:t xml:space="preserve"> 4mm</w:t>
+                      </w:r>
+                    </w:p>
+                  </w:txbxContent>
+                </v:textbox>
+              </v:shape>
+            </w:pict>
+          </mc:Fallback>
+        </mc:AlternateContent>
+      </w:r>
+      <w:r>
+        <w:rPr>
+          <w:noProof/>
+        </w:rPr>
+        <mc:AlternateContent>
+          <mc:Choice Requires="wps">
+            <w:drawing>
+              <wp:anchor distT="45720" distB="45720" distL="114300" distR="114300" simplePos="0" relativeHeight="251698176" behindDoc="0" locked="0" layoutInCell="1" allowOverlap="1" wp14:anchorId="27A1AE48" wp14:editId="580BD87C">
+                <wp:simplePos x="0" y="0"/>
+                <wp:positionH relativeFrom="column">
+                  <wp:posOffset>6353230</wp:posOffset>
+                </wp:positionH>
+                <wp:positionV relativeFrom="paragraph">
+                  <wp:posOffset>845027</wp:posOffset>
+                </wp:positionV>
+                <wp:extent cx="317133" cy="153035"/>
+                <wp:effectExtent l="0" t="0" r="6985" b="0"/>
+                <wp:wrapNone/>
+                <wp:docPr id="11" name="Text Box 2"/>
+                <wp:cNvGraphicFramePr>
+                  <a:graphicFrameLocks xmlns:a="http://schemas.openxmlformats.org/drawingml/2006/main"/>
+                </wp:cNvGraphicFramePr>
+                <a:graphic xmlns:a="http://schemas.openxmlformats.org/drawingml/2006/main">
+                  <a:graphicData uri="http://schemas.microsoft.com/office/word/2010/wordprocessingShape">
+                    <wps:wsp>
+                      <wps:cNvSpPr txBox="1">
+                        <a:spLocks noChangeArrowheads="1"/>
+                      </wps:cNvSpPr>
+                      <wps:spPr bwMode="auto">
+                        <a:xfrm>
+                          <a:off x="0" y="0"/>
+                          <a:ext cx="317133" cy="153035"/>
+                        </a:xfrm>
+                        <a:prstGeom prst="rect">
+                          <a:avLst/>
+                        </a:prstGeom>
+                        <a:noFill/>
+                        <a:ln w="9525">
+                          <a:noFill/>
+                          <a:miter lim="800000"/>
+                          <a:headEnd/>
+                          <a:tailEnd/>
+                        </a:ln>
+                      </wps:spPr>
+                      <wps:txbx>
+                        <w:txbxContent>
+                          <w:p>
+                            <w:pPr>
+                              <w:rPr>
+                                <w:rFonts w:ascii="Segoe UI" w:hAnsi="Segoe UI" w:cs="Segoe UI"/>
+                                <w:color w:val="7F7F7F" w:themeColor="text1" w:themeTint="80"/>
+                                <w:sz w:val="8"/>
+                                <w:szCs w:val="8"/>
+                                <w:lang w:val="en-US"/>
+                              </w:rPr>
+                            </w:pPr>
+                            <w:r>
+                              <w:rPr>
+                                <w:rFonts w:ascii="Segoe UI" w:hAnsi="Segoe UI" w:cs="Segoe UI"/>
+                                <w:color w:val="7F7F7F" w:themeColor="text1" w:themeTint="80"/>
+                                <w:sz w:val="8"/>
+                                <w:szCs w:val="8"/>
+                                <w:lang w:val="en-US"/>
+                              </w:rPr>
+                              <w:t>Ø</w:t>
+                            </w:r>
+                            <w:r>
+                              <w:rPr>
+                                <w:rFonts w:ascii="Segoe UI" w:hAnsi="Segoe UI" w:cs="Segoe UI"/>
+                                <w:color w:val="7F7F7F" w:themeColor="text1" w:themeTint="80"/>
+                                <w:sz w:val="8"/>
+                                <w:szCs w:val="8"/>
+                                <w:lang w:val="en-US"/>
+                              </w:rPr>
+                              <w:t xml:space="preserve"> </w:t>
+                            </w:r>
+                            <w:r>
+                              <w:rPr>
+                                <w:rFonts w:ascii="Segoe UI" w:hAnsi="Segoe UI" w:cs="Segoe UI"/>
+                                <w:color w:val="7F7F7F" w:themeColor="text1" w:themeTint="80"/>
+                                <w:sz w:val="8"/>
+                                <w:szCs w:val="8"/>
+                                <w:lang w:val="en-US"/>
+                              </w:rPr>
+                              <w:t>2.5</w:t>
+                            </w:r>
+                            <w:r>
+                              <w:rPr>
+                                <w:rFonts w:ascii="Segoe UI" w:hAnsi="Segoe UI" w:cs="Segoe UI"/>
+                                <w:color w:val="7F7F7F" w:themeColor="text1" w:themeTint="80"/>
+                                <w:sz w:val="8"/>
+                                <w:szCs w:val="8"/>
+                                <w:lang w:val="en-US"/>
+                              </w:rPr>
+                              <w:t>mm</w:t>
+                            </w:r>
+                          </w:p>
+                        </w:txbxContent>
+                      </wps:txbx>
+                      <wps:bodyPr rot="0" vert="horz" wrap="square" lIns="0" tIns="0" rIns="0" bIns="0" anchor="ctr" anchorCtr="0">
+                        <a:noAutofit/>
+                      </wps:bodyPr>
+                    </wps:wsp>
+                  </a:graphicData>
+                </a:graphic>
+                <wp14:sizeRelH relativeFrom="margin">
+                  <wp14:pctWidth>0</wp14:pctWidth>
+                </wp14:sizeRelH>
+                <wp14:sizeRelV relativeFrom="margin">
+                  <wp14:pctHeight>0</wp14:pctHeight>
+                </wp14:sizeRelV>
+              </wp:anchor>
+            </w:drawing>
+          </mc:Choice>
+          <mc:Fallback>
+            <w:pict>
+              <v:shape w14:anchorId="27A1AE48" id="_x0000_s1029" type="#_x0000_t202" style="position:absolute;margin-left:500.25pt;margin-top:66.55pt;width:24.95pt;height:12.05pt;z-index:251698176;visibility:visible;mso-wrap-style:square;mso-width-percent:0;mso-height-percent:0;mso-wrap-distance-left:9pt;mso-wrap-distance-top:3.6pt;mso-wrap-distance-right:9pt;mso-wrap-distance-bottom:3.6pt;mso-position-horizontal:absolute;mso-position-horizontal-relative:text;mso-position-vertical:absolute;mso-position-vertical-relative:text;mso-width-percent:0;mso-height-percent:0;mso-width-relative:margin;mso-height-relative:margin;v-text-anchor:middle" o:gfxdata="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" filled="f" stroked="f">
+                <v:textbox inset="0,0,0,0">
+                  <w:txbxContent>
+                    <w:p>
+                      <w:pPr>
+                        <w:rPr>
+                          <w:rFonts w:ascii="Segoe UI" w:hAnsi="Segoe UI" w:cs="Segoe UI"/>
+                          <w:color w:val="7F7F7F" w:themeColor="text1" w:themeTint="80"/>
+                          <w:sz w:val="8"/>
+                          <w:szCs w:val="8"/>
+                          <w:lang w:val="en-US"/>
+                        </w:rPr>
+                      </w:pPr>
+                      <w:r>
+                        <w:rPr>
+                          <w:rFonts w:ascii="Segoe UI" w:hAnsi="Segoe UI" w:cs="Segoe UI"/>
+                          <w:color w:val="7F7F7F" w:themeColor="text1" w:themeTint="80"/>
+                          <w:sz w:val="8"/>
+                          <w:szCs w:val="8"/>
+                          <w:lang w:val="en-US"/>
+                        </w:rPr>
+                        <w:t>Ø</w:t>
+                      </w:r>
+                      <w:r>
+                        <w:rPr>
+                          <w:rFonts w:ascii="Segoe UI" w:hAnsi="Segoe UI" w:cs="Segoe UI"/>
+                          <w:color w:val="7F7F7F" w:themeColor="text1" w:themeTint="80"/>
+                          <w:sz w:val="8"/>
+                          <w:szCs w:val="8"/>
+                          <w:lang w:val="en-US"/>
+                        </w:rPr>
+                        <w:t xml:space="preserve"> </w:t>
+                      </w:r>
+                      <w:r>
+                        <w:rPr>
+                          <w:rFonts w:ascii="Segoe UI" w:hAnsi="Segoe UI" w:cs="Segoe UI"/>
+                          <w:color w:val="7F7F7F" w:themeColor="text1" w:themeTint="80"/>
+                          <w:sz w:val="8"/>
+                          <w:szCs w:val="8"/>
+                          <w:lang w:val="en-US"/>
+                        </w:rPr>
+                        <w:t>2.5</w:t>
+                      </w:r>
+                      <w:r>
+                        <w:rPr>
+                          <w:rFonts w:ascii="Segoe UI" w:hAnsi="Segoe UI" w:cs="Segoe UI"/>
+                          <w:color w:val="7F7F7F" w:themeColor="text1" w:themeTint="80"/>
+                          <w:sz w:val="8"/>
+                          <w:szCs w:val="8"/>
+                          <w:lang w:val="en-US"/>
+                        </w:rPr>
+                        <w:t>mm</w:t>
+                      </w:r>
+                    </w:p>
+                  </w:txbxContent>
+                </v:textbox>
+              </v:shape>
+            </w:pict>
+          </mc:Fallback>
+        </mc:AlternateContent>
+      </w:r>
+      <w:r>
+        <w:rPr>
+          <w:noProof/>
+        </w:rPr>
+        <mc:AlternateContent>
+          <mc:Choice Requires="wps">
+            <w:drawing>
+              <wp:anchor distT="0" distB="0" distL="114300" distR="114300" simplePos="0" relativeHeight="251689984" behindDoc="0" locked="0" layoutInCell="1" allowOverlap="1" wp14:anchorId="33C93573" wp14:editId="456ABF79">
                 <wp:simplePos x="0" y="0"/>
                 <wp:positionH relativeFrom="column">
                   <wp:posOffset>360045</wp:posOffset>
@@ -153,7 +869,7 @@
           </mc:Choice>
           <mc:Fallback>
             <w:pict>
-              <v:line w14:anchorId="33F3CE39" id="Straight Connector 4" o:spid="_x0000_s1026" style="position:absolute;z-index:251689984;visibility:visible;mso-wrap-style:square;mso-width-percent:0;mso-height-percent:0;mso-wrap-distance-left:9pt;mso-wrap-distance-top:0;mso-wrap-distance-right:9pt;mso-wrap-distance-bottom:0;mso-position-horizontal:absolute;mso-position-horizontal-relative:text;mso-position-vertical:absolute;mso-position-vertical-relative:text;mso-width-percent:0;mso-height-percent:0;mso-width-relative:margin;mso-height-relative:margin" from="28.35pt,0" to="28.35pt,425.2pt" o:gfxdata="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" strokecolor="#cfcdcd [2894]" strokeweight=".5pt">
+              <v:line w14:anchorId="66B063CD" id="Straight Connector 4" o:spid="_x0000_s1026" style="position:absolute;z-index:251689984;visibility:visible;mso-wrap-style:square;mso-width-percent:0;mso-height-percent:0;mso-wrap-distance-left:9pt;mso-wrap-distance-top:0;mso-wrap-distance-right:9pt;mso-wrap-distance-bottom:0;mso-position-horizontal:absolute;mso-position-horizontal-relative:text;mso-position-vertical:absolute;mso-position-vertical-relative:text;mso-width-percent:0;mso-height-percent:0;mso-width-relative:margin;mso-height-relative:margin" from="28.35pt,0" to="28.35pt,425.2pt" o:gfxdata="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" strokecolor="#cfcdcd [2894]" strokeweight=".5pt">
                 <v:stroke dashstyle="3 1" joinstyle="miter"/>
               </v:line>
             </w:pict>
@@ -167,7 +883,7 @@
         <mc:AlternateContent>
           <mc:Choice Requires="wpg">
             <w:drawing>
-              <wp:anchor distT="0" distB="0" distL="114300" distR="114300" simplePos="0" relativeHeight="251686912" behindDoc="0" locked="0" layoutInCell="1" allowOverlap="1" wp14:anchorId="0277BC8A" wp14:editId="67A748A1">
+              <wp:anchor distT="0" distB="0" distL="114300" distR="114300" simplePos="0" relativeHeight="251686912" behindDoc="0" locked="0" layoutInCell="1" allowOverlap="1" wp14:anchorId="0277BC8A" wp14:editId="26D8A82B">
                 <wp:simplePos x="0" y="0"/>
                 <wp:positionH relativeFrom="column">
                   <wp:posOffset>3995420</wp:posOffset>
@@ -309,7 +1025,7 @@
           </mc:Choice>
           <mc:Fallback>
             <w:pict>
-              <v:group w14:anchorId="0277BC8A" id="Group 16" o:spid="_x0000_s1026" style="position:absolute;margin-left:314.6pt;margin-top:59.55pt;width:184.25pt;height:85.3pt;z-index:251686912;mso-width-relative:margin;mso-height-relative:margin" coordsize="23399,10826" o:gfxdata="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">
+              <v:group w14:anchorId="0277BC8A" id="Group 16" o:spid="_x0000_s1030" style="position:absolute;margin-left:314.6pt;margin-top:59.55pt;width:184.25pt;height:85.3pt;z-index:251686912;mso-width-relative:margin;mso-height-relative:margin" coordsize="23399,10826" o:gfxdata="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">
                 <v:shapetype id="_x0000_t75" coordsize="21600,21600" o:spt="75" o:preferrelative="t" path="m@4@5l@4@11@9@11@9@5xe" filled="f" stroked="f">
                   <v:stroke joinstyle="miter"/>
                   <v:formulas>
@@ -329,14 +1045,10 @@
                   <v:path o:extrusionok="f" gradientshapeok="t" o:connecttype="rect"/>
                   <o:lock v:ext="edit" aspectratio="t"/>
                 </v:shapetype>
-                <v:shape id="Picture 15" o:spid="_x0000_s1027" type="#_x0000_t75" style="position:absolute;width:23399;height:10826;visibility:visible;mso-wrap-style:square" o:gfxdata="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">
+                <v:shape id="Picture 15" o:spid="_x0000_s1031" type="#_x0000_t75" style="position:absolute;width:23399;height:10826;visibility:visible;mso-wrap-style:square" o:gfxdata="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">
                   <v:imagedata r:id="rId8" o:title=""/>
                 </v:shape>
-                <v:shapetype id="_x0000_t202" coordsize="21600,21600" o:spt="202" path="m,l,21600r21600,l21600,xe">
-                  <v:stroke joinstyle="miter"/>
-                  <v:path gradientshapeok="t" o:connecttype="rect"/>
-                </v:shapetype>
-                <v:shape id="Text Box 2" o:spid="_x0000_s1028" type="#_x0000_t202" style="position:absolute;left:2571;top:2854;width:18472;height:4022;visibility:visible;mso-wrap-style:square;v-text-anchor:top" o:gfxdata="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" filled="f" stroked="f">
+                <v:shape id="_x0000_s1032" type="#_x0000_t202" style="position:absolute;left:2571;top:2854;width:18472;height:4022;visibility:visible;mso-wrap-style:square;v-text-anchor:top" o:gfxdata="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" filled="f" stroked="f">
                   <v:textbox style="mso-fit-shape-to-text:t" inset="0,0,0,0">
                     <w:txbxContent>
                       <w:p>
@@ -394,7 +1106,7 @@
         <mc:AlternateContent>
           <mc:Choice Requires="wpg">
             <w:drawing>
-              <wp:anchor distT="0" distB="0" distL="114300" distR="114300" simplePos="0" relativeHeight="251685888" behindDoc="0" locked="0" layoutInCell="1" allowOverlap="1" wp14:anchorId="28A35023" wp14:editId="179A2CBF">
+              <wp:anchor distT="0" distB="0" distL="114300" distR="114300" simplePos="0" relativeHeight="251685888" behindDoc="0" locked="0" layoutInCell="1" allowOverlap="1" wp14:anchorId="28A35023" wp14:editId="60B82FDE">
                 <wp:simplePos x="0" y="0"/>
                 <wp:positionH relativeFrom="column">
                   <wp:posOffset>1243330</wp:posOffset>
@@ -525,11 +1237,11 @@
           </mc:Choice>
           <mc:Fallback>
             <w:pict>
-              <v:group w14:anchorId="28A35023" id="Group 17" o:spid="_x0000_s1029" style="position:absolute;margin-left:97.9pt;margin-top:59.55pt;width:184.25pt;height:85.3pt;z-index:251685888;mso-width-relative:margin;mso-height-relative:margin" coordsize="23399,10826" o:gfxdata="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">
-                <v:shape id="Picture 18" o:spid="_x0000_s1030" type="#_x0000_t75" style="position:absolute;width:23399;height:10826;visibility:visible;mso-wrap-style:square" o:gfxdata="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">
+              <v:group w14:anchorId="28A35023" id="Group 17" o:spid="_x0000_s1033" style="position:absolute;margin-left:97.9pt;margin-top:59.55pt;width:184.25pt;height:85.3pt;z-index:251685888;mso-width-relative:margin;mso-height-relative:margin" coordsize="23399,10826" o:gfxdata="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">
+                <v:shape id="Picture 18" o:spid="_x0000_s1034" type="#_x0000_t75" style="position:absolute;width:23399;height:10826;visibility:visible;mso-wrap-style:square" o:gfxdata="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">
                   <v:imagedata r:id="rId8" o:title=""/>
                 </v:shape>
-                <v:shape id="Text Box 2" o:spid="_x0000_s1031" type="#_x0000_t202" style="position:absolute;left:2571;top:2852;width:18485;height:4023;visibility:visible;mso-wrap-style:square;v-text-anchor:top" o:gfxdata="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" filled="f" stroked="f">
+                <v:shape id="_x0000_s1035" type="#_x0000_t202" style="position:absolute;left:2571;top:2852;width:18485;height:4023;visibility:visible;mso-wrap-style:square;v-text-anchor:top" o:gfxdata="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" filled="f" stroked="f">
                   <v:textbox style="mso-fit-shape-to-text:t" inset="0,0,0,0">
                     <w:txbxContent>
                       <w:p>
@@ -576,7 +1288,7 @@
         <mc:AlternateContent>
           <mc:Choice Requires="wps">
             <w:drawing>
-              <wp:anchor distT="0" distB="0" distL="114300" distR="114300" simplePos="0" relativeHeight="251687936" behindDoc="0" locked="0" layoutInCell="1" allowOverlap="1" wp14:anchorId="0E3A4B7C" wp14:editId="10B35037">
+              <wp:anchor distT="0" distB="0" distL="114300" distR="114300" simplePos="0" relativeHeight="251687936" behindDoc="0" locked="0" layoutInCell="1" allowOverlap="1" wp14:anchorId="0E3A4B7C" wp14:editId="5B1BE3D3">
                 <wp:simplePos x="0" y="0"/>
                 <wp:positionH relativeFrom="column">
                   <wp:posOffset>1440180</wp:posOffset>
@@ -604,7 +1316,9 @@
                         <a:noFill/>
                         <a:ln w="6350">
                           <a:solidFill>
-                            <a:schemeClr val="tx1"/>
+                            <a:schemeClr val="bg2">
+                              <a:lumMod val="90000"/>
+                            </a:schemeClr>
                           </a:solidFill>
                           <a:extLst>
                             <a:ext uri="{C807C97D-BFC1-408E-A445-0C87EB9F89A2}">
@@ -782,7 +1496,7 @@
           </mc:Choice>
           <mc:Fallback>
             <w:pict>
-              <v:rect w14:anchorId="0E3A4B7C" id="Rectangle 13" o:spid="_x0000_s1032" style="position:absolute;margin-left:113.4pt;margin-top:170.1pt;width:368.5pt;height:198.45pt;z-index:251687936;visibility:visible;mso-wrap-style:square;mso-width-percent:0;mso-height-percent:0;mso-wrap-distance-left:9pt;mso-wrap-distance-top:0;mso-wrap-distance-right:9pt;mso-wrap-distance-bottom:0;mso-position-horizontal:absolute;mso-position-horizontal-relative:text;mso-position-vertical:absolute;mso-position-vertical-relative:text;mso-width-percent:0;mso-height-percent:0;mso-width-relative:margin;mso-height-relative:margin;v-text-anchor:top" o:gfxdata="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" filled="f" strokecolor="black [3213]" strokeweight=".5pt">
+              <v:rect w14:anchorId="0E3A4B7C" id="Rectangle 13" o:spid="_x0000_s1036" style="position:absolute;margin-left:113.4pt;margin-top:170.1pt;width:368.5pt;height:198.45pt;z-index:251687936;visibility:visible;mso-wrap-style:square;mso-width-percent:0;mso-height-percent:0;mso-wrap-distance-left:9pt;mso-wrap-distance-top:0;mso-wrap-distance-right:9pt;mso-wrap-distance-bottom:0;mso-position-horizontal:absolute;mso-position-horizontal-relative:text;mso-position-vertical:absolute;mso-position-vertical-relative:text;mso-width-percent:0;mso-height-percent:0;mso-width-relative:margin;mso-height-relative:margin;v-text-anchor:top" o:gfxdata="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" filled="f" strokecolor="#cfcdcd [2894]" strokeweight=".5pt">
                 <v:textbox style="layout-flow:vertical;mso-layout-flow-alt:bottom-to-top">
                   <w:txbxContent>
                     <w:p>
@@ -862,7 +1576,7 @@
         <mc:AlternateContent>
           <mc:Choice Requires="wps">
             <w:drawing>
-              <wp:anchor distT="0" distB="0" distL="114300" distR="114300" simplePos="0" relativeHeight="251643895" behindDoc="0" locked="0" layoutInCell="1" allowOverlap="1" wp14:anchorId="333DCBF5" wp14:editId="3D46A138">
+              <wp:anchor distT="0" distB="0" distL="114300" distR="114300" simplePos="0" relativeHeight="251643895" behindDoc="0" locked="0" layoutInCell="1" allowOverlap="1" wp14:anchorId="333DCBF5" wp14:editId="57FFEC7E">
                 <wp:simplePos x="0" y="0"/>
                 <wp:positionH relativeFrom="column">
                   <wp:posOffset>720090</wp:posOffset>
@@ -890,7 +1604,9 @@
                         <a:noFill/>
                         <a:ln w="6350">
                           <a:solidFill>
-                            <a:schemeClr val="tx1"/>
+                            <a:schemeClr val="bg2">
+                              <a:lumMod val="90000"/>
+                            </a:schemeClr>
                           </a:solidFill>
                           <a:extLst>
                             <a:ext uri="{C807C97D-BFC1-408E-A445-0C87EB9F89A2}">
@@ -1065,7 +1781,7 @@
           </mc:Choice>
           <mc:Fallback>
             <w:pict>
-              <v:rect w14:anchorId="333DCBF5" id="Rectangle 2" o:spid="_x0000_s1033" style="position:absolute;margin-left:56.7pt;margin-top:56.7pt;width:481.9pt;height:314.65pt;z-index:251643895;visibility:visible;mso-wrap-style:square;mso-width-percent:0;mso-height-percent:0;mso-wrap-distance-left:9pt;mso-wrap-distance-top:0;mso-wrap-distance-right:9pt;mso-wrap-distance-bottom:0;mso-position-horizontal:absolute;mso-position-horizontal-relative:text;mso-position-vertical:absolute;mso-position-vertical-relative:text;mso-width-percent:0;mso-height-percent:0;mso-width-relative:margin;mso-height-relative:margin;v-text-anchor:top" o:gfxdata="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" filled="f" strokecolor="black [3213]" strokeweight=".5pt">
+              <v:rect w14:anchorId="333DCBF5" id="Rectangle 2" o:spid="_x0000_s1037" style="position:absolute;margin-left:56.7pt;margin-top:56.7pt;width:481.9pt;height:314.65pt;z-index:251643895;visibility:visible;mso-wrap-style:square;mso-width-percent:0;mso-height-percent:0;mso-wrap-distance-left:9pt;mso-wrap-distance-top:0;mso-wrap-distance-right:9pt;mso-wrap-distance-bottom:0;mso-position-horizontal:absolute;mso-position-horizontal-relative:text;mso-position-vertical:absolute;mso-position-vertical-relative:text;mso-width-percent:0;mso-height-percent:0;mso-width-relative:margin;mso-height-relative:margin;v-text-anchor:top" o:gfxdata="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" filled="f" strokecolor="#cfcdcd [2894]" strokeweight=".5pt">
                 <v:textbox style="layout-flow:vertical;mso-layout-flow-alt:bottom-to-top">
                   <w:txbxContent>
                     <w:p>
@@ -1142,7 +1858,7 @@
         <mc:AlternateContent>
           <mc:Choice Requires="wps">
             <w:drawing>
-              <wp:anchor distT="0" distB="0" distL="114300" distR="114300" simplePos="0" relativeHeight="251684864" behindDoc="0" locked="0" layoutInCell="1" allowOverlap="1" wp14:anchorId="2948EF75" wp14:editId="36920E5A">
+              <wp:anchor distT="0" distB="0" distL="114300" distR="114300" simplePos="0" relativeHeight="251684864" behindDoc="0" locked="0" layoutInCell="1" allowOverlap="1" wp14:anchorId="2948EF75" wp14:editId="620A6FAA">
                 <wp:simplePos x="0" y="0"/>
                 <wp:positionH relativeFrom="column">
                   <wp:posOffset>3780790</wp:posOffset>
@@ -1205,7 +1921,7 @@
           </mc:Choice>
           <mc:Fallback>
             <w:pict>
-              <v:line w14:anchorId="777DB644" id="Straight Connector 24" o:spid="_x0000_s1026" style="position:absolute;z-index:251684864;visibility:visible;mso-wrap-style:square;mso-width-percent:0;mso-height-percent:0;mso-wrap-distance-left:9pt;mso-wrap-distance-top:0;mso-wrap-distance-right:9pt;mso-wrap-distance-bottom:0;mso-position-horizontal:absolute;mso-position-horizontal-relative:text;mso-position-vertical:absolute;mso-position-vertical-relative:text;mso-width-percent:0;mso-height-percent:0;mso-width-relative:margin;mso-height-relative:margin" from="297.7pt,0" to="297.7pt,425.2pt" o:gfxdata="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" strokecolor="#cfcdcd [2894]" strokeweight=".5pt">
+              <v:line w14:anchorId="37EA1F58" id="Straight Connector 24" o:spid="_x0000_s1026" style="position:absolute;z-index:251684864;visibility:visible;mso-wrap-style:square;mso-width-percent:0;mso-height-percent:0;mso-wrap-distance-left:9pt;mso-wrap-distance-top:0;mso-wrap-distance-right:9pt;mso-wrap-distance-bottom:0;mso-position-horizontal:absolute;mso-position-horizontal-relative:text;mso-position-vertical:absolute;mso-position-vertical-relative:text;mso-width-percent:0;mso-height-percent:0;mso-width-relative:margin;mso-height-relative:margin" from="297.7pt,0" to="297.7pt,425.2pt" o:gfxdata="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" strokecolor="#cfcdcd [2894]" strokeweight=".5pt">
                 <v:stroke dashstyle="3 1" joinstyle="miter"/>
               </v:line>
             </w:pict>
@@ -1219,7 +1935,7 @@
         <mc:AlternateContent>
           <mc:Choice Requires="wps">
             <w:drawing>
-              <wp:anchor distT="0" distB="0" distL="114300" distR="114300" simplePos="0" relativeHeight="251682816" behindDoc="0" locked="0" layoutInCell="1" allowOverlap="1" wp14:anchorId="78D9FC7B" wp14:editId="1C3D6019">
+              <wp:anchor distT="0" distB="0" distL="114300" distR="114300" simplePos="0" relativeHeight="251682816" behindDoc="0" locked="0" layoutInCell="1" allowOverlap="1" wp14:anchorId="78D9FC7B" wp14:editId="6008A3B4">
                 <wp:simplePos x="0" y="0"/>
                 <wp:positionH relativeFrom="column">
                   <wp:posOffset>0</wp:posOffset>
@@ -1279,7 +1995,7 @@
           </mc:Choice>
           <mc:Fallback>
             <w:pict>
-              <v:line w14:anchorId="1A1D03E5" id="Straight Connector 23" o:spid="_x0000_s1026" style="position:absolute;z-index:251682816;visibility:visible;mso-wrap-style:square;mso-width-percent:0;mso-wrap-distance-left:9pt;mso-wrap-distance-top:0;mso-wrap-distance-right:9pt;mso-wrap-distance-bottom:0;mso-position-horizontal:absolute;mso-position-horizontal-relative:text;mso-position-vertical:absolute;mso-position-vertical-relative:text;mso-width-percent:0;mso-width-relative:margin" from="0,212.65pt" to="595.3pt,212.65pt" o:gfxdata="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" strokecolor="#cfcdcd [2894]" strokeweight=".5pt">
+              <v:line w14:anchorId="7AEE2FF6" id="Straight Connector 23" o:spid="_x0000_s1026" style="position:absolute;z-index:251682816;visibility:visible;mso-wrap-style:square;mso-width-percent:0;mso-wrap-distance-left:9pt;mso-wrap-distance-top:0;mso-wrap-distance-right:9pt;mso-wrap-distance-bottom:0;mso-position-horizontal:absolute;mso-position-horizontal-relative:text;mso-position-vertical:absolute;mso-position-vertical-relative:text;mso-width-percent:0;mso-width-relative:margin" from="0,212.65pt" to="595.3pt,212.65pt" o:gfxdata="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" strokecolor="#cfcdcd [2894]" strokeweight=".5pt">
                 <v:stroke dashstyle="3 1" joinstyle="miter"/>
               </v:line>
             </w:pict>
@@ -1293,7 +2009,7 @@
         <mc:AlternateContent>
           <mc:Choice Requires="wps">
             <w:drawing>
-              <wp:anchor distT="0" distB="0" distL="114300" distR="114300" simplePos="0" relativeHeight="251658240" behindDoc="0" locked="0" layoutInCell="1" allowOverlap="1" wp14:anchorId="75AFA92C" wp14:editId="799C6AE8">
+              <wp:anchor distT="0" distB="0" distL="114300" distR="114300" simplePos="0" relativeHeight="251658240" behindDoc="0" locked="0" layoutInCell="1" allowOverlap="1" wp14:anchorId="75AFA92C" wp14:editId="0439C15C">
                 <wp:simplePos x="0" y="0"/>
                 <wp:positionH relativeFrom="column">
                   <wp:posOffset>7129145</wp:posOffset>
@@ -1323,12 +2039,9 @@
                             <a:lumMod val="95000"/>
                           </a:schemeClr>
                         </a:solidFill>
-                        <a:ln>
+                        <a:ln w="1270">
                           <a:solidFill>
-                            <a:schemeClr val="tx1">
-                              <a:lumMod val="50000"/>
-                              <a:lumOff val="50000"/>
-                            </a:schemeClr>
+                            <a:schemeClr val="tx1"/>
                           </a:solidFill>
                         </a:ln>
                       </wps:spPr>
@@ -1368,7 +2081,7 @@
           </mc:Choice>
           <mc:Fallback>
             <w:pict>
-              <v:oval w14:anchorId="2E89260C" id="Oval 6" o:spid="_x0000_s1026" style="position:absolute;margin-left:561.35pt;margin-top:391.25pt;width:11.35pt;height:11.35pt;z-index:251658240;visibility:visible;mso-wrap-style:square;mso-width-percent:0;mso-height-percent:0;mso-wrap-distance-left:9pt;mso-wrap-distance-top:0;mso-wrap-distance-right:9pt;mso-wrap-distance-bottom:0;mso-position-horizontal:absolute;mso-position-horizontal-relative:text;mso-position-vertical:absolute;mso-position-vertical-relative:text;mso-width-percent:0;mso-height-percent:0;mso-width-relative:margin;mso-height-relative:margin;v-text-anchor:middle" o:gfxdata="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" fillcolor="#f2f2f2 [3052]" strokecolor="gray [1629]" strokeweight="1pt">
+              <v:oval w14:anchorId="334C900A" id="Oval 6" o:spid="_x0000_s1026" style="position:absolute;margin-left:561.35pt;margin-top:391.25pt;width:11.35pt;height:11.35pt;z-index:251658240;visibility:visible;mso-wrap-style:square;mso-width-percent:0;mso-height-percent:0;mso-wrap-distance-left:9pt;mso-wrap-distance-top:0;mso-wrap-distance-right:9pt;mso-wrap-distance-bottom:0;mso-position-horizontal:absolute;mso-position-horizontal-relative:text;mso-position-vertical:absolute;mso-position-vertical-relative:text;mso-width-percent:0;mso-height-percent:0;mso-width-relative:margin;mso-height-relative:margin;v-text-anchor:middle" o:gfxdata="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" fillcolor="#f2f2f2 [3052]" strokecolor="black [3213]" strokeweight=".1pt">
                 <v:stroke joinstyle="miter"/>
               </v:oval>
             </w:pict>
@@ -1382,7 +2095,7 @@
         <mc:AlternateContent>
           <mc:Choice Requires="wps">
             <w:drawing>
-              <wp:anchor distT="0" distB="0" distL="114300" distR="114300" simplePos="0" relativeHeight="251680768" behindDoc="0" locked="0" layoutInCell="1" allowOverlap="1" wp14:anchorId="61C5FB08" wp14:editId="00BE3F98">
+              <wp:anchor distT="0" distB="0" distL="114300" distR="114300" simplePos="0" relativeHeight="251680768" behindDoc="0" locked="0" layoutInCell="1" allowOverlap="1" wp14:anchorId="61C5FB08" wp14:editId="36BB884A">
                 <wp:simplePos x="0" y="0"/>
                 <wp:positionH relativeFrom="column">
                   <wp:posOffset>0</wp:posOffset>
@@ -1442,7 +2155,7 @@
           </mc:Choice>
           <mc:Fallback>
             <w:pict>
-              <v:line w14:anchorId="76144A77" id="Straight Connector 22" o:spid="_x0000_s1026" style="position:absolute;z-index:251680768;visibility:visible;mso-wrap-style:square;mso-width-percent:0;mso-wrap-distance-left:9pt;mso-wrap-distance-top:0;mso-wrap-distance-right:9pt;mso-wrap-distance-bottom:0;mso-position-horizontal:absolute;mso-position-horizontal-relative:text;mso-position-vertical:absolute;mso-position-vertical-relative:text;mso-width-percent:0;mso-width-relative:margin" from="0,396.9pt" to="595.3pt,396.9pt" o:gfxdata="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" strokecolor="#cfcdcd [2894]" strokeweight=".5pt">
+              <v:line w14:anchorId="63997DBC" id="Straight Connector 22" o:spid="_x0000_s1026" style="position:absolute;z-index:251680768;visibility:visible;mso-wrap-style:square;mso-width-percent:0;mso-wrap-distance-left:9pt;mso-wrap-distance-top:0;mso-wrap-distance-right:9pt;mso-wrap-distance-bottom:0;mso-position-horizontal:absolute;mso-position-horizontal-relative:text;mso-position-vertical:absolute;mso-position-vertical-relative:text;mso-width-percent:0;mso-width-relative:margin" from="0,396.9pt" to="595.3pt,396.9pt" o:gfxdata="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" strokecolor="#cfcdcd [2894]" strokeweight=".5pt">
                 <v:stroke dashstyle="3 1" joinstyle="miter"/>
               </v:line>
             </w:pict>
@@ -1456,7 +2169,7 @@
         <mc:AlternateContent>
           <mc:Choice Requires="wps">
             <w:drawing>
-              <wp:anchor distT="0" distB="0" distL="114300" distR="114300" simplePos="0" relativeHeight="251678720" behindDoc="0" locked="0" layoutInCell="1" allowOverlap="1" wp14:anchorId="36D3981F" wp14:editId="1D9A60B2">
+              <wp:anchor distT="0" distB="0" distL="114300" distR="114300" simplePos="0" relativeHeight="251678720" behindDoc="0" locked="0" layoutInCell="1" allowOverlap="1" wp14:anchorId="36D3981F" wp14:editId="53685C9E">
                 <wp:simplePos x="0" y="0"/>
                 <wp:positionH relativeFrom="column">
                   <wp:posOffset>0</wp:posOffset>
@@ -1516,7 +2229,7 @@
           </mc:Choice>
           <mc:Fallback>
             <w:pict>
-              <v:line w14:anchorId="535CBCE5" id="Straight Connector 21" o:spid="_x0000_s1026" style="position:absolute;z-index:251678720;visibility:visible;mso-wrap-style:square;mso-width-percent:0;mso-wrap-distance-left:9pt;mso-wrap-distance-top:0;mso-wrap-distance-right:9pt;mso-wrap-distance-bottom:0;mso-position-horizontal:absolute;mso-position-horizontal-relative:text;mso-position-vertical:absolute;mso-position-vertical-relative:text;mso-width-percent:0;mso-width-relative:margin" from="0,28.35pt" to="595.3pt,28.35pt" o:gfxdata="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" strokecolor="#cfcdcd [2894]" strokeweight=".5pt">
+              <v:line w14:anchorId="29B7E682" id="Straight Connector 21" o:spid="_x0000_s1026" style="position:absolute;z-index:251678720;visibility:visible;mso-wrap-style:square;mso-width-percent:0;mso-wrap-distance-left:9pt;mso-wrap-distance-top:0;mso-wrap-distance-right:9pt;mso-wrap-distance-bottom:0;mso-position-horizontal:absolute;mso-position-horizontal-relative:text;mso-position-vertical:absolute;mso-position-vertical-relative:text;mso-width-percent:0;mso-width-relative:margin" from="0,28.35pt" to="595.3pt,28.35pt" o:gfxdata="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" strokecolor="#cfcdcd [2894]" strokeweight=".5pt">
                 <v:stroke dashstyle="3 1" joinstyle="miter"/>
               </v:line>
             </w:pict>
@@ -1530,7 +2243,7 @@
         <mc:AlternateContent>
           <mc:Choice Requires="wps">
             <w:drawing>
-              <wp:anchor distT="0" distB="0" distL="114300" distR="114300" simplePos="0" relativeHeight="251660288" behindDoc="0" locked="0" layoutInCell="1" allowOverlap="1" wp14:anchorId="7AFB07F2" wp14:editId="4C2CE815">
+              <wp:anchor distT="0" distB="0" distL="114300" distR="114300" simplePos="0" relativeHeight="251660288" behindDoc="0" locked="0" layoutInCell="1" allowOverlap="1" wp14:anchorId="7AFB07F2" wp14:editId="65B5FC27">
                 <wp:simplePos x="0" y="0"/>
                 <wp:positionH relativeFrom="column">
                   <wp:posOffset>288290</wp:posOffset>
@@ -1560,12 +2273,9 @@
                             <a:lumMod val="95000"/>
                           </a:schemeClr>
                         </a:solidFill>
-                        <a:ln>
+                        <a:ln w="1270">
                           <a:solidFill>
-                            <a:schemeClr val="tx1">
-                              <a:lumMod val="50000"/>
-                              <a:lumOff val="50000"/>
-                            </a:schemeClr>
+                            <a:schemeClr val="tx1"/>
                           </a:solidFill>
                         </a:ln>
                       </wps:spPr>
@@ -1605,7 +2315,7 @@
           </mc:Choice>
           <mc:Fallback>
             <w:pict>
-              <v:oval w14:anchorId="13B1DBE7" id="Oval 7" o:spid="_x0000_s1026" style="position:absolute;margin-left:22.7pt;margin-top:391.25pt;width:11.35pt;height:11.35pt;z-index:251660288;visibility:visible;mso-wrap-style:square;mso-width-percent:0;mso-height-percent:0;mso-wrap-distance-left:9pt;mso-wrap-distance-top:0;mso-wrap-distance-right:9pt;mso-wrap-distance-bottom:0;mso-position-horizontal:absolute;mso-position-horizontal-relative:text;mso-position-vertical:absolute;mso-position-vertical-relative:text;mso-width-percent:0;mso-height-percent:0;mso-width-relative:margin;mso-height-relative:margin;v-text-anchor:middle" o:gfxdata="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" fillcolor="#f2f2f2 [3052]" strokecolor="gray [1629]" strokeweight="1pt">
+              <v:oval w14:anchorId="7E1384DC" id="Oval 7" o:spid="_x0000_s1026" style="position:absolute;margin-left:22.7pt;margin-top:391.25pt;width:11.35pt;height:11.35pt;z-index:251660288;visibility:visible;mso-wrap-style:square;mso-width-percent:0;mso-height-percent:0;mso-wrap-distance-left:9pt;mso-wrap-distance-top:0;mso-wrap-distance-right:9pt;mso-wrap-distance-bottom:0;mso-position-horizontal:absolute;mso-position-horizontal-relative:text;mso-position-vertical:absolute;mso-position-vertical-relative:text;mso-width-percent:0;mso-height-percent:0;mso-width-relative:margin;mso-height-relative:margin;v-text-anchor:middle" o:gfxdata="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" fillcolor="#f2f2f2 [3052]" strokecolor="black [3213]" strokeweight=".1pt">
                 <v:stroke joinstyle="miter"/>
               </v:oval>
             </w:pict>
@@ -1619,7 +2329,7 @@
         <mc:AlternateContent>
           <mc:Choice Requires="wps">
             <w:drawing>
-              <wp:anchor distT="0" distB="0" distL="114300" distR="114300" simplePos="0" relativeHeight="251652092" behindDoc="0" locked="0" layoutInCell="1" allowOverlap="1" wp14:anchorId="0DB53EBC" wp14:editId="6DCF23F5">
+              <wp:anchor distT="0" distB="0" distL="114300" distR="114300" simplePos="0" relativeHeight="251652092" behindDoc="0" locked="0" layoutInCell="1" allowOverlap="1" wp14:anchorId="0DB53EBC" wp14:editId="11974D72">
                 <wp:simplePos x="0" y="0"/>
                 <wp:positionH relativeFrom="column">
                   <wp:posOffset>288290</wp:posOffset>
@@ -1649,12 +2359,9 @@
                             <a:lumMod val="95000"/>
                           </a:schemeClr>
                         </a:solidFill>
-                        <a:ln>
+                        <a:ln w="1270">
                           <a:solidFill>
-                            <a:schemeClr val="tx1">
-                              <a:lumMod val="50000"/>
-                              <a:lumOff val="50000"/>
-                            </a:schemeClr>
+                            <a:schemeClr val="tx1"/>
                           </a:solidFill>
                         </a:ln>
                       </wps:spPr>
@@ -1694,7 +2401,7 @@
           </mc:Choice>
           <mc:Fallback>
             <w:pict>
-              <v:oval w14:anchorId="06DE8991" id="Oval 3" o:spid="_x0000_s1026" style="position:absolute;margin-left:22.7pt;margin-top:22.7pt;width:11.35pt;height:11.35pt;z-index:251652092;visibility:visible;mso-wrap-style:square;mso-width-percent:0;mso-height-percent:0;mso-wrap-distance-left:9pt;mso-wrap-distance-top:0;mso-wrap-distance-right:9pt;mso-wrap-distance-bottom:0;mso-position-horizontal:absolute;mso-position-horizontal-relative:text;mso-position-vertical:absolute;mso-position-vertical-relative:text;mso-width-percent:0;mso-height-percent:0;mso-width-relative:margin;mso-height-relative:margin;v-text-anchor:middle" o:gfxdata="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" fillcolor="#f2f2f2 [3052]" strokecolor="gray [1629]" strokeweight="1pt">
+              <v:oval w14:anchorId="50DDF416" id="Oval 3" o:spid="_x0000_s1026" style="position:absolute;margin-left:22.7pt;margin-top:22.7pt;width:11.35pt;height:11.35pt;z-index:251652092;visibility:visible;mso-wrap-style:square;mso-width-percent:0;mso-height-percent:0;mso-wrap-distance-left:9pt;mso-wrap-distance-top:0;mso-wrap-distance-right:9pt;mso-wrap-distance-bottom:0;mso-position-horizontal:absolute;mso-position-horizontal-relative:text;mso-position-vertical:absolute;mso-position-vertical-relative:text;mso-width-percent:0;mso-height-percent:0;mso-width-relative:margin;mso-height-relative:margin;v-text-anchor:middle" o:gfxdata="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" fillcolor="#f2f2f2 [3052]" strokecolor="black [3213]" strokeweight=".1pt">
                 <v:stroke joinstyle="miter"/>
               </v:oval>
             </w:pict>
@@ -1708,7 +2415,7 @@
         <mc:AlternateContent>
           <mc:Choice Requires="wps">
             <w:drawing>
-              <wp:anchor distT="0" distB="0" distL="114300" distR="114300" simplePos="0" relativeHeight="251650044" behindDoc="0" locked="0" layoutInCell="1" allowOverlap="1" wp14:anchorId="1A81EA97" wp14:editId="3EA362DB">
+              <wp:anchor distT="0" distB="0" distL="114300" distR="114300" simplePos="0" relativeHeight="251650044" behindDoc="0" locked="0" layoutInCell="1" allowOverlap="1" wp14:anchorId="1A81EA97" wp14:editId="7482C9C1">
                 <wp:simplePos x="0" y="0"/>
                 <wp:positionH relativeFrom="column">
                   <wp:posOffset>7129145</wp:posOffset>
@@ -1738,12 +2445,9 @@
                             <a:lumMod val="95000"/>
                           </a:schemeClr>
                         </a:solidFill>
-                        <a:ln>
+                        <a:ln w="1270">
                           <a:solidFill>
-                            <a:schemeClr val="tx1">
-                              <a:lumMod val="50000"/>
-                              <a:lumOff val="50000"/>
-                            </a:schemeClr>
+                            <a:schemeClr val="tx1"/>
                           </a:solidFill>
                         </a:ln>
                       </wps:spPr>
@@ -1783,7 +2487,7 @@
           </mc:Choice>
           <mc:Fallback>
             <w:pict>
-              <v:oval w14:anchorId="411AFFFA" id="Oval 5" o:spid="_x0000_s1026" style="position:absolute;margin-left:561.35pt;margin-top:22.7pt;width:11.35pt;height:11.35pt;z-index:251650044;visibility:visible;mso-wrap-style:square;mso-width-percent:0;mso-height-percent:0;mso-wrap-distance-left:9pt;mso-wrap-distance-top:0;mso-wrap-distance-right:9pt;mso-wrap-distance-bottom:0;mso-position-horizontal:absolute;mso-position-horizontal-relative:text;mso-position-vertical:absolute;mso-position-vertical-relative:text;mso-width-percent:0;mso-height-percent:0;mso-width-relative:margin;mso-height-relative:margin;v-text-anchor:middle" o:gfxdata="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" fillcolor="#f2f2f2 [3052]" strokecolor="gray [1629]" strokeweight="1pt">
+              <v:oval w14:anchorId="7B0B638C" id="Oval 5" o:spid="_x0000_s1026" style="position:absolute;margin-left:561.35pt;margin-top:22.7pt;width:11.35pt;height:11.35pt;z-index:251650044;visibility:visible;mso-wrap-style:square;mso-width-percent:0;mso-height-percent:0;mso-wrap-distance-left:9pt;mso-wrap-distance-top:0;mso-wrap-distance-right:9pt;mso-wrap-distance-bottom:0;mso-position-horizontal:absolute;mso-position-horizontal-relative:text;mso-position-vertical:absolute;mso-position-vertical-relative:text;mso-width-percent:0;mso-height-percent:0;mso-width-relative:margin;mso-height-relative:margin;v-text-anchor:middle" o:gfxdata="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" fillcolor="#f2f2f2 [3052]" strokecolor="black [3213]" strokeweight=".1pt">
                 <v:stroke joinstyle="miter"/>
               </v:oval>
             </w:pict>
@@ -1797,7 +2501,7 @@
         <mc:AlternateContent>
           <mc:Choice Requires="wps">
             <w:drawing>
-              <wp:anchor distT="0" distB="0" distL="114300" distR="114300" simplePos="0" relativeHeight="251642870" behindDoc="0" locked="0" layoutInCell="1" allowOverlap="1" wp14:anchorId="7B32C600" wp14:editId="3CAD136D">
+              <wp:anchor distT="0" distB="0" distL="114300" distR="114300" simplePos="0" relativeHeight="251642870" behindDoc="0" locked="0" layoutInCell="1" allowOverlap="1" wp14:anchorId="7B32C600" wp14:editId="498B9645">
                 <wp:simplePos x="0" y="0"/>
                 <wp:positionH relativeFrom="column">
                   <wp:posOffset>0</wp:posOffset>
@@ -1823,7 +2527,7 @@
                           <a:avLst/>
                         </a:prstGeom>
                         <a:noFill/>
-                        <a:ln w="6350" cmpd="sng">
+                        <a:ln w="1270" cmpd="sng">
                           <a:solidFill>
                             <a:schemeClr val="tx1"/>
                           </a:solidFill>
@@ -1945,7 +2649,7 @@
           </mc:Choice>
           <mc:Fallback>
             <w:pict>
-              <v:rect w14:anchorId="7B32C600" id="Rectangle 1" o:spid="_x0000_s1034" style="position:absolute;margin-left:0;margin-top:0;width:595.3pt;height:425.2pt;z-index:251642870;visibility:visible;mso-wrap-style:square;mso-width-percent:0;mso-height-percent:0;mso-wrap-distance-left:9pt;mso-wrap-distance-top:0;mso-wrap-distance-right:9pt;mso-wrap-distance-bottom:0;mso-position-horizontal:absolute;mso-position-horizontal-relative:text;mso-position-vertical:absolute;mso-position-vertical-relative:line;mso-width-percent:0;mso-height-percent:0;mso-width-relative:margin;mso-height-relative:margin;v-text-anchor:top" o:gfxdata="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" filled="f" strokecolor="black [3213]" strokeweight=".5pt">
+              <v:rect w14:anchorId="7B32C600" id="Rectangle 1" o:spid="_x0000_s1038" style="position:absolute;margin-left:0;margin-top:0;width:595.3pt;height:425.2pt;z-index:251642870;visibility:visible;mso-wrap-style:square;mso-width-percent:0;mso-height-percent:0;mso-wrap-distance-left:9pt;mso-wrap-distance-top:0;mso-wrap-distance-right:9pt;mso-wrap-distance-bottom:0;mso-position-horizontal:absolute;mso-position-horizontal-relative:text;mso-position-vertical:absolute;mso-position-vertical-relative:line;mso-width-percent:0;mso-height-percent:0;mso-width-relative:margin;mso-height-relative:margin;v-text-anchor:top" o:gfxdata="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" filled="f" strokecolor="black [3213]" strokeweight=".1pt">
                 <v:textbox>
                   <w:txbxContent>
                     <w:p>
@@ -1963,12 +2667,7 @@
       </w:r>
     </w:p>
     <w:sectPr>
-      <w:headerReference w:type="even" r:id="rId9"/>
-      <w:headerReference w:type="default" r:id="rId10"/>
-      <w:footerReference w:type="even" r:id="rId11"/>
-      <w:footerReference w:type="default" r:id="rId12"/>
-      <w:headerReference w:type="first" r:id="rId13"/>
-      <w:footerReference w:type="first" r:id="rId14"/>
+      <w:headerReference w:type="default" r:id="rId9"/>
       <w:pgSz w:w="16838" w:h="11906" w:orient="landscape" w:code="9"/>
       <w:pgMar w:top="1440" w:right="1440" w:bottom="1440" w:left="1440" w:header="709" w:footer="709" w:gutter="0"/>
       <w:cols w:space="708"/>
@@ -2003,36 +2702,6 @@
 </w:endnotes>
 </file>
 
-<file path=word/footer1.xml><?xml version="1.0" encoding="utf-8"?>
-<w:ftr xmlns:wpc="http://schemas.microsoft.com/office/word/2010/wordprocessingCanvas" xmlns:cx="http://schemas.microsoft.com/office/drawing/2014/chartex" xmlns:cx1="http://schemas.microsoft.com/office/drawing/2015/9/8/chartex" xmlns:cx2="http://schemas.microsoft.com/office/drawing/2015/10/21/chartex" xmlns:cx3="http://schemas.microsoft.com/office/drawing/2016/5/9/chartex" xmlns:cx4="http://schemas.microsoft.com/office/drawing/2016/5/10/chartex" xmlns:cx5="http://schemas.microsoft.com/office/drawing/2016/5/11/chartex" xmlns:cx6="http://schemas.microsoft.com/office/drawing/2016/5/12/chartex" xmlns:cx7="http://schemas.microsoft.com/office/drawing/2016/5/13/chartex" xmlns:cx8="http://schemas.microsoft.com/office/drawing/2016/5/14/chartex" xmlns:mc="http://schemas.openxmlformats.org/markup-compatibility/2006" xmlns:aink="http://schemas.microsoft.com/office/drawing/2016/ink" xmlns:am3d="http://schemas.microsoft.com/office/drawing/2017/model3d" xmlns:o="urn:schemas-microsoft-com:office:office" xmlns:oel="http://schemas.microsoft.com/office/2019/extlst" xmlns:r="http://schemas.openxmlformats.org/officeDocument/2006/relationships" xmlns:m="http://schemas.openxmlformats.org/officeDocument/2006/math" xmlns:v="urn:schemas-microsoft-com:vml" xmlns:wp14="http://schemas.microsoft.com/office/word/2010/wordprocessingDrawing" xmlns:wp="http://schemas.openxmlformats.org/drawingml/2006/wordprocessingDrawing" xmlns:w10="urn:schemas-microsoft-com:office:word" xmlns:w="http://schemas.openxmlformats.org/wordprocessingml/2006/main" xmlns:w14="http://schemas.microsoft.com/office/word/2010/wordml" xmlns:w15="http://schemas.microsoft.com/office/word/2012/wordml" xmlns:w16cex="http://schemas.microsoft.com/office/word/2018/wordml/cex" xmlns:w16cid="http://schemas.microsoft.com/office/word/2016/wordml/cid" xmlns:w16="http://schemas.microsoft.com/office/word/2018/wordml" xmlns:w16sdtdh="http://schemas.microsoft.com/office/word/2020/wordml/sdtdatahash" xmlns:w16se="http://schemas.microsoft.com/office/word/2015/wordml/symex" xmlns:wpg="http://schemas.microsoft.com/office/word/2010/wordprocessingGroup" xmlns:wpi="http://schemas.microsoft.com/office/word/2010/wordprocessingInk" xmlns:wne="http://schemas.microsoft.com/office/word/2006/wordml" xmlns:wps="http://schemas.microsoft.com/office/word/2010/wordprocessingShape" mc:Ignorable="w14 w15 w16se w16cid w16 w16cex w16sdtdh wp14">
-  <w:p>
-    <w:pPr>
-      <w:pStyle w:val="Footer"/>
-    </w:pPr>
-  </w:p>
-</w:ftr>
-</file>
-
-<file path=word/footer2.xml><?xml version="1.0" encoding="utf-8"?>
-<w:ftr xmlns:wpc="http://schemas.microsoft.com/office/word/2010/wordprocessingCanvas" xmlns:cx="http://schemas.microsoft.com/office/drawing/2014/chartex" xmlns:cx1="http://schemas.microsoft.com/office/drawing/2015/9/8/chartex" xmlns:cx2="http://schemas.microsoft.com/office/drawing/2015/10/21/chartex" xmlns:cx3="http://schemas.microsoft.com/office/drawing/2016/5/9/chartex" xmlns:cx4="http://schemas.microsoft.com/office/drawing/2016/5/10/chartex" xmlns:cx5="http://schemas.microsoft.com/office/drawing/2016/5/11/chartex" xmlns:cx6="http://schemas.microsoft.com/office/drawing/2016/5/12/chartex" xmlns:cx7="http://schemas.microsoft.com/office/drawing/2016/5/13/chartex" xmlns:cx8="http://schemas.microsoft.com/office/drawing/2016/5/14/chartex" xmlns:mc="http://schemas.openxmlformats.org/markup-compatibility/2006" xmlns:aink="http://schemas.microsoft.com/office/drawing/2016/ink" xmlns:am3d="http://schemas.microsoft.com/office/drawing/2017/model3d" xmlns:o="urn:schemas-microsoft-com:office:office" xmlns:oel="http://schemas.microsoft.com/office/2019/extlst" xmlns:r="http://schemas.openxmlformats.org/officeDocument/2006/relationships" xmlns:m="http://schemas.openxmlformats.org/officeDocument/2006/math" xmlns:v="urn:schemas-microsoft-com:vml" xmlns:wp14="http://schemas.microsoft.com/office/word/2010/wordprocessingDrawing" xmlns:wp="http://schemas.openxmlformats.org/drawingml/2006/wordprocessingDrawing" xmlns:w10="urn:schemas-microsoft-com:office:word" xmlns:w="http://schemas.openxmlformats.org/wordprocessingml/2006/main" xmlns:w14="http://schemas.microsoft.com/office/word/2010/wordml" xmlns:w15="http://schemas.microsoft.com/office/word/2012/wordml" xmlns:w16cex="http://schemas.microsoft.com/office/word/2018/wordml/cex" xmlns:w16cid="http://schemas.microsoft.com/office/word/2016/wordml/cid" xmlns:w16="http://schemas.microsoft.com/office/word/2018/wordml" xmlns:w16sdtdh="http://schemas.microsoft.com/office/word/2020/wordml/sdtdatahash" xmlns:w16se="http://schemas.microsoft.com/office/word/2015/wordml/symex" xmlns:wpg="http://schemas.microsoft.com/office/word/2010/wordprocessingGroup" xmlns:wpi="http://schemas.microsoft.com/office/word/2010/wordprocessingInk" xmlns:wne="http://schemas.microsoft.com/office/word/2006/wordml" xmlns:wps="http://schemas.microsoft.com/office/word/2010/wordprocessingShape" mc:Ignorable="w14 w15 w16se w16cid w16 w16cex w16sdtdh wp14">
-  <w:p>
-    <w:pPr>
-      <w:pStyle w:val="Footer"/>
-    </w:pPr>
-  </w:p>
-</w:ftr>
-</file>
-
-<file path=word/footer3.xml><?xml version="1.0" encoding="utf-8"?>
-<w:ftr xmlns:wpc="http://schemas.microsoft.com/office/word/2010/wordprocessingCanvas" xmlns:cx="http://schemas.microsoft.com/office/drawing/2014/chartex" xmlns:cx1="http://schemas.microsoft.com/office/drawing/2015/9/8/chartex" xmlns:cx2="http://schemas.microsoft.com/office/drawing/2015/10/21/chartex" xmlns:cx3="http://schemas.microsoft.com/office/drawing/2016/5/9/chartex" xmlns:cx4="http://schemas.microsoft.com/office/drawing/2016/5/10/chartex" xmlns:cx5="http://schemas.microsoft.com/office/drawing/2016/5/11/chartex" xmlns:cx6="http://schemas.microsoft.com/office/drawing/2016/5/12/chartex" xmlns:cx7="http://schemas.microsoft.com/office/drawing/2016/5/13/chartex" xmlns:cx8="http://schemas.microsoft.com/office/drawing/2016/5/14/chartex" xmlns:mc="http://schemas.openxmlformats.org/markup-compatibility/2006" xmlns:aink="http://schemas.microsoft.com/office/drawing/2016/ink" xmlns:am3d="http://schemas.microsoft.com/office/drawing/2017/model3d" xmlns:o="urn:schemas-microsoft-com:office:office" xmlns:oel="http://schemas.microsoft.com/office/2019/extlst" xmlns:r="http://schemas.openxmlformats.org/officeDocument/2006/relationships" xmlns:m="http://schemas.openxmlformats.org/officeDocument/2006/math" xmlns:v="urn:schemas-microsoft-com:vml" xmlns:wp14="http://schemas.microsoft.com/office/word/2010/wordprocessingDrawing" xmlns:wp="http://schemas.openxmlformats.org/drawingml/2006/wordprocessingDrawing" xmlns:w10="urn:schemas-microsoft-com:office:word" xmlns:w="http://schemas.openxmlformats.org/wordprocessingml/2006/main" xmlns:w14="http://schemas.microsoft.com/office/word/2010/wordml" xmlns:w15="http://schemas.microsoft.com/office/word/2012/wordml" xmlns:w16cex="http://schemas.microsoft.com/office/word/2018/wordml/cex" xmlns:w16cid="http://schemas.microsoft.com/office/word/2016/wordml/cid" xmlns:w16="http://schemas.microsoft.com/office/word/2018/wordml" xmlns:w16sdtdh="http://schemas.microsoft.com/office/word/2020/wordml/sdtdatahash" xmlns:w16se="http://schemas.microsoft.com/office/word/2015/wordml/symex" xmlns:wpg="http://schemas.microsoft.com/office/word/2010/wordprocessingGroup" xmlns:wpi="http://schemas.microsoft.com/office/word/2010/wordprocessingInk" xmlns:wne="http://schemas.microsoft.com/office/word/2006/wordml" xmlns:wps="http://schemas.microsoft.com/office/word/2010/wordprocessingShape" mc:Ignorable="w14 w15 w16se w16cid w16 w16cex w16sdtdh wp14">
-  <w:p>
-    <w:pPr>
-      <w:pStyle w:val="Footer"/>
-    </w:pPr>
-  </w:p>
-</w:ftr>
-</file>
-
 <file path=word/footnotes.xml><?xml version="1.0" encoding="utf-8"?>
 <w:footnotes xmlns:wpc="http://schemas.microsoft.com/office/word/2010/wordprocessingCanvas" xmlns:cx="http://schemas.microsoft.com/office/drawing/2014/chartex" xmlns:cx1="http://schemas.microsoft.com/office/drawing/2015/9/8/chartex" xmlns:cx2="http://schemas.microsoft.com/office/drawing/2015/10/21/chartex" xmlns:cx3="http://schemas.microsoft.com/office/drawing/2016/5/9/chartex" xmlns:cx4="http://schemas.microsoft.com/office/drawing/2016/5/10/chartex" xmlns:cx5="http://schemas.microsoft.com/office/drawing/2016/5/11/chartex" xmlns:cx6="http://schemas.microsoft.com/office/drawing/2016/5/12/chartex" xmlns:cx7="http://schemas.microsoft.com/office/drawing/2016/5/13/chartex" xmlns:cx8="http://schemas.microsoft.com/office/drawing/2016/5/14/chartex" xmlns:mc="http://schemas.openxmlformats.org/markup-compatibility/2006" xmlns:aink="http://schemas.microsoft.com/office/drawing/2016/ink" xmlns:am3d="http://schemas.microsoft.com/office/drawing/2017/model3d" xmlns:o="urn:schemas-microsoft-com:office:office" xmlns:oel="http://schemas.microsoft.com/office/2019/extlst" xmlns:r="http://schemas.openxmlformats.org/officeDocument/2006/relationships" xmlns:m="http://schemas.openxmlformats.org/officeDocument/2006/math" xmlns:v="urn:schemas-microsoft-com:vml" xmlns:wp14="http://schemas.microsoft.com/office/word/2010/wordprocessingDrawing" xmlns:wp="http://schemas.openxmlformats.org/drawingml/2006/wordprocessingDrawing" xmlns:w10="urn:schemas-microsoft-com:office:word" xmlns:w="http://schemas.openxmlformats.org/wordprocessingml/2006/main" xmlns:w14="http://schemas.microsoft.com/office/word/2010/wordml" xmlns:w15="http://schemas.microsoft.com/office/word/2012/wordml" xmlns:w16cex="http://schemas.microsoft.com/office/word/2018/wordml/cex" xmlns:w16cid="http://schemas.microsoft.com/office/word/2016/wordml/cid" xmlns:w16="http://schemas.microsoft.com/office/word/2018/wordml" xmlns:w16sdtdh="http://schemas.microsoft.com/office/word/2020/wordml/sdtdatahash" xmlns:w16se="http://schemas.microsoft.com/office/word/2015/wordml/symex" xmlns:wpg="http://schemas.microsoft.com/office/word/2010/wordprocessingGroup" xmlns:wpi="http://schemas.microsoft.com/office/word/2010/wordprocessingInk" xmlns:wne="http://schemas.microsoft.com/office/word/2006/wordml" xmlns:wps="http://schemas.microsoft.com/office/word/2010/wordprocessingShape" mc:Ignorable="w14 w15 w16se w16cid w16 w16cex w16sdtdh wp14">
   <w:footnote w:type="separator" w:id="-1">
@@ -2059,16 +2728,6 @@
 </file>
 
 <file path=word/header1.xml><?xml version="1.0" encoding="utf-8"?>
-<w:hdr xmlns:wpc="http://schemas.microsoft.com/office/word/2010/wordprocessingCanvas" xmlns:cx="http://schemas.microsoft.com/office/drawing/2014/chartex" xmlns:cx1="http://schemas.microsoft.com/office/drawing/2015/9/8/chartex" xmlns:cx2="http://schemas.microsoft.com/office/drawing/2015/10/21/chartex" xmlns:cx3="http://schemas.microsoft.com/office/drawing/2016/5/9/chartex" xmlns:cx4="http://schemas.microsoft.com/office/drawing/2016/5/10/chartex" xmlns:cx5="http://schemas.microsoft.com/office/drawing/2016/5/11/chartex" xmlns:cx6="http://schemas.microsoft.com/office/drawing/2016/5/12/chartex" xmlns:cx7="http://schemas.microsoft.com/office/drawing/2016/5/13/chartex" xmlns:cx8="http://schemas.microsoft.com/office/drawing/2016/5/14/chartex" xmlns:mc="http://schemas.openxmlformats.org/markup-compatibility/2006" xmlns:aink="http://schemas.microsoft.com/office/drawing/2016/ink" xmlns:am3d="http://schemas.microsoft.com/office/drawing/2017/model3d" xmlns:o="urn:schemas-microsoft-com:office:office" xmlns:oel="http://schemas.microsoft.com/office/2019/extlst" xmlns:r="http://schemas.openxmlformats.org/officeDocument/2006/relationships" xmlns:m="http://schemas.openxmlformats.org/officeDocument/2006/math" xmlns:v="urn:schemas-microsoft-com:vml" xmlns:wp14="http://schemas.microsoft.com/office/word/2010/wordprocessingDrawing" xmlns:wp="http://schemas.openxmlformats.org/drawingml/2006/wordprocessingDrawing" xmlns:w10="urn:schemas-microsoft-com:office:word" xmlns:w="http://schemas.openxmlformats.org/wordprocessingml/2006/main" xmlns:w14="http://schemas.microsoft.com/office/word/2010/wordml" xmlns:w15="http://schemas.microsoft.com/office/word/2012/wordml" xmlns:w16cex="http://schemas.microsoft.com/office/word/2018/wordml/cex" xmlns:w16cid="http://schemas.microsoft.com/office/word/2016/wordml/cid" xmlns:w16="http://schemas.microsoft.com/office/word/2018/wordml" xmlns:w16sdtdh="http://schemas.microsoft.com/office/word/2020/wordml/sdtdatahash" xmlns:w16se="http://schemas.microsoft.com/office/word/2015/wordml/symex" xmlns:wpg="http://schemas.microsoft.com/office/word/2010/wordprocessingGroup" xmlns:wpi="http://schemas.microsoft.com/office/word/2010/wordprocessingInk" xmlns:wne="http://schemas.microsoft.com/office/word/2006/wordml" xmlns:wps="http://schemas.microsoft.com/office/word/2010/wordprocessingShape" mc:Ignorable="w14 w15 w16se w16cid w16 w16cex w16sdtdh wp14">
-  <w:p>
-    <w:pPr>
-      <w:pStyle w:val="Header"/>
-    </w:pPr>
-  </w:p>
-</w:hdr>
-</file>
-
-<file path=word/header2.xml><?xml version="1.0" encoding="utf-8"?>
 <w:hdr xmlns:wpc="http://schemas.microsoft.com/office/word/2010/wordprocessingCanvas" xmlns:cx="http://schemas.microsoft.com/office/drawing/2014/chartex" xmlns:cx1="http://schemas.microsoft.com/office/drawing/2015/9/8/chartex" xmlns:cx2="http://schemas.microsoft.com/office/drawing/2015/10/21/chartex" xmlns:cx3="http://schemas.microsoft.com/office/drawing/2016/5/9/chartex" xmlns:cx4="http://schemas.microsoft.com/office/drawing/2016/5/10/chartex" xmlns:cx5="http://schemas.microsoft.com/office/drawing/2016/5/11/chartex" xmlns:cx6="http://schemas.microsoft.com/office/drawing/2016/5/12/chartex" xmlns:cx7="http://schemas.microsoft.com/office/drawing/2016/5/13/chartex" xmlns:cx8="http://schemas.microsoft.com/office/drawing/2016/5/14/chartex" xmlns:mc="http://schemas.openxmlformats.org/markup-compatibility/2006" xmlns:aink="http://schemas.microsoft.com/office/drawing/2016/ink" xmlns:am3d="http://schemas.microsoft.com/office/drawing/2017/model3d" xmlns:o="urn:schemas-microsoft-com:office:office" xmlns:oel="http://schemas.microsoft.com/office/2019/extlst" xmlns:r="http://schemas.openxmlformats.org/officeDocument/2006/relationships" xmlns:m="http://schemas.openxmlformats.org/officeDocument/2006/math" xmlns:v="urn:schemas-microsoft-com:vml" xmlns:wp14="http://schemas.microsoft.com/office/word/2010/wordprocessingDrawing" xmlns:wp="http://schemas.openxmlformats.org/drawingml/2006/wordprocessingDrawing" xmlns:w10="urn:schemas-microsoft-com:office:word" xmlns:w="http://schemas.openxmlformats.org/wordprocessingml/2006/main" xmlns:w14="http://schemas.microsoft.com/office/word/2010/wordml" xmlns:w15="http://schemas.microsoft.com/office/word/2012/wordml" xmlns:w16cex="http://schemas.microsoft.com/office/word/2018/wordml/cex" xmlns:w16cid="http://schemas.microsoft.com/office/word/2016/wordml/cid" xmlns:w16="http://schemas.microsoft.com/office/word/2018/wordml" xmlns:w16sdtdh="http://schemas.microsoft.com/office/word/2020/wordml/sdtdatahash" xmlns:w16se="http://schemas.microsoft.com/office/word/2015/wordml/symex" xmlns:wpg="http://schemas.microsoft.com/office/word/2010/wordprocessingGroup" xmlns:wpi="http://schemas.microsoft.com/office/word/2010/wordprocessingInk" xmlns:wne="http://schemas.microsoft.com/office/word/2006/wordml" xmlns:wps="http://schemas.microsoft.com/office/word/2010/wordprocessingShape" mc:Ignorable="w14 w15 w16se w16cid w16 w16cex w16sdtdh wp14">
   <w:p>
     <w:pPr>
@@ -2119,77 +2778,6 @@
       </w:rPr>
       <w:tab/>
     </w:r>
-    <w:r>
-      <w:rPr>
-        <w:rFonts w:ascii="Segoe UI" w:hAnsi="Segoe UI" w:cs="Segoe UI"/>
-        <w:color w:val="7F7F7F" w:themeColor="text1" w:themeTint="80"/>
-        <w:sz w:val="16"/>
-        <w:szCs w:val="16"/>
-        <w:lang w:val="en-US"/>
-      </w:rPr>
-      <w:t xml:space="preserve">Version </w:t>
-    </w:r>
-    <w:r>
-      <w:rPr>
-        <w:rFonts w:ascii="Segoe UI" w:hAnsi="Segoe UI" w:cs="Segoe UI"/>
-        <w:color w:val="7F7F7F" w:themeColor="text1" w:themeTint="80"/>
-        <w:sz w:val="16"/>
-        <w:szCs w:val="16"/>
-        <w:lang w:val="en-US"/>
-      </w:rPr>
-      <w:fldChar w:fldCharType="begin"/>
-    </w:r>
-    <w:r>
-      <w:rPr>
-        <w:rFonts w:ascii="Segoe UI" w:hAnsi="Segoe UI" w:cs="Segoe UI"/>
-        <w:color w:val="7F7F7F" w:themeColor="text1" w:themeTint="80"/>
-        <w:sz w:val="16"/>
-        <w:szCs w:val="16"/>
-        <w:lang w:val="en-US"/>
-      </w:rPr>
-      <w:instrText xml:space="preserve"> SAVEDATE  \@ "yyyy-MM-dd"  \* MERGEFORMAT </w:instrText>
-    </w:r>
-    <w:r>
-      <w:rPr>
-        <w:rFonts w:ascii="Segoe UI" w:hAnsi="Segoe UI" w:cs="Segoe UI"/>
-        <w:color w:val="7F7F7F" w:themeColor="text1" w:themeTint="80"/>
-        <w:sz w:val="16"/>
-        <w:szCs w:val="16"/>
-        <w:lang w:val="en-US"/>
-      </w:rPr>
-      <w:fldChar w:fldCharType="separate"/>
-    </w:r>
-    <w:r>
-      <w:rPr>
-        <w:rFonts w:ascii="Segoe UI" w:hAnsi="Segoe UI" w:cs="Segoe UI"/>
-        <w:noProof/>
-        <w:color w:val="7F7F7F" w:themeColor="text1" w:themeTint="80"/>
-        <w:sz w:val="16"/>
-        <w:szCs w:val="16"/>
-        <w:lang w:val="en-US"/>
-      </w:rPr>
-      <w:t>2022-09-04</w:t>
-    </w:r>
-    <w:r>
-      <w:rPr>
-        <w:rFonts w:ascii="Segoe UI" w:hAnsi="Segoe UI" w:cs="Segoe UI"/>
-        <w:color w:val="7F7F7F" w:themeColor="text1" w:themeTint="80"/>
-        <w:sz w:val="16"/>
-        <w:szCs w:val="16"/>
-        <w:lang w:val="en-US"/>
-      </w:rPr>
-      <w:fldChar w:fldCharType="end"/>
-    </w:r>
-  </w:p>
-</w:hdr>
-</file>
-
-<file path=word/header3.xml><?xml version="1.0" encoding="utf-8"?>
-<w:hdr xmlns:wpc="http://schemas.microsoft.com/office/word/2010/wordprocessingCanvas" xmlns:cx="http://schemas.microsoft.com/office/drawing/2014/chartex" xmlns:cx1="http://schemas.microsoft.com/office/drawing/2015/9/8/chartex" xmlns:cx2="http://schemas.microsoft.com/office/drawing/2015/10/21/chartex" xmlns:cx3="http://schemas.microsoft.com/office/drawing/2016/5/9/chartex" xmlns:cx4="http://schemas.microsoft.com/office/drawing/2016/5/10/chartex" xmlns:cx5="http://schemas.microsoft.com/office/drawing/2016/5/11/chartex" xmlns:cx6="http://schemas.microsoft.com/office/drawing/2016/5/12/chartex" xmlns:cx7="http://schemas.microsoft.com/office/drawing/2016/5/13/chartex" xmlns:cx8="http://schemas.microsoft.com/office/drawing/2016/5/14/chartex" xmlns:mc="http://schemas.openxmlformats.org/markup-compatibility/2006" xmlns:aink="http://schemas.microsoft.com/office/drawing/2016/ink" xmlns:am3d="http://schemas.microsoft.com/office/drawing/2017/model3d" xmlns:o="urn:schemas-microsoft-com:office:office" xmlns:oel="http://schemas.microsoft.com/office/2019/extlst" xmlns:r="http://schemas.openxmlformats.org/officeDocument/2006/relationships" xmlns:m="http://schemas.openxmlformats.org/officeDocument/2006/math" xmlns:v="urn:schemas-microsoft-com:vml" xmlns:wp14="http://schemas.microsoft.com/office/word/2010/wordprocessingDrawing" xmlns:wp="http://schemas.openxmlformats.org/drawingml/2006/wordprocessingDrawing" xmlns:w10="urn:schemas-microsoft-com:office:word" xmlns:w="http://schemas.openxmlformats.org/wordprocessingml/2006/main" xmlns:w14="http://schemas.microsoft.com/office/word/2010/wordml" xmlns:w15="http://schemas.microsoft.com/office/word/2012/wordml" xmlns:w16cex="http://schemas.microsoft.com/office/word/2018/wordml/cex" xmlns:w16cid="http://schemas.microsoft.com/office/word/2016/wordml/cid" xmlns:w16="http://schemas.microsoft.com/office/word/2018/wordml" xmlns:w16sdtdh="http://schemas.microsoft.com/office/word/2020/wordml/sdtdatahash" xmlns:w16se="http://schemas.microsoft.com/office/word/2015/wordml/symex" xmlns:wpg="http://schemas.microsoft.com/office/word/2010/wordprocessingGroup" xmlns:wpi="http://schemas.microsoft.com/office/word/2010/wordprocessingInk" xmlns:wne="http://schemas.microsoft.com/office/word/2006/wordml" xmlns:wps="http://schemas.microsoft.com/office/word/2010/wordprocessingShape" mc:Ignorable="w14 w15 w16se w16cid w16 w16cex w16sdtdh wp14">
-  <w:p>
-    <w:pPr>
-      <w:pStyle w:val="Header"/>
-    </w:pPr>
   </w:p>
 </w:hdr>
 </file>

</xml_diff>

<commit_message>
Split configurations (each display compilation its own config)
</commit_message>
<xml_diff>
--- a/Docs/PiWeatherDisplay-Mounting-Hole-Template.doc.docx
+++ b/Docs/PiWeatherDisplay-Mounting-Hole-Template.doc.docx
@@ -11,7 +11,7 @@
         <mc:AlternateContent>
           <mc:Choice Requires="wps">
             <w:drawing>
-              <wp:anchor distT="0" distB="0" distL="114300" distR="114300" simplePos="0" relativeHeight="251692032" behindDoc="0" locked="0" layoutInCell="1" allowOverlap="1" wp14:anchorId="4BBB0A10" wp14:editId="20B5FEC8">
+              <wp:anchor distT="0" distB="0" distL="114300" distR="114300" simplePos="0" relativeHeight="251691008" behindDoc="0" locked="0" layoutInCell="1" allowOverlap="1" wp14:anchorId="4BBB0A10" wp14:editId="2826C806">
                 <wp:simplePos x="0" y="0"/>
                 <wp:positionH relativeFrom="column">
                   <wp:posOffset>7200900</wp:posOffset>
@@ -74,7 +74,7 @@
           </mc:Choice>
           <mc:Fallback>
             <w:pict>
-              <v:line w14:anchorId="18CB0373" id="Straight Connector 8" o:spid="_x0000_s1026" style="position:absolute;z-index:251692032;visibility:visible;mso-wrap-style:square;mso-width-percent:0;mso-height-percent:0;mso-wrap-distance-left:9pt;mso-wrap-distance-top:0;mso-wrap-distance-right:9pt;mso-wrap-distance-bottom:0;mso-position-horizontal:absolute;mso-position-horizontal-relative:text;mso-position-vertical:absolute;mso-position-vertical-relative:text;mso-width-percent:0;mso-height-percent:0;mso-width-relative:margin;mso-height-relative:margin" from="567pt,22.5pt" to="567pt,447.7pt" o:gfxdata="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" strokecolor="#cfcdcd [2894]" strokeweight=".5pt">
+              <v:line w14:anchorId="4EFCBBE1" id="Straight Connector 8" o:spid="_x0000_s1026" style="position:absolute;z-index:251691008;visibility:visible;mso-wrap-style:square;mso-width-percent:0;mso-height-percent:0;mso-wrap-distance-left:9pt;mso-wrap-distance-top:0;mso-wrap-distance-right:9pt;mso-wrap-distance-bottom:0;mso-position-horizontal:absolute;mso-position-horizontal-relative:text;mso-position-vertical:absolute;mso-position-vertical-relative:text;mso-width-percent:0;mso-height-percent:0;mso-width-relative:margin;mso-height-relative:margin" from="567pt,22.5pt" to="567pt,447.7pt" o:gfxdata="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" strokecolor="#cfcdcd [2894]" strokeweight=".5pt">
                 <v:stroke dashstyle="3 1" joinstyle="miter"/>
               </v:line>
             </w:pict>
@@ -90,7 +90,1367 @@
         <mc:AlternateContent>
           <mc:Choice Requires="wps">
             <w:drawing>
-              <wp:anchor distT="45720" distB="45720" distL="114300" distR="114300" simplePos="0" relativeHeight="251700224" behindDoc="0" locked="0" layoutInCell="1" allowOverlap="1" wp14:anchorId="775BAACF" wp14:editId="7CC510D1">
+              <wp:anchor distT="45720" distB="45720" distL="114300" distR="114300" simplePos="0" relativeHeight="251695104" behindDoc="0" locked="0" layoutInCell="1" allowOverlap="1" wp14:anchorId="4C06DEF1" wp14:editId="7F91B787">
+                <wp:simplePos x="0" y="0"/>
+                <wp:positionH relativeFrom="column">
+                  <wp:posOffset>7005320</wp:posOffset>
+                </wp:positionH>
+                <wp:positionV relativeFrom="paragraph">
+                  <wp:posOffset>444953</wp:posOffset>
+                </wp:positionV>
+                <wp:extent cx="247173" cy="153035"/>
+                <wp:effectExtent l="0" t="0" r="635" b="0"/>
+                <wp:wrapNone/>
+                <wp:docPr id="10" name="Text Box 2"/>
+                <wp:cNvGraphicFramePr>
+                  <a:graphicFrameLocks xmlns:a="http://schemas.openxmlformats.org/drawingml/2006/main"/>
+                </wp:cNvGraphicFramePr>
+                <a:graphic xmlns:a="http://schemas.openxmlformats.org/drawingml/2006/main">
+                  <a:graphicData uri="http://schemas.microsoft.com/office/word/2010/wordprocessingShape">
+                    <wps:wsp>
+                      <wps:cNvSpPr txBox="1">
+                        <a:spLocks noChangeArrowheads="1"/>
+                      </wps:cNvSpPr>
+                      <wps:spPr bwMode="auto">
+                        <a:xfrm>
+                          <a:off x="0" y="0"/>
+                          <a:ext cx="247173" cy="153035"/>
+                        </a:xfrm>
+                        <a:prstGeom prst="rect">
+                          <a:avLst/>
+                        </a:prstGeom>
+                        <a:noFill/>
+                        <a:ln w="9525">
+                          <a:noFill/>
+                          <a:miter lim="800000"/>
+                          <a:headEnd/>
+                          <a:tailEnd/>
+                        </a:ln>
+                      </wps:spPr>
+                      <wps:txbx>
+                        <w:txbxContent>
+                          <w:p>
+                            <w:pPr>
+                              <w:rPr>
+                                <w:rFonts w:ascii="Segoe UI" w:hAnsi="Segoe UI" w:cs="Segoe UI"/>
+                                <w:color w:val="7F7F7F" w:themeColor="text1" w:themeTint="80"/>
+                                <w:sz w:val="8"/>
+                                <w:szCs w:val="8"/>
+                                <w:lang w:val="en-US"/>
+                              </w:rPr>
+                            </w:pPr>
+                            <w:r>
+                              <w:rPr>
+                                <w:rFonts w:ascii="Segoe UI" w:hAnsi="Segoe UI" w:cs="Segoe UI"/>
+                                <w:color w:val="7F7F7F" w:themeColor="text1" w:themeTint="80"/>
+                                <w:sz w:val="8"/>
+                                <w:szCs w:val="8"/>
+                                <w:lang w:val="en-US"/>
+                              </w:rPr>
+                              <w:t>Ø</w:t>
+                            </w:r>
+                            <w:r>
+                              <w:rPr>
+                                <w:rFonts w:ascii="Segoe UI" w:hAnsi="Segoe UI" w:cs="Segoe UI"/>
+                                <w:color w:val="7F7F7F" w:themeColor="text1" w:themeTint="80"/>
+                                <w:sz w:val="8"/>
+                                <w:szCs w:val="8"/>
+                                <w:lang w:val="en-US"/>
+                              </w:rPr>
+                              <w:t xml:space="preserve"> 4mm</w:t>
+                            </w:r>
+                          </w:p>
+                        </w:txbxContent>
+                      </wps:txbx>
+                      <wps:bodyPr rot="0" vert="horz" wrap="square" lIns="0" tIns="0" rIns="0" bIns="0" anchor="ctr" anchorCtr="0">
+                        <a:noAutofit/>
+                      </wps:bodyPr>
+                    </wps:wsp>
+                  </a:graphicData>
+                </a:graphic>
+                <wp14:sizeRelH relativeFrom="margin">
+                  <wp14:pctWidth>0</wp14:pctWidth>
+                </wp14:sizeRelH>
+                <wp14:sizeRelV relativeFrom="margin">
+                  <wp14:pctHeight>0</wp14:pctHeight>
+                </wp14:sizeRelV>
+              </wp:anchor>
+            </w:drawing>
+          </mc:Choice>
+          <mc:Fallback>
+            <w:pict>
+              <v:shapetype w14:anchorId="4C06DEF1" id="_x0000_t202" coordsize="21600,21600" o:spt="202" path="m,l,21600r21600,l21600,xe">
+                <v:stroke joinstyle="miter"/>
+                <v:path gradientshapeok="t" o:connecttype="rect"/>
+              </v:shapetype>
+              <v:shape id="Text Box 2" o:spid="_x0000_s1026" type="#_x0000_t202" style="position:absolute;margin-left:551.6pt;margin-top:35.05pt;width:19.45pt;height:12.05pt;z-index:251695104;visibility:visible;mso-wrap-style:square;mso-width-percent:0;mso-height-percent:0;mso-wrap-distance-left:9pt;mso-wrap-distance-top:3.6pt;mso-wrap-distance-right:9pt;mso-wrap-distance-bottom:3.6pt;mso-position-horizontal:absolute;mso-position-horizontal-relative:text;mso-position-vertical:absolute;mso-position-vertical-relative:text;mso-width-percent:0;mso-height-percent:0;mso-width-relative:margin;mso-height-relative:margin;v-text-anchor:middle" o:gfxdata="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" filled="f" stroked="f">
+                <v:textbox inset="0,0,0,0">
+                  <w:txbxContent>
+                    <w:p>
+                      <w:pPr>
+                        <w:rPr>
+                          <w:rFonts w:ascii="Segoe UI" w:hAnsi="Segoe UI" w:cs="Segoe UI"/>
+                          <w:color w:val="7F7F7F" w:themeColor="text1" w:themeTint="80"/>
+                          <w:sz w:val="8"/>
+                          <w:szCs w:val="8"/>
+                          <w:lang w:val="en-US"/>
+                        </w:rPr>
+                      </w:pPr>
+                      <w:r>
+                        <w:rPr>
+                          <w:rFonts w:ascii="Segoe UI" w:hAnsi="Segoe UI" w:cs="Segoe UI"/>
+                          <w:color w:val="7F7F7F" w:themeColor="text1" w:themeTint="80"/>
+                          <w:sz w:val="8"/>
+                          <w:szCs w:val="8"/>
+                          <w:lang w:val="en-US"/>
+                        </w:rPr>
+                        <w:t>Ø</w:t>
+                      </w:r>
+                      <w:r>
+                        <w:rPr>
+                          <w:rFonts w:ascii="Segoe UI" w:hAnsi="Segoe UI" w:cs="Segoe UI"/>
+                          <w:color w:val="7F7F7F" w:themeColor="text1" w:themeTint="80"/>
+                          <w:sz w:val="8"/>
+                          <w:szCs w:val="8"/>
+                          <w:lang w:val="en-US"/>
+                        </w:rPr>
+                        <w:t xml:space="preserve"> 4mm</w:t>
+                      </w:r>
+                    </w:p>
+                  </w:txbxContent>
+                </v:textbox>
+              </v:shape>
+            </w:pict>
+          </mc:Fallback>
+        </mc:AlternateContent>
+      </w:r>
+      <w:r>
+        <w:rPr>
+          <w:noProof/>
+        </w:rPr>
+        <mc:AlternateContent>
+          <mc:Choice Requires="wps">
+            <w:drawing>
+              <wp:anchor distT="45720" distB="45720" distL="114300" distR="114300" simplePos="0" relativeHeight="251706368" behindDoc="0" locked="0" layoutInCell="1" allowOverlap="1" wp14:anchorId="5BF6D28E" wp14:editId="5D3C27C0">
+                <wp:simplePos x="0" y="0"/>
+                <wp:positionH relativeFrom="column">
+                  <wp:posOffset>801738</wp:posOffset>
+                </wp:positionH>
+                <wp:positionV relativeFrom="paragraph">
+                  <wp:posOffset>1292927</wp:posOffset>
+                </wp:positionV>
+                <wp:extent cx="493294" cy="304800"/>
+                <wp:effectExtent l="0" t="0" r="2540" b="0"/>
+                <wp:wrapNone/>
+                <wp:docPr id="26" name="Text Box 2"/>
+                <wp:cNvGraphicFramePr>
+                  <a:graphicFrameLocks xmlns:a="http://schemas.openxmlformats.org/drawingml/2006/main"/>
+                </wp:cNvGraphicFramePr>
+                <a:graphic xmlns:a="http://schemas.openxmlformats.org/drawingml/2006/main">
+                  <a:graphicData uri="http://schemas.microsoft.com/office/word/2010/wordprocessingShape">
+                    <wps:wsp>
+                      <wps:cNvSpPr txBox="1">
+                        <a:spLocks noChangeArrowheads="1"/>
+                      </wps:cNvSpPr>
+                      <wps:spPr bwMode="auto">
+                        <a:xfrm>
+                          <a:off x="0" y="0"/>
+                          <a:ext cx="493294" cy="304800"/>
+                        </a:xfrm>
+                        <a:prstGeom prst="rect">
+                          <a:avLst/>
+                        </a:prstGeom>
+                        <a:noFill/>
+                        <a:ln w="9525">
+                          <a:noFill/>
+                          <a:miter lim="800000"/>
+                          <a:headEnd/>
+                          <a:tailEnd/>
+                        </a:ln>
+                      </wps:spPr>
+                      <wps:txbx>
+                        <w:txbxContent>
+                          <w:p>
+                            <w:pPr>
+                              <w:rPr>
+                                <w:rFonts w:ascii="Segoe UI" w:hAnsi="Segoe UI" w:cs="Segoe UI"/>
+                                <w:color w:val="7F7F7F" w:themeColor="text1" w:themeTint="80"/>
+                                <w:sz w:val="8"/>
+                                <w:szCs w:val="8"/>
+                                <w:lang w:val="en-US"/>
+                              </w:rPr>
+                            </w:pPr>
+                            <w:r>
+                              <w:rPr>
+                                <w:rFonts w:ascii="Segoe UI" w:hAnsi="Segoe UI" w:cs="Segoe UI"/>
+                                <w:color w:val="7F7F7F" w:themeColor="text1" w:themeTint="80"/>
+                                <w:sz w:val="8"/>
+                                <w:szCs w:val="8"/>
+                                <w:lang w:val="en-US"/>
+                              </w:rPr>
+                              <w:t>Ø</w:t>
+                            </w:r>
+                            <w:r>
+                              <w:rPr>
+                                <w:rFonts w:ascii="Segoe UI" w:hAnsi="Segoe UI" w:cs="Segoe UI"/>
+                                <w:color w:val="7F7F7F" w:themeColor="text1" w:themeTint="80"/>
+                                <w:sz w:val="8"/>
+                                <w:szCs w:val="8"/>
+                                <w:lang w:val="en-US"/>
+                              </w:rPr>
+                              <w:t xml:space="preserve"> </w:t>
+                            </w:r>
+                            <w:r>
+                              <w:rPr>
+                                <w:rFonts w:ascii="Segoe UI" w:hAnsi="Segoe UI" w:cs="Segoe UI"/>
+                                <w:color w:val="7F7F7F" w:themeColor="text1" w:themeTint="80"/>
+                                <w:sz w:val="8"/>
+                                <w:szCs w:val="8"/>
+                                <w:lang w:val="en-US"/>
+                              </w:rPr>
+                              <w:t>8</w:t>
+                            </w:r>
+                            <w:r>
+                              <w:rPr>
+                                <w:rFonts w:ascii="Segoe UI" w:hAnsi="Segoe UI" w:cs="Segoe UI"/>
+                                <w:color w:val="7F7F7F" w:themeColor="text1" w:themeTint="80"/>
+                                <w:sz w:val="8"/>
+                                <w:szCs w:val="8"/>
+                                <w:lang w:val="en-US"/>
+                              </w:rPr>
+                              <w:t>mm</w:t>
+                            </w:r>
+                            <w:r>
+                              <w:rPr>
+                                <w:rFonts w:ascii="Segoe UI" w:hAnsi="Segoe UI" w:cs="Segoe UI"/>
+                                <w:color w:val="7F7F7F" w:themeColor="text1" w:themeTint="80"/>
+                                <w:sz w:val="8"/>
+                                <w:szCs w:val="8"/>
+                                <w:lang w:val="en-US"/>
+                              </w:rPr>
+                              <w:t>, countersunk to 10mm (inside to outside</w:t>
+                            </w:r>
+                            <w:r>
+                              <w:rPr>
+                                <w:rFonts w:ascii="Segoe UI" w:hAnsi="Segoe UI" w:cs="Segoe UI"/>
+                                <w:color w:val="7F7F7F" w:themeColor="text1" w:themeTint="80"/>
+                                <w:sz w:val="8"/>
+                                <w:szCs w:val="8"/>
+                                <w:lang w:val="en-US"/>
+                              </w:rPr>
+                              <w:t>)</w:t>
+                            </w:r>
+                          </w:p>
+                        </w:txbxContent>
+                      </wps:txbx>
+                      <wps:bodyPr rot="0" vert="horz" wrap="square" lIns="0" tIns="0" rIns="0" bIns="0" anchor="ctr" anchorCtr="0">
+                        <a:noAutofit/>
+                      </wps:bodyPr>
+                    </wps:wsp>
+                  </a:graphicData>
+                </a:graphic>
+                <wp14:sizeRelH relativeFrom="margin">
+                  <wp14:pctWidth>0</wp14:pctWidth>
+                </wp14:sizeRelH>
+                <wp14:sizeRelV relativeFrom="margin">
+                  <wp14:pctHeight>0</wp14:pctHeight>
+                </wp14:sizeRelV>
+              </wp:anchor>
+            </w:drawing>
+          </mc:Choice>
+          <mc:Fallback>
+            <w:pict>
+              <v:shape w14:anchorId="5BF6D28E" id="_x0000_s1027" type="#_x0000_t202" style="position:absolute;margin-left:63.15pt;margin-top:101.8pt;width:38.85pt;height:24pt;z-index:251706368;visibility:visible;mso-wrap-style:square;mso-width-percent:0;mso-height-percent:0;mso-wrap-distance-left:9pt;mso-wrap-distance-top:3.6pt;mso-wrap-distance-right:9pt;mso-wrap-distance-bottom:3.6pt;mso-position-horizontal:absolute;mso-position-horizontal-relative:text;mso-position-vertical:absolute;mso-position-vertical-relative:text;mso-width-percent:0;mso-height-percent:0;mso-width-relative:margin;mso-height-relative:margin;v-text-anchor:middle" o:gfxdata="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" filled="f" stroked="f">
+                <v:textbox inset="0,0,0,0">
+                  <w:txbxContent>
+                    <w:p>
+                      <w:pPr>
+                        <w:rPr>
+                          <w:rFonts w:ascii="Segoe UI" w:hAnsi="Segoe UI" w:cs="Segoe UI"/>
+                          <w:color w:val="7F7F7F" w:themeColor="text1" w:themeTint="80"/>
+                          <w:sz w:val="8"/>
+                          <w:szCs w:val="8"/>
+                          <w:lang w:val="en-US"/>
+                        </w:rPr>
+                      </w:pPr>
+                      <w:r>
+                        <w:rPr>
+                          <w:rFonts w:ascii="Segoe UI" w:hAnsi="Segoe UI" w:cs="Segoe UI"/>
+                          <w:color w:val="7F7F7F" w:themeColor="text1" w:themeTint="80"/>
+                          <w:sz w:val="8"/>
+                          <w:szCs w:val="8"/>
+                          <w:lang w:val="en-US"/>
+                        </w:rPr>
+                        <w:t>Ø</w:t>
+                      </w:r>
+                      <w:r>
+                        <w:rPr>
+                          <w:rFonts w:ascii="Segoe UI" w:hAnsi="Segoe UI" w:cs="Segoe UI"/>
+                          <w:color w:val="7F7F7F" w:themeColor="text1" w:themeTint="80"/>
+                          <w:sz w:val="8"/>
+                          <w:szCs w:val="8"/>
+                          <w:lang w:val="en-US"/>
+                        </w:rPr>
+                        <w:t xml:space="preserve"> </w:t>
+                      </w:r>
+                      <w:r>
+                        <w:rPr>
+                          <w:rFonts w:ascii="Segoe UI" w:hAnsi="Segoe UI" w:cs="Segoe UI"/>
+                          <w:color w:val="7F7F7F" w:themeColor="text1" w:themeTint="80"/>
+                          <w:sz w:val="8"/>
+                          <w:szCs w:val="8"/>
+                          <w:lang w:val="en-US"/>
+                        </w:rPr>
+                        <w:t>8</w:t>
+                      </w:r>
+                      <w:r>
+                        <w:rPr>
+                          <w:rFonts w:ascii="Segoe UI" w:hAnsi="Segoe UI" w:cs="Segoe UI"/>
+                          <w:color w:val="7F7F7F" w:themeColor="text1" w:themeTint="80"/>
+                          <w:sz w:val="8"/>
+                          <w:szCs w:val="8"/>
+                          <w:lang w:val="en-US"/>
+                        </w:rPr>
+                        <w:t>mm</w:t>
+                      </w:r>
+                      <w:r>
+                        <w:rPr>
+                          <w:rFonts w:ascii="Segoe UI" w:hAnsi="Segoe UI" w:cs="Segoe UI"/>
+                          <w:color w:val="7F7F7F" w:themeColor="text1" w:themeTint="80"/>
+                          <w:sz w:val="8"/>
+                          <w:szCs w:val="8"/>
+                          <w:lang w:val="en-US"/>
+                        </w:rPr>
+                        <w:t>, countersunk to 10mm (inside to outside</w:t>
+                      </w:r>
+                      <w:r>
+                        <w:rPr>
+                          <w:rFonts w:ascii="Segoe UI" w:hAnsi="Segoe UI" w:cs="Segoe UI"/>
+                          <w:color w:val="7F7F7F" w:themeColor="text1" w:themeTint="80"/>
+                          <w:sz w:val="8"/>
+                          <w:szCs w:val="8"/>
+                          <w:lang w:val="en-US"/>
+                        </w:rPr>
+                        <w:t>)</w:t>
+                      </w:r>
+                    </w:p>
+                  </w:txbxContent>
+                </v:textbox>
+              </v:shape>
+            </w:pict>
+          </mc:Fallback>
+        </mc:AlternateContent>
+      </w:r>
+      <w:r>
+        <w:rPr>
+          <w:noProof/>
+        </w:rPr>
+        <mc:AlternateContent>
+          <mc:Choice Requires="wps">
+            <w:drawing>
+              <wp:anchor distT="0" distB="0" distL="114300" distR="114300" simplePos="0" relativeHeight="251705853" behindDoc="0" locked="0" layoutInCell="1" allowOverlap="1" wp14:anchorId="1BA01018" wp14:editId="72A3C0B1">
+                <wp:simplePos x="0" y="0"/>
+                <wp:positionH relativeFrom="column">
+                  <wp:posOffset>6512814</wp:posOffset>
+                </wp:positionH>
+                <wp:positionV relativeFrom="paragraph">
+                  <wp:posOffset>910590</wp:posOffset>
+                </wp:positionV>
+                <wp:extent cx="0" cy="359410"/>
+                <wp:effectExtent l="0" t="0" r="38100" b="21590"/>
+                <wp:wrapNone/>
+                <wp:docPr id="200" name="Straight Connector 200"/>
+                <wp:cNvGraphicFramePr/>
+                <a:graphic xmlns:a="http://schemas.openxmlformats.org/drawingml/2006/main">
+                  <a:graphicData uri="http://schemas.microsoft.com/office/word/2010/wordprocessingShape">
+                    <wps:wsp>
+                      <wps:cNvCnPr/>
+                      <wps:spPr>
+                        <a:xfrm>
+                          <a:off x="0" y="0"/>
+                          <a:ext cx="0" cy="359410"/>
+                        </a:xfrm>
+                        <a:prstGeom prst="line">
+                          <a:avLst/>
+                        </a:prstGeom>
+                        <a:ln w="6350">
+                          <a:solidFill>
+                            <a:schemeClr val="bg2">
+                              <a:lumMod val="90000"/>
+                            </a:schemeClr>
+                          </a:solidFill>
+                          <a:prstDash val="sysDash"/>
+                        </a:ln>
+                      </wps:spPr>
+                      <wps:style>
+                        <a:lnRef idx="1">
+                          <a:schemeClr val="accent1"/>
+                        </a:lnRef>
+                        <a:fillRef idx="0">
+                          <a:schemeClr val="accent1"/>
+                        </a:fillRef>
+                        <a:effectRef idx="0">
+                          <a:schemeClr val="accent1"/>
+                        </a:effectRef>
+                        <a:fontRef idx="minor">
+                          <a:schemeClr val="tx1"/>
+                        </a:fontRef>
+                      </wps:style>
+                      <wps:bodyPr/>
+                    </wps:wsp>
+                  </a:graphicData>
+                </a:graphic>
+                <wp14:sizeRelH relativeFrom="margin">
+                  <wp14:pctWidth>0</wp14:pctWidth>
+                </wp14:sizeRelH>
+                <wp14:sizeRelV relativeFrom="margin">
+                  <wp14:pctHeight>0</wp14:pctHeight>
+                </wp14:sizeRelV>
+              </wp:anchor>
+            </w:drawing>
+          </mc:Choice>
+          <mc:Fallback>
+            <w:pict>
+              <v:line w14:anchorId="655E07A9" id="Straight Connector 200" o:spid="_x0000_s1026" style="position:absolute;z-index:251705853;visibility:visible;mso-wrap-style:square;mso-width-percent:0;mso-height-percent:0;mso-wrap-distance-left:9pt;mso-wrap-distance-top:0;mso-wrap-distance-right:9pt;mso-wrap-distance-bottom:0;mso-position-horizontal:absolute;mso-position-horizontal-relative:text;mso-position-vertical:absolute;mso-position-vertical-relative:text;mso-width-percent:0;mso-height-percent:0;mso-width-relative:margin;mso-height-relative:margin" from="512.8pt,71.7pt" to="512.8pt,100pt" o:gfxdata="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" strokecolor="#cfcdcd [2894]" strokeweight=".5pt">
+                <v:stroke dashstyle="3 1" joinstyle="miter"/>
+              </v:line>
+            </w:pict>
+          </mc:Fallback>
+        </mc:AlternateContent>
+      </w:r>
+      <w:r>
+        <w:rPr>
+          <w:noProof/>
+        </w:rPr>
+        <mc:AlternateContent>
+          <mc:Choice Requires="wps">
+            <w:drawing>
+              <wp:anchor distT="0" distB="0" distL="114300" distR="114300" simplePos="0" relativeHeight="251710464" behindDoc="0" locked="0" layoutInCell="1" allowOverlap="1" wp14:anchorId="1BF5001C" wp14:editId="14B19D84">
+                <wp:simplePos x="0" y="0"/>
+                <wp:positionH relativeFrom="column">
+                  <wp:posOffset>1050544</wp:posOffset>
+                </wp:positionH>
+                <wp:positionV relativeFrom="paragraph">
+                  <wp:posOffset>910590</wp:posOffset>
+                </wp:positionV>
+                <wp:extent cx="0" cy="359410"/>
+                <wp:effectExtent l="0" t="0" r="38100" b="21590"/>
+                <wp:wrapNone/>
+                <wp:docPr id="197" name="Straight Connector 197"/>
+                <wp:cNvGraphicFramePr/>
+                <a:graphic xmlns:a="http://schemas.openxmlformats.org/drawingml/2006/main">
+                  <a:graphicData uri="http://schemas.microsoft.com/office/word/2010/wordprocessingShape">
+                    <wps:wsp>
+                      <wps:cNvCnPr/>
+                      <wps:spPr>
+                        <a:xfrm>
+                          <a:off x="0" y="0"/>
+                          <a:ext cx="0" cy="359410"/>
+                        </a:xfrm>
+                        <a:prstGeom prst="line">
+                          <a:avLst/>
+                        </a:prstGeom>
+                        <a:ln w="6350">
+                          <a:solidFill>
+                            <a:schemeClr val="bg2">
+                              <a:lumMod val="90000"/>
+                            </a:schemeClr>
+                          </a:solidFill>
+                          <a:prstDash val="sysDash"/>
+                        </a:ln>
+                      </wps:spPr>
+                      <wps:style>
+                        <a:lnRef idx="1">
+                          <a:schemeClr val="accent1"/>
+                        </a:lnRef>
+                        <a:fillRef idx="0">
+                          <a:schemeClr val="accent1"/>
+                        </a:fillRef>
+                        <a:effectRef idx="0">
+                          <a:schemeClr val="accent1"/>
+                        </a:effectRef>
+                        <a:fontRef idx="minor">
+                          <a:schemeClr val="tx1"/>
+                        </a:fontRef>
+                      </wps:style>
+                      <wps:bodyPr/>
+                    </wps:wsp>
+                  </a:graphicData>
+                </a:graphic>
+                <wp14:sizeRelH relativeFrom="margin">
+                  <wp14:pctWidth>0</wp14:pctWidth>
+                </wp14:sizeRelH>
+                <wp14:sizeRelV relativeFrom="margin">
+                  <wp14:pctHeight>0</wp14:pctHeight>
+                </wp14:sizeRelV>
+              </wp:anchor>
+            </w:drawing>
+          </mc:Choice>
+          <mc:Fallback>
+            <w:pict>
+              <v:line w14:anchorId="665F38C4" id="Straight Connector 197" o:spid="_x0000_s1026" style="position:absolute;z-index:251710464;visibility:visible;mso-wrap-style:square;mso-width-percent:0;mso-height-percent:0;mso-wrap-distance-left:9pt;mso-wrap-distance-top:0;mso-wrap-distance-right:9pt;mso-wrap-distance-bottom:0;mso-position-horizontal:absolute;mso-position-horizontal-relative:text;mso-position-vertical:absolute;mso-position-vertical-relative:text;mso-width-percent:0;mso-height-percent:0;mso-width-relative:margin;mso-height-relative:margin" from="82.7pt,71.7pt" to="82.7pt,100pt" o:gfxdata="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" strokecolor="#cfcdcd [2894]" strokeweight=".5pt">
+                <v:stroke dashstyle="3 1" joinstyle="miter"/>
+              </v:line>
+            </w:pict>
+          </mc:Fallback>
+        </mc:AlternateContent>
+      </w:r>
+      <w:r>
+        <w:rPr>
+          <w:noProof/>
+        </w:rPr>
+        <mc:AlternateContent>
+          <mc:Choice Requires="wps">
+            <w:drawing>
+              <wp:anchor distT="0" distB="0" distL="114300" distR="114300" simplePos="0" relativeHeight="251708416" behindDoc="0" locked="0" layoutInCell="1" allowOverlap="1" wp14:anchorId="0089CD5F" wp14:editId="5527DF2E">
+                <wp:simplePos x="0" y="0"/>
+                <wp:positionH relativeFrom="column">
+                  <wp:posOffset>868680</wp:posOffset>
+                </wp:positionH>
+                <wp:positionV relativeFrom="paragraph">
+                  <wp:posOffset>1088009</wp:posOffset>
+                </wp:positionV>
+                <wp:extent cx="5819902" cy="0"/>
+                <wp:effectExtent l="0" t="0" r="0" b="0"/>
+                <wp:wrapNone/>
+                <wp:docPr id="195" name="Straight Connector 195"/>
+                <wp:cNvGraphicFramePr/>
+                <a:graphic xmlns:a="http://schemas.openxmlformats.org/drawingml/2006/main">
+                  <a:graphicData uri="http://schemas.microsoft.com/office/word/2010/wordprocessingShape">
+                    <wps:wsp>
+                      <wps:cNvCnPr/>
+                      <wps:spPr>
+                        <a:xfrm>
+                          <a:off x="0" y="0"/>
+                          <a:ext cx="5819902" cy="0"/>
+                        </a:xfrm>
+                        <a:prstGeom prst="line">
+                          <a:avLst/>
+                        </a:prstGeom>
+                        <a:ln w="6350">
+                          <a:solidFill>
+                            <a:schemeClr val="bg2">
+                              <a:lumMod val="90000"/>
+                            </a:schemeClr>
+                          </a:solidFill>
+                          <a:prstDash val="sysDash"/>
+                        </a:ln>
+                      </wps:spPr>
+                      <wps:style>
+                        <a:lnRef idx="1">
+                          <a:schemeClr val="accent1"/>
+                        </a:lnRef>
+                        <a:fillRef idx="0">
+                          <a:schemeClr val="accent1"/>
+                        </a:fillRef>
+                        <a:effectRef idx="0">
+                          <a:schemeClr val="accent1"/>
+                        </a:effectRef>
+                        <a:fontRef idx="minor">
+                          <a:schemeClr val="tx1"/>
+                        </a:fontRef>
+                      </wps:style>
+                      <wps:bodyPr/>
+                    </wps:wsp>
+                  </a:graphicData>
+                </a:graphic>
+                <wp14:sizeRelH relativeFrom="margin">
+                  <wp14:pctWidth>0</wp14:pctWidth>
+                </wp14:sizeRelH>
+              </wp:anchor>
+            </w:drawing>
+          </mc:Choice>
+          <mc:Fallback>
+            <w:pict>
+              <v:line w14:anchorId="627D2F51" id="Straight Connector 195" o:spid="_x0000_s1026" style="position:absolute;z-index:251708416;visibility:visible;mso-wrap-style:square;mso-width-percent:0;mso-wrap-distance-left:9pt;mso-wrap-distance-top:0;mso-wrap-distance-right:9pt;mso-wrap-distance-bottom:0;mso-position-horizontal:absolute;mso-position-horizontal-relative:text;mso-position-vertical:absolute;mso-position-vertical-relative:text;mso-width-percent:0;mso-width-relative:margin" from="68.4pt,85.65pt" to="526.65pt,85.65pt" o:gfxdata="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" strokecolor="#cfcdcd [2894]" strokeweight=".5pt">
+                <v:stroke dashstyle="3 1" joinstyle="miter"/>
+              </v:line>
+            </w:pict>
+          </mc:Fallback>
+        </mc:AlternateContent>
+      </w:r>
+      <w:r>
+        <w:rPr>
+          <w:noProof/>
+        </w:rPr>
+        <mc:AlternateContent>
+          <mc:Choice Requires="wpg">
+            <w:drawing>
+              <wp:anchor distT="0" distB="0" distL="114300" distR="114300" simplePos="0" relativeHeight="251712512" behindDoc="0" locked="0" layoutInCell="1" allowOverlap="1" wp14:anchorId="5D3A4C02" wp14:editId="5C8C0B02">
+                <wp:simplePos x="0" y="0"/>
+                <wp:positionH relativeFrom="column">
+                  <wp:posOffset>3854133</wp:posOffset>
+                </wp:positionH>
+                <wp:positionV relativeFrom="paragraph">
+                  <wp:posOffset>754380</wp:posOffset>
+                </wp:positionV>
+                <wp:extent cx="2416175" cy="1083310"/>
+                <wp:effectExtent l="0" t="0" r="3175" b="2540"/>
+                <wp:wrapNone/>
+                <wp:docPr id="25" name="Group 25"/>
+                <wp:cNvGraphicFramePr/>
+                <a:graphic xmlns:a="http://schemas.openxmlformats.org/drawingml/2006/main">
+                  <a:graphicData uri="http://schemas.microsoft.com/office/word/2010/wordprocessingGroup">
+                    <wpg:wgp>
+                      <wpg:cNvGrpSpPr/>
+                      <wpg:grpSpPr>
+                        <a:xfrm>
+                          <a:off x="0" y="0"/>
+                          <a:ext cx="2416175" cy="1083310"/>
+                          <a:chOff x="0" y="0"/>
+                          <a:chExt cx="2416443" cy="1083310"/>
+                        </a:xfrm>
+                      </wpg:grpSpPr>
+                      <wpg:grpSp>
+                        <wpg:cNvPr id="16" name="Group 16"/>
+                        <wpg:cNvGrpSpPr/>
+                        <wpg:grpSpPr>
+                          <a:xfrm>
+                            <a:off x="0" y="0"/>
+                            <a:ext cx="2339975" cy="1083310"/>
+                            <a:chOff x="0" y="0"/>
+                            <a:chExt cx="2339975" cy="1082675"/>
+                          </a:xfrm>
+                        </wpg:grpSpPr>
+                        <pic:pic xmlns:pic="http://schemas.openxmlformats.org/drawingml/2006/picture">
+                          <pic:nvPicPr>
+                            <pic:cNvPr id="15" name="Picture 15"/>
+                            <pic:cNvPicPr>
+                              <a:picLocks noChangeAspect="1"/>
+                            </pic:cNvPicPr>
+                          </pic:nvPicPr>
+                          <pic:blipFill>
+                            <a:blip r:embed="rId7" cstate="print">
+                              <a:extLst>
+                                <a:ext uri="{28A0092B-C50C-407E-A947-70E740481C1C}">
+                                  <a14:useLocalDpi xmlns:a14="http://schemas.microsoft.com/office/drawing/2010/main" val="0"/>
+                                </a:ext>
+                              </a:extLst>
+                            </a:blip>
+                            <a:srcRect/>
+                            <a:stretch>
+                              <a:fillRect/>
+                            </a:stretch>
+                          </pic:blipFill>
+                          <pic:spPr bwMode="auto">
+                            <a:xfrm>
+                              <a:off x="0" y="0"/>
+                              <a:ext cx="2339975" cy="1082675"/>
+                            </a:xfrm>
+                            <a:prstGeom prst="rect">
+                              <a:avLst/>
+                            </a:prstGeom>
+                            <a:noFill/>
+                            <a:ln>
+                              <a:noFill/>
+                            </a:ln>
+                          </pic:spPr>
+                        </pic:pic>
+                        <wps:wsp>
+                          <wps:cNvPr id="217" name="Text Box 2"/>
+                          <wps:cNvSpPr txBox="1">
+                            <a:spLocks noChangeArrowheads="1"/>
+                          </wps:cNvSpPr>
+                          <wps:spPr bwMode="auto">
+                            <a:xfrm>
+                              <a:off x="257163" y="285444"/>
+                              <a:ext cx="1847194" cy="402245"/>
+                            </a:xfrm>
+                            <a:prstGeom prst="rect">
+                              <a:avLst/>
+                            </a:prstGeom>
+                            <a:noFill/>
+                            <a:ln w="9525">
+                              <a:noFill/>
+                              <a:miter lim="800000"/>
+                              <a:headEnd/>
+                              <a:tailEnd/>
+                            </a:ln>
+                          </wps:spPr>
+                          <wps:txbx>
+                            <w:txbxContent>
+                              <w:p>
+                                <w:pPr>
+                                  <w:rPr>
+                                    <w:rFonts w:ascii="Segoe UI" w:hAnsi="Segoe UI" w:cs="Segoe UI"/>
+                                    <w:color w:val="7F7F7F" w:themeColor="text1" w:themeTint="80"/>
+                                    <w:sz w:val="16"/>
+                                    <w:szCs w:val="16"/>
+                                  </w:rPr>
+                                </w:pPr>
+                                <w:proofErr w:type="spellStart"/>
+                                <w:r>
+                                  <w:rPr>
+                                    <w:rFonts w:ascii="Segoe UI" w:hAnsi="Segoe UI" w:cs="Segoe UI"/>
+                                    <w:color w:val="7F7F7F" w:themeColor="text1" w:themeTint="80"/>
+                                    <w:sz w:val="16"/>
+                                    <w:szCs w:val="16"/>
+                                  </w:rPr>
+                                  <w:t>WaveShare</w:t>
+                                </w:r>
+                                <w:proofErr w:type="spellEnd"/>
+                                <w:r>
+                                  <w:rPr>
+                                    <w:rFonts w:ascii="Segoe UI" w:hAnsi="Segoe UI" w:cs="Segoe UI"/>
+                                    <w:color w:val="7F7F7F" w:themeColor="text1" w:themeTint="80"/>
+                                    <w:sz w:val="16"/>
+                                    <w:szCs w:val="16"/>
+                                  </w:rPr>
+                                  <w:t xml:space="preserve"> Display Controller</w:t>
+                                </w:r>
+                                <w:r>
+                                  <w:rPr>
+                                    <w:rFonts w:ascii="Segoe UI" w:hAnsi="Segoe UI" w:cs="Segoe UI"/>
+                                    <w:color w:val="7F7F7F" w:themeColor="text1" w:themeTint="80"/>
+                                    <w:sz w:val="16"/>
+                                    <w:szCs w:val="16"/>
+                                  </w:rPr>
+                                  <w:br/>
+                                  <w:t>65 x 30mm</w:t>
+                                </w:r>
+                              </w:p>
+                            </w:txbxContent>
+                          </wps:txbx>
+                          <wps:bodyPr rot="0" vert="horz" wrap="square" lIns="0" tIns="0" rIns="0" bIns="0" anchor="t" anchorCtr="0">
+                            <a:spAutoFit/>
+                          </wps:bodyPr>
+                        </wps:wsp>
+                      </wpg:grpSp>
+                      <wps:wsp>
+                        <wps:cNvPr id="11" name="Text Box 2"/>
+                        <wps:cNvSpPr txBox="1">
+                          <a:spLocks noChangeArrowheads="1"/>
+                        </wps:cNvSpPr>
+                        <wps:spPr bwMode="auto">
+                          <a:xfrm>
+                            <a:off x="2099310" y="240030"/>
+                            <a:ext cx="317133" cy="153035"/>
+                          </a:xfrm>
+                          <a:prstGeom prst="rect">
+                            <a:avLst/>
+                          </a:prstGeom>
+                          <a:noFill/>
+                          <a:ln w="9525">
+                            <a:noFill/>
+                            <a:miter lim="800000"/>
+                            <a:headEnd/>
+                            <a:tailEnd/>
+                          </a:ln>
+                        </wps:spPr>
+                        <wps:txbx>
+                          <w:txbxContent>
+                            <w:p>
+                              <w:pPr>
+                                <w:rPr>
+                                  <w:rFonts w:ascii="Segoe UI" w:hAnsi="Segoe UI" w:cs="Segoe UI"/>
+                                  <w:color w:val="7F7F7F" w:themeColor="text1" w:themeTint="80"/>
+                                  <w:sz w:val="8"/>
+                                  <w:szCs w:val="8"/>
+                                  <w:lang w:val="en-US"/>
+                                </w:rPr>
+                              </w:pPr>
+                              <w:r>
+                                <w:rPr>
+                                  <w:rFonts w:ascii="Segoe UI" w:hAnsi="Segoe UI" w:cs="Segoe UI"/>
+                                  <w:color w:val="7F7F7F" w:themeColor="text1" w:themeTint="80"/>
+                                  <w:sz w:val="8"/>
+                                  <w:szCs w:val="8"/>
+                                  <w:lang w:val="en-US"/>
+                                </w:rPr>
+                                <w:t>Ø</w:t>
+                              </w:r>
+                              <w:r>
+                                <w:rPr>
+                                  <w:rFonts w:ascii="Segoe UI" w:hAnsi="Segoe UI" w:cs="Segoe UI"/>
+                                  <w:color w:val="7F7F7F" w:themeColor="text1" w:themeTint="80"/>
+                                  <w:sz w:val="8"/>
+                                  <w:szCs w:val="8"/>
+                                  <w:lang w:val="en-US"/>
+                                </w:rPr>
+                                <w:t xml:space="preserve"> 2.5mm</w:t>
+                              </w:r>
+                            </w:p>
+                          </w:txbxContent>
+                        </wps:txbx>
+                        <wps:bodyPr rot="0" vert="horz" wrap="square" lIns="0" tIns="0" rIns="0" bIns="0" anchor="ctr" anchorCtr="0">
+                          <a:noAutofit/>
+                        </wps:bodyPr>
+                      </wps:wsp>
+                    </wpg:wgp>
+                  </a:graphicData>
+                </a:graphic>
+              </wp:anchor>
+            </w:drawing>
+          </mc:Choice>
+          <mc:Fallback>
+            <w:pict>
+              <v:group w14:anchorId="5D3A4C02" id="Group 25" o:spid="_x0000_s1028" style="position:absolute;margin-left:303.5pt;margin-top:59.4pt;width:190.25pt;height:85.3pt;z-index:251712512" coordsize="24164,10833" o:gfxdata="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">
+                <v:group id="Group 16" o:spid="_x0000_s1029" style="position:absolute;width:23399;height:10833" coordsize="23399,10826" o:gfxdata="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">
+                  <v:shapetype id="_x0000_t75" coordsize="21600,21600" o:spt="75" o:preferrelative="t" path="m@4@5l@4@11@9@11@9@5xe" filled="f" stroked="f">
+                    <v:stroke joinstyle="miter"/>
+                    <v:formulas>
+                      <v:f eqn="if lineDrawn pixelLineWidth 0"/>
+                      <v:f eqn="sum @0 1 0"/>
+                      <v:f eqn="sum 0 0 @1"/>
+                      <v:f eqn="prod @2 1 2"/>
+                      <v:f eqn="prod @3 21600 pixelWidth"/>
+                      <v:f eqn="prod @3 21600 pixelHeight"/>
+                      <v:f eqn="sum @0 0 1"/>
+                      <v:f eqn="prod @6 1 2"/>
+                      <v:f eqn="prod @7 21600 pixelWidth"/>
+                      <v:f eqn="sum @8 21600 0"/>
+                      <v:f eqn="prod @7 21600 pixelHeight"/>
+                      <v:f eqn="sum @10 21600 0"/>
+                    </v:formulas>
+                    <v:path o:extrusionok="f" gradientshapeok="t" o:connecttype="rect"/>
+                    <o:lock v:ext="edit" aspectratio="t"/>
+                  </v:shapetype>
+                  <v:shape id="Picture 15" o:spid="_x0000_s1030" type="#_x0000_t75" style="position:absolute;width:23399;height:10826;visibility:visible;mso-wrap-style:square" o:gfxdata="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">
+                    <v:imagedata r:id="rId8" o:title=""/>
+                  </v:shape>
+                  <v:shape id="_x0000_s1031" type="#_x0000_t202" style="position:absolute;left:2571;top:2854;width:18472;height:4022;visibility:visible;mso-wrap-style:square;v-text-anchor:top" o:gfxdata="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" filled="f" stroked="f">
+                    <v:textbox style="mso-fit-shape-to-text:t" inset="0,0,0,0">
+                      <w:txbxContent>
+                        <w:p>
+                          <w:pPr>
+                            <w:rPr>
+                              <w:rFonts w:ascii="Segoe UI" w:hAnsi="Segoe UI" w:cs="Segoe UI"/>
+                              <w:color w:val="7F7F7F" w:themeColor="text1" w:themeTint="80"/>
+                              <w:sz w:val="16"/>
+                              <w:szCs w:val="16"/>
+                            </w:rPr>
+                          </w:pPr>
+                          <w:proofErr w:type="spellStart"/>
+                          <w:r>
+                            <w:rPr>
+                              <w:rFonts w:ascii="Segoe UI" w:hAnsi="Segoe UI" w:cs="Segoe UI"/>
+                              <w:color w:val="7F7F7F" w:themeColor="text1" w:themeTint="80"/>
+                              <w:sz w:val="16"/>
+                              <w:szCs w:val="16"/>
+                            </w:rPr>
+                            <w:t>WaveShare</w:t>
+                          </w:r>
+                          <w:proofErr w:type="spellEnd"/>
+                          <w:r>
+                            <w:rPr>
+                              <w:rFonts w:ascii="Segoe UI" w:hAnsi="Segoe UI" w:cs="Segoe UI"/>
+                              <w:color w:val="7F7F7F" w:themeColor="text1" w:themeTint="80"/>
+                              <w:sz w:val="16"/>
+                              <w:szCs w:val="16"/>
+                            </w:rPr>
+                            <w:t xml:space="preserve"> Display Controller</w:t>
+                          </w:r>
+                          <w:r>
+                            <w:rPr>
+                              <w:rFonts w:ascii="Segoe UI" w:hAnsi="Segoe UI" w:cs="Segoe UI"/>
+                              <w:color w:val="7F7F7F" w:themeColor="text1" w:themeTint="80"/>
+                              <w:sz w:val="16"/>
+                              <w:szCs w:val="16"/>
+                            </w:rPr>
+                            <w:br/>
+                            <w:t>65 x 30mm</w:t>
+                          </w:r>
+                        </w:p>
+                      </w:txbxContent>
+                    </v:textbox>
+                  </v:shape>
+                </v:group>
+                <v:shape id="_x0000_s1032" type="#_x0000_t202" style="position:absolute;left:20993;top:2400;width:3171;height:1530;visibility:visible;mso-wrap-style:square;v-text-anchor:middle" o:gfxdata="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" filled="f" stroked="f">
+                  <v:textbox inset="0,0,0,0">
+                    <w:txbxContent>
+                      <w:p>
+                        <w:pPr>
+                          <w:rPr>
+                            <w:rFonts w:ascii="Segoe UI" w:hAnsi="Segoe UI" w:cs="Segoe UI"/>
+                            <w:color w:val="7F7F7F" w:themeColor="text1" w:themeTint="80"/>
+                            <w:sz w:val="8"/>
+                            <w:szCs w:val="8"/>
+                            <w:lang w:val="en-US"/>
+                          </w:rPr>
+                        </w:pPr>
+                        <w:r>
+                          <w:rPr>
+                            <w:rFonts w:ascii="Segoe UI" w:hAnsi="Segoe UI" w:cs="Segoe UI"/>
+                            <w:color w:val="7F7F7F" w:themeColor="text1" w:themeTint="80"/>
+                            <w:sz w:val="8"/>
+                            <w:szCs w:val="8"/>
+                            <w:lang w:val="en-US"/>
+                          </w:rPr>
+                          <w:t>Ø</w:t>
+                        </w:r>
+                        <w:r>
+                          <w:rPr>
+                            <w:rFonts w:ascii="Segoe UI" w:hAnsi="Segoe UI" w:cs="Segoe UI"/>
+                            <w:color w:val="7F7F7F" w:themeColor="text1" w:themeTint="80"/>
+                            <w:sz w:val="8"/>
+                            <w:szCs w:val="8"/>
+                            <w:lang w:val="en-US"/>
+                          </w:rPr>
+                          <w:t xml:space="preserve"> 2.5mm</w:t>
+                        </w:r>
+                      </w:p>
+                    </w:txbxContent>
+                  </v:textbox>
+                </v:shape>
+              </v:group>
+            </w:pict>
+          </mc:Fallback>
+        </mc:AlternateContent>
+      </w:r>
+      <w:r>
+        <w:rPr>
+          <w:noProof/>
+        </w:rPr>
+        <mc:AlternateContent>
+          <mc:Choice Requires="wpg">
+            <w:drawing>
+              <wp:anchor distT="0" distB="0" distL="114300" distR="114300" simplePos="0" relativeHeight="251711488" behindDoc="0" locked="0" layoutInCell="1" allowOverlap="1" wp14:anchorId="28A35023" wp14:editId="257444A8">
+                <wp:simplePos x="0" y="0"/>
+                <wp:positionH relativeFrom="column">
+                  <wp:posOffset>1366837</wp:posOffset>
+                </wp:positionH>
+                <wp:positionV relativeFrom="paragraph">
+                  <wp:posOffset>756285</wp:posOffset>
+                </wp:positionV>
+                <wp:extent cx="2339975" cy="1083310"/>
+                <wp:effectExtent l="0" t="0" r="3175" b="2540"/>
+                <wp:wrapNone/>
+                <wp:docPr id="17" name="Group 17"/>
+                <wp:cNvGraphicFramePr/>
+                <a:graphic xmlns:a="http://schemas.openxmlformats.org/drawingml/2006/main">
+                  <a:graphicData uri="http://schemas.microsoft.com/office/word/2010/wordprocessingGroup">
+                    <wpg:wgp>
+                      <wpg:cNvGrpSpPr/>
+                      <wpg:grpSpPr>
+                        <a:xfrm>
+                          <a:off x="0" y="0"/>
+                          <a:ext cx="2339975" cy="1083310"/>
+                          <a:chOff x="0" y="0"/>
+                          <a:chExt cx="2339975" cy="1082675"/>
+                        </a:xfrm>
+                      </wpg:grpSpPr>
+                      <pic:pic xmlns:pic="http://schemas.openxmlformats.org/drawingml/2006/picture">
+                        <pic:nvPicPr>
+                          <pic:cNvPr id="18" name="Picture 18"/>
+                          <pic:cNvPicPr>
+                            <a:picLocks noChangeAspect="1"/>
+                          </pic:cNvPicPr>
+                        </pic:nvPicPr>
+                        <pic:blipFill>
+                          <a:blip r:embed="rId7" cstate="print">
+                            <a:extLst>
+                              <a:ext uri="{28A0092B-C50C-407E-A947-70E740481C1C}">
+                                <a14:useLocalDpi xmlns:a14="http://schemas.microsoft.com/office/drawing/2010/main" val="0"/>
+                              </a:ext>
+                            </a:extLst>
+                          </a:blip>
+                          <a:srcRect/>
+                          <a:stretch>
+                            <a:fillRect/>
+                          </a:stretch>
+                        </pic:blipFill>
+                        <pic:spPr bwMode="auto">
+                          <a:xfrm>
+                            <a:off x="0" y="0"/>
+                            <a:ext cx="2339975" cy="1082675"/>
+                          </a:xfrm>
+                          <a:prstGeom prst="rect">
+                            <a:avLst/>
+                          </a:prstGeom>
+                          <a:noFill/>
+                          <a:ln>
+                            <a:noFill/>
+                          </a:ln>
+                        </pic:spPr>
+                      </pic:pic>
+                      <wps:wsp>
+                        <wps:cNvPr id="19" name="Text Box 2"/>
+                        <wps:cNvSpPr txBox="1">
+                          <a:spLocks noChangeArrowheads="1"/>
+                        </wps:cNvSpPr>
+                        <wps:spPr bwMode="auto">
+                          <a:xfrm>
+                            <a:off x="257157" y="285292"/>
+                            <a:ext cx="1848484" cy="548317"/>
+                          </a:xfrm>
+                          <a:prstGeom prst="rect">
+                            <a:avLst/>
+                          </a:prstGeom>
+                          <a:noFill/>
+                          <a:ln w="9525">
+                            <a:noFill/>
+                            <a:miter lim="800000"/>
+                            <a:headEnd/>
+                            <a:tailEnd/>
+                          </a:ln>
+                        </wps:spPr>
+                        <wps:txbx>
+                          <w:txbxContent>
+                            <w:p>
+                              <w:pPr>
+                                <w:rPr>
+                                  <w:rFonts w:ascii="Segoe UI" w:hAnsi="Segoe UI" w:cs="Segoe UI"/>
+                                  <w:color w:val="7F7F7F" w:themeColor="text1" w:themeTint="80"/>
+                                  <w:sz w:val="16"/>
+                                  <w:szCs w:val="16"/>
+                                  <w:lang w:val="en-US"/>
+                                </w:rPr>
+                              </w:pPr>
+                              <w:r>
+                                <w:rPr>
+                                  <w:rFonts w:ascii="Segoe UI" w:hAnsi="Segoe UI" w:cs="Segoe UI"/>
+                                  <w:color w:val="7F7F7F" w:themeColor="text1" w:themeTint="80"/>
+                                  <w:sz w:val="16"/>
+                                  <w:szCs w:val="16"/>
+                                  <w:lang w:val="en-US"/>
+                                </w:rPr>
+                                <w:t>Raspberry Pi Zero 2</w:t>
+                              </w:r>
+                              <w:r>
+                                <w:rPr>
+                                  <w:rFonts w:ascii="Segoe UI" w:hAnsi="Segoe UI" w:cs="Segoe UI"/>
+                                  <w:color w:val="7F7F7F" w:themeColor="text1" w:themeTint="80"/>
+                                  <w:sz w:val="16"/>
+                                  <w:szCs w:val="16"/>
+                                  <w:lang w:val="en-US"/>
+                                </w:rPr>
+                                <w:br/>
+                                <w:t>(Op</w:t>
+                              </w:r>
+                              <w:r>
+                                <w:rPr>
+                                  <w:rFonts w:ascii="Segoe UI" w:hAnsi="Segoe UI" w:cs="Segoe UI"/>
+                                  <w:color w:val="7F7F7F" w:themeColor="text1" w:themeTint="80"/>
+                                  <w:sz w:val="16"/>
+                                  <w:szCs w:val="16"/>
+                                  <w:lang w:val="en-US"/>
+                                </w:rPr>
+                                <w:t xml:space="preserve">tional: </w:t>
+                              </w:r>
+                              <w:proofErr w:type="spellStart"/>
+                              <w:r>
+                                <w:rPr>
+                                  <w:rFonts w:ascii="Segoe UI" w:hAnsi="Segoe UI" w:cs="Segoe UI"/>
+                                  <w:color w:val="7F7F7F" w:themeColor="text1" w:themeTint="80"/>
+                                  <w:sz w:val="16"/>
+                                  <w:szCs w:val="16"/>
+                                  <w:lang w:val="en-US"/>
+                                </w:rPr>
+                                <w:t>PiJuice</w:t>
+                              </w:r>
+                              <w:proofErr w:type="spellEnd"/>
+                              <w:r>
+                                <w:rPr>
+                                  <w:rFonts w:ascii="Segoe UI" w:hAnsi="Segoe UI" w:cs="Segoe UI"/>
+                                  <w:color w:val="7F7F7F" w:themeColor="text1" w:themeTint="80"/>
+                                  <w:sz w:val="16"/>
+                                  <w:szCs w:val="16"/>
+                                  <w:lang w:val="en-US"/>
+                                </w:rPr>
+                                <w:t xml:space="preserve"> Battery Controller)</w:t>
+                              </w:r>
+                              <w:r>
+                                <w:rPr>
+                                  <w:rFonts w:ascii="Segoe UI" w:hAnsi="Segoe UI" w:cs="Segoe UI"/>
+                                  <w:color w:val="7F7F7F" w:themeColor="text1" w:themeTint="80"/>
+                                  <w:sz w:val="16"/>
+                                  <w:szCs w:val="16"/>
+                                  <w:lang w:val="en-US"/>
+                                </w:rPr>
+                                <w:br/>
+                                <w:t>65 x 30mm</w:t>
+                              </w:r>
+                            </w:p>
+                          </w:txbxContent>
+                        </wps:txbx>
+                        <wps:bodyPr rot="0" vert="horz" wrap="square" lIns="0" tIns="0" rIns="0" bIns="0" anchor="t" anchorCtr="0">
+                          <a:spAutoFit/>
+                        </wps:bodyPr>
+                      </wps:wsp>
+                    </wpg:wgp>
+                  </a:graphicData>
+                </a:graphic>
+                <wp14:sizeRelH relativeFrom="margin">
+                  <wp14:pctWidth>0</wp14:pctWidth>
+                </wp14:sizeRelH>
+                <wp14:sizeRelV relativeFrom="margin">
+                  <wp14:pctHeight>0</wp14:pctHeight>
+                </wp14:sizeRelV>
+              </wp:anchor>
+            </w:drawing>
+          </mc:Choice>
+          <mc:Fallback>
+            <w:pict>
+              <v:group w14:anchorId="28A35023" id="Group 17" o:spid="_x0000_s1033" style="position:absolute;margin-left:107.6pt;margin-top:59.55pt;width:184.25pt;height:85.3pt;z-index:251711488;mso-width-relative:margin;mso-height-relative:margin" coordsize="23399,10826" o:gfxdata="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">
+                <v:shape id="Picture 18" o:spid="_x0000_s1034" type="#_x0000_t75" style="position:absolute;width:23399;height:10826;visibility:visible;mso-wrap-style:square" o:gfxdata="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">
+                  <v:imagedata r:id="rId8" o:title=""/>
+                </v:shape>
+                <v:shape id="_x0000_s1035" type="#_x0000_t202" style="position:absolute;left:2571;top:2852;width:18485;height:5484;visibility:visible;mso-wrap-style:square;v-text-anchor:top" o:gfxdata="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" filled="f" stroked="f">
+                  <v:textbox style="mso-fit-shape-to-text:t" inset="0,0,0,0">
+                    <w:txbxContent>
+                      <w:p>
+                        <w:pPr>
+                          <w:rPr>
+                            <w:rFonts w:ascii="Segoe UI" w:hAnsi="Segoe UI" w:cs="Segoe UI"/>
+                            <w:color w:val="7F7F7F" w:themeColor="text1" w:themeTint="80"/>
+                            <w:sz w:val="16"/>
+                            <w:szCs w:val="16"/>
+                            <w:lang w:val="en-US"/>
+                          </w:rPr>
+                        </w:pPr>
+                        <w:r>
+                          <w:rPr>
+                            <w:rFonts w:ascii="Segoe UI" w:hAnsi="Segoe UI" w:cs="Segoe UI"/>
+                            <w:color w:val="7F7F7F" w:themeColor="text1" w:themeTint="80"/>
+                            <w:sz w:val="16"/>
+                            <w:szCs w:val="16"/>
+                            <w:lang w:val="en-US"/>
+                          </w:rPr>
+                          <w:t>Raspberry Pi Zero 2</w:t>
+                        </w:r>
+                        <w:r>
+                          <w:rPr>
+                            <w:rFonts w:ascii="Segoe UI" w:hAnsi="Segoe UI" w:cs="Segoe UI"/>
+                            <w:color w:val="7F7F7F" w:themeColor="text1" w:themeTint="80"/>
+                            <w:sz w:val="16"/>
+                            <w:szCs w:val="16"/>
+                            <w:lang w:val="en-US"/>
+                          </w:rPr>
+                          <w:br/>
+                          <w:t>(Op</w:t>
+                        </w:r>
+                        <w:r>
+                          <w:rPr>
+                            <w:rFonts w:ascii="Segoe UI" w:hAnsi="Segoe UI" w:cs="Segoe UI"/>
+                            <w:color w:val="7F7F7F" w:themeColor="text1" w:themeTint="80"/>
+                            <w:sz w:val="16"/>
+                            <w:szCs w:val="16"/>
+                            <w:lang w:val="en-US"/>
+                          </w:rPr>
+                          <w:t xml:space="preserve">tional: </w:t>
+                        </w:r>
+                        <w:proofErr w:type="spellStart"/>
+                        <w:r>
+                          <w:rPr>
+                            <w:rFonts w:ascii="Segoe UI" w:hAnsi="Segoe UI" w:cs="Segoe UI"/>
+                            <w:color w:val="7F7F7F" w:themeColor="text1" w:themeTint="80"/>
+                            <w:sz w:val="16"/>
+                            <w:szCs w:val="16"/>
+                            <w:lang w:val="en-US"/>
+                          </w:rPr>
+                          <w:t>PiJuice</w:t>
+                        </w:r>
+                        <w:proofErr w:type="spellEnd"/>
+                        <w:r>
+                          <w:rPr>
+                            <w:rFonts w:ascii="Segoe UI" w:hAnsi="Segoe UI" w:cs="Segoe UI"/>
+                            <w:color w:val="7F7F7F" w:themeColor="text1" w:themeTint="80"/>
+                            <w:sz w:val="16"/>
+                            <w:szCs w:val="16"/>
+                            <w:lang w:val="en-US"/>
+                          </w:rPr>
+                          <w:t xml:space="preserve"> Battery Controller)</w:t>
+                        </w:r>
+                        <w:r>
+                          <w:rPr>
+                            <w:rFonts w:ascii="Segoe UI" w:hAnsi="Segoe UI" w:cs="Segoe UI"/>
+                            <w:color w:val="7F7F7F" w:themeColor="text1" w:themeTint="80"/>
+                            <w:sz w:val="16"/>
+                            <w:szCs w:val="16"/>
+                            <w:lang w:val="en-US"/>
+                          </w:rPr>
+                          <w:br/>
+                          <w:t>65 x 30mm</w:t>
+                        </w:r>
+                      </w:p>
+                    </w:txbxContent>
+                  </v:textbox>
+                </v:shape>
+              </v:group>
+            </w:pict>
+          </mc:Fallback>
+        </mc:AlternateContent>
+      </w:r>
+      <w:r>
+        <w:rPr>
+          <w:noProof/>
+        </w:rPr>
+        <mc:AlternateContent>
+          <mc:Choice Requires="wps">
+            <w:drawing>
+              <wp:anchor distT="0" distB="0" distL="114300" distR="114300" simplePos="0" relativeHeight="251699199" behindDoc="0" locked="0" layoutInCell="1" allowOverlap="1" wp14:anchorId="2928E76F" wp14:editId="7AC32CB0">
+                <wp:simplePos x="0" y="0"/>
+                <wp:positionH relativeFrom="column">
+                  <wp:posOffset>867410</wp:posOffset>
+                </wp:positionH>
+                <wp:positionV relativeFrom="paragraph">
+                  <wp:posOffset>907415</wp:posOffset>
+                </wp:positionV>
+                <wp:extent cx="360000" cy="360000"/>
+                <wp:effectExtent l="0" t="0" r="21590" b="21590"/>
+                <wp:wrapNone/>
+                <wp:docPr id="14" name="Oval 14"/>
+                <wp:cNvGraphicFramePr/>
+                <a:graphic xmlns:a="http://schemas.openxmlformats.org/drawingml/2006/main">
+                  <a:graphicData uri="http://schemas.microsoft.com/office/word/2010/wordprocessingShape">
+                    <wps:wsp>
+                      <wps:cNvSpPr/>
+                      <wps:spPr>
+                        <a:xfrm>
+                          <a:off x="0" y="0"/>
+                          <a:ext cx="360000" cy="360000"/>
+                        </a:xfrm>
+                        <a:prstGeom prst="ellipse">
+                          <a:avLst/>
+                        </a:prstGeom>
+                        <a:solidFill>
+                          <a:schemeClr val="bg1">
+                            <a:lumMod val="95000"/>
+                          </a:schemeClr>
+                        </a:solidFill>
+                        <a:ln w="1270">
+                          <a:solidFill>
+                            <a:schemeClr val="tx1"/>
+                          </a:solidFill>
+                        </a:ln>
+                      </wps:spPr>
+                      <wps:style>
+                        <a:lnRef idx="2">
+                          <a:schemeClr val="accent1">
+                            <a:shade val="50000"/>
+                          </a:schemeClr>
+                        </a:lnRef>
+                        <a:fillRef idx="1">
+                          <a:schemeClr val="accent1"/>
+                        </a:fillRef>
+                        <a:effectRef idx="0">
+                          <a:schemeClr val="accent1"/>
+                        </a:effectRef>
+                        <a:fontRef idx="minor">
+                          <a:schemeClr val="lt1"/>
+                        </a:fontRef>
+                      </wps:style>
+                      <wps:bodyPr rot="0" spcFirstLastPara="0" vertOverflow="overflow" horzOverflow="overflow" vert="horz" wrap="square" lIns="91440" tIns="45720" rIns="91440" bIns="45720" numCol="1" spcCol="0" rtlCol="0" fromWordArt="0" anchor="ctr" anchorCtr="0" forceAA="0" compatLnSpc="1">
+                        <a:prstTxWarp prst="textNoShape">
+                          <a:avLst/>
+                        </a:prstTxWarp>
+                        <a:noAutofit/>
+                      </wps:bodyPr>
+                    </wps:wsp>
+                  </a:graphicData>
+                </a:graphic>
+                <wp14:sizeRelH relativeFrom="margin">
+                  <wp14:pctWidth>0</wp14:pctWidth>
+                </wp14:sizeRelH>
+                <wp14:sizeRelV relativeFrom="margin">
+                  <wp14:pctHeight>0</wp14:pctHeight>
+                </wp14:sizeRelV>
+              </wp:anchor>
+            </w:drawing>
+          </mc:Choice>
+          <mc:Fallback>
+            <w:pict>
+              <v:oval w14:anchorId="2945AC61" id="Oval 14" o:spid="_x0000_s1026" style="position:absolute;margin-left:68.3pt;margin-top:71.45pt;width:28.35pt;height:28.35pt;z-index:251699199;visibility:visible;mso-wrap-style:square;mso-width-percent:0;mso-height-percent:0;mso-wrap-distance-left:9pt;mso-wrap-distance-top:0;mso-wrap-distance-right:9pt;mso-wrap-distance-bottom:0;mso-position-horizontal:absolute;mso-position-horizontal-relative:text;mso-position-vertical:absolute;mso-position-vertical-relative:text;mso-width-percent:0;mso-height-percent:0;mso-width-relative:margin;mso-height-relative:margin;v-text-anchor:middle" o:gfxdata="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" fillcolor="#f2f2f2 [3052]" strokecolor="black [3213]" strokeweight=".1pt">
+                <v:stroke joinstyle="miter"/>
+              </v:oval>
+            </w:pict>
+          </mc:Fallback>
+        </mc:AlternateContent>
+      </w:r>
+      <w:r>
+        <w:rPr>
+          <w:noProof/>
+        </w:rPr>
+        <mc:AlternateContent>
+          <mc:Choice Requires="wps">
+            <w:drawing>
+              <wp:anchor distT="0" distB="0" distL="114300" distR="114300" simplePos="0" relativeHeight="251704320" behindDoc="0" locked="0" layoutInCell="1" allowOverlap="1" wp14:anchorId="4581978C" wp14:editId="20B2934F">
+                <wp:simplePos x="0" y="0"/>
+                <wp:positionH relativeFrom="column">
+                  <wp:posOffset>6329680</wp:posOffset>
+                </wp:positionH>
+                <wp:positionV relativeFrom="paragraph">
+                  <wp:posOffset>907415</wp:posOffset>
+                </wp:positionV>
+                <wp:extent cx="360000" cy="360000"/>
+                <wp:effectExtent l="0" t="0" r="21590" b="21590"/>
+                <wp:wrapNone/>
+                <wp:docPr id="20" name="Oval 20"/>
+                <wp:cNvGraphicFramePr/>
+                <a:graphic xmlns:a="http://schemas.openxmlformats.org/drawingml/2006/main">
+                  <a:graphicData uri="http://schemas.microsoft.com/office/word/2010/wordprocessingShape">
+                    <wps:wsp>
+                      <wps:cNvSpPr/>
+                      <wps:spPr>
+                        <a:xfrm>
+                          <a:off x="0" y="0"/>
+                          <a:ext cx="360000" cy="360000"/>
+                        </a:xfrm>
+                        <a:prstGeom prst="ellipse">
+                          <a:avLst/>
+                        </a:prstGeom>
+                        <a:solidFill>
+                          <a:schemeClr val="bg1">
+                            <a:lumMod val="95000"/>
+                          </a:schemeClr>
+                        </a:solidFill>
+                        <a:ln w="1270">
+                          <a:solidFill>
+                            <a:schemeClr val="tx1"/>
+                          </a:solidFill>
+                        </a:ln>
+                      </wps:spPr>
+                      <wps:style>
+                        <a:lnRef idx="2">
+                          <a:schemeClr val="accent1">
+                            <a:shade val="50000"/>
+                          </a:schemeClr>
+                        </a:lnRef>
+                        <a:fillRef idx="1">
+                          <a:schemeClr val="accent1"/>
+                        </a:fillRef>
+                        <a:effectRef idx="0">
+                          <a:schemeClr val="accent1"/>
+                        </a:effectRef>
+                        <a:fontRef idx="minor">
+                          <a:schemeClr val="lt1"/>
+                        </a:fontRef>
+                      </wps:style>
+                      <wps:bodyPr rot="0" spcFirstLastPara="0" vertOverflow="overflow" horzOverflow="overflow" vert="horz" wrap="square" lIns="91440" tIns="45720" rIns="91440" bIns="45720" numCol="1" spcCol="0" rtlCol="0" fromWordArt="0" anchor="ctr" anchorCtr="0" forceAA="0" compatLnSpc="1">
+                        <a:prstTxWarp prst="textNoShape">
+                          <a:avLst/>
+                        </a:prstTxWarp>
+                        <a:noAutofit/>
+                      </wps:bodyPr>
+                    </wps:wsp>
+                  </a:graphicData>
+                </a:graphic>
+                <wp14:sizeRelH relativeFrom="margin">
+                  <wp14:pctWidth>0</wp14:pctWidth>
+                </wp14:sizeRelH>
+                <wp14:sizeRelV relativeFrom="margin">
+                  <wp14:pctHeight>0</wp14:pctHeight>
+                </wp14:sizeRelV>
+              </wp:anchor>
+            </w:drawing>
+          </mc:Choice>
+          <mc:Fallback>
+            <w:pict>
+              <v:oval w14:anchorId="6BEC2B8D" id="Oval 20" o:spid="_x0000_s1026" style="position:absolute;margin-left:498.4pt;margin-top:71.45pt;width:28.35pt;height:28.35pt;z-index:251704320;visibility:visible;mso-wrap-style:square;mso-width-percent:0;mso-height-percent:0;mso-wrap-distance-left:9pt;mso-wrap-distance-top:0;mso-wrap-distance-right:9pt;mso-wrap-distance-bottom:0;mso-position-horizontal:absolute;mso-position-horizontal-relative:text;mso-position-vertical:absolute;mso-position-vertical-relative:text;mso-width-percent:0;mso-height-percent:0;mso-width-relative:margin;mso-height-relative:margin;v-text-anchor:middle" o:gfxdata="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" fillcolor="#f2f2f2 [3052]" strokecolor="black [3213]" strokeweight=".1pt">
+                <v:stroke joinstyle="miter"/>
+              </v:oval>
+            </w:pict>
+          </mc:Fallback>
+        </mc:AlternateContent>
+      </w:r>
+      <w:r>
+        <w:rPr>
+          <w:noProof/>
+        </w:rPr>
+        <mc:AlternateContent>
+          <mc:Choice Requires="wps">
+            <w:drawing>
+              <wp:anchor distT="45720" distB="45720" distL="114300" distR="114300" simplePos="0" relativeHeight="251700224" behindDoc="0" locked="0" layoutInCell="1" allowOverlap="1" wp14:anchorId="775BAACF" wp14:editId="57353E37">
                 <wp:simplePos x="0" y="0"/>
                 <wp:positionH relativeFrom="column">
                   <wp:posOffset>4501944</wp:posOffset>
@@ -135,8 +1495,8 @@
                               <w:rPr>
                                 <w:rFonts w:ascii="Segoe UI" w:hAnsi="Segoe UI" w:cs="Segoe UI"/>
                                 <w:color w:val="7F7F7F" w:themeColor="text1" w:themeTint="80"/>
-                                <w:sz w:val="8"/>
-                                <w:szCs w:val="8"/>
+                                <w:sz w:val="16"/>
+                                <w:szCs w:val="16"/>
                                 <w:lang w:val="en-US"/>
                               </w:rPr>
                             </w:pPr>
@@ -144,8 +1504,8 @@
                               <w:rPr>
                                 <w:rFonts w:ascii="Segoe UI" w:hAnsi="Segoe UI" w:cs="Segoe UI"/>
                                 <w:color w:val="7F7F7F" w:themeColor="text1" w:themeTint="80"/>
-                                <w:sz w:val="8"/>
-                                <w:szCs w:val="8"/>
+                                <w:sz w:val="16"/>
+                                <w:szCs w:val="16"/>
                                 <w:lang w:val="en-US"/>
                               </w:rPr>
                               <w:t xml:space="preserve">Version </w:t>
@@ -154,8 +1514,8 @@
                               <w:rPr>
                                 <w:rFonts w:ascii="Segoe UI" w:hAnsi="Segoe UI" w:cs="Segoe UI"/>
                                 <w:color w:val="7F7F7F" w:themeColor="text1" w:themeTint="80"/>
-                                <w:sz w:val="8"/>
-                                <w:szCs w:val="8"/>
+                                <w:sz w:val="16"/>
+                                <w:szCs w:val="16"/>
                                 <w:lang w:val="en-US"/>
                               </w:rPr>
                               <w:fldChar w:fldCharType="begin"/>
@@ -164,8 +1524,8 @@
                               <w:rPr>
                                 <w:rFonts w:ascii="Segoe UI" w:hAnsi="Segoe UI" w:cs="Segoe UI"/>
                                 <w:color w:val="7F7F7F" w:themeColor="text1" w:themeTint="80"/>
-                                <w:sz w:val="8"/>
-                                <w:szCs w:val="8"/>
+                                <w:sz w:val="16"/>
+                                <w:szCs w:val="16"/>
                                 <w:lang w:val="en-US"/>
                               </w:rPr>
                               <w:instrText xml:space="preserve"> SAVEDATE  \@ "yyyy-MM-dd"  \* MERGEFORMAT </w:instrText>
@@ -174,8 +1534,8 @@
                               <w:rPr>
                                 <w:rFonts w:ascii="Segoe UI" w:hAnsi="Segoe UI" w:cs="Segoe UI"/>
                                 <w:color w:val="7F7F7F" w:themeColor="text1" w:themeTint="80"/>
-                                <w:sz w:val="8"/>
-                                <w:szCs w:val="8"/>
+                                <w:sz w:val="16"/>
+                                <w:szCs w:val="16"/>
                                 <w:lang w:val="en-US"/>
                               </w:rPr>
                               <w:fldChar w:fldCharType="separate"/>
@@ -185,18 +1545,18 @@
                                 <w:rFonts w:ascii="Segoe UI" w:hAnsi="Segoe UI" w:cs="Segoe UI"/>
                                 <w:noProof/>
                                 <w:color w:val="7F7F7F" w:themeColor="text1" w:themeTint="80"/>
-                                <w:sz w:val="8"/>
-                                <w:szCs w:val="8"/>
+                                <w:sz w:val="16"/>
+                                <w:szCs w:val="16"/>
                                 <w:lang w:val="en-US"/>
                               </w:rPr>
-                              <w:t>2022-09-24</w:t>
+                              <w:t>2022-11-14</w:t>
                             </w:r>
                             <w:r>
                               <w:rPr>
                                 <w:rFonts w:ascii="Segoe UI" w:hAnsi="Segoe UI" w:cs="Segoe UI"/>
                                 <w:color w:val="7F7F7F" w:themeColor="text1" w:themeTint="80"/>
-                                <w:sz w:val="8"/>
-                                <w:szCs w:val="8"/>
+                                <w:sz w:val="16"/>
+                                <w:szCs w:val="16"/>
                                 <w:lang w:val="en-US"/>
                               </w:rPr>
                               <w:fldChar w:fldCharType="end"/>
@@ -221,11 +1581,7 @@
           </mc:Choice>
           <mc:Fallback>
             <w:pict>
-              <v:shapetype w14:anchorId="775BAACF" id="_x0000_t202" coordsize="21600,21600" o:spt="202" path="m,l,21600r21600,l21600,xe">
-                <v:stroke joinstyle="miter"/>
-                <v:path gradientshapeok="t" o:connecttype="rect"/>
-              </v:shapetype>
-              <v:shape id="Text Box 2" o:spid="_x0000_s1026" type="#_x0000_t202" style="position:absolute;margin-left:354.5pt;margin-top:2.7pt;width:209.75pt;height:23.3pt;z-index:251700224;visibility:visible;mso-wrap-style:square;mso-width-percent:0;mso-height-percent:0;mso-wrap-distance-left:9pt;mso-wrap-distance-top:3.6pt;mso-wrap-distance-right:9pt;mso-wrap-distance-bottom:3.6pt;mso-position-horizontal:absolute;mso-position-horizontal-relative:text;mso-position-vertical:absolute;mso-position-vertical-relative:text;mso-width-percent:0;mso-height-percent:0;mso-width-relative:margin;mso-height-relative:margin;v-text-anchor:top" o:gfxdata="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" filled="f" stroked="f">
+              <v:shape w14:anchorId="775BAACF" id="_x0000_s1036" type="#_x0000_t202" style="position:absolute;margin-left:354.5pt;margin-top:2.7pt;width:209.75pt;height:23.3pt;z-index:251700224;visibility:visible;mso-wrap-style:square;mso-width-percent:0;mso-height-percent:0;mso-wrap-distance-left:9pt;mso-wrap-distance-top:3.6pt;mso-wrap-distance-right:9pt;mso-wrap-distance-bottom:3.6pt;mso-position-horizontal:absolute;mso-position-horizontal-relative:text;mso-position-vertical:absolute;mso-position-vertical-relative:text;mso-width-percent:0;mso-height-percent:0;mso-width-relative:margin;mso-height-relative:margin;v-text-anchor:top" o:gfxdata="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" filled="f" stroked="f">
                 <v:textbox inset="0,0,0,0">
                   <w:txbxContent>
                     <w:p>
@@ -234,8 +1590,8 @@
                         <w:rPr>
                           <w:rFonts w:ascii="Segoe UI" w:hAnsi="Segoe UI" w:cs="Segoe UI"/>
                           <w:color w:val="7F7F7F" w:themeColor="text1" w:themeTint="80"/>
-                          <w:sz w:val="8"/>
-                          <w:szCs w:val="8"/>
+                          <w:sz w:val="16"/>
+                          <w:szCs w:val="16"/>
                           <w:lang w:val="en-US"/>
                         </w:rPr>
                       </w:pPr>
@@ -243,8 +1599,8 @@
                         <w:rPr>
                           <w:rFonts w:ascii="Segoe UI" w:hAnsi="Segoe UI" w:cs="Segoe UI"/>
                           <w:color w:val="7F7F7F" w:themeColor="text1" w:themeTint="80"/>
-                          <w:sz w:val="8"/>
-                          <w:szCs w:val="8"/>
+                          <w:sz w:val="16"/>
+                          <w:szCs w:val="16"/>
                           <w:lang w:val="en-US"/>
                         </w:rPr>
                         <w:t xml:space="preserve">Version </w:t>
@@ -253,8 +1609,8 @@
                         <w:rPr>
                           <w:rFonts w:ascii="Segoe UI" w:hAnsi="Segoe UI" w:cs="Segoe UI"/>
                           <w:color w:val="7F7F7F" w:themeColor="text1" w:themeTint="80"/>
-                          <w:sz w:val="8"/>
-                          <w:szCs w:val="8"/>
+                          <w:sz w:val="16"/>
+                          <w:szCs w:val="16"/>
                           <w:lang w:val="en-US"/>
                         </w:rPr>
                         <w:fldChar w:fldCharType="begin"/>
@@ -263,8 +1619,8 @@
                         <w:rPr>
                           <w:rFonts w:ascii="Segoe UI" w:hAnsi="Segoe UI" w:cs="Segoe UI"/>
                           <w:color w:val="7F7F7F" w:themeColor="text1" w:themeTint="80"/>
-                          <w:sz w:val="8"/>
-                          <w:szCs w:val="8"/>
+                          <w:sz w:val="16"/>
+                          <w:szCs w:val="16"/>
                           <w:lang w:val="en-US"/>
                         </w:rPr>
                         <w:instrText xml:space="preserve"> SAVEDATE  \@ "yyyy-MM-dd"  \* MERGEFORMAT </w:instrText>
@@ -273,8 +1629,8 @@
                         <w:rPr>
                           <w:rFonts w:ascii="Segoe UI" w:hAnsi="Segoe UI" w:cs="Segoe UI"/>
                           <w:color w:val="7F7F7F" w:themeColor="text1" w:themeTint="80"/>
-                          <w:sz w:val="8"/>
-                          <w:szCs w:val="8"/>
+                          <w:sz w:val="16"/>
+                          <w:szCs w:val="16"/>
                           <w:lang w:val="en-US"/>
                         </w:rPr>
                         <w:fldChar w:fldCharType="separate"/>
@@ -284,18 +1640,18 @@
                           <w:rFonts w:ascii="Segoe UI" w:hAnsi="Segoe UI" w:cs="Segoe UI"/>
                           <w:noProof/>
                           <w:color w:val="7F7F7F" w:themeColor="text1" w:themeTint="80"/>
-                          <w:sz w:val="8"/>
-                          <w:szCs w:val="8"/>
+                          <w:sz w:val="16"/>
+                          <w:szCs w:val="16"/>
                           <w:lang w:val="en-US"/>
                         </w:rPr>
-                        <w:t>2022-09-24</w:t>
+                        <w:t>2022-11-14</w:t>
                       </w:r>
                       <w:r>
                         <w:rPr>
                           <w:rFonts w:ascii="Segoe UI" w:hAnsi="Segoe UI" w:cs="Segoe UI"/>
                           <w:color w:val="7F7F7F" w:themeColor="text1" w:themeTint="80"/>
-                          <w:sz w:val="8"/>
-                          <w:szCs w:val="8"/>
+                          <w:sz w:val="16"/>
+                          <w:szCs w:val="16"/>
                           <w:lang w:val="en-US"/>
                         </w:rPr>
                         <w:fldChar w:fldCharType="end"/>
@@ -315,7 +1671,7 @@
         <mc:AlternateContent>
           <mc:Choice Requires="wps">
             <w:drawing>
-              <wp:anchor distT="45720" distB="45720" distL="114300" distR="114300" simplePos="0" relativeHeight="251694080" behindDoc="0" locked="0" layoutInCell="1" allowOverlap="1" wp14:anchorId="332E70E7" wp14:editId="1AA4E62C">
+              <wp:anchor distT="45720" distB="45720" distL="114300" distR="114300" simplePos="0" relativeHeight="251693056" behindDoc="0" locked="0" layoutInCell="1" allowOverlap="1" wp14:anchorId="332E70E7" wp14:editId="62AF3F4B">
                 <wp:simplePos x="0" y="0"/>
                 <wp:positionH relativeFrom="column">
                   <wp:posOffset>433628</wp:posOffset>
@@ -424,7 +1780,7 @@
           </mc:Choice>
           <mc:Fallback>
             <w:pict>
-              <v:shape w14:anchorId="332E70E7" id="_x0000_s1027" type="#_x0000_t202" style="position:absolute;margin-left:34.15pt;margin-top:2pt;width:203.95pt;height:25.8pt;z-index:251694080;visibility:visible;mso-wrap-style:square;mso-width-percent:0;mso-height-percent:0;mso-wrap-distance-left:9pt;mso-wrap-distance-top:3.6pt;mso-wrap-distance-right:9pt;mso-wrap-distance-bottom:3.6pt;mso-position-horizontal:absolute;mso-position-horizontal-relative:text;mso-position-vertical:absolute;mso-position-vertical-relative:text;mso-width-percent:0;mso-height-percent:0;mso-width-relative:margin;mso-height-relative:margin;v-text-anchor:middle" o:gfxdata="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" filled="f" stroked="f">
+              <v:shape w14:anchorId="332E70E7" id="_x0000_s1037" type="#_x0000_t202" style="position:absolute;margin-left:34.15pt;margin-top:2pt;width:203.95pt;height:25.8pt;z-index:251693056;visibility:visible;mso-wrap-style:square;mso-width-percent:0;mso-height-percent:0;mso-wrap-distance-left:9pt;mso-wrap-distance-top:3.6pt;mso-wrap-distance-right:9pt;mso-wrap-distance-bottom:3.6pt;mso-position-horizontal:absolute;mso-position-horizontal-relative:text;mso-position-vertical:absolute;mso-position-vertical-relative:text;mso-width-percent:0;mso-height-percent:0;mso-width-relative:margin;mso-height-relative:margin;v-text-anchor:middle" o:gfxdata="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" filled="f" stroked="f">
                 <v:textbox inset="0,0,0,0">
                   <w:txbxContent>
                     <w:p>
@@ -492,321 +1848,7 @@
         <mc:AlternateContent>
           <mc:Choice Requires="wps">
             <w:drawing>
-              <wp:anchor distT="45720" distB="45720" distL="114300" distR="114300" simplePos="0" relativeHeight="251696128" behindDoc="0" locked="0" layoutInCell="1" allowOverlap="1" wp14:anchorId="4C06DEF1" wp14:editId="65337204">
-                <wp:simplePos x="0" y="0"/>
-                <wp:positionH relativeFrom="column">
-                  <wp:posOffset>7272299</wp:posOffset>
-                </wp:positionH>
-                <wp:positionV relativeFrom="paragraph">
-                  <wp:posOffset>4924447</wp:posOffset>
-                </wp:positionV>
-                <wp:extent cx="247173" cy="153035"/>
-                <wp:effectExtent l="0" t="0" r="635" b="0"/>
-                <wp:wrapNone/>
-                <wp:docPr id="10" name="Text Box 2"/>
-                <wp:cNvGraphicFramePr>
-                  <a:graphicFrameLocks xmlns:a="http://schemas.openxmlformats.org/drawingml/2006/main"/>
-                </wp:cNvGraphicFramePr>
-                <a:graphic xmlns:a="http://schemas.openxmlformats.org/drawingml/2006/main">
-                  <a:graphicData uri="http://schemas.microsoft.com/office/word/2010/wordprocessingShape">
-                    <wps:wsp>
-                      <wps:cNvSpPr txBox="1">
-                        <a:spLocks noChangeArrowheads="1"/>
-                      </wps:cNvSpPr>
-                      <wps:spPr bwMode="auto">
-                        <a:xfrm>
-                          <a:off x="0" y="0"/>
-                          <a:ext cx="247173" cy="153035"/>
-                        </a:xfrm>
-                        <a:prstGeom prst="rect">
-                          <a:avLst/>
-                        </a:prstGeom>
-                        <a:noFill/>
-                        <a:ln w="9525">
-                          <a:noFill/>
-                          <a:miter lim="800000"/>
-                          <a:headEnd/>
-                          <a:tailEnd/>
-                        </a:ln>
-                      </wps:spPr>
-                      <wps:txbx>
-                        <w:txbxContent>
-                          <w:p>
-                            <w:pPr>
-                              <w:rPr>
-                                <w:rFonts w:ascii="Segoe UI" w:hAnsi="Segoe UI" w:cs="Segoe UI"/>
-                                <w:color w:val="7F7F7F" w:themeColor="text1" w:themeTint="80"/>
-                                <w:sz w:val="8"/>
-                                <w:szCs w:val="8"/>
-                                <w:lang w:val="en-US"/>
-                              </w:rPr>
-                            </w:pPr>
-                            <w:r>
-                              <w:rPr>
-                                <w:rFonts w:ascii="Segoe UI" w:hAnsi="Segoe UI" w:cs="Segoe UI"/>
-                                <w:color w:val="7F7F7F" w:themeColor="text1" w:themeTint="80"/>
-                                <w:sz w:val="8"/>
-                                <w:szCs w:val="8"/>
-                                <w:lang w:val="en-US"/>
-                              </w:rPr>
-                              <w:t>Ø</w:t>
-                            </w:r>
-                            <w:r>
-                              <w:rPr>
-                                <w:rFonts w:ascii="Segoe UI" w:hAnsi="Segoe UI" w:cs="Segoe UI"/>
-                                <w:color w:val="7F7F7F" w:themeColor="text1" w:themeTint="80"/>
-                                <w:sz w:val="8"/>
-                                <w:szCs w:val="8"/>
-                                <w:lang w:val="en-US"/>
-                              </w:rPr>
-                              <w:t xml:space="preserve"> 4mm</w:t>
-                            </w:r>
-                          </w:p>
-                        </w:txbxContent>
-                      </wps:txbx>
-                      <wps:bodyPr rot="0" vert="horz" wrap="square" lIns="0" tIns="0" rIns="0" bIns="0" anchor="ctr" anchorCtr="0">
-                        <a:noAutofit/>
-                      </wps:bodyPr>
-                    </wps:wsp>
-                  </a:graphicData>
-                </a:graphic>
-                <wp14:sizeRelH relativeFrom="margin">
-                  <wp14:pctWidth>0</wp14:pctWidth>
-                </wp14:sizeRelH>
-                <wp14:sizeRelV relativeFrom="margin">
-                  <wp14:pctHeight>0</wp14:pctHeight>
-                </wp14:sizeRelV>
-              </wp:anchor>
-            </w:drawing>
-          </mc:Choice>
-          <mc:Fallback>
-            <w:pict>
-              <v:shape w14:anchorId="4C06DEF1" id="_x0000_s1028" type="#_x0000_t202" style="position:absolute;margin-left:572.6pt;margin-top:387.75pt;width:19.45pt;height:12.05pt;z-index:251696128;visibility:visible;mso-wrap-style:square;mso-width-percent:0;mso-height-percent:0;mso-wrap-distance-left:9pt;mso-wrap-distance-top:3.6pt;mso-wrap-distance-right:9pt;mso-wrap-distance-bottom:3.6pt;mso-position-horizontal:absolute;mso-position-horizontal-relative:text;mso-position-vertical:absolute;mso-position-vertical-relative:text;mso-width-percent:0;mso-height-percent:0;mso-width-relative:margin;mso-height-relative:margin;v-text-anchor:middle" o:gfxdata="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" filled="f" stroked="f">
-                <v:textbox inset="0,0,0,0">
-                  <w:txbxContent>
-                    <w:p>
-                      <w:pPr>
-                        <w:rPr>
-                          <w:rFonts w:ascii="Segoe UI" w:hAnsi="Segoe UI" w:cs="Segoe UI"/>
-                          <w:color w:val="7F7F7F" w:themeColor="text1" w:themeTint="80"/>
-                          <w:sz w:val="8"/>
-                          <w:szCs w:val="8"/>
-                          <w:lang w:val="en-US"/>
-                        </w:rPr>
-                      </w:pPr>
-                      <w:r>
-                        <w:rPr>
-                          <w:rFonts w:ascii="Segoe UI" w:hAnsi="Segoe UI" w:cs="Segoe UI"/>
-                          <w:color w:val="7F7F7F" w:themeColor="text1" w:themeTint="80"/>
-                          <w:sz w:val="8"/>
-                          <w:szCs w:val="8"/>
-                          <w:lang w:val="en-US"/>
-                        </w:rPr>
-                        <w:t>Ø</w:t>
-                      </w:r>
-                      <w:r>
-                        <w:rPr>
-                          <w:rFonts w:ascii="Segoe UI" w:hAnsi="Segoe UI" w:cs="Segoe UI"/>
-                          <w:color w:val="7F7F7F" w:themeColor="text1" w:themeTint="80"/>
-                          <w:sz w:val="8"/>
-                          <w:szCs w:val="8"/>
-                          <w:lang w:val="en-US"/>
-                        </w:rPr>
-                        <w:t xml:space="preserve"> 4mm</w:t>
-                      </w:r>
-                    </w:p>
-                  </w:txbxContent>
-                </v:textbox>
-              </v:shape>
-            </w:pict>
-          </mc:Fallback>
-        </mc:AlternateContent>
-      </w:r>
-      <w:r>
-        <w:rPr>
-          <w:noProof/>
-        </w:rPr>
-        <mc:AlternateContent>
-          <mc:Choice Requires="wps">
-            <w:drawing>
-              <wp:anchor distT="45720" distB="45720" distL="114300" distR="114300" simplePos="0" relativeHeight="251698176" behindDoc="0" locked="0" layoutInCell="1" allowOverlap="1" wp14:anchorId="27A1AE48" wp14:editId="580BD87C">
-                <wp:simplePos x="0" y="0"/>
-                <wp:positionH relativeFrom="column">
-                  <wp:posOffset>6353230</wp:posOffset>
-                </wp:positionH>
-                <wp:positionV relativeFrom="paragraph">
-                  <wp:posOffset>845027</wp:posOffset>
-                </wp:positionV>
-                <wp:extent cx="317133" cy="153035"/>
-                <wp:effectExtent l="0" t="0" r="6985" b="0"/>
-                <wp:wrapNone/>
-                <wp:docPr id="11" name="Text Box 2"/>
-                <wp:cNvGraphicFramePr>
-                  <a:graphicFrameLocks xmlns:a="http://schemas.openxmlformats.org/drawingml/2006/main"/>
-                </wp:cNvGraphicFramePr>
-                <a:graphic xmlns:a="http://schemas.openxmlformats.org/drawingml/2006/main">
-                  <a:graphicData uri="http://schemas.microsoft.com/office/word/2010/wordprocessingShape">
-                    <wps:wsp>
-                      <wps:cNvSpPr txBox="1">
-                        <a:spLocks noChangeArrowheads="1"/>
-                      </wps:cNvSpPr>
-                      <wps:spPr bwMode="auto">
-                        <a:xfrm>
-                          <a:off x="0" y="0"/>
-                          <a:ext cx="317133" cy="153035"/>
-                        </a:xfrm>
-                        <a:prstGeom prst="rect">
-                          <a:avLst/>
-                        </a:prstGeom>
-                        <a:noFill/>
-                        <a:ln w="9525">
-                          <a:noFill/>
-                          <a:miter lim="800000"/>
-                          <a:headEnd/>
-                          <a:tailEnd/>
-                        </a:ln>
-                      </wps:spPr>
-                      <wps:txbx>
-                        <w:txbxContent>
-                          <w:p>
-                            <w:pPr>
-                              <w:rPr>
-                                <w:rFonts w:ascii="Segoe UI" w:hAnsi="Segoe UI" w:cs="Segoe UI"/>
-                                <w:color w:val="7F7F7F" w:themeColor="text1" w:themeTint="80"/>
-                                <w:sz w:val="8"/>
-                                <w:szCs w:val="8"/>
-                                <w:lang w:val="en-US"/>
-                              </w:rPr>
-                            </w:pPr>
-                            <w:r>
-                              <w:rPr>
-                                <w:rFonts w:ascii="Segoe UI" w:hAnsi="Segoe UI" w:cs="Segoe UI"/>
-                                <w:color w:val="7F7F7F" w:themeColor="text1" w:themeTint="80"/>
-                                <w:sz w:val="8"/>
-                                <w:szCs w:val="8"/>
-                                <w:lang w:val="en-US"/>
-                              </w:rPr>
-                              <w:t>Ø</w:t>
-                            </w:r>
-                            <w:r>
-                              <w:rPr>
-                                <w:rFonts w:ascii="Segoe UI" w:hAnsi="Segoe UI" w:cs="Segoe UI"/>
-                                <w:color w:val="7F7F7F" w:themeColor="text1" w:themeTint="80"/>
-                                <w:sz w:val="8"/>
-                                <w:szCs w:val="8"/>
-                                <w:lang w:val="en-US"/>
-                              </w:rPr>
-                              <w:t xml:space="preserve"> </w:t>
-                            </w:r>
-                            <w:r>
-                              <w:rPr>
-                                <w:rFonts w:ascii="Segoe UI" w:hAnsi="Segoe UI" w:cs="Segoe UI"/>
-                                <w:color w:val="7F7F7F" w:themeColor="text1" w:themeTint="80"/>
-                                <w:sz w:val="8"/>
-                                <w:szCs w:val="8"/>
-                                <w:lang w:val="en-US"/>
-                              </w:rPr>
-                              <w:t>2.5</w:t>
-                            </w:r>
-                            <w:r>
-                              <w:rPr>
-                                <w:rFonts w:ascii="Segoe UI" w:hAnsi="Segoe UI" w:cs="Segoe UI"/>
-                                <w:color w:val="7F7F7F" w:themeColor="text1" w:themeTint="80"/>
-                                <w:sz w:val="8"/>
-                                <w:szCs w:val="8"/>
-                                <w:lang w:val="en-US"/>
-                              </w:rPr>
-                              <w:t>mm</w:t>
-                            </w:r>
-                          </w:p>
-                        </w:txbxContent>
-                      </wps:txbx>
-                      <wps:bodyPr rot="0" vert="horz" wrap="square" lIns="0" tIns="0" rIns="0" bIns="0" anchor="ctr" anchorCtr="0">
-                        <a:noAutofit/>
-                      </wps:bodyPr>
-                    </wps:wsp>
-                  </a:graphicData>
-                </a:graphic>
-                <wp14:sizeRelH relativeFrom="margin">
-                  <wp14:pctWidth>0</wp14:pctWidth>
-                </wp14:sizeRelH>
-                <wp14:sizeRelV relativeFrom="margin">
-                  <wp14:pctHeight>0</wp14:pctHeight>
-                </wp14:sizeRelV>
-              </wp:anchor>
-            </w:drawing>
-          </mc:Choice>
-          <mc:Fallback>
-            <w:pict>
-              <v:shape w14:anchorId="27A1AE48" id="_x0000_s1029" type="#_x0000_t202" style="position:absolute;margin-left:500.25pt;margin-top:66.55pt;width:24.95pt;height:12.05pt;z-index:251698176;visibility:visible;mso-wrap-style:square;mso-width-percent:0;mso-height-percent:0;mso-wrap-distance-left:9pt;mso-wrap-distance-top:3.6pt;mso-wrap-distance-right:9pt;mso-wrap-distance-bottom:3.6pt;mso-position-horizontal:absolute;mso-position-horizontal-relative:text;mso-position-vertical:absolute;mso-position-vertical-relative:text;mso-width-percent:0;mso-height-percent:0;mso-width-relative:margin;mso-height-relative:margin;v-text-anchor:middle" o:gfxdata="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" filled="f" stroked="f">
-                <v:textbox inset="0,0,0,0">
-                  <w:txbxContent>
-                    <w:p>
-                      <w:pPr>
-                        <w:rPr>
-                          <w:rFonts w:ascii="Segoe UI" w:hAnsi="Segoe UI" w:cs="Segoe UI"/>
-                          <w:color w:val="7F7F7F" w:themeColor="text1" w:themeTint="80"/>
-                          <w:sz w:val="8"/>
-                          <w:szCs w:val="8"/>
-                          <w:lang w:val="en-US"/>
-                        </w:rPr>
-                      </w:pPr>
-                      <w:r>
-                        <w:rPr>
-                          <w:rFonts w:ascii="Segoe UI" w:hAnsi="Segoe UI" w:cs="Segoe UI"/>
-                          <w:color w:val="7F7F7F" w:themeColor="text1" w:themeTint="80"/>
-                          <w:sz w:val="8"/>
-                          <w:szCs w:val="8"/>
-                          <w:lang w:val="en-US"/>
-                        </w:rPr>
-                        <w:t>Ø</w:t>
-                      </w:r>
-                      <w:r>
-                        <w:rPr>
-                          <w:rFonts w:ascii="Segoe UI" w:hAnsi="Segoe UI" w:cs="Segoe UI"/>
-                          <w:color w:val="7F7F7F" w:themeColor="text1" w:themeTint="80"/>
-                          <w:sz w:val="8"/>
-                          <w:szCs w:val="8"/>
-                          <w:lang w:val="en-US"/>
-                        </w:rPr>
-                        <w:t xml:space="preserve"> </w:t>
-                      </w:r>
-                      <w:r>
-                        <w:rPr>
-                          <w:rFonts w:ascii="Segoe UI" w:hAnsi="Segoe UI" w:cs="Segoe UI"/>
-                          <w:color w:val="7F7F7F" w:themeColor="text1" w:themeTint="80"/>
-                          <w:sz w:val="8"/>
-                          <w:szCs w:val="8"/>
-                          <w:lang w:val="en-US"/>
-                        </w:rPr>
-                        <w:t>2.5</w:t>
-                      </w:r>
-                      <w:r>
-                        <w:rPr>
-                          <w:rFonts w:ascii="Segoe UI" w:hAnsi="Segoe UI" w:cs="Segoe UI"/>
-                          <w:color w:val="7F7F7F" w:themeColor="text1" w:themeTint="80"/>
-                          <w:sz w:val="8"/>
-                          <w:szCs w:val="8"/>
-                          <w:lang w:val="en-US"/>
-                        </w:rPr>
-                        <w:t>mm</w:t>
-                      </w:r>
-                    </w:p>
-                  </w:txbxContent>
-                </v:textbox>
-              </v:shape>
-            </w:pict>
-          </mc:Fallback>
-        </mc:AlternateContent>
-      </w:r>
-      <w:r>
-        <w:rPr>
-          <w:noProof/>
-        </w:rPr>
-        <mc:AlternateContent>
-          <mc:Choice Requires="wps">
-            <w:drawing>
-              <wp:anchor distT="0" distB="0" distL="114300" distR="114300" simplePos="0" relativeHeight="251689984" behindDoc="0" locked="0" layoutInCell="1" allowOverlap="1" wp14:anchorId="33C93573" wp14:editId="456ABF79">
+              <wp:anchor distT="0" distB="0" distL="114300" distR="114300" simplePos="0" relativeHeight="251688960" behindDoc="0" locked="0" layoutInCell="1" allowOverlap="1" wp14:anchorId="33C93573" wp14:editId="0ADF009A">
                 <wp:simplePos x="0" y="0"/>
                 <wp:positionH relativeFrom="column">
                   <wp:posOffset>360045</wp:posOffset>
@@ -869,7 +1911,7 @@
           </mc:Choice>
           <mc:Fallback>
             <w:pict>
-              <v:line w14:anchorId="66B063CD" id="Straight Connector 4" o:spid="_x0000_s1026" style="position:absolute;z-index:251689984;visibility:visible;mso-wrap-style:square;mso-width-percent:0;mso-height-percent:0;mso-wrap-distance-left:9pt;mso-wrap-distance-top:0;mso-wrap-distance-right:9pt;mso-wrap-distance-bottom:0;mso-position-horizontal:absolute;mso-position-horizontal-relative:text;mso-position-vertical:absolute;mso-position-vertical-relative:text;mso-width-percent:0;mso-height-percent:0;mso-width-relative:margin;mso-height-relative:margin" from="28.35pt,0" to="28.35pt,425.2pt" o:gfxdata="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" strokecolor="#cfcdcd [2894]" strokeweight=".5pt">
+              <v:line w14:anchorId="3CFFBC1E" id="Straight Connector 4" o:spid="_x0000_s1026" style="position:absolute;z-index:251688960;visibility:visible;mso-wrap-style:square;mso-width-percent:0;mso-height-percent:0;mso-wrap-distance-left:9pt;mso-wrap-distance-top:0;mso-wrap-distance-right:9pt;mso-wrap-distance-bottom:0;mso-position-horizontal:absolute;mso-position-horizontal-relative:text;mso-position-vertical:absolute;mso-position-vertical-relative:text;mso-width-percent:0;mso-height-percent:0;mso-width-relative:margin;mso-height-relative:margin" from="28.35pt,0" to="28.35pt,425.2pt" o:gfxdata="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" strokecolor="#cfcdcd [2894]" strokeweight=".5pt">
                 <v:stroke dashstyle="3 1" joinstyle="miter"/>
               </v:line>
             </w:pict>
@@ -881,414 +1923,9 @@
           <w:noProof/>
         </w:rPr>
         <mc:AlternateContent>
-          <mc:Choice Requires="wpg">
-            <w:drawing>
-              <wp:anchor distT="0" distB="0" distL="114300" distR="114300" simplePos="0" relativeHeight="251686912" behindDoc="0" locked="0" layoutInCell="1" allowOverlap="1" wp14:anchorId="0277BC8A" wp14:editId="26D8A82B">
-                <wp:simplePos x="0" y="0"/>
-                <wp:positionH relativeFrom="column">
-                  <wp:posOffset>3995420</wp:posOffset>
-                </wp:positionH>
-                <wp:positionV relativeFrom="paragraph">
-                  <wp:posOffset>756285</wp:posOffset>
-                </wp:positionV>
-                <wp:extent cx="2340000" cy="1083600"/>
-                <wp:effectExtent l="0" t="0" r="3175" b="2540"/>
-                <wp:wrapNone/>
-                <wp:docPr id="16" name="Group 16"/>
-                <wp:cNvGraphicFramePr/>
-                <a:graphic xmlns:a="http://schemas.openxmlformats.org/drawingml/2006/main">
-                  <a:graphicData uri="http://schemas.microsoft.com/office/word/2010/wordprocessingGroup">
-                    <wpg:wgp>
-                      <wpg:cNvGrpSpPr/>
-                      <wpg:grpSpPr>
-                        <a:xfrm>
-                          <a:off x="0" y="0"/>
-                          <a:ext cx="2340000" cy="1083600"/>
-                          <a:chOff x="0" y="0"/>
-                          <a:chExt cx="2339975" cy="1082675"/>
-                        </a:xfrm>
-                      </wpg:grpSpPr>
-                      <pic:pic xmlns:pic="http://schemas.openxmlformats.org/drawingml/2006/picture">
-                        <pic:nvPicPr>
-                          <pic:cNvPr id="15" name="Picture 15"/>
-                          <pic:cNvPicPr>
-                            <a:picLocks noChangeAspect="1"/>
-                          </pic:cNvPicPr>
-                        </pic:nvPicPr>
-                        <pic:blipFill>
-                          <a:blip r:embed="rId7" cstate="print">
-                            <a:extLst>
-                              <a:ext uri="{28A0092B-C50C-407E-A947-70E740481C1C}">
-                                <a14:useLocalDpi xmlns:a14="http://schemas.microsoft.com/office/drawing/2010/main" val="0"/>
-                              </a:ext>
-                            </a:extLst>
-                          </a:blip>
-                          <a:srcRect/>
-                          <a:stretch>
-                            <a:fillRect/>
-                          </a:stretch>
-                        </pic:blipFill>
-                        <pic:spPr bwMode="auto">
-                          <a:xfrm>
-                            <a:off x="0" y="0"/>
-                            <a:ext cx="2339975" cy="1082675"/>
-                          </a:xfrm>
-                          <a:prstGeom prst="rect">
-                            <a:avLst/>
-                          </a:prstGeom>
-                          <a:noFill/>
-                          <a:ln>
-                            <a:noFill/>
-                          </a:ln>
-                        </pic:spPr>
-                      </pic:pic>
-                      <wps:wsp>
-                        <wps:cNvPr id="217" name="Text Box 2"/>
-                        <wps:cNvSpPr txBox="1">
-                          <a:spLocks noChangeArrowheads="1"/>
-                        </wps:cNvSpPr>
-                        <wps:spPr bwMode="auto">
-                          <a:xfrm>
-                            <a:off x="257163" y="285444"/>
-                            <a:ext cx="1847194" cy="402245"/>
-                          </a:xfrm>
-                          <a:prstGeom prst="rect">
-                            <a:avLst/>
-                          </a:prstGeom>
-                          <a:noFill/>
-                          <a:ln w="9525">
-                            <a:noFill/>
-                            <a:miter lim="800000"/>
-                            <a:headEnd/>
-                            <a:tailEnd/>
-                          </a:ln>
-                        </wps:spPr>
-                        <wps:txbx>
-                          <w:txbxContent>
-                            <w:p>
-                              <w:pPr>
-                                <w:rPr>
-                                  <w:rFonts w:ascii="Segoe UI" w:hAnsi="Segoe UI" w:cs="Segoe UI"/>
-                                  <w:color w:val="7F7F7F" w:themeColor="text1" w:themeTint="80"/>
-                                  <w:sz w:val="16"/>
-                                  <w:szCs w:val="16"/>
-                                </w:rPr>
-                              </w:pPr>
-                              <w:proofErr w:type="spellStart"/>
-                              <w:r>
-                                <w:rPr>
-                                  <w:rFonts w:ascii="Segoe UI" w:hAnsi="Segoe UI" w:cs="Segoe UI"/>
-                                  <w:color w:val="7F7F7F" w:themeColor="text1" w:themeTint="80"/>
-                                  <w:sz w:val="16"/>
-                                  <w:szCs w:val="16"/>
-                                </w:rPr>
-                                <w:t>WaveShare</w:t>
-                              </w:r>
-                              <w:proofErr w:type="spellEnd"/>
-                              <w:r>
-                                <w:rPr>
-                                  <w:rFonts w:ascii="Segoe UI" w:hAnsi="Segoe UI" w:cs="Segoe UI"/>
-                                  <w:color w:val="7F7F7F" w:themeColor="text1" w:themeTint="80"/>
-                                  <w:sz w:val="16"/>
-                                  <w:szCs w:val="16"/>
-                                </w:rPr>
-                                <w:t xml:space="preserve"> Display Controller</w:t>
-                              </w:r>
-                              <w:r>
-                                <w:rPr>
-                                  <w:rFonts w:ascii="Segoe UI" w:hAnsi="Segoe UI" w:cs="Segoe UI"/>
-                                  <w:color w:val="7F7F7F" w:themeColor="text1" w:themeTint="80"/>
-                                  <w:sz w:val="16"/>
-                                  <w:szCs w:val="16"/>
-                                </w:rPr>
-                                <w:br/>
-                                <w:t>65 x 30mm</w:t>
-                              </w:r>
-                            </w:p>
-                          </w:txbxContent>
-                        </wps:txbx>
-                        <wps:bodyPr rot="0" vert="horz" wrap="square" lIns="0" tIns="0" rIns="0" bIns="0" anchor="t" anchorCtr="0">
-                          <a:spAutoFit/>
-                        </wps:bodyPr>
-                      </wps:wsp>
-                    </wpg:wgp>
-                  </a:graphicData>
-                </a:graphic>
-                <wp14:sizeRelH relativeFrom="margin">
-                  <wp14:pctWidth>0</wp14:pctWidth>
-                </wp14:sizeRelH>
-                <wp14:sizeRelV relativeFrom="margin">
-                  <wp14:pctHeight>0</wp14:pctHeight>
-                </wp14:sizeRelV>
-              </wp:anchor>
-            </w:drawing>
-          </mc:Choice>
-          <mc:Fallback>
-            <w:pict>
-              <v:group w14:anchorId="0277BC8A" id="Group 16" o:spid="_x0000_s1030" style="position:absolute;margin-left:314.6pt;margin-top:59.55pt;width:184.25pt;height:85.3pt;z-index:251686912;mso-width-relative:margin;mso-height-relative:margin" coordsize="23399,10826" o:gfxdata="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">
-                <v:shapetype id="_x0000_t75" coordsize="21600,21600" o:spt="75" o:preferrelative="t" path="m@4@5l@4@11@9@11@9@5xe" filled="f" stroked="f">
-                  <v:stroke joinstyle="miter"/>
-                  <v:formulas>
-                    <v:f eqn="if lineDrawn pixelLineWidth 0"/>
-                    <v:f eqn="sum @0 1 0"/>
-                    <v:f eqn="sum 0 0 @1"/>
-                    <v:f eqn="prod @2 1 2"/>
-                    <v:f eqn="prod @3 21600 pixelWidth"/>
-                    <v:f eqn="prod @3 21600 pixelHeight"/>
-                    <v:f eqn="sum @0 0 1"/>
-                    <v:f eqn="prod @6 1 2"/>
-                    <v:f eqn="prod @7 21600 pixelWidth"/>
-                    <v:f eqn="sum @8 21600 0"/>
-                    <v:f eqn="prod @7 21600 pixelHeight"/>
-                    <v:f eqn="sum @10 21600 0"/>
-                  </v:formulas>
-                  <v:path o:extrusionok="f" gradientshapeok="t" o:connecttype="rect"/>
-                  <o:lock v:ext="edit" aspectratio="t"/>
-                </v:shapetype>
-                <v:shape id="Picture 15" o:spid="_x0000_s1031" type="#_x0000_t75" style="position:absolute;width:23399;height:10826;visibility:visible;mso-wrap-style:square" o:gfxdata="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">
-                  <v:imagedata r:id="rId8" o:title=""/>
-                </v:shape>
-                <v:shape id="_x0000_s1032" type="#_x0000_t202" style="position:absolute;left:2571;top:2854;width:18472;height:4022;visibility:visible;mso-wrap-style:square;v-text-anchor:top" o:gfxdata="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" filled="f" stroked="f">
-                  <v:textbox style="mso-fit-shape-to-text:t" inset="0,0,0,0">
-                    <w:txbxContent>
-                      <w:p>
-                        <w:pPr>
-                          <w:rPr>
-                            <w:rFonts w:ascii="Segoe UI" w:hAnsi="Segoe UI" w:cs="Segoe UI"/>
-                            <w:color w:val="7F7F7F" w:themeColor="text1" w:themeTint="80"/>
-                            <w:sz w:val="16"/>
-                            <w:szCs w:val="16"/>
-                          </w:rPr>
-                        </w:pPr>
-                        <w:proofErr w:type="spellStart"/>
-                        <w:r>
-                          <w:rPr>
-                            <w:rFonts w:ascii="Segoe UI" w:hAnsi="Segoe UI" w:cs="Segoe UI"/>
-                            <w:color w:val="7F7F7F" w:themeColor="text1" w:themeTint="80"/>
-                            <w:sz w:val="16"/>
-                            <w:szCs w:val="16"/>
-                          </w:rPr>
-                          <w:t>WaveShare</w:t>
-                        </w:r>
-                        <w:proofErr w:type="spellEnd"/>
-                        <w:r>
-                          <w:rPr>
-                            <w:rFonts w:ascii="Segoe UI" w:hAnsi="Segoe UI" w:cs="Segoe UI"/>
-                            <w:color w:val="7F7F7F" w:themeColor="text1" w:themeTint="80"/>
-                            <w:sz w:val="16"/>
-                            <w:szCs w:val="16"/>
-                          </w:rPr>
-                          <w:t xml:space="preserve"> Display Controller</w:t>
-                        </w:r>
-                        <w:r>
-                          <w:rPr>
-                            <w:rFonts w:ascii="Segoe UI" w:hAnsi="Segoe UI" w:cs="Segoe UI"/>
-                            <w:color w:val="7F7F7F" w:themeColor="text1" w:themeTint="80"/>
-                            <w:sz w:val="16"/>
-                            <w:szCs w:val="16"/>
-                          </w:rPr>
-                          <w:br/>
-                          <w:t>65 x 30mm</w:t>
-                        </w:r>
-                      </w:p>
-                    </w:txbxContent>
-                  </v:textbox>
-                </v:shape>
-              </v:group>
-            </w:pict>
-          </mc:Fallback>
-        </mc:AlternateContent>
-      </w:r>
-      <w:r>
-        <w:rPr>
-          <w:noProof/>
-        </w:rPr>
-        <mc:AlternateContent>
-          <mc:Choice Requires="wpg">
-            <w:drawing>
-              <wp:anchor distT="0" distB="0" distL="114300" distR="114300" simplePos="0" relativeHeight="251685888" behindDoc="0" locked="0" layoutInCell="1" allowOverlap="1" wp14:anchorId="28A35023" wp14:editId="60B82FDE">
-                <wp:simplePos x="0" y="0"/>
-                <wp:positionH relativeFrom="column">
-                  <wp:posOffset>1243330</wp:posOffset>
-                </wp:positionH>
-                <wp:positionV relativeFrom="paragraph">
-                  <wp:posOffset>756285</wp:posOffset>
-                </wp:positionV>
-                <wp:extent cx="2340000" cy="1083600"/>
-                <wp:effectExtent l="0" t="0" r="3175" b="2540"/>
-                <wp:wrapNone/>
-                <wp:docPr id="17" name="Group 17"/>
-                <wp:cNvGraphicFramePr/>
-                <a:graphic xmlns:a="http://schemas.openxmlformats.org/drawingml/2006/main">
-                  <a:graphicData uri="http://schemas.microsoft.com/office/word/2010/wordprocessingGroup">
-                    <wpg:wgp>
-                      <wpg:cNvGrpSpPr/>
-                      <wpg:grpSpPr>
-                        <a:xfrm>
-                          <a:off x="0" y="0"/>
-                          <a:ext cx="2340000" cy="1083600"/>
-                          <a:chOff x="0" y="0"/>
-                          <a:chExt cx="2339975" cy="1082675"/>
-                        </a:xfrm>
-                      </wpg:grpSpPr>
-                      <pic:pic xmlns:pic="http://schemas.openxmlformats.org/drawingml/2006/picture">
-                        <pic:nvPicPr>
-                          <pic:cNvPr id="18" name="Picture 18"/>
-                          <pic:cNvPicPr>
-                            <a:picLocks noChangeAspect="1"/>
-                          </pic:cNvPicPr>
-                        </pic:nvPicPr>
-                        <pic:blipFill>
-                          <a:blip r:embed="rId7" cstate="print">
-                            <a:extLst>
-                              <a:ext uri="{28A0092B-C50C-407E-A947-70E740481C1C}">
-                                <a14:useLocalDpi xmlns:a14="http://schemas.microsoft.com/office/drawing/2010/main" val="0"/>
-                              </a:ext>
-                            </a:extLst>
-                          </a:blip>
-                          <a:srcRect/>
-                          <a:stretch>
-                            <a:fillRect/>
-                          </a:stretch>
-                        </pic:blipFill>
-                        <pic:spPr bwMode="auto">
-                          <a:xfrm>
-                            <a:off x="0" y="0"/>
-                            <a:ext cx="2339975" cy="1082675"/>
-                          </a:xfrm>
-                          <a:prstGeom prst="rect">
-                            <a:avLst/>
-                          </a:prstGeom>
-                          <a:noFill/>
-                          <a:ln>
-                            <a:noFill/>
-                          </a:ln>
-                        </pic:spPr>
-                      </pic:pic>
-                      <wps:wsp>
-                        <wps:cNvPr id="19" name="Text Box 2"/>
-                        <wps:cNvSpPr txBox="1">
-                          <a:spLocks noChangeArrowheads="1"/>
-                        </wps:cNvSpPr>
-                        <wps:spPr bwMode="auto">
-                          <a:xfrm>
-                            <a:off x="257157" y="285292"/>
-                            <a:ext cx="1848464" cy="402245"/>
-                          </a:xfrm>
-                          <a:prstGeom prst="rect">
-                            <a:avLst/>
-                          </a:prstGeom>
-                          <a:noFill/>
-                          <a:ln w="9525">
-                            <a:noFill/>
-                            <a:miter lim="800000"/>
-                            <a:headEnd/>
-                            <a:tailEnd/>
-                          </a:ln>
-                        </wps:spPr>
-                        <wps:txbx>
-                          <w:txbxContent>
-                            <w:p>
-                              <w:pPr>
-                                <w:rPr>
-                                  <w:rFonts w:ascii="Segoe UI" w:hAnsi="Segoe UI" w:cs="Segoe UI"/>
-                                  <w:color w:val="7F7F7F" w:themeColor="text1" w:themeTint="80"/>
-                                  <w:sz w:val="16"/>
-                                  <w:szCs w:val="16"/>
-                                </w:rPr>
-                              </w:pPr>
-                              <w:r>
-                                <w:rPr>
-                                  <w:rFonts w:ascii="Segoe UI" w:hAnsi="Segoe UI" w:cs="Segoe UI"/>
-                                  <w:color w:val="7F7F7F" w:themeColor="text1" w:themeTint="80"/>
-                                  <w:sz w:val="16"/>
-                                  <w:szCs w:val="16"/>
-                                </w:rPr>
-                                <w:t>Raspberry Pi Zero 2</w:t>
-                              </w:r>
-                              <w:r>
-                                <w:rPr>
-                                  <w:rFonts w:ascii="Segoe UI" w:hAnsi="Segoe UI" w:cs="Segoe UI"/>
-                                  <w:color w:val="7F7F7F" w:themeColor="text1" w:themeTint="80"/>
-                                  <w:sz w:val="16"/>
-                                  <w:szCs w:val="16"/>
-                                </w:rPr>
-                                <w:br/>
-                                <w:t>65 x 30mm</w:t>
-                              </w:r>
-                            </w:p>
-                          </w:txbxContent>
-                        </wps:txbx>
-                        <wps:bodyPr rot="0" vert="horz" wrap="square" lIns="0" tIns="0" rIns="0" bIns="0" anchor="t" anchorCtr="0">
-                          <a:spAutoFit/>
-                        </wps:bodyPr>
-                      </wps:wsp>
-                    </wpg:wgp>
-                  </a:graphicData>
-                </a:graphic>
-                <wp14:sizeRelH relativeFrom="margin">
-                  <wp14:pctWidth>0</wp14:pctWidth>
-                </wp14:sizeRelH>
-                <wp14:sizeRelV relativeFrom="margin">
-                  <wp14:pctHeight>0</wp14:pctHeight>
-                </wp14:sizeRelV>
-              </wp:anchor>
-            </w:drawing>
-          </mc:Choice>
-          <mc:Fallback>
-            <w:pict>
-              <v:group w14:anchorId="28A35023" id="Group 17" o:spid="_x0000_s1033" style="position:absolute;margin-left:97.9pt;margin-top:59.55pt;width:184.25pt;height:85.3pt;z-index:251685888;mso-width-relative:margin;mso-height-relative:margin" coordsize="23399,10826" o:gfxdata="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">
-                <v:shape id="Picture 18" o:spid="_x0000_s1034" type="#_x0000_t75" style="position:absolute;width:23399;height:10826;visibility:visible;mso-wrap-style:square" o:gfxdata="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">
-                  <v:imagedata r:id="rId8" o:title=""/>
-                </v:shape>
-                <v:shape id="_x0000_s1035" type="#_x0000_t202" style="position:absolute;left:2571;top:2852;width:18485;height:4023;visibility:visible;mso-wrap-style:square;v-text-anchor:top" o:gfxdata="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" filled="f" stroked="f">
-                  <v:textbox style="mso-fit-shape-to-text:t" inset="0,0,0,0">
-                    <w:txbxContent>
-                      <w:p>
-                        <w:pPr>
-                          <w:rPr>
-                            <w:rFonts w:ascii="Segoe UI" w:hAnsi="Segoe UI" w:cs="Segoe UI"/>
-                            <w:color w:val="7F7F7F" w:themeColor="text1" w:themeTint="80"/>
-                            <w:sz w:val="16"/>
-                            <w:szCs w:val="16"/>
-                          </w:rPr>
-                        </w:pPr>
-                        <w:r>
-                          <w:rPr>
-                            <w:rFonts w:ascii="Segoe UI" w:hAnsi="Segoe UI" w:cs="Segoe UI"/>
-                            <w:color w:val="7F7F7F" w:themeColor="text1" w:themeTint="80"/>
-                            <w:sz w:val="16"/>
-                            <w:szCs w:val="16"/>
-                          </w:rPr>
-                          <w:t>Raspberry Pi Zero 2</w:t>
-                        </w:r>
-                        <w:r>
-                          <w:rPr>
-                            <w:rFonts w:ascii="Segoe UI" w:hAnsi="Segoe UI" w:cs="Segoe UI"/>
-                            <w:color w:val="7F7F7F" w:themeColor="text1" w:themeTint="80"/>
-                            <w:sz w:val="16"/>
-                            <w:szCs w:val="16"/>
-                          </w:rPr>
-                          <w:br/>
-                          <w:t>65 x 30mm</w:t>
-                        </w:r>
-                      </w:p>
-                    </w:txbxContent>
-                  </v:textbox>
-                </v:shape>
-              </v:group>
-            </w:pict>
-          </mc:Fallback>
-        </mc:AlternateContent>
-      </w:r>
-      <w:r>
-        <w:rPr>
-          <w:noProof/>
-        </w:rPr>
-        <mc:AlternateContent>
           <mc:Choice Requires="wps">
             <w:drawing>
-              <wp:anchor distT="0" distB="0" distL="114300" distR="114300" simplePos="0" relativeHeight="251687936" behindDoc="0" locked="0" layoutInCell="1" allowOverlap="1" wp14:anchorId="0E3A4B7C" wp14:editId="5B1BE3D3">
+              <wp:anchor distT="0" distB="0" distL="114300" distR="114300" simplePos="0" relativeHeight="251686912" behindDoc="0" locked="0" layoutInCell="1" allowOverlap="1" wp14:anchorId="0E3A4B7C" wp14:editId="7841AEE2">
                 <wp:simplePos x="0" y="0"/>
                 <wp:positionH relativeFrom="column">
                   <wp:posOffset>1440180</wp:posOffset>
@@ -1421,6 +2058,16 @@
                                 <w:lang w:val="en-US"/>
                               </w:rPr>
                             </w:pPr>
+                            <w:r>
+                              <w:rPr>
+                                <w:rFonts w:ascii="Segoe UI" w:hAnsi="Segoe UI" w:cs="Segoe UI"/>
+                                <w:color w:val="7F7F7F" w:themeColor="text1" w:themeTint="80"/>
+                                <w:sz w:val="16"/>
+                                <w:szCs w:val="16"/>
+                                <w:lang w:val="en-US"/>
+                              </w:rPr>
+                              <w:t xml:space="preserve">Optional: </w:t>
+                            </w:r>
                             <w:proofErr w:type="spellStart"/>
                             <w:r>
                               <w:rPr>
@@ -1496,7 +2143,7 @@
           </mc:Choice>
           <mc:Fallback>
             <w:pict>
-              <v:rect w14:anchorId="0E3A4B7C" id="Rectangle 13" o:spid="_x0000_s1036" style="position:absolute;margin-left:113.4pt;margin-top:170.1pt;width:368.5pt;height:198.45pt;z-index:251687936;visibility:visible;mso-wrap-style:square;mso-width-percent:0;mso-height-percent:0;mso-wrap-distance-left:9pt;mso-wrap-distance-top:0;mso-wrap-distance-right:9pt;mso-wrap-distance-bottom:0;mso-position-horizontal:absolute;mso-position-horizontal-relative:text;mso-position-vertical:absolute;mso-position-vertical-relative:text;mso-width-percent:0;mso-height-percent:0;mso-width-relative:margin;mso-height-relative:margin;v-text-anchor:top" o:gfxdata="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" filled="f" strokecolor="#cfcdcd [2894]" strokeweight=".5pt">
+              <v:rect w14:anchorId="0E3A4B7C" id="Rectangle 13" o:spid="_x0000_s1038" style="position:absolute;margin-left:113.4pt;margin-top:170.1pt;width:368.5pt;height:198.45pt;z-index:251686912;visibility:visible;mso-wrap-style:square;mso-width-percent:0;mso-height-percent:0;mso-wrap-distance-left:9pt;mso-wrap-distance-top:0;mso-wrap-distance-right:9pt;mso-wrap-distance-bottom:0;mso-position-horizontal:absolute;mso-position-horizontal-relative:text;mso-position-vertical:absolute;mso-position-vertical-relative:text;mso-width-percent:0;mso-height-percent:0;mso-width-relative:margin;mso-height-relative:margin;v-text-anchor:top" o:gfxdata="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" filled="f" strokecolor="#cfcdcd [2894]" strokeweight=".5pt">
                 <v:textbox style="layout-flow:vertical;mso-layout-flow-alt:bottom-to-top">
                   <w:txbxContent>
                     <w:p>
@@ -1509,6 +2156,16 @@
                           <w:lang w:val="en-US"/>
                         </w:rPr>
                       </w:pPr>
+                      <w:r>
+                        <w:rPr>
+                          <w:rFonts w:ascii="Segoe UI" w:hAnsi="Segoe UI" w:cs="Segoe UI"/>
+                          <w:color w:val="7F7F7F" w:themeColor="text1" w:themeTint="80"/>
+                          <w:sz w:val="16"/>
+                          <w:szCs w:val="16"/>
+                          <w:lang w:val="en-US"/>
+                        </w:rPr>
+                        <w:t xml:space="preserve">Optional: </w:t>
+                      </w:r>
                       <w:proofErr w:type="spellStart"/>
                       <w:r>
                         <w:rPr>
@@ -1576,7 +2233,7 @@
         <mc:AlternateContent>
           <mc:Choice Requires="wps">
             <w:drawing>
-              <wp:anchor distT="0" distB="0" distL="114300" distR="114300" simplePos="0" relativeHeight="251643895" behindDoc="0" locked="0" layoutInCell="1" allowOverlap="1" wp14:anchorId="333DCBF5" wp14:editId="57FFEC7E">
+              <wp:anchor distT="0" distB="0" distL="114300" distR="114300" simplePos="0" relativeHeight="251642871" behindDoc="0" locked="0" layoutInCell="1" allowOverlap="1" wp14:anchorId="333DCBF5" wp14:editId="241AAEFD">
                 <wp:simplePos x="0" y="0"/>
                 <wp:positionH relativeFrom="column">
                   <wp:posOffset>720090</wp:posOffset>
@@ -1781,7 +2438,7 @@
           </mc:Choice>
           <mc:Fallback>
             <w:pict>
-              <v:rect w14:anchorId="333DCBF5" id="Rectangle 2" o:spid="_x0000_s1037" style="position:absolute;margin-left:56.7pt;margin-top:56.7pt;width:481.9pt;height:314.65pt;z-index:251643895;visibility:visible;mso-wrap-style:square;mso-width-percent:0;mso-height-percent:0;mso-wrap-distance-left:9pt;mso-wrap-distance-top:0;mso-wrap-distance-right:9pt;mso-wrap-distance-bottom:0;mso-position-horizontal:absolute;mso-position-horizontal-relative:text;mso-position-vertical:absolute;mso-position-vertical-relative:text;mso-width-percent:0;mso-height-percent:0;mso-width-relative:margin;mso-height-relative:margin;v-text-anchor:top" o:gfxdata="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" filled="f" strokecolor="#cfcdcd [2894]" strokeweight=".5pt">
+              <v:rect w14:anchorId="333DCBF5" id="Rectangle 2" o:spid="_x0000_s1039" style="position:absolute;margin-left:56.7pt;margin-top:56.7pt;width:481.9pt;height:314.65pt;z-index:251642871;visibility:visible;mso-wrap-style:square;mso-width-percent:0;mso-height-percent:0;mso-wrap-distance-left:9pt;mso-wrap-distance-top:0;mso-wrap-distance-right:9pt;mso-wrap-distance-bottom:0;mso-position-horizontal:absolute;mso-position-horizontal-relative:text;mso-position-vertical:absolute;mso-position-vertical-relative:text;mso-width-percent:0;mso-height-percent:0;mso-width-relative:margin;mso-height-relative:margin;v-text-anchor:top" o:gfxdata="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" filled="f" strokecolor="#cfcdcd [2894]" strokeweight=".5pt">
                 <v:textbox style="layout-flow:vertical;mso-layout-flow-alt:bottom-to-top">
                   <w:txbxContent>
                     <w:p>
@@ -1858,7 +2515,7 @@
         <mc:AlternateContent>
           <mc:Choice Requires="wps">
             <w:drawing>
-              <wp:anchor distT="0" distB="0" distL="114300" distR="114300" simplePos="0" relativeHeight="251684864" behindDoc="0" locked="0" layoutInCell="1" allowOverlap="1" wp14:anchorId="2948EF75" wp14:editId="620A6FAA">
+              <wp:anchor distT="0" distB="0" distL="114300" distR="114300" simplePos="0" relativeHeight="251683840" behindDoc="0" locked="0" layoutInCell="1" allowOverlap="1" wp14:anchorId="2948EF75" wp14:editId="603E2989">
                 <wp:simplePos x="0" y="0"/>
                 <wp:positionH relativeFrom="column">
                   <wp:posOffset>3780790</wp:posOffset>
@@ -1921,7 +2578,7 @@
           </mc:Choice>
           <mc:Fallback>
             <w:pict>
-              <v:line w14:anchorId="37EA1F58" id="Straight Connector 24" o:spid="_x0000_s1026" style="position:absolute;z-index:251684864;visibility:visible;mso-wrap-style:square;mso-width-percent:0;mso-height-percent:0;mso-wrap-distance-left:9pt;mso-wrap-distance-top:0;mso-wrap-distance-right:9pt;mso-wrap-distance-bottom:0;mso-position-horizontal:absolute;mso-position-horizontal-relative:text;mso-position-vertical:absolute;mso-position-vertical-relative:text;mso-width-percent:0;mso-height-percent:0;mso-width-relative:margin;mso-height-relative:margin" from="297.7pt,0" to="297.7pt,425.2pt" o:gfxdata="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" strokecolor="#cfcdcd [2894]" strokeweight=".5pt">
+              <v:line w14:anchorId="5724DA6F" id="Straight Connector 24" o:spid="_x0000_s1026" style="position:absolute;z-index:251683840;visibility:visible;mso-wrap-style:square;mso-width-percent:0;mso-height-percent:0;mso-wrap-distance-left:9pt;mso-wrap-distance-top:0;mso-wrap-distance-right:9pt;mso-wrap-distance-bottom:0;mso-position-horizontal:absolute;mso-position-horizontal-relative:text;mso-position-vertical:absolute;mso-position-vertical-relative:text;mso-width-percent:0;mso-height-percent:0;mso-width-relative:margin;mso-height-relative:margin" from="297.7pt,0" to="297.7pt,425.2pt" o:gfxdata="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" strokecolor="#cfcdcd [2894]" strokeweight=".5pt">
                 <v:stroke dashstyle="3 1" joinstyle="miter"/>
               </v:line>
             </w:pict>
@@ -1935,7 +2592,7 @@
         <mc:AlternateContent>
           <mc:Choice Requires="wps">
             <w:drawing>
-              <wp:anchor distT="0" distB="0" distL="114300" distR="114300" simplePos="0" relativeHeight="251682816" behindDoc="0" locked="0" layoutInCell="1" allowOverlap="1" wp14:anchorId="78D9FC7B" wp14:editId="6008A3B4">
+              <wp:anchor distT="0" distB="0" distL="114300" distR="114300" simplePos="0" relativeHeight="251681792" behindDoc="0" locked="0" layoutInCell="1" allowOverlap="1" wp14:anchorId="78D9FC7B" wp14:editId="0F699322">
                 <wp:simplePos x="0" y="0"/>
                 <wp:positionH relativeFrom="column">
                   <wp:posOffset>0</wp:posOffset>
@@ -1995,7 +2652,7 @@
           </mc:Choice>
           <mc:Fallback>
             <w:pict>
-              <v:line w14:anchorId="7AEE2FF6" id="Straight Connector 23" o:spid="_x0000_s1026" style="position:absolute;z-index:251682816;visibility:visible;mso-wrap-style:square;mso-width-percent:0;mso-wrap-distance-left:9pt;mso-wrap-distance-top:0;mso-wrap-distance-right:9pt;mso-wrap-distance-bottom:0;mso-position-horizontal:absolute;mso-position-horizontal-relative:text;mso-position-vertical:absolute;mso-position-vertical-relative:text;mso-width-percent:0;mso-width-relative:margin" from="0,212.65pt" to="595.3pt,212.65pt" o:gfxdata="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" strokecolor="#cfcdcd [2894]" strokeweight=".5pt">
+              <v:line w14:anchorId="6AF2E127" id="Straight Connector 23" o:spid="_x0000_s1026" style="position:absolute;z-index:251681792;visibility:visible;mso-wrap-style:square;mso-width-percent:0;mso-wrap-distance-left:9pt;mso-wrap-distance-top:0;mso-wrap-distance-right:9pt;mso-wrap-distance-bottom:0;mso-position-horizontal:absolute;mso-position-horizontal-relative:text;mso-position-vertical:absolute;mso-position-vertical-relative:text;mso-width-percent:0;mso-width-relative:margin" from="0,212.65pt" to="595.3pt,212.65pt" o:gfxdata="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" strokecolor="#cfcdcd [2894]" strokeweight=".5pt">
                 <v:stroke dashstyle="3 1" joinstyle="miter"/>
               </v:line>
             </w:pict>
@@ -2009,7 +2666,7 @@
         <mc:AlternateContent>
           <mc:Choice Requires="wps">
             <w:drawing>
-              <wp:anchor distT="0" distB="0" distL="114300" distR="114300" simplePos="0" relativeHeight="251658240" behindDoc="0" locked="0" layoutInCell="1" allowOverlap="1" wp14:anchorId="75AFA92C" wp14:editId="0439C15C">
+              <wp:anchor distT="0" distB="0" distL="114300" distR="114300" simplePos="0" relativeHeight="251657216" behindDoc="0" locked="0" layoutInCell="1" allowOverlap="1" wp14:anchorId="75AFA92C" wp14:editId="13A1CC3B">
                 <wp:simplePos x="0" y="0"/>
                 <wp:positionH relativeFrom="column">
                   <wp:posOffset>7129145</wp:posOffset>
@@ -2081,7 +2738,7 @@
           </mc:Choice>
           <mc:Fallback>
             <w:pict>
-              <v:oval w14:anchorId="334C900A" id="Oval 6" o:spid="_x0000_s1026" style="position:absolute;margin-left:561.35pt;margin-top:391.25pt;width:11.35pt;height:11.35pt;z-index:251658240;visibility:visible;mso-wrap-style:square;mso-width-percent:0;mso-height-percent:0;mso-wrap-distance-left:9pt;mso-wrap-distance-top:0;mso-wrap-distance-right:9pt;mso-wrap-distance-bottom:0;mso-position-horizontal:absolute;mso-position-horizontal-relative:text;mso-position-vertical:absolute;mso-position-vertical-relative:text;mso-width-percent:0;mso-height-percent:0;mso-width-relative:margin;mso-height-relative:margin;v-text-anchor:middle" o:gfxdata="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" fillcolor="#f2f2f2 [3052]" strokecolor="black [3213]" strokeweight=".1pt">
+              <v:oval w14:anchorId="41BFE6C4" id="Oval 6" o:spid="_x0000_s1026" style="position:absolute;margin-left:561.35pt;margin-top:391.25pt;width:11.35pt;height:11.35pt;z-index:251657216;visibility:visible;mso-wrap-style:square;mso-width-percent:0;mso-height-percent:0;mso-wrap-distance-left:9pt;mso-wrap-distance-top:0;mso-wrap-distance-right:9pt;mso-wrap-distance-bottom:0;mso-position-horizontal:absolute;mso-position-horizontal-relative:text;mso-position-vertical:absolute;mso-position-vertical-relative:text;mso-width-percent:0;mso-height-percent:0;mso-width-relative:margin;mso-height-relative:margin;v-text-anchor:middle" o:gfxdata="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" fillcolor="#f2f2f2 [3052]" strokecolor="black [3213]" strokeweight=".1pt">
                 <v:stroke joinstyle="miter"/>
               </v:oval>
             </w:pict>
@@ -2095,7 +2752,7 @@
         <mc:AlternateContent>
           <mc:Choice Requires="wps">
             <w:drawing>
-              <wp:anchor distT="0" distB="0" distL="114300" distR="114300" simplePos="0" relativeHeight="251680768" behindDoc="0" locked="0" layoutInCell="1" allowOverlap="1" wp14:anchorId="61C5FB08" wp14:editId="36BB884A">
+              <wp:anchor distT="0" distB="0" distL="114300" distR="114300" simplePos="0" relativeHeight="251679744" behindDoc="0" locked="0" layoutInCell="1" allowOverlap="1" wp14:anchorId="61C5FB08" wp14:editId="314717D2">
                 <wp:simplePos x="0" y="0"/>
                 <wp:positionH relativeFrom="column">
                   <wp:posOffset>0</wp:posOffset>
@@ -2155,7 +2812,7 @@
           </mc:Choice>
           <mc:Fallback>
             <w:pict>
-              <v:line w14:anchorId="63997DBC" id="Straight Connector 22" o:spid="_x0000_s1026" style="position:absolute;z-index:251680768;visibility:visible;mso-wrap-style:square;mso-width-percent:0;mso-wrap-distance-left:9pt;mso-wrap-distance-top:0;mso-wrap-distance-right:9pt;mso-wrap-distance-bottom:0;mso-position-horizontal:absolute;mso-position-horizontal-relative:text;mso-position-vertical:absolute;mso-position-vertical-relative:text;mso-width-percent:0;mso-width-relative:margin" from="0,396.9pt" to="595.3pt,396.9pt" o:gfxdata="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" strokecolor="#cfcdcd [2894]" strokeweight=".5pt">
+              <v:line w14:anchorId="557D1841" id="Straight Connector 22" o:spid="_x0000_s1026" style="position:absolute;z-index:251679744;visibility:visible;mso-wrap-style:square;mso-width-percent:0;mso-wrap-distance-left:9pt;mso-wrap-distance-top:0;mso-wrap-distance-right:9pt;mso-wrap-distance-bottom:0;mso-position-horizontal:absolute;mso-position-horizontal-relative:text;mso-position-vertical:absolute;mso-position-vertical-relative:text;mso-width-percent:0;mso-width-relative:margin" from="0,396.9pt" to="595.3pt,396.9pt" o:gfxdata="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" strokecolor="#cfcdcd [2894]" strokeweight=".5pt">
                 <v:stroke dashstyle="3 1" joinstyle="miter"/>
               </v:line>
             </w:pict>
@@ -2169,7 +2826,7 @@
         <mc:AlternateContent>
           <mc:Choice Requires="wps">
             <w:drawing>
-              <wp:anchor distT="0" distB="0" distL="114300" distR="114300" simplePos="0" relativeHeight="251678720" behindDoc="0" locked="0" layoutInCell="1" allowOverlap="1" wp14:anchorId="36D3981F" wp14:editId="53685C9E">
+              <wp:anchor distT="0" distB="0" distL="114300" distR="114300" simplePos="0" relativeHeight="251677696" behindDoc="0" locked="0" layoutInCell="1" allowOverlap="1" wp14:anchorId="36D3981F" wp14:editId="36DC020A">
                 <wp:simplePos x="0" y="0"/>
                 <wp:positionH relativeFrom="column">
                   <wp:posOffset>0</wp:posOffset>
@@ -2229,7 +2886,7 @@
           </mc:Choice>
           <mc:Fallback>
             <w:pict>
-              <v:line w14:anchorId="29B7E682" id="Straight Connector 21" o:spid="_x0000_s1026" style="position:absolute;z-index:251678720;visibility:visible;mso-wrap-style:square;mso-width-percent:0;mso-wrap-distance-left:9pt;mso-wrap-distance-top:0;mso-wrap-distance-right:9pt;mso-wrap-distance-bottom:0;mso-position-horizontal:absolute;mso-position-horizontal-relative:text;mso-position-vertical:absolute;mso-position-vertical-relative:text;mso-width-percent:0;mso-width-relative:margin" from="0,28.35pt" to="595.3pt,28.35pt" o:gfxdata="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" strokecolor="#cfcdcd [2894]" strokeweight=".5pt">
+              <v:line w14:anchorId="45346783" id="Straight Connector 21" o:spid="_x0000_s1026" style="position:absolute;z-index:251677696;visibility:visible;mso-wrap-style:square;mso-width-percent:0;mso-wrap-distance-left:9pt;mso-wrap-distance-top:0;mso-wrap-distance-right:9pt;mso-wrap-distance-bottom:0;mso-position-horizontal:absolute;mso-position-horizontal-relative:text;mso-position-vertical:absolute;mso-position-vertical-relative:text;mso-width-percent:0;mso-width-relative:margin" from="0,28.35pt" to="595.3pt,28.35pt" o:gfxdata="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" strokecolor="#cfcdcd [2894]" strokeweight=".5pt">
                 <v:stroke dashstyle="3 1" joinstyle="miter"/>
               </v:line>
             </w:pict>
@@ -2243,7 +2900,7 @@
         <mc:AlternateContent>
           <mc:Choice Requires="wps">
             <w:drawing>
-              <wp:anchor distT="0" distB="0" distL="114300" distR="114300" simplePos="0" relativeHeight="251660288" behindDoc="0" locked="0" layoutInCell="1" allowOverlap="1" wp14:anchorId="7AFB07F2" wp14:editId="65B5FC27">
+              <wp:anchor distT="0" distB="0" distL="114300" distR="114300" simplePos="0" relativeHeight="251659264" behindDoc="0" locked="0" layoutInCell="1" allowOverlap="1" wp14:anchorId="7AFB07F2" wp14:editId="4124ABB4">
                 <wp:simplePos x="0" y="0"/>
                 <wp:positionH relativeFrom="column">
                   <wp:posOffset>288290</wp:posOffset>
@@ -2315,7 +2972,7 @@
           </mc:Choice>
           <mc:Fallback>
             <w:pict>
-              <v:oval w14:anchorId="7E1384DC" id="Oval 7" o:spid="_x0000_s1026" style="position:absolute;margin-left:22.7pt;margin-top:391.25pt;width:11.35pt;height:11.35pt;z-index:251660288;visibility:visible;mso-wrap-style:square;mso-width-percent:0;mso-height-percent:0;mso-wrap-distance-left:9pt;mso-wrap-distance-top:0;mso-wrap-distance-right:9pt;mso-wrap-distance-bottom:0;mso-position-horizontal:absolute;mso-position-horizontal-relative:text;mso-position-vertical:absolute;mso-position-vertical-relative:text;mso-width-percent:0;mso-height-percent:0;mso-width-relative:margin;mso-height-relative:margin;v-text-anchor:middle" o:gfxdata="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" fillcolor="#f2f2f2 [3052]" strokecolor="black [3213]" strokeweight=".1pt">
+              <v:oval w14:anchorId="3061B776" id="Oval 7" o:spid="_x0000_s1026" style="position:absolute;margin-left:22.7pt;margin-top:391.25pt;width:11.35pt;height:11.35pt;z-index:251659264;visibility:visible;mso-wrap-style:square;mso-width-percent:0;mso-height-percent:0;mso-wrap-distance-left:9pt;mso-wrap-distance-top:0;mso-wrap-distance-right:9pt;mso-wrap-distance-bottom:0;mso-position-horizontal:absolute;mso-position-horizontal-relative:text;mso-position-vertical:absolute;mso-position-vertical-relative:text;mso-width-percent:0;mso-height-percent:0;mso-width-relative:margin;mso-height-relative:margin;v-text-anchor:middle" o:gfxdata="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" fillcolor="#f2f2f2 [3052]" strokecolor="black [3213]" strokeweight=".1pt">
                 <v:stroke joinstyle="miter"/>
               </v:oval>
             </w:pict>
@@ -2329,7 +2986,7 @@
         <mc:AlternateContent>
           <mc:Choice Requires="wps">
             <w:drawing>
-              <wp:anchor distT="0" distB="0" distL="114300" distR="114300" simplePos="0" relativeHeight="251652092" behindDoc="0" locked="0" layoutInCell="1" allowOverlap="1" wp14:anchorId="0DB53EBC" wp14:editId="11974D72">
+              <wp:anchor distT="0" distB="0" distL="114300" distR="114300" simplePos="0" relativeHeight="251651068" behindDoc="0" locked="0" layoutInCell="1" allowOverlap="1" wp14:anchorId="0DB53EBC" wp14:editId="6126413E">
                 <wp:simplePos x="0" y="0"/>
                 <wp:positionH relativeFrom="column">
                   <wp:posOffset>288290</wp:posOffset>
@@ -2401,7 +3058,7 @@
           </mc:Choice>
           <mc:Fallback>
             <w:pict>
-              <v:oval w14:anchorId="50DDF416" id="Oval 3" o:spid="_x0000_s1026" style="position:absolute;margin-left:22.7pt;margin-top:22.7pt;width:11.35pt;height:11.35pt;z-index:251652092;visibility:visible;mso-wrap-style:square;mso-width-percent:0;mso-height-percent:0;mso-wrap-distance-left:9pt;mso-wrap-distance-top:0;mso-wrap-distance-right:9pt;mso-wrap-distance-bottom:0;mso-position-horizontal:absolute;mso-position-horizontal-relative:text;mso-position-vertical:absolute;mso-position-vertical-relative:text;mso-width-percent:0;mso-height-percent:0;mso-width-relative:margin;mso-height-relative:margin;v-text-anchor:middle" o:gfxdata="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" fillcolor="#f2f2f2 [3052]" strokecolor="black [3213]" strokeweight=".1pt">
+              <v:oval w14:anchorId="53F8C9BE" id="Oval 3" o:spid="_x0000_s1026" style="position:absolute;margin-left:22.7pt;margin-top:22.7pt;width:11.35pt;height:11.35pt;z-index:251651068;visibility:visible;mso-wrap-style:square;mso-width-percent:0;mso-height-percent:0;mso-wrap-distance-left:9pt;mso-wrap-distance-top:0;mso-wrap-distance-right:9pt;mso-wrap-distance-bottom:0;mso-position-horizontal:absolute;mso-position-horizontal-relative:text;mso-position-vertical:absolute;mso-position-vertical-relative:text;mso-width-percent:0;mso-height-percent:0;mso-width-relative:margin;mso-height-relative:margin;v-text-anchor:middle" o:gfxdata="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" fillcolor="#f2f2f2 [3052]" strokecolor="black [3213]" strokeweight=".1pt">
                 <v:stroke joinstyle="miter"/>
               </v:oval>
             </w:pict>
@@ -2415,7 +3072,7 @@
         <mc:AlternateContent>
           <mc:Choice Requires="wps">
             <w:drawing>
-              <wp:anchor distT="0" distB="0" distL="114300" distR="114300" simplePos="0" relativeHeight="251650044" behindDoc="0" locked="0" layoutInCell="1" allowOverlap="1" wp14:anchorId="1A81EA97" wp14:editId="7482C9C1">
+              <wp:anchor distT="0" distB="0" distL="114300" distR="114300" simplePos="0" relativeHeight="251649020" behindDoc="0" locked="0" layoutInCell="1" allowOverlap="1" wp14:anchorId="1A81EA97" wp14:editId="2EB7EDB0">
                 <wp:simplePos x="0" y="0"/>
                 <wp:positionH relativeFrom="column">
                   <wp:posOffset>7129145</wp:posOffset>
@@ -2487,7 +3144,7 @@
           </mc:Choice>
           <mc:Fallback>
             <w:pict>
-              <v:oval w14:anchorId="7B0B638C" id="Oval 5" o:spid="_x0000_s1026" style="position:absolute;margin-left:561.35pt;margin-top:22.7pt;width:11.35pt;height:11.35pt;z-index:251650044;visibility:visible;mso-wrap-style:square;mso-width-percent:0;mso-height-percent:0;mso-wrap-distance-left:9pt;mso-wrap-distance-top:0;mso-wrap-distance-right:9pt;mso-wrap-distance-bottom:0;mso-position-horizontal:absolute;mso-position-horizontal-relative:text;mso-position-vertical:absolute;mso-position-vertical-relative:text;mso-width-percent:0;mso-height-percent:0;mso-width-relative:margin;mso-height-relative:margin;v-text-anchor:middle" o:gfxdata="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" fillcolor="#f2f2f2 [3052]" strokecolor="black [3213]" strokeweight=".1pt">
+              <v:oval w14:anchorId="48B5D5A9" id="Oval 5" o:spid="_x0000_s1026" style="position:absolute;margin-left:561.35pt;margin-top:22.7pt;width:11.35pt;height:11.35pt;z-index:251649020;visibility:visible;mso-wrap-style:square;mso-width-percent:0;mso-height-percent:0;mso-wrap-distance-left:9pt;mso-wrap-distance-top:0;mso-wrap-distance-right:9pt;mso-wrap-distance-bottom:0;mso-position-horizontal:absolute;mso-position-horizontal-relative:text;mso-position-vertical:absolute;mso-position-vertical-relative:text;mso-width-percent:0;mso-height-percent:0;mso-width-relative:margin;mso-height-relative:margin;v-text-anchor:middle" o:gfxdata="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" fillcolor="#f2f2f2 [3052]" strokecolor="black [3213]" strokeweight=".1pt">
                 <v:stroke joinstyle="miter"/>
               </v:oval>
             </w:pict>
@@ -2501,7 +3158,7 @@
         <mc:AlternateContent>
           <mc:Choice Requires="wps">
             <w:drawing>
-              <wp:anchor distT="0" distB="0" distL="114300" distR="114300" simplePos="0" relativeHeight="251642870" behindDoc="0" locked="0" layoutInCell="1" allowOverlap="1" wp14:anchorId="7B32C600" wp14:editId="498B9645">
+              <wp:anchor distT="0" distB="0" distL="114300" distR="114300" simplePos="0" relativeHeight="251641846" behindDoc="0" locked="0" layoutInCell="1" allowOverlap="1" wp14:anchorId="7B32C600" wp14:editId="1F1FDAD4">
                 <wp:simplePos x="0" y="0"/>
                 <wp:positionH relativeFrom="column">
                   <wp:posOffset>0</wp:posOffset>
@@ -2649,7 +3306,7 @@
           </mc:Choice>
           <mc:Fallback>
             <w:pict>
-              <v:rect w14:anchorId="7B32C600" id="Rectangle 1" o:spid="_x0000_s1038" style="position:absolute;margin-left:0;margin-top:0;width:595.3pt;height:425.2pt;z-index:251642870;visibility:visible;mso-wrap-style:square;mso-width-percent:0;mso-height-percent:0;mso-wrap-distance-left:9pt;mso-wrap-distance-top:0;mso-wrap-distance-right:9pt;mso-wrap-distance-bottom:0;mso-position-horizontal:absolute;mso-position-horizontal-relative:text;mso-position-vertical:absolute;mso-position-vertical-relative:line;mso-width-percent:0;mso-height-percent:0;mso-width-relative:margin;mso-height-relative:margin;v-text-anchor:top" o:gfxdata="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" filled="f" strokecolor="black [3213]" strokeweight=".1pt">
+              <v:rect w14:anchorId="7B32C600" id="Rectangle 1" o:spid="_x0000_s1040" style="position:absolute;margin-left:0;margin-top:0;width:595.3pt;height:425.2pt;z-index:251641846;visibility:visible;mso-wrap-style:square;mso-width-percent:0;mso-height-percent:0;mso-wrap-distance-left:9pt;mso-wrap-distance-top:0;mso-wrap-distance-right:9pt;mso-wrap-distance-bottom:0;mso-position-horizontal:absolute;mso-position-horizontal-relative:text;mso-position-vertical:absolute;mso-position-vertical-relative:line;mso-width-percent:0;mso-height-percent:0;mso-width-relative:margin;mso-height-relative:margin;v-text-anchor:top" o:gfxdata="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" filled="f" strokecolor="black [3213]" strokeweight=".1pt">
                 <v:textbox>
                   <w:txbxContent>
                     <w:p>

</xml_diff>

<commit_message>
Update mounting and wiring docs
</commit_message>
<xml_diff>
--- a/Docs/PiWeatherDisplay-Mounting-Hole-Template.doc.docx
+++ b/Docs/PiWeatherDisplay-Mounting-Hole-Template.doc.docx
@@ -11,7 +11,7 @@
         <mc:AlternateContent>
           <mc:Choice Requires="wps">
             <w:drawing>
-              <wp:anchor distT="0" distB="0" distL="114300" distR="114300" simplePos="0" relativeHeight="251691008" behindDoc="0" locked="0" layoutInCell="1" allowOverlap="1" wp14:anchorId="4BBB0A10" wp14:editId="3C979B8F">
+              <wp:anchor distT="0" distB="0" distL="114300" distR="114300" simplePos="0" relativeHeight="251688960" behindDoc="0" locked="0" layoutInCell="1" allowOverlap="1" wp14:anchorId="4BBB0A10" wp14:editId="42C21D62">
                 <wp:simplePos x="0" y="0"/>
                 <wp:positionH relativeFrom="column">
                   <wp:posOffset>7200900</wp:posOffset>
@@ -74,7 +74,7 @@
           </mc:Choice>
           <mc:Fallback>
             <w:pict>
-              <v:line w14:anchorId="596C07A3" id="Straight Connector 8" o:spid="_x0000_s1026" style="position:absolute;z-index:251691008;visibility:visible;mso-wrap-style:square;mso-width-percent:0;mso-height-percent:0;mso-wrap-distance-left:9pt;mso-wrap-distance-top:0;mso-wrap-distance-right:9pt;mso-wrap-distance-bottom:0;mso-position-horizontal:absolute;mso-position-horizontal-relative:text;mso-position-vertical:absolute;mso-position-vertical-relative:text;mso-width-percent:0;mso-height-percent:0;mso-width-relative:margin;mso-height-relative:margin" from="567pt,22.5pt" to="567pt,447.7pt" o:gfxdata="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" strokecolor="#cfcdcd [2894]" strokeweight=".5pt">
+              <v:line w14:anchorId="43DD6295" id="Straight Connector 8" o:spid="_x0000_s1026" style="position:absolute;z-index:251688960;visibility:visible;mso-wrap-style:square;mso-width-percent:0;mso-height-percent:0;mso-wrap-distance-left:9pt;mso-wrap-distance-top:0;mso-wrap-distance-right:9pt;mso-wrap-distance-bottom:0;mso-position-horizontal:absolute;mso-position-horizontal-relative:text;mso-position-vertical:absolute;mso-position-vertical-relative:text;mso-width-percent:0;mso-height-percent:0;mso-width-relative:margin;mso-height-relative:margin" from="567pt,22.5pt" to="567pt,447.7pt" o:gfxdata="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" strokecolor="#cfcdcd [2894]" strokeweight=".5pt">
                 <v:stroke dashstyle="3 1" joinstyle="miter"/>
               </v:line>
             </w:pict>
@@ -90,552 +90,16 @@
         <mc:AlternateContent>
           <mc:Choice Requires="wps">
             <w:drawing>
-              <wp:anchor distT="0" distB="0" distL="114300" distR="114300" simplePos="0" relativeHeight="251720704" behindDoc="0" locked="0" layoutInCell="1" allowOverlap="1" wp14:anchorId="7840E3A6" wp14:editId="6823E440">
+              <wp:anchor distT="0" distB="0" distL="114300" distR="114300" simplePos="0" relativeHeight="251721728" behindDoc="0" locked="0" layoutInCell="1" allowOverlap="1" wp14:anchorId="6E19A5BD" wp14:editId="682220DC">
                 <wp:simplePos x="0" y="0"/>
                 <wp:positionH relativeFrom="column">
-                  <wp:posOffset>6113780</wp:posOffset>
+                  <wp:posOffset>5912112</wp:posOffset>
                 </wp:positionH>
                 <wp:positionV relativeFrom="paragraph">
-                  <wp:posOffset>2228494</wp:posOffset>
-                </wp:positionV>
-                <wp:extent cx="719455" cy="2483485"/>
-                <wp:effectExtent l="0" t="0" r="23495" b="12065"/>
-                <wp:wrapNone/>
-                <wp:docPr id="30" name="Rectangle 30"/>
-                <wp:cNvGraphicFramePr/>
-                <a:graphic xmlns:a="http://schemas.openxmlformats.org/drawingml/2006/main">
-                  <a:graphicData uri="http://schemas.microsoft.com/office/word/2010/wordprocessingShape">
-                    <wps:wsp>
-                      <wps:cNvSpPr/>
-                      <wps:spPr>
-                        <a:xfrm>
-                          <a:off x="0" y="0"/>
-                          <a:ext cx="719455" cy="2483485"/>
-                        </a:xfrm>
-                        <a:prstGeom prst="rect">
-                          <a:avLst/>
-                        </a:prstGeom>
-                        <a:noFill/>
-                        <a:ln w="6350">
-                          <a:solidFill>
-                            <a:schemeClr val="bg2">
-                              <a:lumMod val="90000"/>
-                            </a:schemeClr>
-                          </a:solidFill>
-                          <a:prstDash val="sysDash"/>
-                          <a:extLst>
-                            <a:ext uri="{C807C97D-BFC1-408E-A445-0C87EB9F89A2}">
-                              <ask:lineSketchStyleProps xmlns:ask="http://schemas.microsoft.com/office/drawing/2018/sketchyshapes" sd="1219033472">
-                                <a:custGeom>
-                                  <a:avLst/>
-                                  <a:gdLst>
-                                    <a:gd name="connsiteX0" fmla="*/ 0 w 3060000"/>
-                                    <a:gd name="connsiteY0" fmla="*/ 0 h 2016000"/>
-                                    <a:gd name="connsiteX1" fmla="*/ 3060000 w 3060000"/>
-                                    <a:gd name="connsiteY1" fmla="*/ 0 h 2016000"/>
-                                    <a:gd name="connsiteX2" fmla="*/ 3060000 w 3060000"/>
-                                    <a:gd name="connsiteY2" fmla="*/ 2016000 h 2016000"/>
-                                    <a:gd name="connsiteX3" fmla="*/ 0 w 3060000"/>
-                                    <a:gd name="connsiteY3" fmla="*/ 2016000 h 2016000"/>
-                                    <a:gd name="connsiteX4" fmla="*/ 0 w 3060000"/>
-                                    <a:gd name="connsiteY4" fmla="*/ 0 h 2016000"/>
-                                  </a:gdLst>
-                                  <a:ahLst/>
-                                  <a:cxnLst>
-                                    <a:cxn ang="0">
-                                      <a:pos x="connsiteX0" y="connsiteY0"/>
-                                    </a:cxn>
-                                    <a:cxn ang="0">
-                                      <a:pos x="connsiteX1" y="connsiteY1"/>
-                                    </a:cxn>
-                                    <a:cxn ang="0">
-                                      <a:pos x="connsiteX2" y="connsiteY2"/>
-                                    </a:cxn>
-                                    <a:cxn ang="0">
-                                      <a:pos x="connsiteX3" y="connsiteY3"/>
-                                    </a:cxn>
-                                    <a:cxn ang="0">
-                                      <a:pos x="connsiteX4" y="connsiteY4"/>
-                                    </a:cxn>
-                                  </a:cxnLst>
-                                  <a:rect l="l" t="t" r="r" b="b"/>
-                                  <a:pathLst>
-                                    <a:path w="3060000" h="2016000" extrusionOk="0">
-                                      <a:moveTo>
-                                        <a:pt x="0" y="0"/>
-                                      </a:moveTo>
-                                      <a:cubicBezTo>
-                                        <a:pt x="1342596" y="118645"/>
-                                        <a:pt x="1805979" y="116012"/>
-                                        <a:pt x="3060000" y="0"/>
-                                      </a:cubicBezTo>
-                                      <a:cubicBezTo>
-                                        <a:pt x="2927118" y="307000"/>
-                                        <a:pt x="3144951" y="1265974"/>
-                                        <a:pt x="3060000" y="2016000"/>
-                                      </a:cubicBezTo>
-                                      <a:cubicBezTo>
-                                        <a:pt x="2418980" y="2150600"/>
-                                        <a:pt x="724352" y="1858804"/>
-                                        <a:pt x="0" y="2016000"/>
-                                      </a:cubicBezTo>
-                                      <a:cubicBezTo>
-                                        <a:pt x="-20187" y="1525179"/>
-                                        <a:pt x="-152480" y="878779"/>
-                                        <a:pt x="0" y="0"/>
-                                      </a:cubicBezTo>
-                                      <a:close/>
-                                    </a:path>
-                                  </a:pathLst>
-                                </a:custGeom>
-                                <ask:type>
-                                  <ask:lineSketchNone/>
-                                </ask:type>
-                              </ask:lineSketchStyleProps>
-                            </a:ext>
-                          </a:extLst>
-                        </a:ln>
-                      </wps:spPr>
-                      <wps:style>
-                        <a:lnRef idx="2">
-                          <a:schemeClr val="accent1">
-                            <a:shade val="50000"/>
-                          </a:schemeClr>
-                        </a:lnRef>
-                        <a:fillRef idx="1">
-                          <a:schemeClr val="accent1"/>
-                        </a:fillRef>
-                        <a:effectRef idx="0">
-                          <a:schemeClr val="accent1"/>
-                        </a:effectRef>
-                        <a:fontRef idx="minor">
-                          <a:schemeClr val="lt1"/>
-                        </a:fontRef>
-                      </wps:style>
-                      <wps:txbx>
-                        <w:txbxContent>
-                          <w:p>
-                            <w:pPr>
-                              <w:rPr>
-                                <w:rFonts w:ascii="Segoe UI" w:hAnsi="Segoe UI" w:cs="Segoe UI"/>
-                                <w:color w:val="7F7F7F" w:themeColor="text1" w:themeTint="80"/>
-                                <w:sz w:val="16"/>
-                                <w:szCs w:val="16"/>
-                                <w:lang w:val="en-US"/>
-                              </w:rPr>
-                            </w:pPr>
-                            <w:r>
-                              <w:rPr>
-                                <w:rFonts w:ascii="Segoe UI" w:hAnsi="Segoe UI" w:cs="Segoe UI"/>
-                                <w:color w:val="7F7F7F" w:themeColor="text1" w:themeTint="80"/>
-                                <w:sz w:val="16"/>
-                                <w:szCs w:val="16"/>
-                                <w:lang w:val="en-US"/>
-                              </w:rPr>
-                              <w:t>Push Buttons</w:t>
-                            </w:r>
-                            <w:r>
-                              <w:rPr>
-                                <w:rFonts w:ascii="Segoe UI" w:hAnsi="Segoe UI" w:cs="Segoe UI"/>
-                                <w:color w:val="7F7F7F" w:themeColor="text1" w:themeTint="80"/>
-                                <w:sz w:val="16"/>
-                                <w:szCs w:val="16"/>
-                                <w:lang w:val="en-US"/>
-                              </w:rPr>
-                              <w:br/>
-                              <w:t>69 x 20mm</w:t>
-                            </w:r>
-                          </w:p>
-                        </w:txbxContent>
-                      </wps:txbx>
-                      <wps:bodyPr rot="0" spcFirstLastPara="0" vertOverflow="overflow" horzOverflow="overflow" vert="vert270" wrap="square" lIns="46800" tIns="46800" rIns="46800" bIns="46800" numCol="1" spcCol="0" rtlCol="0" fromWordArt="0" anchor="t" anchorCtr="0" forceAA="0" compatLnSpc="1">
-                        <a:prstTxWarp prst="textNoShape">
-                          <a:avLst/>
-                        </a:prstTxWarp>
-                        <a:noAutofit/>
-                      </wps:bodyPr>
-                    </wps:wsp>
-                  </a:graphicData>
-                </a:graphic>
-                <wp14:sizeRelH relativeFrom="margin">
-                  <wp14:pctWidth>0</wp14:pctWidth>
-                </wp14:sizeRelH>
-                <wp14:sizeRelV relativeFrom="margin">
-                  <wp14:pctHeight>0</wp14:pctHeight>
-                </wp14:sizeRelV>
-              </wp:anchor>
-            </w:drawing>
-          </mc:Choice>
-          <mc:Fallback>
-            <w:pict>
-              <v:rect w14:anchorId="7840E3A6" id="Rectangle 30" o:spid="_x0000_s1026" style="position:absolute;margin-left:481.4pt;margin-top:175.45pt;width:56.65pt;height:195.55pt;z-index:251720704;visibility:visible;mso-wrap-style:square;mso-width-percent:0;mso-height-percent:0;mso-wrap-distance-left:9pt;mso-wrap-distance-top:0;mso-wrap-distance-right:9pt;mso-wrap-distance-bottom:0;mso-position-horizontal:absolute;mso-position-horizontal-relative:text;mso-position-vertical:absolute;mso-position-vertical-relative:text;mso-width-percent:0;mso-height-percent:0;mso-width-relative:margin;mso-height-relative:margin;v-text-anchor:top" o:gfxdata="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" filled="f" strokecolor="#cfcdcd [2894]" strokeweight=".5pt">
-                <v:stroke dashstyle="3 1"/>
-                <v:textbox style="layout-flow:vertical;mso-layout-flow-alt:bottom-to-top" inset="1.3mm,1.3mm,1.3mm,1.3mm">
-                  <w:txbxContent>
-                    <w:p>
-                      <w:pPr>
-                        <w:rPr>
-                          <w:rFonts w:ascii="Segoe UI" w:hAnsi="Segoe UI" w:cs="Segoe UI"/>
-                          <w:color w:val="7F7F7F" w:themeColor="text1" w:themeTint="80"/>
-                          <w:sz w:val="16"/>
-                          <w:szCs w:val="16"/>
-                          <w:lang w:val="en-US"/>
-                        </w:rPr>
-                      </w:pPr>
-                      <w:r>
-                        <w:rPr>
-                          <w:rFonts w:ascii="Segoe UI" w:hAnsi="Segoe UI" w:cs="Segoe UI"/>
-                          <w:color w:val="7F7F7F" w:themeColor="text1" w:themeTint="80"/>
-                          <w:sz w:val="16"/>
-                          <w:szCs w:val="16"/>
-                          <w:lang w:val="en-US"/>
-                        </w:rPr>
-                        <w:t>Push Buttons</w:t>
-                      </w:r>
-                      <w:r>
-                        <w:rPr>
-                          <w:rFonts w:ascii="Segoe UI" w:hAnsi="Segoe UI" w:cs="Segoe UI"/>
-                          <w:color w:val="7F7F7F" w:themeColor="text1" w:themeTint="80"/>
-                          <w:sz w:val="16"/>
-                          <w:szCs w:val="16"/>
-                          <w:lang w:val="en-US"/>
-                        </w:rPr>
-                        <w:br/>
-                        <w:t>69 x 20mm</w:t>
-                      </w:r>
-                    </w:p>
-                  </w:txbxContent>
-                </v:textbox>
-              </v:rect>
-            </w:pict>
-          </mc:Fallback>
-        </mc:AlternateContent>
-      </w:r>
-      <w:r>
-        <w:rPr>
-          <w:noProof/>
-        </w:rPr>
-        <mc:AlternateContent>
-          <mc:Choice Requires="wps">
-            <w:drawing>
-              <wp:anchor distT="0" distB="0" distL="114300" distR="114300" simplePos="0" relativeHeight="251686912" behindDoc="0" locked="0" layoutInCell="1" allowOverlap="1" wp14:anchorId="0E3A4B7C" wp14:editId="3E644759">
-                <wp:simplePos x="0" y="0"/>
-                <wp:positionH relativeFrom="column">
-                  <wp:posOffset>1398270</wp:posOffset>
-                </wp:positionH>
-                <wp:positionV relativeFrom="paragraph">
-                  <wp:posOffset>2188489</wp:posOffset>
-                </wp:positionV>
-                <wp:extent cx="4679950" cy="2519680"/>
-                <wp:effectExtent l="0" t="0" r="25400" b="13970"/>
-                <wp:wrapNone/>
-                <wp:docPr id="13" name="Rectangle 13"/>
-                <wp:cNvGraphicFramePr/>
-                <a:graphic xmlns:a="http://schemas.openxmlformats.org/drawingml/2006/main">
-                  <a:graphicData uri="http://schemas.microsoft.com/office/word/2010/wordprocessingShape">
-                    <wps:wsp>
-                      <wps:cNvSpPr/>
-                      <wps:spPr>
-                        <a:xfrm>
-                          <a:off x="0" y="0"/>
-                          <a:ext cx="4679950" cy="2519680"/>
-                        </a:xfrm>
-                        <a:prstGeom prst="rect">
-                          <a:avLst/>
-                        </a:prstGeom>
-                        <a:noFill/>
-                        <a:ln w="6350">
-                          <a:solidFill>
-                            <a:schemeClr val="bg2">
-                              <a:lumMod val="90000"/>
-                            </a:schemeClr>
-                          </a:solidFill>
-                          <a:extLst>
-                            <a:ext uri="{C807C97D-BFC1-408E-A445-0C87EB9F89A2}">
-                              <ask:lineSketchStyleProps xmlns:ask="http://schemas.microsoft.com/office/drawing/2018/sketchyshapes" sd="1219033472">
-                                <a:custGeom>
-                                  <a:avLst/>
-                                  <a:gdLst>
-                                    <a:gd name="connsiteX0" fmla="*/ 0 w 3060000"/>
-                                    <a:gd name="connsiteY0" fmla="*/ 0 h 2016000"/>
-                                    <a:gd name="connsiteX1" fmla="*/ 3060000 w 3060000"/>
-                                    <a:gd name="connsiteY1" fmla="*/ 0 h 2016000"/>
-                                    <a:gd name="connsiteX2" fmla="*/ 3060000 w 3060000"/>
-                                    <a:gd name="connsiteY2" fmla="*/ 2016000 h 2016000"/>
-                                    <a:gd name="connsiteX3" fmla="*/ 0 w 3060000"/>
-                                    <a:gd name="connsiteY3" fmla="*/ 2016000 h 2016000"/>
-                                    <a:gd name="connsiteX4" fmla="*/ 0 w 3060000"/>
-                                    <a:gd name="connsiteY4" fmla="*/ 0 h 2016000"/>
-                                  </a:gdLst>
-                                  <a:ahLst/>
-                                  <a:cxnLst>
-                                    <a:cxn ang="0">
-                                      <a:pos x="connsiteX0" y="connsiteY0"/>
-                                    </a:cxn>
-                                    <a:cxn ang="0">
-                                      <a:pos x="connsiteX1" y="connsiteY1"/>
-                                    </a:cxn>
-                                    <a:cxn ang="0">
-                                      <a:pos x="connsiteX2" y="connsiteY2"/>
-                                    </a:cxn>
-                                    <a:cxn ang="0">
-                                      <a:pos x="connsiteX3" y="connsiteY3"/>
-                                    </a:cxn>
-                                    <a:cxn ang="0">
-                                      <a:pos x="connsiteX4" y="connsiteY4"/>
-                                    </a:cxn>
-                                  </a:cxnLst>
-                                  <a:rect l="l" t="t" r="r" b="b"/>
-                                  <a:pathLst>
-                                    <a:path w="3060000" h="2016000" extrusionOk="0">
-                                      <a:moveTo>
-                                        <a:pt x="0" y="0"/>
-                                      </a:moveTo>
-                                      <a:cubicBezTo>
-                                        <a:pt x="1342596" y="118645"/>
-                                        <a:pt x="1805979" y="116012"/>
-                                        <a:pt x="3060000" y="0"/>
-                                      </a:cubicBezTo>
-                                      <a:cubicBezTo>
-                                        <a:pt x="2927118" y="307000"/>
-                                        <a:pt x="3144951" y="1265974"/>
-                                        <a:pt x="3060000" y="2016000"/>
-                                      </a:cubicBezTo>
-                                      <a:cubicBezTo>
-                                        <a:pt x="2418980" y="2150600"/>
-                                        <a:pt x="724352" y="1858804"/>
-                                        <a:pt x="0" y="2016000"/>
-                                      </a:cubicBezTo>
-                                      <a:cubicBezTo>
-                                        <a:pt x="-20187" y="1525179"/>
-                                        <a:pt x="-152480" y="878779"/>
-                                        <a:pt x="0" y="0"/>
-                                      </a:cubicBezTo>
-                                      <a:close/>
-                                    </a:path>
-                                  </a:pathLst>
-                                </a:custGeom>
-                                <ask:type>
-                                  <ask:lineSketchNone/>
-                                </ask:type>
-                              </ask:lineSketchStyleProps>
-                            </a:ext>
-                          </a:extLst>
-                        </a:ln>
-                      </wps:spPr>
-                      <wps:style>
-                        <a:lnRef idx="2">
-                          <a:schemeClr val="accent1">
-                            <a:shade val="50000"/>
-                          </a:schemeClr>
-                        </a:lnRef>
-                        <a:fillRef idx="1">
-                          <a:schemeClr val="accent1"/>
-                        </a:fillRef>
-                        <a:effectRef idx="0">
-                          <a:schemeClr val="accent1"/>
-                        </a:effectRef>
-                        <a:fontRef idx="minor">
-                          <a:schemeClr val="lt1"/>
-                        </a:fontRef>
-                      </wps:style>
-                      <wps:txbx>
-                        <w:txbxContent>
-                          <w:p>
-                            <w:pPr>
-                              <w:rPr>
-                                <w:rFonts w:ascii="Segoe UI" w:hAnsi="Segoe UI" w:cs="Segoe UI"/>
-                                <w:color w:val="7F7F7F" w:themeColor="text1" w:themeTint="80"/>
-                                <w:sz w:val="16"/>
-                                <w:szCs w:val="16"/>
-                                <w:lang w:val="en-US"/>
-                              </w:rPr>
-                            </w:pPr>
-                            <w:r>
-                              <w:rPr>
-                                <w:rFonts w:ascii="Segoe UI" w:hAnsi="Segoe UI" w:cs="Segoe UI"/>
-                                <w:color w:val="7F7F7F" w:themeColor="text1" w:themeTint="80"/>
-                                <w:sz w:val="16"/>
-                                <w:szCs w:val="16"/>
-                                <w:lang w:val="en-US"/>
-                              </w:rPr>
-                              <w:t xml:space="preserve">Optional: </w:t>
-                            </w:r>
-                            <w:proofErr w:type="spellStart"/>
-                            <w:r>
-                              <w:rPr>
-                                <w:rFonts w:ascii="Segoe UI" w:hAnsi="Segoe UI" w:cs="Segoe UI"/>
-                                <w:color w:val="7F7F7F" w:themeColor="text1" w:themeTint="80"/>
-                                <w:sz w:val="16"/>
-                                <w:szCs w:val="16"/>
-                                <w:lang w:val="en-US"/>
-                              </w:rPr>
-                              <w:t>PiJuice</w:t>
-                            </w:r>
-                            <w:proofErr w:type="spellEnd"/>
-                            <w:r>
-                              <w:rPr>
-                                <w:rFonts w:ascii="Segoe UI" w:hAnsi="Segoe UI" w:cs="Segoe UI"/>
-                                <w:color w:val="7F7F7F" w:themeColor="text1" w:themeTint="80"/>
-                                <w:sz w:val="16"/>
-                                <w:szCs w:val="16"/>
-                                <w:lang w:val="en-US"/>
-                              </w:rPr>
-                              <w:t xml:space="preserve"> </w:t>
-                            </w:r>
-                            <w:r>
-                              <w:rPr>
-                                <w:rFonts w:ascii="Segoe UI" w:hAnsi="Segoe UI" w:cs="Segoe UI"/>
-                                <w:color w:val="7F7F7F" w:themeColor="text1" w:themeTint="80"/>
-                                <w:sz w:val="16"/>
-                                <w:szCs w:val="16"/>
-                                <w:lang w:val="en-US"/>
-                              </w:rPr>
-                              <w:t>Battery Pack (12000mAh)</w:t>
-                            </w:r>
-                            <w:r>
-                              <w:rPr>
-                                <w:rFonts w:ascii="Segoe UI" w:hAnsi="Segoe UI" w:cs="Segoe UI"/>
-                                <w:color w:val="7F7F7F" w:themeColor="text1" w:themeTint="80"/>
-                                <w:sz w:val="16"/>
-                                <w:szCs w:val="16"/>
-                                <w:lang w:val="en-US"/>
-                              </w:rPr>
-                              <w:br/>
-                            </w:r>
-                            <w:r>
-                              <w:rPr>
-                                <w:rFonts w:ascii="Segoe UI" w:hAnsi="Segoe UI" w:cs="Segoe UI"/>
-                                <w:color w:val="7F7F7F" w:themeColor="text1" w:themeTint="80"/>
-                                <w:sz w:val="16"/>
-                                <w:szCs w:val="16"/>
-                                <w:lang w:val="en-US"/>
-                              </w:rPr>
-                              <w:t>130 x 70 x 10mm</w:t>
-                            </w:r>
-                          </w:p>
-                        </w:txbxContent>
-                      </wps:txbx>
-                      <wps:bodyPr rot="0" spcFirstLastPara="0" vertOverflow="overflow" horzOverflow="overflow" vert="vert270" wrap="square" lIns="46800" tIns="45720" rIns="46800" bIns="45720" numCol="1" spcCol="0" rtlCol="0" fromWordArt="0" anchor="t" anchorCtr="0" forceAA="0" compatLnSpc="1">
-                        <a:prstTxWarp prst="textNoShape">
-                          <a:avLst/>
-                        </a:prstTxWarp>
-                        <a:noAutofit/>
-                      </wps:bodyPr>
-                    </wps:wsp>
-                  </a:graphicData>
-                </a:graphic>
-                <wp14:sizeRelH relativeFrom="margin">
-                  <wp14:pctWidth>0</wp14:pctWidth>
-                </wp14:sizeRelH>
-                <wp14:sizeRelV relativeFrom="margin">
-                  <wp14:pctHeight>0</wp14:pctHeight>
-                </wp14:sizeRelV>
-              </wp:anchor>
-            </w:drawing>
-          </mc:Choice>
-          <mc:Fallback>
-            <w:pict>
-              <v:rect w14:anchorId="0E3A4B7C" id="Rectangle 13" o:spid="_x0000_s1027" style="position:absolute;margin-left:110.1pt;margin-top:172.3pt;width:368.5pt;height:198.4pt;z-index:251686912;visibility:visible;mso-wrap-style:square;mso-width-percent:0;mso-height-percent:0;mso-wrap-distance-left:9pt;mso-wrap-distance-top:0;mso-wrap-distance-right:9pt;mso-wrap-distance-bottom:0;mso-position-horizontal:absolute;mso-position-horizontal-relative:text;mso-position-vertical:absolute;mso-position-vertical-relative:text;mso-width-percent:0;mso-height-percent:0;mso-width-relative:margin;mso-height-relative:margin;v-text-anchor:top" o:gfxdata="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" filled="f" strokecolor="#cfcdcd [2894]" strokeweight=".5pt">
-                <v:textbox style="layout-flow:vertical;mso-layout-flow-alt:bottom-to-top" inset="1.3mm,,1.3mm">
-                  <w:txbxContent>
-                    <w:p>
-                      <w:pPr>
-                        <w:rPr>
-                          <w:rFonts w:ascii="Segoe UI" w:hAnsi="Segoe UI" w:cs="Segoe UI"/>
-                          <w:color w:val="7F7F7F" w:themeColor="text1" w:themeTint="80"/>
-                          <w:sz w:val="16"/>
-                          <w:szCs w:val="16"/>
-                          <w:lang w:val="en-US"/>
-                        </w:rPr>
-                      </w:pPr>
-                      <w:r>
-                        <w:rPr>
-                          <w:rFonts w:ascii="Segoe UI" w:hAnsi="Segoe UI" w:cs="Segoe UI"/>
-                          <w:color w:val="7F7F7F" w:themeColor="text1" w:themeTint="80"/>
-                          <w:sz w:val="16"/>
-                          <w:szCs w:val="16"/>
-                          <w:lang w:val="en-US"/>
-                        </w:rPr>
-                        <w:t xml:space="preserve">Optional: </w:t>
-                      </w:r>
-                      <w:proofErr w:type="spellStart"/>
-                      <w:r>
-                        <w:rPr>
-                          <w:rFonts w:ascii="Segoe UI" w:hAnsi="Segoe UI" w:cs="Segoe UI"/>
-                          <w:color w:val="7F7F7F" w:themeColor="text1" w:themeTint="80"/>
-                          <w:sz w:val="16"/>
-                          <w:szCs w:val="16"/>
-                          <w:lang w:val="en-US"/>
-                        </w:rPr>
-                        <w:t>PiJuice</w:t>
-                      </w:r>
-                      <w:proofErr w:type="spellEnd"/>
-                      <w:r>
-                        <w:rPr>
-                          <w:rFonts w:ascii="Segoe UI" w:hAnsi="Segoe UI" w:cs="Segoe UI"/>
-                          <w:color w:val="7F7F7F" w:themeColor="text1" w:themeTint="80"/>
-                          <w:sz w:val="16"/>
-                          <w:szCs w:val="16"/>
-                          <w:lang w:val="en-US"/>
-                        </w:rPr>
-                        <w:t xml:space="preserve"> </w:t>
-                      </w:r>
-                      <w:r>
-                        <w:rPr>
-                          <w:rFonts w:ascii="Segoe UI" w:hAnsi="Segoe UI" w:cs="Segoe UI"/>
-                          <w:color w:val="7F7F7F" w:themeColor="text1" w:themeTint="80"/>
-                          <w:sz w:val="16"/>
-                          <w:szCs w:val="16"/>
-                          <w:lang w:val="en-US"/>
-                        </w:rPr>
-                        <w:t>Battery Pack (12000mAh)</w:t>
-                      </w:r>
-                      <w:r>
-                        <w:rPr>
-                          <w:rFonts w:ascii="Segoe UI" w:hAnsi="Segoe UI" w:cs="Segoe UI"/>
-                          <w:color w:val="7F7F7F" w:themeColor="text1" w:themeTint="80"/>
-                          <w:sz w:val="16"/>
-                          <w:szCs w:val="16"/>
-                          <w:lang w:val="en-US"/>
-                        </w:rPr>
-                        <w:br/>
-                      </w:r>
-                      <w:r>
-                        <w:rPr>
-                          <w:rFonts w:ascii="Segoe UI" w:hAnsi="Segoe UI" w:cs="Segoe UI"/>
-                          <w:color w:val="7F7F7F" w:themeColor="text1" w:themeTint="80"/>
-                          <w:sz w:val="16"/>
-                          <w:szCs w:val="16"/>
-                          <w:lang w:val="en-US"/>
-                        </w:rPr>
-                        <w:t>130 x 70 x 10mm</w:t>
-                      </w:r>
-                    </w:p>
-                  </w:txbxContent>
-                </v:textbox>
-              </v:rect>
-            </w:pict>
-          </mc:Fallback>
-        </mc:AlternateContent>
-      </w:r>
-      <w:r>
-        <w:rPr>
-          <w:noProof/>
-        </w:rPr>
-        <mc:AlternateContent>
-          <mc:Choice Requires="wps">
-            <w:drawing>
-              <wp:anchor distT="0" distB="0" distL="114300" distR="114300" simplePos="0" relativeHeight="251722752" behindDoc="0" locked="0" layoutInCell="1" allowOverlap="1" wp14:anchorId="6E19A5BD" wp14:editId="69700979">
-                <wp:simplePos x="0" y="0"/>
-                <wp:positionH relativeFrom="column">
-                  <wp:posOffset>731244</wp:posOffset>
-                </wp:positionH>
-                <wp:positionV relativeFrom="paragraph">
-                  <wp:posOffset>1805277</wp:posOffset>
+                  <wp:posOffset>3866438</wp:posOffset>
                 </wp:positionV>
                 <wp:extent cx="473710" cy="1386205"/>
-                <wp:effectExtent l="0" t="0" r="21590" b="23495"/>
+                <wp:effectExtent l="952" t="0" r="22543" b="22542"/>
                 <wp:wrapNone/>
                 <wp:docPr id="31" name="Rectangle 31"/>
                 <wp:cNvGraphicFramePr/>
@@ -644,7 +108,7 @@
                     <wps:wsp>
                       <wps:cNvSpPr/>
                       <wps:spPr>
-                        <a:xfrm>
+                        <a:xfrm rot="5400000">
                           <a:off x="0" y="0"/>
                           <a:ext cx="473710" cy="1386205"/>
                         </a:xfrm>
@@ -860,7 +324,7 @@
           </mc:Choice>
           <mc:Fallback>
             <w:pict>
-              <v:rect w14:anchorId="6E19A5BD" id="Rectangle 31" o:spid="_x0000_s1028" style="position:absolute;margin-left:57.6pt;margin-top:142.15pt;width:37.3pt;height:109.15pt;z-index:251722752;visibility:visible;mso-wrap-style:square;mso-width-percent:0;mso-height-percent:0;mso-wrap-distance-left:9pt;mso-wrap-distance-top:0;mso-wrap-distance-right:9pt;mso-wrap-distance-bottom:0;mso-position-horizontal:absolute;mso-position-horizontal-relative:text;mso-position-vertical:absolute;mso-position-vertical-relative:text;mso-width-percent:0;mso-height-percent:0;mso-width-relative:margin;mso-height-relative:margin;v-text-anchor:top" o:gfxdata="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" filled="f" strokecolor="white [3212]" strokeweight=".5pt">
+              <v:rect w14:anchorId="6E19A5BD" id="Rectangle 31" o:spid="_x0000_s1026" style="position:absolute;margin-left:465.5pt;margin-top:304.45pt;width:37.3pt;height:109.15pt;rotation:90;z-index:251721728;visibility:visible;mso-wrap-style:square;mso-width-percent:0;mso-height-percent:0;mso-wrap-distance-left:9pt;mso-wrap-distance-top:0;mso-wrap-distance-right:9pt;mso-wrap-distance-bottom:0;mso-position-horizontal:absolute;mso-position-horizontal-relative:text;mso-position-vertical:absolute;mso-position-vertical-relative:text;mso-width-percent:0;mso-height-percent:0;mso-width-relative:margin;mso-height-relative:margin;v-text-anchor:top" o:gfxdata="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" filled="f" strokecolor="white [3212]" strokeweight=".5pt">
                 <v:stroke dashstyle="3 1"/>
                 <v:textbox style="layout-flow:vertical;mso-layout-flow-alt:bottom-to-top" inset="1.3mm,1.3mm,1.3mm,1.3mm">
                   <w:txbxContent>
@@ -968,18 +432,18 @@
         <mc:AlternateContent>
           <mc:Choice Requires="wps">
             <w:drawing>
-              <wp:anchor distT="0" distB="0" distL="114300" distR="114300" simplePos="0" relativeHeight="251718656" behindDoc="0" locked="0" layoutInCell="1" allowOverlap="1" wp14:anchorId="14341BF6" wp14:editId="05F4045B">
+              <wp:anchor distT="0" distB="0" distL="114300" distR="114300" simplePos="0" relativeHeight="251684864" behindDoc="0" locked="0" layoutInCell="1" allowOverlap="1" wp14:anchorId="0E3A4B7C" wp14:editId="6EE65B6C">
                 <wp:simplePos x="0" y="0"/>
                 <wp:positionH relativeFrom="column">
-                  <wp:posOffset>1105401</wp:posOffset>
+                  <wp:posOffset>2150745</wp:posOffset>
                 </wp:positionH>
                 <wp:positionV relativeFrom="paragraph">
-                  <wp:posOffset>3398163</wp:posOffset>
+                  <wp:posOffset>2187051</wp:posOffset>
                 </wp:positionV>
-                <wp:extent cx="108000" cy="108000"/>
-                <wp:effectExtent l="0" t="0" r="25400" b="25400"/>
+                <wp:extent cx="4680000" cy="2520000"/>
+                <wp:effectExtent l="0" t="0" r="25400" b="13970"/>
                 <wp:wrapNone/>
-                <wp:docPr id="29" name="Oval 29"/>
+                <wp:docPr id="13" name="Rectangle 13"/>
                 <wp:cNvGraphicFramePr/>
                 <a:graphic xmlns:a="http://schemas.openxmlformats.org/drawingml/2006/main">
                   <a:graphicData uri="http://schemas.microsoft.com/office/word/2010/wordprocessingShape">
@@ -988,460 +452,7 @@
                       <wps:spPr>
                         <a:xfrm>
                           <a:off x="0" y="0"/>
-                          <a:ext cx="108000" cy="108000"/>
-                        </a:xfrm>
-                        <a:prstGeom prst="ellipse">
-                          <a:avLst/>
-                        </a:prstGeom>
-                        <a:solidFill>
-                          <a:schemeClr val="bg1">
-                            <a:lumMod val="95000"/>
-                          </a:schemeClr>
-                        </a:solidFill>
-                        <a:ln w="1270">
-                          <a:solidFill>
-                            <a:schemeClr val="tx1"/>
-                          </a:solidFill>
-                        </a:ln>
-                      </wps:spPr>
-                      <wps:style>
-                        <a:lnRef idx="2">
-                          <a:schemeClr val="accent1">
-                            <a:shade val="50000"/>
-                          </a:schemeClr>
-                        </a:lnRef>
-                        <a:fillRef idx="1">
-                          <a:schemeClr val="accent1"/>
-                        </a:fillRef>
-                        <a:effectRef idx="0">
-                          <a:schemeClr val="accent1"/>
-                        </a:effectRef>
-                        <a:fontRef idx="minor">
-                          <a:schemeClr val="lt1"/>
-                        </a:fontRef>
-                      </wps:style>
-                      <wps:bodyPr rot="0" spcFirstLastPara="0" vertOverflow="overflow" horzOverflow="overflow" vert="horz" wrap="square" lIns="91440" tIns="45720" rIns="91440" bIns="45720" numCol="1" spcCol="0" rtlCol="0" fromWordArt="0" anchor="ctr" anchorCtr="0" forceAA="0" compatLnSpc="1">
-                        <a:prstTxWarp prst="textNoShape">
-                          <a:avLst/>
-                        </a:prstTxWarp>
-                        <a:noAutofit/>
-                      </wps:bodyPr>
-                    </wps:wsp>
-                  </a:graphicData>
-                </a:graphic>
-                <wp14:sizeRelH relativeFrom="margin">
-                  <wp14:pctWidth>0</wp14:pctWidth>
-                </wp14:sizeRelH>
-                <wp14:sizeRelV relativeFrom="margin">
-                  <wp14:pctHeight>0</wp14:pctHeight>
-                </wp14:sizeRelV>
-              </wp:anchor>
-            </w:drawing>
-          </mc:Choice>
-          <mc:Fallback>
-            <w:pict>
-              <v:oval w14:anchorId="0B7E2B1D" id="Oval 29" o:spid="_x0000_s1026" style="position:absolute;margin-left:87.05pt;margin-top:267.55pt;width:8.5pt;height:8.5pt;z-index:251718656;visibility:visible;mso-wrap-style:square;mso-width-percent:0;mso-height-percent:0;mso-wrap-distance-left:9pt;mso-wrap-distance-top:0;mso-wrap-distance-right:9pt;mso-wrap-distance-bottom:0;mso-position-horizontal:absolute;mso-position-horizontal-relative:text;mso-position-vertical:absolute;mso-position-vertical-relative:text;mso-width-percent:0;mso-height-percent:0;mso-width-relative:margin;mso-height-relative:margin;v-text-anchor:middle" o:gfxdata="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" fillcolor="#f2f2f2 [3052]" strokecolor="black [3213]" strokeweight=".1pt">
-                <v:stroke joinstyle="miter"/>
-              </v:oval>
-            </w:pict>
-          </mc:Fallback>
-        </mc:AlternateContent>
-      </w:r>
-      <w:r>
-        <w:rPr>
-          <w:noProof/>
-        </w:rPr>
-        <mc:AlternateContent>
-          <mc:Choice Requires="wps">
-            <w:drawing>
-              <wp:anchor distT="0" distB="0" distL="114300" distR="114300" simplePos="0" relativeHeight="251716608" behindDoc="0" locked="0" layoutInCell="1" allowOverlap="1" wp14:anchorId="2952C2AC" wp14:editId="3C56E8E5">
-                <wp:simplePos x="0" y="0"/>
-                <wp:positionH relativeFrom="column">
-                  <wp:posOffset>1101555</wp:posOffset>
-                </wp:positionH>
-                <wp:positionV relativeFrom="paragraph">
-                  <wp:posOffset>4552879</wp:posOffset>
-                </wp:positionV>
-                <wp:extent cx="108000" cy="108000"/>
-                <wp:effectExtent l="0" t="0" r="25400" b="25400"/>
-                <wp:wrapNone/>
-                <wp:docPr id="28" name="Oval 28"/>
-                <wp:cNvGraphicFramePr/>
-                <a:graphic xmlns:a="http://schemas.openxmlformats.org/drawingml/2006/main">
-                  <a:graphicData uri="http://schemas.microsoft.com/office/word/2010/wordprocessingShape">
-                    <wps:wsp>
-                      <wps:cNvSpPr/>
-                      <wps:spPr>
-                        <a:xfrm>
-                          <a:off x="0" y="0"/>
-                          <a:ext cx="108000" cy="108000"/>
-                        </a:xfrm>
-                        <a:prstGeom prst="ellipse">
-                          <a:avLst/>
-                        </a:prstGeom>
-                        <a:solidFill>
-                          <a:schemeClr val="bg1">
-                            <a:lumMod val="95000"/>
-                          </a:schemeClr>
-                        </a:solidFill>
-                        <a:ln w="1270">
-                          <a:solidFill>
-                            <a:schemeClr val="tx1"/>
-                          </a:solidFill>
-                        </a:ln>
-                      </wps:spPr>
-                      <wps:style>
-                        <a:lnRef idx="2">
-                          <a:schemeClr val="accent1">
-                            <a:shade val="50000"/>
-                          </a:schemeClr>
-                        </a:lnRef>
-                        <a:fillRef idx="1">
-                          <a:schemeClr val="accent1"/>
-                        </a:fillRef>
-                        <a:effectRef idx="0">
-                          <a:schemeClr val="accent1"/>
-                        </a:effectRef>
-                        <a:fontRef idx="minor">
-                          <a:schemeClr val="lt1"/>
-                        </a:fontRef>
-                      </wps:style>
-                      <wps:bodyPr rot="0" spcFirstLastPara="0" vertOverflow="overflow" horzOverflow="overflow" vert="horz" wrap="square" lIns="91440" tIns="45720" rIns="91440" bIns="45720" numCol="1" spcCol="0" rtlCol="0" fromWordArt="0" anchor="ctr" anchorCtr="0" forceAA="0" compatLnSpc="1">
-                        <a:prstTxWarp prst="textNoShape">
-                          <a:avLst/>
-                        </a:prstTxWarp>
-                        <a:noAutofit/>
-                      </wps:bodyPr>
-                    </wps:wsp>
-                  </a:graphicData>
-                </a:graphic>
-                <wp14:sizeRelH relativeFrom="margin">
-                  <wp14:pctWidth>0</wp14:pctWidth>
-                </wp14:sizeRelH>
-                <wp14:sizeRelV relativeFrom="margin">
-                  <wp14:pctHeight>0</wp14:pctHeight>
-                </wp14:sizeRelV>
-              </wp:anchor>
-            </w:drawing>
-          </mc:Choice>
-          <mc:Fallback>
-            <w:pict>
-              <v:oval w14:anchorId="5FE4A33B" id="Oval 28" o:spid="_x0000_s1026" style="position:absolute;margin-left:86.75pt;margin-top:358.5pt;width:8.5pt;height:8.5pt;z-index:251716608;visibility:visible;mso-wrap-style:square;mso-width-percent:0;mso-height-percent:0;mso-wrap-distance-left:9pt;mso-wrap-distance-top:0;mso-wrap-distance-right:9pt;mso-wrap-distance-bottom:0;mso-position-horizontal:absolute;mso-position-horizontal-relative:text;mso-position-vertical:absolute;mso-position-vertical-relative:text;mso-width-percent:0;mso-height-percent:0;mso-width-relative:margin;mso-height-relative:margin;v-text-anchor:middle" o:gfxdata="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" fillcolor="#f2f2f2 [3052]" strokecolor="black [3213]" strokeweight=".1pt">
-                <v:stroke joinstyle="miter"/>
-              </v:oval>
-            </w:pict>
-          </mc:Fallback>
-        </mc:AlternateContent>
-      </w:r>
-      <w:r>
-        <w:rPr>
-          <w:noProof/>
-        </w:rPr>
-        <mc:AlternateContent>
-          <mc:Choice Requires="wps">
-            <w:drawing>
-              <wp:anchor distT="45720" distB="45720" distL="114300" distR="114300" simplePos="0" relativeHeight="251706368" behindDoc="0" locked="0" layoutInCell="1" allowOverlap="1" wp14:anchorId="5BF6D28E" wp14:editId="720983B0">
-                <wp:simplePos x="0" y="0"/>
-                <wp:positionH relativeFrom="column">
-                  <wp:posOffset>801066</wp:posOffset>
-                </wp:positionH>
-                <wp:positionV relativeFrom="paragraph">
-                  <wp:posOffset>1293361</wp:posOffset>
-                </wp:positionV>
-                <wp:extent cx="525458" cy="304800"/>
-                <wp:effectExtent l="0" t="0" r="8255" b="0"/>
-                <wp:wrapNone/>
-                <wp:docPr id="26" name="Text Box 2"/>
-                <wp:cNvGraphicFramePr>
-                  <a:graphicFrameLocks xmlns:a="http://schemas.openxmlformats.org/drawingml/2006/main"/>
-                </wp:cNvGraphicFramePr>
-                <a:graphic xmlns:a="http://schemas.openxmlformats.org/drawingml/2006/main">
-                  <a:graphicData uri="http://schemas.microsoft.com/office/word/2010/wordprocessingShape">
-                    <wps:wsp>
-                      <wps:cNvSpPr txBox="1">
-                        <a:spLocks noChangeArrowheads="1"/>
-                      </wps:cNvSpPr>
-                      <wps:spPr bwMode="auto">
-                        <a:xfrm>
-                          <a:off x="0" y="0"/>
-                          <a:ext cx="525458" cy="304800"/>
-                        </a:xfrm>
-                        <a:prstGeom prst="rect">
-                          <a:avLst/>
-                        </a:prstGeom>
-                        <a:noFill/>
-                        <a:ln w="9525">
-                          <a:noFill/>
-                          <a:miter lim="800000"/>
-                          <a:headEnd/>
-                          <a:tailEnd/>
-                        </a:ln>
-                      </wps:spPr>
-                      <wps:txbx>
-                        <w:txbxContent>
-                          <w:p>
-                            <w:pPr>
-                              <w:rPr>
-                                <w:rFonts w:ascii="Segoe UI" w:hAnsi="Segoe UI" w:cs="Segoe UI"/>
-                                <w:color w:val="7F7F7F" w:themeColor="text1" w:themeTint="80"/>
-                                <w:sz w:val="8"/>
-                                <w:szCs w:val="8"/>
-                                <w:lang w:val="en-US"/>
-                              </w:rPr>
-                            </w:pPr>
-                            <w:r>
-                              <w:rPr>
-                                <w:rFonts w:ascii="Segoe UI" w:hAnsi="Segoe UI" w:cs="Segoe UI"/>
-                                <w:color w:val="7F7F7F" w:themeColor="text1" w:themeTint="80"/>
-                                <w:sz w:val="8"/>
-                                <w:szCs w:val="8"/>
-                                <w:lang w:val="en-US"/>
-                              </w:rPr>
-                              <w:t>Ø</w:t>
-                            </w:r>
-                            <w:r>
-                              <w:rPr>
-                                <w:rFonts w:ascii="Segoe UI" w:hAnsi="Segoe UI" w:cs="Segoe UI"/>
-                                <w:color w:val="7F7F7F" w:themeColor="text1" w:themeTint="80"/>
-                                <w:sz w:val="8"/>
-                                <w:szCs w:val="8"/>
-                                <w:lang w:val="en-US"/>
-                              </w:rPr>
-                              <w:t xml:space="preserve"> </w:t>
-                            </w:r>
-                            <w:r>
-                              <w:rPr>
-                                <w:rFonts w:ascii="Segoe UI" w:hAnsi="Segoe UI" w:cs="Segoe UI"/>
-                                <w:color w:val="7F7F7F" w:themeColor="text1" w:themeTint="80"/>
-                                <w:sz w:val="8"/>
-                                <w:szCs w:val="8"/>
-                                <w:lang w:val="en-US"/>
-                              </w:rPr>
-                              <w:t>8</w:t>
-                            </w:r>
-                            <w:r>
-                              <w:rPr>
-                                <w:rFonts w:ascii="Segoe UI" w:hAnsi="Segoe UI" w:cs="Segoe UI"/>
-                                <w:color w:val="7F7F7F" w:themeColor="text1" w:themeTint="80"/>
-                                <w:sz w:val="8"/>
-                                <w:szCs w:val="8"/>
-                                <w:lang w:val="en-US"/>
-                              </w:rPr>
-                              <w:t>mm</w:t>
-                            </w:r>
-                            <w:r>
-                              <w:rPr>
-                                <w:rFonts w:ascii="Segoe UI" w:hAnsi="Segoe UI" w:cs="Segoe UI"/>
-                                <w:color w:val="7F7F7F" w:themeColor="text1" w:themeTint="80"/>
-                                <w:sz w:val="8"/>
-                                <w:szCs w:val="8"/>
-                                <w:lang w:val="en-US"/>
-                              </w:rPr>
-                              <w:t xml:space="preserve"> drill hole</w:t>
-                            </w:r>
-                            <w:r>
-                              <w:rPr>
-                                <w:rFonts w:ascii="Segoe UI" w:hAnsi="Segoe UI" w:cs="Segoe UI"/>
-                                <w:color w:val="7F7F7F" w:themeColor="text1" w:themeTint="80"/>
-                                <w:sz w:val="8"/>
-                                <w:szCs w:val="8"/>
-                                <w:lang w:val="en-US"/>
-                              </w:rPr>
-                              <w:t>, countersunk to 10mm (inside</w:t>
-                            </w:r>
-                            <w:r>
-                              <w:rPr>
-                                <w:rFonts w:ascii="Segoe UI" w:hAnsi="Segoe UI" w:cs="Segoe UI"/>
-                                <w:color w:val="7F7F7F" w:themeColor="text1" w:themeTint="80"/>
-                                <w:sz w:val="8"/>
-                                <w:szCs w:val="8"/>
-                                <w:lang w:val="en-US"/>
-                              </w:rPr>
-                              <w:t>-</w:t>
-                            </w:r>
-                            <w:r>
-                              <w:rPr>
-                                <w:rFonts w:ascii="Segoe UI" w:hAnsi="Segoe UI" w:cs="Segoe UI"/>
-                                <w:color w:val="7F7F7F" w:themeColor="text1" w:themeTint="80"/>
-                                <w:sz w:val="8"/>
-                                <w:szCs w:val="8"/>
-                                <w:lang w:val="en-US"/>
-                              </w:rPr>
-                              <w:t>out</w:t>
-                            </w:r>
-                            <w:r>
-                              <w:rPr>
-                                <w:rFonts w:ascii="Segoe UI" w:hAnsi="Segoe UI" w:cs="Segoe UI"/>
-                                <w:color w:val="7F7F7F" w:themeColor="text1" w:themeTint="80"/>
-                                <w:sz w:val="8"/>
-                                <w:szCs w:val="8"/>
-                                <w:lang w:val="en-US"/>
-                              </w:rPr>
-                              <w:t>)</w:t>
-                            </w:r>
-                          </w:p>
-                        </w:txbxContent>
-                      </wps:txbx>
-                      <wps:bodyPr rot="0" vert="horz" wrap="square" lIns="0" tIns="0" rIns="0" bIns="0" anchor="ctr" anchorCtr="0">
-                        <a:noAutofit/>
-                      </wps:bodyPr>
-                    </wps:wsp>
-                  </a:graphicData>
-                </a:graphic>
-                <wp14:sizeRelH relativeFrom="margin">
-                  <wp14:pctWidth>0</wp14:pctWidth>
-                </wp14:sizeRelH>
-                <wp14:sizeRelV relativeFrom="margin">
-                  <wp14:pctHeight>0</wp14:pctHeight>
-                </wp14:sizeRelV>
-              </wp:anchor>
-            </w:drawing>
-          </mc:Choice>
-          <mc:Fallback>
-            <w:pict>
-              <v:shapetype w14:anchorId="5BF6D28E" id="_x0000_t202" coordsize="21600,21600" o:spt="202" path="m,l,21600r21600,l21600,xe">
-                <v:stroke joinstyle="miter"/>
-                <v:path gradientshapeok="t" o:connecttype="rect"/>
-              </v:shapetype>
-              <v:shape id="Text Box 2" o:spid="_x0000_s1029" type="#_x0000_t202" style="position:absolute;margin-left:63.1pt;margin-top:101.85pt;width:41.35pt;height:24pt;z-index:251706368;visibility:visible;mso-wrap-style:square;mso-width-percent:0;mso-height-percent:0;mso-wrap-distance-left:9pt;mso-wrap-distance-top:3.6pt;mso-wrap-distance-right:9pt;mso-wrap-distance-bottom:3.6pt;mso-position-horizontal:absolute;mso-position-horizontal-relative:text;mso-position-vertical:absolute;mso-position-vertical-relative:text;mso-width-percent:0;mso-height-percent:0;mso-width-relative:margin;mso-height-relative:margin;v-text-anchor:middle" o:gfxdata="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" filled="f" stroked="f">
-                <v:textbox inset="0,0,0,0">
-                  <w:txbxContent>
-                    <w:p>
-                      <w:pPr>
-                        <w:rPr>
-                          <w:rFonts w:ascii="Segoe UI" w:hAnsi="Segoe UI" w:cs="Segoe UI"/>
-                          <w:color w:val="7F7F7F" w:themeColor="text1" w:themeTint="80"/>
-                          <w:sz w:val="8"/>
-                          <w:szCs w:val="8"/>
-                          <w:lang w:val="en-US"/>
-                        </w:rPr>
-                      </w:pPr>
-                      <w:r>
-                        <w:rPr>
-                          <w:rFonts w:ascii="Segoe UI" w:hAnsi="Segoe UI" w:cs="Segoe UI"/>
-                          <w:color w:val="7F7F7F" w:themeColor="text1" w:themeTint="80"/>
-                          <w:sz w:val="8"/>
-                          <w:szCs w:val="8"/>
-                          <w:lang w:val="en-US"/>
-                        </w:rPr>
-                        <w:t>Ø</w:t>
-                      </w:r>
-                      <w:r>
-                        <w:rPr>
-                          <w:rFonts w:ascii="Segoe UI" w:hAnsi="Segoe UI" w:cs="Segoe UI"/>
-                          <w:color w:val="7F7F7F" w:themeColor="text1" w:themeTint="80"/>
-                          <w:sz w:val="8"/>
-                          <w:szCs w:val="8"/>
-                          <w:lang w:val="en-US"/>
-                        </w:rPr>
-                        <w:t xml:space="preserve"> </w:t>
-                      </w:r>
-                      <w:r>
-                        <w:rPr>
-                          <w:rFonts w:ascii="Segoe UI" w:hAnsi="Segoe UI" w:cs="Segoe UI"/>
-                          <w:color w:val="7F7F7F" w:themeColor="text1" w:themeTint="80"/>
-                          <w:sz w:val="8"/>
-                          <w:szCs w:val="8"/>
-                          <w:lang w:val="en-US"/>
-                        </w:rPr>
-                        <w:t>8</w:t>
-                      </w:r>
-                      <w:r>
-                        <w:rPr>
-                          <w:rFonts w:ascii="Segoe UI" w:hAnsi="Segoe UI" w:cs="Segoe UI"/>
-                          <w:color w:val="7F7F7F" w:themeColor="text1" w:themeTint="80"/>
-                          <w:sz w:val="8"/>
-                          <w:szCs w:val="8"/>
-                          <w:lang w:val="en-US"/>
-                        </w:rPr>
-                        <w:t>mm</w:t>
-                      </w:r>
-                      <w:r>
-                        <w:rPr>
-                          <w:rFonts w:ascii="Segoe UI" w:hAnsi="Segoe UI" w:cs="Segoe UI"/>
-                          <w:color w:val="7F7F7F" w:themeColor="text1" w:themeTint="80"/>
-                          <w:sz w:val="8"/>
-                          <w:szCs w:val="8"/>
-                          <w:lang w:val="en-US"/>
-                        </w:rPr>
-                        <w:t xml:space="preserve"> drill hole</w:t>
-                      </w:r>
-                      <w:r>
-                        <w:rPr>
-                          <w:rFonts w:ascii="Segoe UI" w:hAnsi="Segoe UI" w:cs="Segoe UI"/>
-                          <w:color w:val="7F7F7F" w:themeColor="text1" w:themeTint="80"/>
-                          <w:sz w:val="8"/>
-                          <w:szCs w:val="8"/>
-                          <w:lang w:val="en-US"/>
-                        </w:rPr>
-                        <w:t>, countersunk to 10mm (inside</w:t>
-                      </w:r>
-                      <w:r>
-                        <w:rPr>
-                          <w:rFonts w:ascii="Segoe UI" w:hAnsi="Segoe UI" w:cs="Segoe UI"/>
-                          <w:color w:val="7F7F7F" w:themeColor="text1" w:themeTint="80"/>
-                          <w:sz w:val="8"/>
-                          <w:szCs w:val="8"/>
-                          <w:lang w:val="en-US"/>
-                        </w:rPr>
-                        <w:t>-</w:t>
-                      </w:r>
-                      <w:r>
-                        <w:rPr>
-                          <w:rFonts w:ascii="Segoe UI" w:hAnsi="Segoe UI" w:cs="Segoe UI"/>
-                          <w:color w:val="7F7F7F" w:themeColor="text1" w:themeTint="80"/>
-                          <w:sz w:val="8"/>
-                          <w:szCs w:val="8"/>
-                          <w:lang w:val="en-US"/>
-                        </w:rPr>
-                        <w:t>out</w:t>
-                      </w:r>
-                      <w:r>
-                        <w:rPr>
-                          <w:rFonts w:ascii="Segoe UI" w:hAnsi="Segoe UI" w:cs="Segoe UI"/>
-                          <w:color w:val="7F7F7F" w:themeColor="text1" w:themeTint="80"/>
-                          <w:sz w:val="8"/>
-                          <w:szCs w:val="8"/>
-                          <w:lang w:val="en-US"/>
-                        </w:rPr>
-                        <w:t>)</w:t>
-                      </w:r>
-                    </w:p>
-                  </w:txbxContent>
-                </v:textbox>
-              </v:shape>
-            </w:pict>
-          </mc:Fallback>
-        </mc:AlternateContent>
-      </w:r>
-      <w:r>
-        <w:rPr>
-          <w:noProof/>
-        </w:rPr>
-        <mc:AlternateContent>
-          <mc:Choice Requires="wps">
-            <w:drawing>
-              <wp:anchor distT="0" distB="0" distL="114300" distR="114300" simplePos="0" relativeHeight="251714560" behindDoc="0" locked="0" layoutInCell="1" allowOverlap="1" wp14:anchorId="734D8AE3" wp14:editId="27D10203">
-                <wp:simplePos x="0" y="0"/>
-                <wp:positionH relativeFrom="column">
-                  <wp:posOffset>727075</wp:posOffset>
-                </wp:positionH>
-                <wp:positionV relativeFrom="paragraph">
-                  <wp:posOffset>3340699</wp:posOffset>
-                </wp:positionV>
-                <wp:extent cx="540000" cy="1368000"/>
-                <wp:effectExtent l="0" t="0" r="12700" b="22860"/>
-                <wp:wrapNone/>
-                <wp:docPr id="27" name="Rectangle 27"/>
-                <wp:cNvGraphicFramePr/>
-                <a:graphic xmlns:a="http://schemas.openxmlformats.org/drawingml/2006/main">
-                  <a:graphicData uri="http://schemas.microsoft.com/office/word/2010/wordprocessingShape">
-                    <wps:wsp>
-                      <wps:cNvSpPr/>
-                      <wps:spPr>
-                        <a:xfrm>
-                          <a:off x="0" y="0"/>
-                          <a:ext cx="540000" cy="1368000"/>
+                          <a:ext cx="4680000" cy="2520000"/>
                         </a:xfrm>
                         <a:prstGeom prst="rect">
                           <a:avLst/>
@@ -1563,12 +574,64 @@
                                 <w:szCs w:val="16"/>
                                 <w:lang w:val="en-US"/>
                               </w:rPr>
-                              <w:t>USB power plug</w:t>
+                              <w:t xml:space="preserve">Optional: </w:t>
+                            </w:r>
+                            <w:proofErr w:type="spellStart"/>
+                            <w:r>
+                              <w:rPr>
+                                <w:rFonts w:ascii="Segoe UI" w:hAnsi="Segoe UI" w:cs="Segoe UI"/>
+                                <w:color w:val="7F7F7F" w:themeColor="text1" w:themeTint="80"/>
+                                <w:sz w:val="16"/>
+                                <w:szCs w:val="16"/>
+                                <w:lang w:val="en-US"/>
+                              </w:rPr>
+                              <w:t>PiJuice</w:t>
+                            </w:r>
+                            <w:proofErr w:type="spellEnd"/>
+                            <w:r>
+                              <w:rPr>
+                                <w:rFonts w:ascii="Segoe UI" w:hAnsi="Segoe UI" w:cs="Segoe UI"/>
+                                <w:color w:val="7F7F7F" w:themeColor="text1" w:themeTint="80"/>
+                                <w:sz w:val="16"/>
+                                <w:szCs w:val="16"/>
+                                <w:lang w:val="en-US"/>
+                              </w:rPr>
+                              <w:t xml:space="preserve"> </w:t>
+                            </w:r>
+                            <w:r>
+                              <w:rPr>
+                                <w:rFonts w:ascii="Segoe UI" w:hAnsi="Segoe UI" w:cs="Segoe UI"/>
+                                <w:color w:val="7F7F7F" w:themeColor="text1" w:themeTint="80"/>
+                                <w:sz w:val="16"/>
+                                <w:szCs w:val="16"/>
+                                <w:lang w:val="en-US"/>
+                              </w:rPr>
+                              <w:t>Battery Pack (12000mAh)</w:t>
+                            </w:r>
+                            <w:r>
+                              <w:rPr>
+                                <w:rFonts w:ascii="Segoe UI" w:hAnsi="Segoe UI" w:cs="Segoe UI"/>
+                                <w:color w:val="7F7F7F" w:themeColor="text1" w:themeTint="80"/>
+                                <w:sz w:val="16"/>
+                                <w:szCs w:val="16"/>
+                                <w:lang w:val="en-US"/>
+                              </w:rPr>
+                              <w:br/>
+                            </w:r>
+                            <w:r>
+                              <w:rPr>
+                                <w:rFonts w:ascii="Segoe UI" w:hAnsi="Segoe UI" w:cs="Segoe UI"/>
+                                <w:color w:val="7F7F7F" w:themeColor="text1" w:themeTint="80"/>
+                                <w:sz w:val="16"/>
+                                <w:szCs w:val="16"/>
+                                <w:lang w:val="en-US"/>
+                              </w:rPr>
+                              <w:t>130 x 70 x 10mm</w:t>
                             </w:r>
                           </w:p>
                         </w:txbxContent>
                       </wps:txbx>
-                      <wps:bodyPr rot="0" spcFirstLastPara="0" vertOverflow="overflow" horzOverflow="overflow" vert="vert270" wrap="square" lIns="46800" tIns="46800" rIns="46800" bIns="46800" numCol="1" spcCol="0" rtlCol="0" fromWordArt="0" anchor="t" anchorCtr="0" forceAA="0" compatLnSpc="1">
+                      <wps:bodyPr rot="0" spcFirstLastPara="0" vertOverflow="overflow" horzOverflow="overflow" vert="horz" wrap="square" lIns="46800" tIns="46800" rIns="46800" bIns="46800" numCol="1" spcCol="0" rtlCol="0" fromWordArt="0" anchor="t" anchorCtr="0" forceAA="0" compatLnSpc="1">
                         <a:prstTxWarp prst="textNoShape">
                           <a:avLst/>
                         </a:prstTxWarp>
@@ -1588,9 +651,9 @@
           </mc:Choice>
           <mc:Fallback>
             <w:pict>
-              <v:rect w14:anchorId="734D8AE3" id="Rectangle 27" o:spid="_x0000_s1030" style="position:absolute;margin-left:57.25pt;margin-top:263.05pt;width:42.5pt;height:107.7pt;z-index:251714560;visibility:visible;mso-wrap-style:square;mso-width-percent:0;mso-height-percent:0;mso-wrap-distance-left:9pt;mso-wrap-distance-top:0;mso-wrap-distance-right:9pt;mso-wrap-distance-bottom:0;mso-position-horizontal:absolute;mso-position-horizontal-relative:text;mso-position-vertical:absolute;mso-position-vertical-relative:text;mso-width-percent:0;mso-height-percent:0;mso-width-relative:margin;mso-height-relative:margin;v-text-anchor:top" o:gfxdata="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" filled="f" strokecolor="#cfcdcd [2894]" strokeweight=".5pt">
+              <v:rect w14:anchorId="0E3A4B7C" id="Rectangle 13" o:spid="_x0000_s1027" style="position:absolute;margin-left:169.35pt;margin-top:172.2pt;width:368.5pt;height:198.45pt;z-index:251684864;visibility:visible;mso-wrap-style:square;mso-width-percent:0;mso-height-percent:0;mso-wrap-distance-left:9pt;mso-wrap-distance-top:0;mso-wrap-distance-right:9pt;mso-wrap-distance-bottom:0;mso-position-horizontal:absolute;mso-position-horizontal-relative:text;mso-position-vertical:absolute;mso-position-vertical-relative:text;mso-width-percent:0;mso-height-percent:0;mso-width-relative:margin;mso-height-relative:margin;v-text-anchor:top" o:gfxdata="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" filled="f" strokecolor="#cfcdcd [2894]" strokeweight=".5pt">
                 <v:stroke dashstyle="3 1"/>
-                <v:textbox style="layout-flow:vertical;mso-layout-flow-alt:bottom-to-top" inset="1.3mm,1.3mm,1.3mm,1.3mm">
+                <v:textbox inset="1.3mm,1.3mm,1.3mm,1.3mm">
                   <w:txbxContent>
                     <w:p>
                       <w:pPr>
@@ -1610,7 +673,59 @@
                           <w:szCs w:val="16"/>
                           <w:lang w:val="en-US"/>
                         </w:rPr>
-                        <w:t>USB power plug</w:t>
+                        <w:t xml:space="preserve">Optional: </w:t>
+                      </w:r>
+                      <w:proofErr w:type="spellStart"/>
+                      <w:r>
+                        <w:rPr>
+                          <w:rFonts w:ascii="Segoe UI" w:hAnsi="Segoe UI" w:cs="Segoe UI"/>
+                          <w:color w:val="7F7F7F" w:themeColor="text1" w:themeTint="80"/>
+                          <w:sz w:val="16"/>
+                          <w:szCs w:val="16"/>
+                          <w:lang w:val="en-US"/>
+                        </w:rPr>
+                        <w:t>PiJuice</w:t>
+                      </w:r>
+                      <w:proofErr w:type="spellEnd"/>
+                      <w:r>
+                        <w:rPr>
+                          <w:rFonts w:ascii="Segoe UI" w:hAnsi="Segoe UI" w:cs="Segoe UI"/>
+                          <w:color w:val="7F7F7F" w:themeColor="text1" w:themeTint="80"/>
+                          <w:sz w:val="16"/>
+                          <w:szCs w:val="16"/>
+                          <w:lang w:val="en-US"/>
+                        </w:rPr>
+                        <w:t xml:space="preserve"> </w:t>
+                      </w:r>
+                      <w:r>
+                        <w:rPr>
+                          <w:rFonts w:ascii="Segoe UI" w:hAnsi="Segoe UI" w:cs="Segoe UI"/>
+                          <w:color w:val="7F7F7F" w:themeColor="text1" w:themeTint="80"/>
+                          <w:sz w:val="16"/>
+                          <w:szCs w:val="16"/>
+                          <w:lang w:val="en-US"/>
+                        </w:rPr>
+                        <w:t>Battery Pack (12000mAh)</w:t>
+                      </w:r>
+                      <w:r>
+                        <w:rPr>
+                          <w:rFonts w:ascii="Segoe UI" w:hAnsi="Segoe UI" w:cs="Segoe UI"/>
+                          <w:color w:val="7F7F7F" w:themeColor="text1" w:themeTint="80"/>
+                          <w:sz w:val="16"/>
+                          <w:szCs w:val="16"/>
+                          <w:lang w:val="en-US"/>
+                        </w:rPr>
+                        <w:br/>
+                      </w:r>
+                      <w:r>
+                        <w:rPr>
+                          <w:rFonts w:ascii="Segoe UI" w:hAnsi="Segoe UI" w:cs="Segoe UI"/>
+                          <w:color w:val="7F7F7F" w:themeColor="text1" w:themeTint="80"/>
+                          <w:sz w:val="16"/>
+                          <w:szCs w:val="16"/>
+                          <w:lang w:val="en-US"/>
+                        </w:rPr>
+                        <w:t>130 x 70 x 10mm</w:t>
                       </w:r>
                     </w:p>
                   </w:txbxContent>
@@ -1625,362 +740,462 @@
           <w:noProof/>
         </w:rPr>
         <mc:AlternateContent>
-          <mc:Choice Requires="wps">
+          <mc:Choice Requires="wpg">
             <w:drawing>
-              <wp:anchor distT="45720" distB="45720" distL="114300" distR="114300" simplePos="0" relativeHeight="251695104" behindDoc="0" locked="0" layoutInCell="1" allowOverlap="1" wp14:anchorId="4C06DEF1" wp14:editId="7F085BE1">
+              <wp:anchor distT="0" distB="0" distL="114300" distR="114300" simplePos="0" relativeHeight="251735040" behindDoc="0" locked="0" layoutInCell="1" allowOverlap="1" wp14:anchorId="4182B235" wp14:editId="114686BC">
                 <wp:simplePos x="0" y="0"/>
                 <wp:positionH relativeFrom="column">
-                  <wp:posOffset>7005320</wp:posOffset>
+                  <wp:posOffset>727075</wp:posOffset>
                 </wp:positionH>
                 <wp:positionV relativeFrom="paragraph">
-                  <wp:posOffset>444953</wp:posOffset>
+                  <wp:posOffset>2126726</wp:posOffset>
                 </wp:positionV>
-                <wp:extent cx="247173" cy="153035"/>
-                <wp:effectExtent l="0" t="0" r="635" b="0"/>
+                <wp:extent cx="575945" cy="1151890"/>
+                <wp:effectExtent l="0" t="0" r="14605" b="10160"/>
                 <wp:wrapNone/>
-                <wp:docPr id="10" name="Text Box 2"/>
-                <wp:cNvGraphicFramePr>
-                  <a:graphicFrameLocks xmlns:a="http://schemas.openxmlformats.org/drawingml/2006/main"/>
-                </wp:cNvGraphicFramePr>
+                <wp:docPr id="194" name="Group 194"/>
+                <wp:cNvGraphicFramePr/>
                 <a:graphic xmlns:a="http://schemas.openxmlformats.org/drawingml/2006/main">
-                  <a:graphicData uri="http://schemas.microsoft.com/office/word/2010/wordprocessingShape">
-                    <wps:wsp>
-                      <wps:cNvSpPr txBox="1">
-                        <a:spLocks noChangeArrowheads="1"/>
-                      </wps:cNvSpPr>
-                      <wps:spPr bwMode="auto">
+                  <a:graphicData uri="http://schemas.microsoft.com/office/word/2010/wordprocessingGroup">
+                    <wpg:wgp>
+                      <wpg:cNvGrpSpPr/>
+                      <wpg:grpSpPr>
                         <a:xfrm>
                           <a:off x="0" y="0"/>
-                          <a:ext cx="247173" cy="153035"/>
+                          <a:ext cx="575945" cy="1151890"/>
+                          <a:chOff x="0" y="0"/>
+                          <a:chExt cx="575945" cy="1151890"/>
                         </a:xfrm>
-                        <a:prstGeom prst="rect">
-                          <a:avLst/>
-                        </a:prstGeom>
-                        <a:noFill/>
-                        <a:ln w="9525">
+                      </wpg:grpSpPr>
+                      <wps:wsp>
+                        <wps:cNvPr id="192" name="Rectangle 192"/>
+                        <wps:cNvSpPr/>
+                        <wps:spPr>
+                          <a:xfrm>
+                            <a:off x="0" y="0"/>
+                            <a:ext cx="575945" cy="1151890"/>
+                          </a:xfrm>
+                          <a:prstGeom prst="rect">
+                            <a:avLst/>
+                          </a:prstGeom>
                           <a:noFill/>
-                          <a:miter lim="800000"/>
-                          <a:headEnd/>
-                          <a:tailEnd/>
-                        </a:ln>
-                      </wps:spPr>
-                      <wps:txbx>
-                        <w:txbxContent>
-                          <w:p>
-                            <w:pPr>
-                              <w:rPr>
-                                <w:rFonts w:ascii="Segoe UI" w:hAnsi="Segoe UI" w:cs="Segoe UI"/>
-                                <w:color w:val="7F7F7F" w:themeColor="text1" w:themeTint="80"/>
-                                <w:sz w:val="8"/>
-                                <w:szCs w:val="8"/>
-                                <w:lang w:val="en-US"/>
-                              </w:rPr>
-                            </w:pPr>
-                            <w:r>
-                              <w:rPr>
-                                <w:rFonts w:ascii="Segoe UI" w:hAnsi="Segoe UI" w:cs="Segoe UI"/>
-                                <w:color w:val="7F7F7F" w:themeColor="text1" w:themeTint="80"/>
-                                <w:sz w:val="8"/>
-                                <w:szCs w:val="8"/>
-                                <w:lang w:val="en-US"/>
-                              </w:rPr>
-                              <w:t>Ø</w:t>
-                            </w:r>
-                            <w:r>
-                              <w:rPr>
-                                <w:rFonts w:ascii="Segoe UI" w:hAnsi="Segoe UI" w:cs="Segoe UI"/>
-                                <w:color w:val="7F7F7F" w:themeColor="text1" w:themeTint="80"/>
-                                <w:sz w:val="8"/>
-                                <w:szCs w:val="8"/>
-                                <w:lang w:val="en-US"/>
-                              </w:rPr>
-                              <w:t xml:space="preserve"> 4mm</w:t>
-                            </w:r>
-                          </w:p>
-                        </w:txbxContent>
-                      </wps:txbx>
-                      <wps:bodyPr rot="0" vert="horz" wrap="square" lIns="0" tIns="0" rIns="0" bIns="0" anchor="ctr" anchorCtr="0">
-                        <a:noAutofit/>
-                      </wps:bodyPr>
-                    </wps:wsp>
+                          <a:ln w="6350">
+                            <a:solidFill>
+                              <a:schemeClr val="bg2">
+                                <a:lumMod val="90000"/>
+                              </a:schemeClr>
+                            </a:solidFill>
+                            <a:prstDash val="sysDash"/>
+                            <a:extLst>
+                              <a:ext uri="{C807C97D-BFC1-408E-A445-0C87EB9F89A2}">
+                                <ask:lineSketchStyleProps xmlns:ask="http://schemas.microsoft.com/office/drawing/2018/sketchyshapes" sd="1219033472">
+                                  <a:custGeom>
+                                    <a:avLst/>
+                                    <a:gdLst>
+                                      <a:gd name="connsiteX0" fmla="*/ 0 w 3060000"/>
+                                      <a:gd name="connsiteY0" fmla="*/ 0 h 2016000"/>
+                                      <a:gd name="connsiteX1" fmla="*/ 3060000 w 3060000"/>
+                                      <a:gd name="connsiteY1" fmla="*/ 0 h 2016000"/>
+                                      <a:gd name="connsiteX2" fmla="*/ 3060000 w 3060000"/>
+                                      <a:gd name="connsiteY2" fmla="*/ 2016000 h 2016000"/>
+                                      <a:gd name="connsiteX3" fmla="*/ 0 w 3060000"/>
+                                      <a:gd name="connsiteY3" fmla="*/ 2016000 h 2016000"/>
+                                      <a:gd name="connsiteX4" fmla="*/ 0 w 3060000"/>
+                                      <a:gd name="connsiteY4" fmla="*/ 0 h 2016000"/>
+                                    </a:gdLst>
+                                    <a:ahLst/>
+                                    <a:cxnLst>
+                                      <a:cxn ang="0">
+                                        <a:pos x="connsiteX0" y="connsiteY0"/>
+                                      </a:cxn>
+                                      <a:cxn ang="0">
+                                        <a:pos x="connsiteX1" y="connsiteY1"/>
+                                      </a:cxn>
+                                      <a:cxn ang="0">
+                                        <a:pos x="connsiteX2" y="connsiteY2"/>
+                                      </a:cxn>
+                                      <a:cxn ang="0">
+                                        <a:pos x="connsiteX3" y="connsiteY3"/>
+                                      </a:cxn>
+                                      <a:cxn ang="0">
+                                        <a:pos x="connsiteX4" y="connsiteY4"/>
+                                      </a:cxn>
+                                    </a:cxnLst>
+                                    <a:rect l="l" t="t" r="r" b="b"/>
+                                    <a:pathLst>
+                                      <a:path w="3060000" h="2016000" extrusionOk="0">
+                                        <a:moveTo>
+                                          <a:pt x="0" y="0"/>
+                                        </a:moveTo>
+                                        <a:cubicBezTo>
+                                          <a:pt x="1342596" y="118645"/>
+                                          <a:pt x="1805979" y="116012"/>
+                                          <a:pt x="3060000" y="0"/>
+                                        </a:cubicBezTo>
+                                        <a:cubicBezTo>
+                                          <a:pt x="2927118" y="307000"/>
+                                          <a:pt x="3144951" y="1265974"/>
+                                          <a:pt x="3060000" y="2016000"/>
+                                        </a:cubicBezTo>
+                                        <a:cubicBezTo>
+                                          <a:pt x="2418980" y="2150600"/>
+                                          <a:pt x="724352" y="1858804"/>
+                                          <a:pt x="0" y="2016000"/>
+                                        </a:cubicBezTo>
+                                        <a:cubicBezTo>
+                                          <a:pt x="-20187" y="1525179"/>
+                                          <a:pt x="-152480" y="878779"/>
+                                          <a:pt x="0" y="0"/>
+                                        </a:cubicBezTo>
+                                        <a:close/>
+                                      </a:path>
+                                    </a:pathLst>
+                                  </a:custGeom>
+                                  <ask:type>
+                                    <ask:lineSketchNone/>
+                                  </ask:type>
+                                </ask:lineSketchStyleProps>
+                              </a:ext>
+                            </a:extLst>
+                          </a:ln>
+                        </wps:spPr>
+                        <wps:style>
+                          <a:lnRef idx="2">
+                            <a:schemeClr val="accent1">
+                              <a:shade val="50000"/>
+                            </a:schemeClr>
+                          </a:lnRef>
+                          <a:fillRef idx="1">
+                            <a:schemeClr val="accent1"/>
+                          </a:fillRef>
+                          <a:effectRef idx="0">
+                            <a:schemeClr val="accent1"/>
+                          </a:effectRef>
+                          <a:fontRef idx="minor">
+                            <a:schemeClr val="lt1"/>
+                          </a:fontRef>
+                        </wps:style>
+                        <wps:txbx>
+                          <w:txbxContent>
+                            <w:p>
+                              <w:pPr>
+                                <w:jc w:val="right"/>
+                                <w:rPr>
+                                  <w:rFonts w:ascii="Segoe UI" w:hAnsi="Segoe UI" w:cs="Segoe UI"/>
+                                  <w:color w:val="7F7F7F" w:themeColor="text1" w:themeTint="80"/>
+                                  <w:sz w:val="16"/>
+                                  <w:szCs w:val="16"/>
+                                </w:rPr>
+                              </w:pPr>
+                              <w:r>
+                                <w:rPr>
+                                  <w:rFonts w:ascii="Segoe UI" w:hAnsi="Segoe UI" w:cs="Segoe UI"/>
+                                  <w:color w:val="7F7F7F" w:themeColor="text1" w:themeTint="80"/>
+                                  <w:sz w:val="16"/>
+                                  <w:szCs w:val="16"/>
+                                </w:rPr>
+                                <w:t>BME680</w:t>
+                              </w:r>
+                              <w:r>
+                                <w:rPr>
+                                  <w:rFonts w:ascii="Segoe UI" w:hAnsi="Segoe UI" w:cs="Segoe UI"/>
+                                  <w:color w:val="7F7F7F" w:themeColor="text1" w:themeTint="80"/>
+                                  <w:sz w:val="16"/>
+                                  <w:szCs w:val="16"/>
+                                </w:rPr>
+                                <w:br/>
+                                <w:t xml:space="preserve">16 x </w:t>
+                              </w:r>
+                              <w:r>
+                                <w:rPr>
+                                  <w:rFonts w:ascii="Segoe UI" w:hAnsi="Segoe UI" w:cs="Segoe UI"/>
+                                  <w:color w:val="7F7F7F" w:themeColor="text1" w:themeTint="80"/>
+                                  <w:sz w:val="16"/>
+                                  <w:szCs w:val="16"/>
+                                </w:rPr>
+                                <w:t>32</w:t>
+                              </w:r>
+                              <w:r>
+                                <w:rPr>
+                                  <w:rFonts w:ascii="Segoe UI" w:hAnsi="Segoe UI" w:cs="Segoe UI"/>
+                                  <w:color w:val="7F7F7F" w:themeColor="text1" w:themeTint="80"/>
+                                  <w:sz w:val="16"/>
+                                  <w:szCs w:val="16"/>
+                                </w:rPr>
+                                <w:t>mm</w:t>
+                              </w:r>
+                            </w:p>
+                          </w:txbxContent>
+                        </wps:txbx>
+                        <wps:bodyPr rot="0" spcFirstLastPara="0" vertOverflow="overflow" horzOverflow="overflow" vert="vert270" wrap="square" lIns="46800" tIns="46800" rIns="46800" bIns="46800" numCol="1" spcCol="0" rtlCol="0" fromWordArt="0" anchor="t" anchorCtr="0" forceAA="0" compatLnSpc="1">
+                          <a:prstTxWarp prst="textNoShape">
+                            <a:avLst/>
+                          </a:prstTxWarp>
+                          <a:noAutofit/>
+                        </wps:bodyPr>
+                      </wps:wsp>
+                      <wps:wsp>
+                        <wps:cNvPr id="193" name="Oval 193"/>
+                        <wps:cNvSpPr/>
+                        <wps:spPr>
+                          <a:xfrm>
+                            <a:off x="47670" y="832061"/>
+                            <a:ext cx="71755" cy="71755"/>
+                          </a:xfrm>
+                          <a:prstGeom prst="ellipse">
+                            <a:avLst/>
+                          </a:prstGeom>
+                          <a:solidFill>
+                            <a:schemeClr val="bg1">
+                              <a:lumMod val="95000"/>
+                            </a:schemeClr>
+                          </a:solidFill>
+                          <a:ln w="1270">
+                            <a:solidFill>
+                              <a:schemeClr val="tx1"/>
+                            </a:solidFill>
+                          </a:ln>
+                        </wps:spPr>
+                        <wps:style>
+                          <a:lnRef idx="2">
+                            <a:schemeClr val="accent1">
+                              <a:shade val="50000"/>
+                            </a:schemeClr>
+                          </a:lnRef>
+                          <a:fillRef idx="1">
+                            <a:schemeClr val="accent1"/>
+                          </a:fillRef>
+                          <a:effectRef idx="0">
+                            <a:schemeClr val="accent1"/>
+                          </a:effectRef>
+                          <a:fontRef idx="minor">
+                            <a:schemeClr val="lt1"/>
+                          </a:fontRef>
+                        </wps:style>
+                        <wps:bodyPr rot="0" spcFirstLastPara="0" vertOverflow="overflow" horzOverflow="overflow" vert="horz" wrap="square" lIns="91440" tIns="45720" rIns="91440" bIns="45720" numCol="1" spcCol="0" rtlCol="0" fromWordArt="0" anchor="ctr" anchorCtr="0" forceAA="0" compatLnSpc="1">
+                          <a:prstTxWarp prst="textNoShape">
+                            <a:avLst/>
+                          </a:prstTxWarp>
+                          <a:noAutofit/>
+                        </wps:bodyPr>
+                      </wps:wsp>
+                      <wps:wsp>
+                        <wps:cNvPr id="202" name="Oval 202"/>
+                        <wps:cNvSpPr/>
+                        <wps:spPr>
+                          <a:xfrm>
+                            <a:off x="450700" y="836395"/>
+                            <a:ext cx="71755" cy="71755"/>
+                          </a:xfrm>
+                          <a:prstGeom prst="ellipse">
+                            <a:avLst/>
+                          </a:prstGeom>
+                          <a:solidFill>
+                            <a:schemeClr val="bg1">
+                              <a:lumMod val="95000"/>
+                            </a:schemeClr>
+                          </a:solidFill>
+                          <a:ln w="1270">
+                            <a:solidFill>
+                              <a:schemeClr val="tx1"/>
+                            </a:solidFill>
+                          </a:ln>
+                        </wps:spPr>
+                        <wps:style>
+                          <a:lnRef idx="2">
+                            <a:schemeClr val="accent1">
+                              <a:shade val="50000"/>
+                            </a:schemeClr>
+                          </a:lnRef>
+                          <a:fillRef idx="1">
+                            <a:schemeClr val="accent1"/>
+                          </a:fillRef>
+                          <a:effectRef idx="0">
+                            <a:schemeClr val="accent1"/>
+                          </a:effectRef>
+                          <a:fontRef idx="minor">
+                            <a:schemeClr val="lt1"/>
+                          </a:fontRef>
+                        </wps:style>
+                        <wps:bodyPr rot="0" spcFirstLastPara="0" vertOverflow="overflow" horzOverflow="overflow" vert="horz" wrap="square" lIns="91440" tIns="45720" rIns="91440" bIns="45720" numCol="1" spcCol="0" rtlCol="0" fromWordArt="0" anchor="ctr" anchorCtr="0" forceAA="0" compatLnSpc="1">
+                          <a:prstTxWarp prst="textNoShape">
+                            <a:avLst/>
+                          </a:prstTxWarp>
+                          <a:noAutofit/>
+                        </wps:bodyPr>
+                      </wps:wsp>
+                      <wps:wsp>
+                        <wps:cNvPr id="203" name="Text Box 2"/>
+                        <wps:cNvSpPr txBox="1">
+                          <a:spLocks noChangeArrowheads="1"/>
+                        </wps:cNvSpPr>
+                        <wps:spPr bwMode="auto">
+                          <a:xfrm>
+                            <a:off x="143011" y="827727"/>
+                            <a:ext cx="247173" cy="153035"/>
+                          </a:xfrm>
+                          <a:prstGeom prst="rect">
+                            <a:avLst/>
+                          </a:prstGeom>
+                          <a:noFill/>
+                          <a:ln w="9525">
+                            <a:noFill/>
+                            <a:miter lim="800000"/>
+                            <a:headEnd/>
+                            <a:tailEnd/>
+                          </a:ln>
+                        </wps:spPr>
+                        <wps:txbx>
+                          <w:txbxContent>
+                            <w:p>
+                              <w:pPr>
+                                <w:rPr>
+                                  <w:rFonts w:ascii="Segoe UI" w:hAnsi="Segoe UI" w:cs="Segoe UI"/>
+                                  <w:color w:val="7F7F7F" w:themeColor="text1" w:themeTint="80"/>
+                                  <w:sz w:val="8"/>
+                                  <w:szCs w:val="8"/>
+                                  <w:lang w:val="en-US"/>
+                                </w:rPr>
+                              </w:pPr>
+                              <w:r>
+                                <w:rPr>
+                                  <w:rFonts w:ascii="Segoe UI" w:hAnsi="Segoe UI" w:cs="Segoe UI"/>
+                                  <w:color w:val="7F7F7F" w:themeColor="text1" w:themeTint="80"/>
+                                  <w:sz w:val="8"/>
+                                  <w:szCs w:val="8"/>
+                                  <w:lang w:val="en-US"/>
+                                </w:rPr>
+                                <w:t>Ø</w:t>
+                              </w:r>
+                              <w:r>
+                                <w:rPr>
+                                  <w:rFonts w:ascii="Segoe UI" w:hAnsi="Segoe UI" w:cs="Segoe UI"/>
+                                  <w:color w:val="7F7F7F" w:themeColor="text1" w:themeTint="80"/>
+                                  <w:sz w:val="8"/>
+                                  <w:szCs w:val="8"/>
+                                  <w:lang w:val="en-US"/>
+                                </w:rPr>
+                                <w:t xml:space="preserve"> 2mm</w:t>
+                              </w:r>
+                            </w:p>
+                          </w:txbxContent>
+                        </wps:txbx>
+                        <wps:bodyPr rot="0" vert="horz" wrap="square" lIns="0" tIns="0" rIns="0" bIns="0" anchor="ctr" anchorCtr="0">
+                          <a:noAutofit/>
+                        </wps:bodyPr>
+                      </wps:wsp>
+                    </wpg:wgp>
                   </a:graphicData>
                 </a:graphic>
-                <wp14:sizeRelH relativeFrom="margin">
-                  <wp14:pctWidth>0</wp14:pctWidth>
-                </wp14:sizeRelH>
-                <wp14:sizeRelV relativeFrom="margin">
-                  <wp14:pctHeight>0</wp14:pctHeight>
-                </wp14:sizeRelV>
               </wp:anchor>
             </w:drawing>
           </mc:Choice>
           <mc:Fallback>
             <w:pict>
-              <v:shape w14:anchorId="4C06DEF1" id="_x0000_s1031" type="#_x0000_t202" style="position:absolute;margin-left:551.6pt;margin-top:35.05pt;width:19.45pt;height:12.05pt;z-index:251695104;visibility:visible;mso-wrap-style:square;mso-width-percent:0;mso-height-percent:0;mso-wrap-distance-left:9pt;mso-wrap-distance-top:3.6pt;mso-wrap-distance-right:9pt;mso-wrap-distance-bottom:3.6pt;mso-position-horizontal:absolute;mso-position-horizontal-relative:text;mso-position-vertical:absolute;mso-position-vertical-relative:text;mso-width-percent:0;mso-height-percent:0;mso-width-relative:margin;mso-height-relative:margin;v-text-anchor:middle" o:gfxdata="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" filled="f" stroked="f">
-                <v:textbox inset="0,0,0,0">
-                  <w:txbxContent>
-                    <w:p>
-                      <w:pPr>
-                        <w:rPr>
-                          <w:rFonts w:ascii="Segoe UI" w:hAnsi="Segoe UI" w:cs="Segoe UI"/>
-                          <w:color w:val="7F7F7F" w:themeColor="text1" w:themeTint="80"/>
-                          <w:sz w:val="8"/>
-                          <w:szCs w:val="8"/>
-                          <w:lang w:val="en-US"/>
-                        </w:rPr>
-                      </w:pPr>
-                      <w:r>
-                        <w:rPr>
-                          <w:rFonts w:ascii="Segoe UI" w:hAnsi="Segoe UI" w:cs="Segoe UI"/>
-                          <w:color w:val="7F7F7F" w:themeColor="text1" w:themeTint="80"/>
-                          <w:sz w:val="8"/>
-                          <w:szCs w:val="8"/>
-                          <w:lang w:val="en-US"/>
-                        </w:rPr>
-                        <w:t>Ø</w:t>
-                      </w:r>
-                      <w:r>
-                        <w:rPr>
-                          <w:rFonts w:ascii="Segoe UI" w:hAnsi="Segoe UI" w:cs="Segoe UI"/>
-                          <w:color w:val="7F7F7F" w:themeColor="text1" w:themeTint="80"/>
-                          <w:sz w:val="8"/>
-                          <w:szCs w:val="8"/>
-                          <w:lang w:val="en-US"/>
-                        </w:rPr>
-                        <w:t xml:space="preserve"> 4mm</w:t>
-                      </w:r>
-                    </w:p>
-                  </w:txbxContent>
-                </v:textbox>
-              </v:shape>
-            </w:pict>
-          </mc:Fallback>
-        </mc:AlternateContent>
-      </w:r>
-      <w:r>
-        <w:rPr>
-          <w:noProof/>
-        </w:rPr>
-        <mc:AlternateContent>
-          <mc:Choice Requires="wps">
-            <w:drawing>
-              <wp:anchor distT="0" distB="0" distL="114300" distR="114300" simplePos="0" relativeHeight="251705853" behindDoc="0" locked="0" layoutInCell="1" allowOverlap="1" wp14:anchorId="1BA01018" wp14:editId="72A3C0B1">
-                <wp:simplePos x="0" y="0"/>
-                <wp:positionH relativeFrom="column">
-                  <wp:posOffset>6512814</wp:posOffset>
-                </wp:positionH>
-                <wp:positionV relativeFrom="paragraph">
-                  <wp:posOffset>910590</wp:posOffset>
-                </wp:positionV>
-                <wp:extent cx="0" cy="359410"/>
-                <wp:effectExtent l="0" t="0" r="38100" b="21590"/>
-                <wp:wrapNone/>
-                <wp:docPr id="200" name="Straight Connector 200"/>
-                <wp:cNvGraphicFramePr/>
-                <a:graphic xmlns:a="http://schemas.openxmlformats.org/drawingml/2006/main">
-                  <a:graphicData uri="http://schemas.microsoft.com/office/word/2010/wordprocessingShape">
-                    <wps:wsp>
-                      <wps:cNvCnPr/>
-                      <wps:spPr>
-                        <a:xfrm>
-                          <a:off x="0" y="0"/>
-                          <a:ext cx="0" cy="359410"/>
-                        </a:xfrm>
-                        <a:prstGeom prst="line">
-                          <a:avLst/>
-                        </a:prstGeom>
-                        <a:ln w="6350">
-                          <a:solidFill>
-                            <a:schemeClr val="bg2">
-                              <a:lumMod val="90000"/>
-                            </a:schemeClr>
-                          </a:solidFill>
-                          <a:prstDash val="sysDash"/>
-                        </a:ln>
-                      </wps:spPr>
-                      <wps:style>
-                        <a:lnRef idx="1">
-                          <a:schemeClr val="accent1"/>
-                        </a:lnRef>
-                        <a:fillRef idx="0">
-                          <a:schemeClr val="accent1"/>
-                        </a:fillRef>
-                        <a:effectRef idx="0">
-                          <a:schemeClr val="accent1"/>
-                        </a:effectRef>
-                        <a:fontRef idx="minor">
-                          <a:schemeClr val="tx1"/>
-                        </a:fontRef>
-                      </wps:style>
-                      <wps:bodyPr/>
-                    </wps:wsp>
-                  </a:graphicData>
-                </a:graphic>
-                <wp14:sizeRelH relativeFrom="margin">
-                  <wp14:pctWidth>0</wp14:pctWidth>
-                </wp14:sizeRelH>
-                <wp14:sizeRelV relativeFrom="margin">
-                  <wp14:pctHeight>0</wp14:pctHeight>
-                </wp14:sizeRelV>
-              </wp:anchor>
-            </w:drawing>
-          </mc:Choice>
-          <mc:Fallback>
-            <w:pict>
-              <v:line w14:anchorId="655E07A9" id="Straight Connector 200" o:spid="_x0000_s1026" style="position:absolute;z-index:251705853;visibility:visible;mso-wrap-style:square;mso-width-percent:0;mso-height-percent:0;mso-wrap-distance-left:9pt;mso-wrap-distance-top:0;mso-wrap-distance-right:9pt;mso-wrap-distance-bottom:0;mso-position-horizontal:absolute;mso-position-horizontal-relative:text;mso-position-vertical:absolute;mso-position-vertical-relative:text;mso-width-percent:0;mso-height-percent:0;mso-width-relative:margin;mso-height-relative:margin" from="512.8pt,71.7pt" to="512.8pt,100pt" o:gfxdata="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" strokecolor="#cfcdcd [2894]" strokeweight=".5pt">
-                <v:stroke dashstyle="3 1" joinstyle="miter"/>
-              </v:line>
-            </w:pict>
-          </mc:Fallback>
-        </mc:AlternateContent>
-      </w:r>
-      <w:r>
-        <w:rPr>
-          <w:noProof/>
-        </w:rPr>
-        <mc:AlternateContent>
-          <mc:Choice Requires="wps">
-            <w:drawing>
-              <wp:anchor distT="0" distB="0" distL="114300" distR="114300" simplePos="0" relativeHeight="251710464" behindDoc="0" locked="0" layoutInCell="1" allowOverlap="1" wp14:anchorId="1BF5001C" wp14:editId="14B19D84">
-                <wp:simplePos x="0" y="0"/>
-                <wp:positionH relativeFrom="column">
-                  <wp:posOffset>1050544</wp:posOffset>
-                </wp:positionH>
-                <wp:positionV relativeFrom="paragraph">
-                  <wp:posOffset>910590</wp:posOffset>
-                </wp:positionV>
-                <wp:extent cx="0" cy="359410"/>
-                <wp:effectExtent l="0" t="0" r="38100" b="21590"/>
-                <wp:wrapNone/>
-                <wp:docPr id="197" name="Straight Connector 197"/>
-                <wp:cNvGraphicFramePr/>
-                <a:graphic xmlns:a="http://schemas.openxmlformats.org/drawingml/2006/main">
-                  <a:graphicData uri="http://schemas.microsoft.com/office/word/2010/wordprocessingShape">
-                    <wps:wsp>
-                      <wps:cNvCnPr/>
-                      <wps:spPr>
-                        <a:xfrm>
-                          <a:off x="0" y="0"/>
-                          <a:ext cx="0" cy="359410"/>
-                        </a:xfrm>
-                        <a:prstGeom prst="line">
-                          <a:avLst/>
-                        </a:prstGeom>
-                        <a:ln w="6350">
-                          <a:solidFill>
-                            <a:schemeClr val="bg2">
-                              <a:lumMod val="90000"/>
-                            </a:schemeClr>
-                          </a:solidFill>
-                          <a:prstDash val="sysDash"/>
-                        </a:ln>
-                      </wps:spPr>
-                      <wps:style>
-                        <a:lnRef idx="1">
-                          <a:schemeClr val="accent1"/>
-                        </a:lnRef>
-                        <a:fillRef idx="0">
-                          <a:schemeClr val="accent1"/>
-                        </a:fillRef>
-                        <a:effectRef idx="0">
-                          <a:schemeClr val="accent1"/>
-                        </a:effectRef>
-                        <a:fontRef idx="minor">
-                          <a:schemeClr val="tx1"/>
-                        </a:fontRef>
-                      </wps:style>
-                      <wps:bodyPr/>
-                    </wps:wsp>
-                  </a:graphicData>
-                </a:graphic>
-                <wp14:sizeRelH relativeFrom="margin">
-                  <wp14:pctWidth>0</wp14:pctWidth>
-                </wp14:sizeRelH>
-                <wp14:sizeRelV relativeFrom="margin">
-                  <wp14:pctHeight>0</wp14:pctHeight>
-                </wp14:sizeRelV>
-              </wp:anchor>
-            </w:drawing>
-          </mc:Choice>
-          <mc:Fallback>
-            <w:pict>
-              <v:line w14:anchorId="665F38C4" id="Straight Connector 197" o:spid="_x0000_s1026" style="position:absolute;z-index:251710464;visibility:visible;mso-wrap-style:square;mso-width-percent:0;mso-height-percent:0;mso-wrap-distance-left:9pt;mso-wrap-distance-top:0;mso-wrap-distance-right:9pt;mso-wrap-distance-bottom:0;mso-position-horizontal:absolute;mso-position-horizontal-relative:text;mso-position-vertical:absolute;mso-position-vertical-relative:text;mso-width-percent:0;mso-height-percent:0;mso-width-relative:margin;mso-height-relative:margin" from="82.7pt,71.7pt" to="82.7pt,100pt" o:gfxdata="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" strokecolor="#cfcdcd [2894]" strokeweight=".5pt">
-                <v:stroke dashstyle="3 1" joinstyle="miter"/>
-              </v:line>
-            </w:pict>
-          </mc:Fallback>
-        </mc:AlternateContent>
-      </w:r>
-      <w:r>
-        <w:rPr>
-          <w:noProof/>
-        </w:rPr>
-        <mc:AlternateContent>
-          <mc:Choice Requires="wps">
-            <w:drawing>
-              <wp:anchor distT="0" distB="0" distL="114300" distR="114300" simplePos="0" relativeHeight="251708416" behindDoc="0" locked="0" layoutInCell="1" allowOverlap="1" wp14:anchorId="0089CD5F" wp14:editId="5527DF2E">
-                <wp:simplePos x="0" y="0"/>
-                <wp:positionH relativeFrom="column">
-                  <wp:posOffset>868680</wp:posOffset>
-                </wp:positionH>
-                <wp:positionV relativeFrom="paragraph">
-                  <wp:posOffset>1088009</wp:posOffset>
-                </wp:positionV>
-                <wp:extent cx="5819902" cy="0"/>
-                <wp:effectExtent l="0" t="0" r="0" b="0"/>
-                <wp:wrapNone/>
-                <wp:docPr id="195" name="Straight Connector 195"/>
-                <wp:cNvGraphicFramePr/>
-                <a:graphic xmlns:a="http://schemas.openxmlformats.org/drawingml/2006/main">
-                  <a:graphicData uri="http://schemas.microsoft.com/office/word/2010/wordprocessingShape">
-                    <wps:wsp>
-                      <wps:cNvCnPr/>
-                      <wps:spPr>
-                        <a:xfrm>
-                          <a:off x="0" y="0"/>
-                          <a:ext cx="5819902" cy="0"/>
-                        </a:xfrm>
-                        <a:prstGeom prst="line">
-                          <a:avLst/>
-                        </a:prstGeom>
-                        <a:ln w="6350">
-                          <a:solidFill>
-                            <a:schemeClr val="bg2">
-                              <a:lumMod val="90000"/>
-                            </a:schemeClr>
-                          </a:solidFill>
-                          <a:prstDash val="sysDash"/>
-                        </a:ln>
-                      </wps:spPr>
-                      <wps:style>
-                        <a:lnRef idx="1">
-                          <a:schemeClr val="accent1"/>
-                        </a:lnRef>
-                        <a:fillRef idx="0">
-                          <a:schemeClr val="accent1"/>
-                        </a:fillRef>
-                        <a:effectRef idx="0">
-                          <a:schemeClr val="accent1"/>
-                        </a:effectRef>
-                        <a:fontRef idx="minor">
-                          <a:schemeClr val="tx1"/>
-                        </a:fontRef>
-                      </wps:style>
-                      <wps:bodyPr/>
-                    </wps:wsp>
-                  </a:graphicData>
-                </a:graphic>
-                <wp14:sizeRelH relativeFrom="margin">
-                  <wp14:pctWidth>0</wp14:pctWidth>
-                </wp14:sizeRelH>
-              </wp:anchor>
-            </w:drawing>
-          </mc:Choice>
-          <mc:Fallback>
-            <w:pict>
-              <v:line w14:anchorId="627D2F51" id="Straight Connector 195" o:spid="_x0000_s1026" style="position:absolute;z-index:251708416;visibility:visible;mso-wrap-style:square;mso-width-percent:0;mso-wrap-distance-left:9pt;mso-wrap-distance-top:0;mso-wrap-distance-right:9pt;mso-wrap-distance-bottom:0;mso-position-horizontal:absolute;mso-position-horizontal-relative:text;mso-position-vertical:absolute;mso-position-vertical-relative:text;mso-width-percent:0;mso-width-relative:margin" from="68.4pt,85.65pt" to="526.65pt,85.65pt" o:gfxdata="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" strokecolor="#cfcdcd [2894]" strokeweight=".5pt">
-                <v:stroke dashstyle="3 1" joinstyle="miter"/>
-              </v:line>
+              <v:group w14:anchorId="4182B235" id="Group 194" o:spid="_x0000_s1028" style="position:absolute;margin-left:57.25pt;margin-top:167.45pt;width:45.35pt;height:90.7pt;z-index:251735040" coordsize="5759,11518" o:gfxdata="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">
+                <v:rect id="Rectangle 192" o:spid="_x0000_s1029" style="position:absolute;width:5759;height:11518;visibility:visible;mso-wrap-style:square;v-text-anchor:top" o:gfxdata="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" filled="f" strokecolor="#cfcdcd [2894]" strokeweight=".5pt">
+                  <v:stroke dashstyle="3 1"/>
+                  <v:textbox style="layout-flow:vertical;mso-layout-flow-alt:bottom-to-top" inset="1.3mm,1.3mm,1.3mm,1.3mm">
+                    <w:txbxContent>
+                      <w:p>
+                        <w:pPr>
+                          <w:jc w:val="right"/>
+                          <w:rPr>
+                            <w:rFonts w:ascii="Segoe UI" w:hAnsi="Segoe UI" w:cs="Segoe UI"/>
+                            <w:color w:val="7F7F7F" w:themeColor="text1" w:themeTint="80"/>
+                            <w:sz w:val="16"/>
+                            <w:szCs w:val="16"/>
+                          </w:rPr>
+                        </w:pPr>
+                        <w:r>
+                          <w:rPr>
+                            <w:rFonts w:ascii="Segoe UI" w:hAnsi="Segoe UI" w:cs="Segoe UI"/>
+                            <w:color w:val="7F7F7F" w:themeColor="text1" w:themeTint="80"/>
+                            <w:sz w:val="16"/>
+                            <w:szCs w:val="16"/>
+                          </w:rPr>
+                          <w:t>BME680</w:t>
+                        </w:r>
+                        <w:r>
+                          <w:rPr>
+                            <w:rFonts w:ascii="Segoe UI" w:hAnsi="Segoe UI" w:cs="Segoe UI"/>
+                            <w:color w:val="7F7F7F" w:themeColor="text1" w:themeTint="80"/>
+                            <w:sz w:val="16"/>
+                            <w:szCs w:val="16"/>
+                          </w:rPr>
+                          <w:br/>
+                          <w:t xml:space="preserve">16 x </w:t>
+                        </w:r>
+                        <w:r>
+                          <w:rPr>
+                            <w:rFonts w:ascii="Segoe UI" w:hAnsi="Segoe UI" w:cs="Segoe UI"/>
+                            <w:color w:val="7F7F7F" w:themeColor="text1" w:themeTint="80"/>
+                            <w:sz w:val="16"/>
+                            <w:szCs w:val="16"/>
+                          </w:rPr>
+                          <w:t>32</w:t>
+                        </w:r>
+                        <w:r>
+                          <w:rPr>
+                            <w:rFonts w:ascii="Segoe UI" w:hAnsi="Segoe UI" w:cs="Segoe UI"/>
+                            <w:color w:val="7F7F7F" w:themeColor="text1" w:themeTint="80"/>
+                            <w:sz w:val="16"/>
+                            <w:szCs w:val="16"/>
+                          </w:rPr>
+                          <w:t>mm</w:t>
+                        </w:r>
+                      </w:p>
+                    </w:txbxContent>
+                  </v:textbox>
+                </v:rect>
+                <v:oval id="Oval 193" o:spid="_x0000_s1030" style="position:absolute;left:476;top:8320;width:718;height:718;visibility:visible;mso-wrap-style:square;v-text-anchor:middle" o:gfxdata="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" fillcolor="#f2f2f2 [3052]" strokecolor="black [3213]" strokeweight=".1pt">
+                  <v:stroke joinstyle="miter"/>
+                </v:oval>
+                <v:oval id="Oval 202" o:spid="_x0000_s1031" style="position:absolute;left:4507;top:8363;width:717;height:718;visibility:visible;mso-wrap-style:square;v-text-anchor:middle" o:gfxdata="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" fillcolor="#f2f2f2 [3052]" strokecolor="black [3213]" strokeweight=".1pt">
+                  <v:stroke joinstyle="miter"/>
+                </v:oval>
+                <v:shapetype id="_x0000_t202" coordsize="21600,21600" o:spt="202" path="m,l,21600r21600,l21600,xe">
+                  <v:stroke joinstyle="miter"/>
+                  <v:path gradientshapeok="t" o:connecttype="rect"/>
+                </v:shapetype>
+                <v:shape id="_x0000_s1032" type="#_x0000_t202" style="position:absolute;left:1430;top:8277;width:2471;height:1530;visibility:visible;mso-wrap-style:square;v-text-anchor:middle" o:gfxdata="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" filled="f" stroked="f">
+                  <v:textbox inset="0,0,0,0">
+                    <w:txbxContent>
+                      <w:p>
+                        <w:pPr>
+                          <w:rPr>
+                            <w:rFonts w:ascii="Segoe UI" w:hAnsi="Segoe UI" w:cs="Segoe UI"/>
+                            <w:color w:val="7F7F7F" w:themeColor="text1" w:themeTint="80"/>
+                            <w:sz w:val="8"/>
+                            <w:szCs w:val="8"/>
+                            <w:lang w:val="en-US"/>
+                          </w:rPr>
+                        </w:pPr>
+                        <w:r>
+                          <w:rPr>
+                            <w:rFonts w:ascii="Segoe UI" w:hAnsi="Segoe UI" w:cs="Segoe UI"/>
+                            <w:color w:val="7F7F7F" w:themeColor="text1" w:themeTint="80"/>
+                            <w:sz w:val="8"/>
+                            <w:szCs w:val="8"/>
+                            <w:lang w:val="en-US"/>
+                          </w:rPr>
+                          <w:t>Ø</w:t>
+                        </w:r>
+                        <w:r>
+                          <w:rPr>
+                            <w:rFonts w:ascii="Segoe UI" w:hAnsi="Segoe UI" w:cs="Segoe UI"/>
+                            <w:color w:val="7F7F7F" w:themeColor="text1" w:themeTint="80"/>
+                            <w:sz w:val="8"/>
+                            <w:szCs w:val="8"/>
+                            <w:lang w:val="en-US"/>
+                          </w:rPr>
+                          <w:t xml:space="preserve"> 2mm</w:t>
+                        </w:r>
+                      </w:p>
+                    </w:txbxContent>
+                  </v:textbox>
+                </v:shape>
+              </v:group>
             </w:pict>
           </mc:Fallback>
         </mc:AlternateContent>
@@ -1992,10 +1207,340 @@
         <mc:AlternateContent>
           <mc:Choice Requires="wpg">
             <w:drawing>
-              <wp:anchor distT="0" distB="0" distL="114300" distR="114300" simplePos="0" relativeHeight="251712512" behindDoc="0" locked="0" layoutInCell="1" allowOverlap="1" wp14:anchorId="5D3A4C02" wp14:editId="5C8C0B02">
+              <wp:anchor distT="0" distB="0" distL="114300" distR="114300" simplePos="0" relativeHeight="251717632" behindDoc="0" locked="0" layoutInCell="1" allowOverlap="1" wp14:anchorId="40101967" wp14:editId="18574616">
                 <wp:simplePos x="0" y="0"/>
                 <wp:positionH relativeFrom="column">
-                  <wp:posOffset>3854133</wp:posOffset>
+                  <wp:posOffset>728053</wp:posOffset>
+                </wp:positionH>
+                <wp:positionV relativeFrom="paragraph">
+                  <wp:posOffset>3341785</wp:posOffset>
+                </wp:positionV>
+                <wp:extent cx="540000" cy="1368000"/>
+                <wp:effectExtent l="0" t="0" r="12700" b="22860"/>
+                <wp:wrapNone/>
+                <wp:docPr id="196" name="Group 196"/>
+                <wp:cNvGraphicFramePr/>
+                <a:graphic xmlns:a="http://schemas.openxmlformats.org/drawingml/2006/main">
+                  <a:graphicData uri="http://schemas.microsoft.com/office/word/2010/wordprocessingGroup">
+                    <wpg:wgp>
+                      <wpg:cNvGrpSpPr/>
+                      <wpg:grpSpPr>
+                        <a:xfrm>
+                          <a:off x="0" y="0"/>
+                          <a:ext cx="540000" cy="1368000"/>
+                          <a:chOff x="0" y="0"/>
+                          <a:chExt cx="540000" cy="1368000"/>
+                        </a:xfrm>
+                      </wpg:grpSpPr>
+                      <wps:wsp>
+                        <wps:cNvPr id="27" name="Rectangle 27"/>
+                        <wps:cNvSpPr/>
+                        <wps:spPr>
+                          <a:xfrm>
+                            <a:off x="0" y="0"/>
+                            <a:ext cx="540000" cy="1368000"/>
+                          </a:xfrm>
+                          <a:prstGeom prst="rect">
+                            <a:avLst/>
+                          </a:prstGeom>
+                          <a:noFill/>
+                          <a:ln w="6350">
+                            <a:solidFill>
+                              <a:schemeClr val="bg2">
+                                <a:lumMod val="90000"/>
+                              </a:schemeClr>
+                            </a:solidFill>
+                            <a:prstDash val="sysDash"/>
+                            <a:extLst>
+                              <a:ext uri="{C807C97D-BFC1-408E-A445-0C87EB9F89A2}">
+                                <ask:lineSketchStyleProps xmlns:ask="http://schemas.microsoft.com/office/drawing/2018/sketchyshapes" sd="1219033472">
+                                  <a:custGeom>
+                                    <a:avLst/>
+                                    <a:gdLst>
+                                      <a:gd name="connsiteX0" fmla="*/ 0 w 3060000"/>
+                                      <a:gd name="connsiteY0" fmla="*/ 0 h 2016000"/>
+                                      <a:gd name="connsiteX1" fmla="*/ 3060000 w 3060000"/>
+                                      <a:gd name="connsiteY1" fmla="*/ 0 h 2016000"/>
+                                      <a:gd name="connsiteX2" fmla="*/ 3060000 w 3060000"/>
+                                      <a:gd name="connsiteY2" fmla="*/ 2016000 h 2016000"/>
+                                      <a:gd name="connsiteX3" fmla="*/ 0 w 3060000"/>
+                                      <a:gd name="connsiteY3" fmla="*/ 2016000 h 2016000"/>
+                                      <a:gd name="connsiteX4" fmla="*/ 0 w 3060000"/>
+                                      <a:gd name="connsiteY4" fmla="*/ 0 h 2016000"/>
+                                    </a:gdLst>
+                                    <a:ahLst/>
+                                    <a:cxnLst>
+                                      <a:cxn ang="0">
+                                        <a:pos x="connsiteX0" y="connsiteY0"/>
+                                      </a:cxn>
+                                      <a:cxn ang="0">
+                                        <a:pos x="connsiteX1" y="connsiteY1"/>
+                                      </a:cxn>
+                                      <a:cxn ang="0">
+                                        <a:pos x="connsiteX2" y="connsiteY2"/>
+                                      </a:cxn>
+                                      <a:cxn ang="0">
+                                        <a:pos x="connsiteX3" y="connsiteY3"/>
+                                      </a:cxn>
+                                      <a:cxn ang="0">
+                                        <a:pos x="connsiteX4" y="connsiteY4"/>
+                                      </a:cxn>
+                                    </a:cxnLst>
+                                    <a:rect l="l" t="t" r="r" b="b"/>
+                                    <a:pathLst>
+                                      <a:path w="3060000" h="2016000" extrusionOk="0">
+                                        <a:moveTo>
+                                          <a:pt x="0" y="0"/>
+                                        </a:moveTo>
+                                        <a:cubicBezTo>
+                                          <a:pt x="1342596" y="118645"/>
+                                          <a:pt x="1805979" y="116012"/>
+                                          <a:pt x="3060000" y="0"/>
+                                        </a:cubicBezTo>
+                                        <a:cubicBezTo>
+                                          <a:pt x="2927118" y="307000"/>
+                                          <a:pt x="3144951" y="1265974"/>
+                                          <a:pt x="3060000" y="2016000"/>
+                                        </a:cubicBezTo>
+                                        <a:cubicBezTo>
+                                          <a:pt x="2418980" y="2150600"/>
+                                          <a:pt x="724352" y="1858804"/>
+                                          <a:pt x="0" y="2016000"/>
+                                        </a:cubicBezTo>
+                                        <a:cubicBezTo>
+                                          <a:pt x="-20187" y="1525179"/>
+                                          <a:pt x="-152480" y="878779"/>
+                                          <a:pt x="0" y="0"/>
+                                        </a:cubicBezTo>
+                                        <a:close/>
+                                      </a:path>
+                                    </a:pathLst>
+                                  </a:custGeom>
+                                  <ask:type>
+                                    <ask:lineSketchNone/>
+                                  </ask:type>
+                                </ask:lineSketchStyleProps>
+                              </a:ext>
+                            </a:extLst>
+                          </a:ln>
+                        </wps:spPr>
+                        <wps:style>
+                          <a:lnRef idx="2">
+                            <a:schemeClr val="accent1">
+                              <a:shade val="50000"/>
+                            </a:schemeClr>
+                          </a:lnRef>
+                          <a:fillRef idx="1">
+                            <a:schemeClr val="accent1"/>
+                          </a:fillRef>
+                          <a:effectRef idx="0">
+                            <a:schemeClr val="accent1"/>
+                          </a:effectRef>
+                          <a:fontRef idx="minor">
+                            <a:schemeClr val="lt1"/>
+                          </a:fontRef>
+                        </wps:style>
+                        <wps:txbx>
+                          <w:txbxContent>
+                            <w:p>
+                              <w:pPr>
+                                <w:rPr>
+                                  <w:rFonts w:ascii="Segoe UI" w:hAnsi="Segoe UI" w:cs="Segoe UI"/>
+                                  <w:color w:val="7F7F7F" w:themeColor="text1" w:themeTint="80"/>
+                                  <w:sz w:val="16"/>
+                                  <w:szCs w:val="16"/>
+                                  <w:lang w:val="en-US"/>
+                                </w:rPr>
+                              </w:pPr>
+                              <w:r>
+                                <w:rPr>
+                                  <w:rFonts w:ascii="Segoe UI" w:hAnsi="Segoe UI" w:cs="Segoe UI"/>
+                                  <w:color w:val="7F7F7F" w:themeColor="text1" w:themeTint="80"/>
+                                  <w:sz w:val="16"/>
+                                  <w:szCs w:val="16"/>
+                                  <w:lang w:val="en-US"/>
+                                </w:rPr>
+                                <w:t xml:space="preserve">USB </w:t>
+                              </w:r>
+                              <w:r>
+                                <w:rPr>
+                                  <w:rFonts w:ascii="Segoe UI" w:hAnsi="Segoe UI" w:cs="Segoe UI"/>
+                                  <w:color w:val="7F7F7F" w:themeColor="text1" w:themeTint="80"/>
+                                  <w:sz w:val="16"/>
+                                  <w:szCs w:val="16"/>
+                                  <w:lang w:val="en-US"/>
+                                </w:rPr>
+                                <w:t>Power Plug</w:t>
+                              </w:r>
+                            </w:p>
+                          </w:txbxContent>
+                        </wps:txbx>
+                        <wps:bodyPr rot="0" spcFirstLastPara="0" vertOverflow="overflow" horzOverflow="overflow" vert="vert270" wrap="square" lIns="46800" tIns="46800" rIns="46800" bIns="46800" numCol="1" spcCol="0" rtlCol="0" fromWordArt="0" anchor="t" anchorCtr="0" forceAA="0" compatLnSpc="1">
+                          <a:prstTxWarp prst="textNoShape">
+                            <a:avLst/>
+                          </a:prstTxWarp>
+                          <a:noAutofit/>
+                        </wps:bodyPr>
+                      </wps:wsp>
+                      <wps:wsp>
+                        <wps:cNvPr id="28" name="Oval 28"/>
+                        <wps:cNvSpPr/>
+                        <wps:spPr>
+                          <a:xfrm>
+                            <a:off x="372694" y="1209088"/>
+                            <a:ext cx="108000" cy="108000"/>
+                          </a:xfrm>
+                          <a:prstGeom prst="ellipse">
+                            <a:avLst/>
+                          </a:prstGeom>
+                          <a:solidFill>
+                            <a:schemeClr val="bg1">
+                              <a:lumMod val="95000"/>
+                            </a:schemeClr>
+                          </a:solidFill>
+                          <a:ln w="1270">
+                            <a:solidFill>
+                              <a:schemeClr val="tx1"/>
+                            </a:solidFill>
+                          </a:ln>
+                        </wps:spPr>
+                        <wps:style>
+                          <a:lnRef idx="2">
+                            <a:schemeClr val="accent1">
+                              <a:shade val="50000"/>
+                            </a:schemeClr>
+                          </a:lnRef>
+                          <a:fillRef idx="1">
+                            <a:schemeClr val="accent1"/>
+                          </a:fillRef>
+                          <a:effectRef idx="0">
+                            <a:schemeClr val="accent1"/>
+                          </a:effectRef>
+                          <a:fontRef idx="minor">
+                            <a:schemeClr val="lt1"/>
+                          </a:fontRef>
+                        </wps:style>
+                        <wps:bodyPr rot="0" spcFirstLastPara="0" vertOverflow="overflow" horzOverflow="overflow" vert="horz" wrap="square" lIns="91440" tIns="45720" rIns="91440" bIns="45720" numCol="1" spcCol="0" rtlCol="0" fromWordArt="0" anchor="ctr" anchorCtr="0" forceAA="0" compatLnSpc="1">
+                          <a:prstTxWarp prst="textNoShape">
+                            <a:avLst/>
+                          </a:prstTxWarp>
+                          <a:noAutofit/>
+                        </wps:bodyPr>
+                      </wps:wsp>
+                      <wps:wsp>
+                        <wps:cNvPr id="29" name="Oval 29"/>
+                        <wps:cNvSpPr/>
+                        <wps:spPr>
+                          <a:xfrm>
+                            <a:off x="377028" y="56338"/>
+                            <a:ext cx="108000" cy="108000"/>
+                          </a:xfrm>
+                          <a:prstGeom prst="ellipse">
+                            <a:avLst/>
+                          </a:prstGeom>
+                          <a:solidFill>
+                            <a:schemeClr val="bg1">
+                              <a:lumMod val="95000"/>
+                            </a:schemeClr>
+                          </a:solidFill>
+                          <a:ln w="1270">
+                            <a:solidFill>
+                              <a:schemeClr val="tx1"/>
+                            </a:solidFill>
+                          </a:ln>
+                        </wps:spPr>
+                        <wps:style>
+                          <a:lnRef idx="2">
+                            <a:schemeClr val="accent1">
+                              <a:shade val="50000"/>
+                            </a:schemeClr>
+                          </a:lnRef>
+                          <a:fillRef idx="1">
+                            <a:schemeClr val="accent1"/>
+                          </a:fillRef>
+                          <a:effectRef idx="0">
+                            <a:schemeClr val="accent1"/>
+                          </a:effectRef>
+                          <a:fontRef idx="minor">
+                            <a:schemeClr val="lt1"/>
+                          </a:fontRef>
+                        </wps:style>
+                        <wps:bodyPr rot="0" spcFirstLastPara="0" vertOverflow="overflow" horzOverflow="overflow" vert="horz" wrap="square" lIns="91440" tIns="45720" rIns="91440" bIns="45720" numCol="1" spcCol="0" rtlCol="0" fromWordArt="0" anchor="ctr" anchorCtr="0" forceAA="0" compatLnSpc="1">
+                          <a:prstTxWarp prst="textNoShape">
+                            <a:avLst/>
+                          </a:prstTxWarp>
+                          <a:noAutofit/>
+                        </wps:bodyPr>
+                      </wps:wsp>
+                    </wpg:wgp>
+                  </a:graphicData>
+                </a:graphic>
+              </wp:anchor>
+            </w:drawing>
+          </mc:Choice>
+          <mc:Fallback>
+            <w:pict>
+              <v:group w14:anchorId="40101967" id="Group 196" o:spid="_x0000_s1033" style="position:absolute;margin-left:57.35pt;margin-top:263.15pt;width:42.5pt;height:107.7pt;z-index:251717632" coordsize="5400,13680" o:gfxdata="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">
+                <v:rect id="Rectangle 27" o:spid="_x0000_s1034" style="position:absolute;width:5400;height:13680;visibility:visible;mso-wrap-style:square;v-text-anchor:top" o:gfxdata="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" filled="f" strokecolor="#cfcdcd [2894]" strokeweight=".5pt">
+                  <v:stroke dashstyle="3 1"/>
+                  <v:textbox style="layout-flow:vertical;mso-layout-flow-alt:bottom-to-top" inset="1.3mm,1.3mm,1.3mm,1.3mm">
+                    <w:txbxContent>
+                      <w:p>
+                        <w:pPr>
+                          <w:rPr>
+                            <w:rFonts w:ascii="Segoe UI" w:hAnsi="Segoe UI" w:cs="Segoe UI"/>
+                            <w:color w:val="7F7F7F" w:themeColor="text1" w:themeTint="80"/>
+                            <w:sz w:val="16"/>
+                            <w:szCs w:val="16"/>
+                            <w:lang w:val="en-US"/>
+                          </w:rPr>
+                        </w:pPr>
+                        <w:r>
+                          <w:rPr>
+                            <w:rFonts w:ascii="Segoe UI" w:hAnsi="Segoe UI" w:cs="Segoe UI"/>
+                            <w:color w:val="7F7F7F" w:themeColor="text1" w:themeTint="80"/>
+                            <w:sz w:val="16"/>
+                            <w:szCs w:val="16"/>
+                            <w:lang w:val="en-US"/>
+                          </w:rPr>
+                          <w:t xml:space="preserve">USB </w:t>
+                        </w:r>
+                        <w:r>
+                          <w:rPr>
+                            <w:rFonts w:ascii="Segoe UI" w:hAnsi="Segoe UI" w:cs="Segoe UI"/>
+                            <w:color w:val="7F7F7F" w:themeColor="text1" w:themeTint="80"/>
+                            <w:sz w:val="16"/>
+                            <w:szCs w:val="16"/>
+                            <w:lang w:val="en-US"/>
+                          </w:rPr>
+                          <w:t>Power Plug</w:t>
+                        </w:r>
+                      </w:p>
+                    </w:txbxContent>
+                  </v:textbox>
+                </v:rect>
+                <v:oval id="Oval 28" o:spid="_x0000_s1035" style="position:absolute;left:3726;top:12090;width:1080;height:1080;visibility:visible;mso-wrap-style:square;v-text-anchor:middle" o:gfxdata="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" fillcolor="#f2f2f2 [3052]" strokecolor="black [3213]" strokeweight=".1pt">
+                  <v:stroke joinstyle="miter"/>
+                </v:oval>
+                <v:oval id="Oval 29" o:spid="_x0000_s1036" style="position:absolute;left:3770;top:563;width:1080;height:1080;visibility:visible;mso-wrap-style:square;v-text-anchor:middle" o:gfxdata="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" fillcolor="#f2f2f2 [3052]" strokecolor="black [3213]" strokeweight=".1pt">
+                  <v:stroke joinstyle="miter"/>
+                </v:oval>
+              </v:group>
+            </w:pict>
+          </mc:Fallback>
+        </mc:AlternateContent>
+      </w:r>
+      <w:r>
+        <w:rPr>
+          <w:noProof/>
+        </w:rPr>
+        <mc:AlternateContent>
+          <mc:Choice Requires="wpg">
+            <w:drawing>
+              <wp:anchor distT="0" distB="0" distL="114300" distR="114300" simplePos="0" relativeHeight="251710464" behindDoc="0" locked="0" layoutInCell="1" allowOverlap="1" wp14:anchorId="5D3A4C02" wp14:editId="2F723385">
+                <wp:simplePos x="0" y="0"/>
+                <wp:positionH relativeFrom="column">
+                  <wp:posOffset>3804806</wp:posOffset>
                 </wp:positionH>
                 <wp:positionV relativeFrom="paragraph">
                   <wp:posOffset>754380</wp:posOffset>
@@ -2036,7 +1581,7 @@
                             </pic:cNvPicPr>
                           </pic:nvPicPr>
                           <pic:blipFill>
-                            <a:blip r:embed="rId7" cstate="print">
+                            <a:blip r:embed="rId8" cstate="print">
                               <a:extLst>
                                 <a:ext uri="{28A0092B-C50C-407E-A947-70E740481C1C}">
                                   <a14:useLocalDpi xmlns:a14="http://schemas.microsoft.com/office/drawing/2010/main" val="0"/>
@@ -2200,8 +1745,8 @@
           </mc:Choice>
           <mc:Fallback>
             <w:pict>
-              <v:group w14:anchorId="5D3A4C02" id="Group 25" o:spid="_x0000_s1032" style="position:absolute;margin-left:303.5pt;margin-top:59.4pt;width:190.25pt;height:85.3pt;z-index:251712512" coordsize="24164,10833" o:gfxdata="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">
-                <v:group id="Group 16" o:spid="_x0000_s1033" style="position:absolute;width:23399;height:10833" coordsize="23399,10826" o:gfxdata="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">
+              <v:group w14:anchorId="5D3A4C02" id="Group 25" o:spid="_x0000_s1037" style="position:absolute;margin-left:299.6pt;margin-top:59.4pt;width:190.25pt;height:85.3pt;z-index:251710464" coordsize="24164,10833" o:gfxdata="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">
+                <v:group id="Group 16" o:spid="_x0000_s1038" style="position:absolute;width:23399;height:10833" coordsize="23399,10826" o:gfxdata="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">
                   <v:shapetype id="_x0000_t75" coordsize="21600,21600" o:spt="75" o:preferrelative="t" path="m@4@5l@4@11@9@11@9@5xe" filled="f" stroked="f">
                     <v:stroke joinstyle="miter"/>
                     <v:formulas>
@@ -2221,10 +1766,10 @@
                     <v:path o:extrusionok="f" gradientshapeok="t" o:connecttype="rect"/>
                     <o:lock v:ext="edit" aspectratio="t"/>
                   </v:shapetype>
-                  <v:shape id="Picture 15" o:spid="_x0000_s1034" type="#_x0000_t75" style="position:absolute;width:23399;height:10826;visibility:visible;mso-wrap-style:square" o:gfxdata="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">
-                    <v:imagedata r:id="rId8" o:title=""/>
+                  <v:shape id="Picture 15" o:spid="_x0000_s1039" type="#_x0000_t75" style="position:absolute;width:23399;height:10826;visibility:visible;mso-wrap-style:square" o:gfxdata="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">
+                    <v:imagedata r:id="rId9" o:title=""/>
                   </v:shape>
-                  <v:shape id="_x0000_s1035" type="#_x0000_t202" style="position:absolute;left:2571;top:2854;width:18472;height:4022;visibility:visible;mso-wrap-style:square;v-text-anchor:top" o:gfxdata="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" filled="f" stroked="f">
+                  <v:shape id="_x0000_s1040" type="#_x0000_t202" style="position:absolute;left:2571;top:2854;width:18472;height:4022;visibility:visible;mso-wrap-style:square;v-text-anchor:top" o:gfxdata="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" filled="f" stroked="f">
                     <v:textbox style="mso-fit-shape-to-text:t" inset="0,0,0,0">
                       <w:txbxContent>
                         <w:p>
@@ -2271,7 +1816,7 @@
                     </v:textbox>
                   </v:shape>
                 </v:group>
-                <v:shape id="_x0000_s1036" type="#_x0000_t202" style="position:absolute;left:20993;top:2400;width:3171;height:1530;visibility:visible;mso-wrap-style:square;v-text-anchor:middle" o:gfxdata="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" filled="f" stroked="f">
+                <v:shape id="_x0000_s1041" type="#_x0000_t202" style="position:absolute;left:20993;top:2400;width:3171;height:1530;visibility:visible;mso-wrap-style:square;v-text-anchor:middle" o:gfxdata="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" filled="f" stroked="f">
                   <v:textbox inset="0,0,0,0">
                     <w:txbxContent>
                       <w:p>
@@ -2320,10 +1865,10 @@
         <mc:AlternateContent>
           <mc:Choice Requires="wpg">
             <w:drawing>
-              <wp:anchor distT="0" distB="0" distL="114300" distR="114300" simplePos="0" relativeHeight="251711488" behindDoc="0" locked="0" layoutInCell="1" allowOverlap="1" wp14:anchorId="28A35023" wp14:editId="257444A8">
+              <wp:anchor distT="0" distB="0" distL="114300" distR="114300" simplePos="0" relativeHeight="251709440" behindDoc="0" locked="0" layoutInCell="1" allowOverlap="1" wp14:anchorId="28A35023" wp14:editId="518326BE">
                 <wp:simplePos x="0" y="0"/>
                 <wp:positionH relativeFrom="column">
-                  <wp:posOffset>1366837</wp:posOffset>
+                  <wp:posOffset>1411084</wp:posOffset>
                 </wp:positionH>
                 <wp:positionV relativeFrom="paragraph">
                   <wp:posOffset>756285</wp:posOffset>
@@ -2353,7 +1898,7 @@
                           </pic:cNvPicPr>
                         </pic:nvPicPr>
                         <pic:blipFill>
-                          <a:blip r:embed="rId7" cstate="print">
+                          <a:blip r:embed="rId8" cstate="print">
                             <a:extLst>
                               <a:ext uri="{28A0092B-C50C-407E-A947-70E740481C1C}">
                                 <a14:useLocalDpi xmlns:a14="http://schemas.microsoft.com/office/drawing/2010/main" val="0"/>
@@ -2497,11 +2042,11 @@
           </mc:Choice>
           <mc:Fallback>
             <w:pict>
-              <v:group w14:anchorId="28A35023" id="Group 17" o:spid="_x0000_s1037" style="position:absolute;margin-left:107.6pt;margin-top:59.55pt;width:184.25pt;height:85.3pt;z-index:251711488;mso-width-relative:margin;mso-height-relative:margin" coordsize="23399,10826" o:gfxdata="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">
-                <v:shape id="Picture 18" o:spid="_x0000_s1038" type="#_x0000_t75" style="position:absolute;width:23399;height:10826;visibility:visible;mso-wrap-style:square" o:gfxdata="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">
-                  <v:imagedata r:id="rId8" o:title=""/>
+              <v:group w14:anchorId="28A35023" id="Group 17" o:spid="_x0000_s1042" style="position:absolute;margin-left:111.1pt;margin-top:59.55pt;width:184.25pt;height:85.3pt;z-index:251709440;mso-width-relative:margin;mso-height-relative:margin" coordsize="23399,10826" o:gfxdata="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">
+                <v:shape id="Picture 18" o:spid="_x0000_s1043" type="#_x0000_t75" style="position:absolute;width:23399;height:10826;visibility:visible;mso-wrap-style:square" o:gfxdata="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">
+                  <v:imagedata r:id="rId9" o:title=""/>
                 </v:shape>
-                <v:shape id="_x0000_s1039" type="#_x0000_t202" style="position:absolute;left:2571;top:2852;width:18485;height:5484;visibility:visible;mso-wrap-style:square;v-text-anchor:top" o:gfxdata="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" filled="f" stroked="f">
+                <v:shape id="_x0000_s1044" type="#_x0000_t202" style="position:absolute;left:2571;top:2852;width:18485;height:5484;visibility:visible;mso-wrap-style:square;v-text-anchor:top" o:gfxdata="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" filled="f" stroked="f">
                   <v:textbox style="mso-fit-shape-to-text:t" inset="0,0,0,0">
                     <w:txbxContent>
                       <w:p>
@@ -2594,7 +2139,877 @@
         <mc:AlternateContent>
           <mc:Choice Requires="wps">
             <w:drawing>
-              <wp:anchor distT="0" distB="0" distL="114300" distR="114300" simplePos="0" relativeHeight="251699199" behindDoc="0" locked="0" layoutInCell="1" allowOverlap="1" wp14:anchorId="2928E76F" wp14:editId="7AC32CB0">
+              <wp:anchor distT="0" distB="0" distL="114300" distR="114300" simplePos="0" relativeHeight="251719680" behindDoc="0" locked="0" layoutInCell="1" allowOverlap="1" wp14:anchorId="7840E3A6" wp14:editId="0AAC4FEE">
+                <wp:simplePos x="0" y="0"/>
+                <wp:positionH relativeFrom="column">
+                  <wp:posOffset>6831965</wp:posOffset>
+                </wp:positionH>
+                <wp:positionV relativeFrom="paragraph">
+                  <wp:posOffset>723471</wp:posOffset>
+                </wp:positionV>
+                <wp:extent cx="719455" cy="2483485"/>
+                <wp:effectExtent l="0" t="0" r="23495" b="12065"/>
+                <wp:wrapNone/>
+                <wp:docPr id="30" name="Rectangle 30"/>
+                <wp:cNvGraphicFramePr/>
+                <a:graphic xmlns:a="http://schemas.openxmlformats.org/drawingml/2006/main">
+                  <a:graphicData uri="http://schemas.microsoft.com/office/word/2010/wordprocessingShape">
+                    <wps:wsp>
+                      <wps:cNvSpPr/>
+                      <wps:spPr>
+                        <a:xfrm>
+                          <a:off x="0" y="0"/>
+                          <a:ext cx="719455" cy="2483485"/>
+                        </a:xfrm>
+                        <a:prstGeom prst="rect">
+                          <a:avLst/>
+                        </a:prstGeom>
+                        <a:noFill/>
+                        <a:ln w="6350">
+                          <a:solidFill>
+                            <a:schemeClr val="bg2">
+                              <a:lumMod val="90000"/>
+                            </a:schemeClr>
+                          </a:solidFill>
+                          <a:prstDash val="sysDash"/>
+                          <a:extLst>
+                            <a:ext uri="{C807C97D-BFC1-408E-A445-0C87EB9F89A2}">
+                              <ask:lineSketchStyleProps xmlns:ask="http://schemas.microsoft.com/office/drawing/2018/sketchyshapes" sd="1219033472">
+                                <a:custGeom>
+                                  <a:avLst/>
+                                  <a:gdLst>
+                                    <a:gd name="connsiteX0" fmla="*/ 0 w 3060000"/>
+                                    <a:gd name="connsiteY0" fmla="*/ 0 h 2016000"/>
+                                    <a:gd name="connsiteX1" fmla="*/ 3060000 w 3060000"/>
+                                    <a:gd name="connsiteY1" fmla="*/ 0 h 2016000"/>
+                                    <a:gd name="connsiteX2" fmla="*/ 3060000 w 3060000"/>
+                                    <a:gd name="connsiteY2" fmla="*/ 2016000 h 2016000"/>
+                                    <a:gd name="connsiteX3" fmla="*/ 0 w 3060000"/>
+                                    <a:gd name="connsiteY3" fmla="*/ 2016000 h 2016000"/>
+                                    <a:gd name="connsiteX4" fmla="*/ 0 w 3060000"/>
+                                    <a:gd name="connsiteY4" fmla="*/ 0 h 2016000"/>
+                                  </a:gdLst>
+                                  <a:ahLst/>
+                                  <a:cxnLst>
+                                    <a:cxn ang="0">
+                                      <a:pos x="connsiteX0" y="connsiteY0"/>
+                                    </a:cxn>
+                                    <a:cxn ang="0">
+                                      <a:pos x="connsiteX1" y="connsiteY1"/>
+                                    </a:cxn>
+                                    <a:cxn ang="0">
+                                      <a:pos x="connsiteX2" y="connsiteY2"/>
+                                    </a:cxn>
+                                    <a:cxn ang="0">
+                                      <a:pos x="connsiteX3" y="connsiteY3"/>
+                                    </a:cxn>
+                                    <a:cxn ang="0">
+                                      <a:pos x="connsiteX4" y="connsiteY4"/>
+                                    </a:cxn>
+                                  </a:cxnLst>
+                                  <a:rect l="l" t="t" r="r" b="b"/>
+                                  <a:pathLst>
+                                    <a:path w="3060000" h="2016000" extrusionOk="0">
+                                      <a:moveTo>
+                                        <a:pt x="0" y="0"/>
+                                      </a:moveTo>
+                                      <a:cubicBezTo>
+                                        <a:pt x="1342596" y="118645"/>
+                                        <a:pt x="1805979" y="116012"/>
+                                        <a:pt x="3060000" y="0"/>
+                                      </a:cubicBezTo>
+                                      <a:cubicBezTo>
+                                        <a:pt x="2927118" y="307000"/>
+                                        <a:pt x="3144951" y="1265974"/>
+                                        <a:pt x="3060000" y="2016000"/>
+                                      </a:cubicBezTo>
+                                      <a:cubicBezTo>
+                                        <a:pt x="2418980" y="2150600"/>
+                                        <a:pt x="724352" y="1858804"/>
+                                        <a:pt x="0" y="2016000"/>
+                                      </a:cubicBezTo>
+                                      <a:cubicBezTo>
+                                        <a:pt x="-20187" y="1525179"/>
+                                        <a:pt x="-152480" y="878779"/>
+                                        <a:pt x="0" y="0"/>
+                                      </a:cubicBezTo>
+                                      <a:close/>
+                                    </a:path>
+                                  </a:pathLst>
+                                </a:custGeom>
+                                <ask:type>
+                                  <ask:lineSketchNone/>
+                                </ask:type>
+                              </ask:lineSketchStyleProps>
+                            </a:ext>
+                          </a:extLst>
+                        </a:ln>
+                      </wps:spPr>
+                      <wps:style>
+                        <a:lnRef idx="2">
+                          <a:schemeClr val="accent1">
+                            <a:shade val="50000"/>
+                          </a:schemeClr>
+                        </a:lnRef>
+                        <a:fillRef idx="1">
+                          <a:schemeClr val="accent1"/>
+                        </a:fillRef>
+                        <a:effectRef idx="0">
+                          <a:schemeClr val="accent1"/>
+                        </a:effectRef>
+                        <a:fontRef idx="minor">
+                          <a:schemeClr val="lt1"/>
+                        </a:fontRef>
+                      </wps:style>
+                      <wps:txbx>
+                        <w:txbxContent>
+                          <w:p>
+                            <w:pPr>
+                              <w:rPr>
+                                <w:rFonts w:ascii="Segoe UI" w:hAnsi="Segoe UI" w:cs="Segoe UI"/>
+                                <w:color w:val="7F7F7F" w:themeColor="text1" w:themeTint="80"/>
+                                <w:sz w:val="16"/>
+                                <w:szCs w:val="16"/>
+                                <w:lang w:val="en-US"/>
+                              </w:rPr>
+                            </w:pPr>
+                            <w:r>
+                              <w:rPr>
+                                <w:rFonts w:ascii="Segoe UI" w:hAnsi="Segoe UI" w:cs="Segoe UI"/>
+                                <w:color w:val="7F7F7F" w:themeColor="text1" w:themeTint="80"/>
+                                <w:sz w:val="16"/>
+                                <w:szCs w:val="16"/>
+                                <w:lang w:val="en-US"/>
+                              </w:rPr>
+                              <w:t>Push Buttons</w:t>
+                            </w:r>
+                            <w:r>
+                              <w:rPr>
+                                <w:rFonts w:ascii="Segoe UI" w:hAnsi="Segoe UI" w:cs="Segoe UI"/>
+                                <w:color w:val="7F7F7F" w:themeColor="text1" w:themeTint="80"/>
+                                <w:sz w:val="16"/>
+                                <w:szCs w:val="16"/>
+                                <w:lang w:val="en-US"/>
+                              </w:rPr>
+                              <w:br/>
+                              <w:t>69 x 20mm</w:t>
+                            </w:r>
+                          </w:p>
+                        </w:txbxContent>
+                      </wps:txbx>
+                      <wps:bodyPr rot="0" spcFirstLastPara="0" vertOverflow="overflow" horzOverflow="overflow" vert="vert270" wrap="square" lIns="46800" tIns="46800" rIns="46800" bIns="46800" numCol="1" spcCol="0" rtlCol="0" fromWordArt="0" anchor="t" anchorCtr="0" forceAA="0" compatLnSpc="1">
+                        <a:prstTxWarp prst="textNoShape">
+                          <a:avLst/>
+                        </a:prstTxWarp>
+                        <a:noAutofit/>
+                      </wps:bodyPr>
+                    </wps:wsp>
+                  </a:graphicData>
+                </a:graphic>
+                <wp14:sizeRelH relativeFrom="margin">
+                  <wp14:pctWidth>0</wp14:pctWidth>
+                </wp14:sizeRelH>
+                <wp14:sizeRelV relativeFrom="margin">
+                  <wp14:pctHeight>0</wp14:pctHeight>
+                </wp14:sizeRelV>
+              </wp:anchor>
+            </w:drawing>
+          </mc:Choice>
+          <mc:Fallback>
+            <w:pict>
+              <v:rect w14:anchorId="7840E3A6" id="Rectangle 30" o:spid="_x0000_s1045" style="position:absolute;margin-left:537.95pt;margin-top:56.95pt;width:56.65pt;height:195.55pt;z-index:251719680;visibility:visible;mso-wrap-style:square;mso-width-percent:0;mso-height-percent:0;mso-wrap-distance-left:9pt;mso-wrap-distance-top:0;mso-wrap-distance-right:9pt;mso-wrap-distance-bottom:0;mso-position-horizontal:absolute;mso-position-horizontal-relative:text;mso-position-vertical:absolute;mso-position-vertical-relative:text;mso-width-percent:0;mso-height-percent:0;mso-width-relative:margin;mso-height-relative:margin;v-text-anchor:top" o:gfxdata="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" filled="f" strokecolor="#cfcdcd [2894]" strokeweight=".5pt">
+                <v:stroke dashstyle="3 1"/>
+                <v:textbox style="layout-flow:vertical;mso-layout-flow-alt:bottom-to-top" inset="1.3mm,1.3mm,1.3mm,1.3mm">
+                  <w:txbxContent>
+                    <w:p>
+                      <w:pPr>
+                        <w:rPr>
+                          <w:rFonts w:ascii="Segoe UI" w:hAnsi="Segoe UI" w:cs="Segoe UI"/>
+                          <w:color w:val="7F7F7F" w:themeColor="text1" w:themeTint="80"/>
+                          <w:sz w:val="16"/>
+                          <w:szCs w:val="16"/>
+                          <w:lang w:val="en-US"/>
+                        </w:rPr>
+                      </w:pPr>
+                      <w:r>
+                        <w:rPr>
+                          <w:rFonts w:ascii="Segoe UI" w:hAnsi="Segoe UI" w:cs="Segoe UI"/>
+                          <w:color w:val="7F7F7F" w:themeColor="text1" w:themeTint="80"/>
+                          <w:sz w:val="16"/>
+                          <w:szCs w:val="16"/>
+                          <w:lang w:val="en-US"/>
+                        </w:rPr>
+                        <w:t>Push Buttons</w:t>
+                      </w:r>
+                      <w:r>
+                        <w:rPr>
+                          <w:rFonts w:ascii="Segoe UI" w:hAnsi="Segoe UI" w:cs="Segoe UI"/>
+                          <w:color w:val="7F7F7F" w:themeColor="text1" w:themeTint="80"/>
+                          <w:sz w:val="16"/>
+                          <w:szCs w:val="16"/>
+                          <w:lang w:val="en-US"/>
+                        </w:rPr>
+                        <w:br/>
+                        <w:t>69 x 20mm</w:t>
+                      </w:r>
+                    </w:p>
+                  </w:txbxContent>
+                </v:textbox>
+              </v:rect>
+            </w:pict>
+          </mc:Fallback>
+        </mc:AlternateContent>
+      </w:r>
+      <w:r>
+        <w:rPr>
+          <w:noProof/>
+        </w:rPr>
+        <mc:AlternateContent>
+          <mc:Choice Requires="wps">
+            <w:drawing>
+              <wp:anchor distT="45720" distB="45720" distL="114300" distR="114300" simplePos="0" relativeHeight="251704320" behindDoc="0" locked="0" layoutInCell="1" allowOverlap="1" wp14:anchorId="5BF6D28E" wp14:editId="14758A69">
+                <wp:simplePos x="0" y="0"/>
+                <wp:positionH relativeFrom="column">
+                  <wp:posOffset>801066</wp:posOffset>
+                </wp:positionH>
+                <wp:positionV relativeFrom="paragraph">
+                  <wp:posOffset>1293361</wp:posOffset>
+                </wp:positionV>
+                <wp:extent cx="525458" cy="304800"/>
+                <wp:effectExtent l="0" t="0" r="8255" b="0"/>
+                <wp:wrapNone/>
+                <wp:docPr id="26" name="Text Box 2"/>
+                <wp:cNvGraphicFramePr>
+                  <a:graphicFrameLocks xmlns:a="http://schemas.openxmlformats.org/drawingml/2006/main"/>
+                </wp:cNvGraphicFramePr>
+                <a:graphic xmlns:a="http://schemas.openxmlformats.org/drawingml/2006/main">
+                  <a:graphicData uri="http://schemas.microsoft.com/office/word/2010/wordprocessingShape">
+                    <wps:wsp>
+                      <wps:cNvSpPr txBox="1">
+                        <a:spLocks noChangeArrowheads="1"/>
+                      </wps:cNvSpPr>
+                      <wps:spPr bwMode="auto">
+                        <a:xfrm>
+                          <a:off x="0" y="0"/>
+                          <a:ext cx="525458" cy="304800"/>
+                        </a:xfrm>
+                        <a:prstGeom prst="rect">
+                          <a:avLst/>
+                        </a:prstGeom>
+                        <a:noFill/>
+                        <a:ln w="9525">
+                          <a:noFill/>
+                          <a:miter lim="800000"/>
+                          <a:headEnd/>
+                          <a:tailEnd/>
+                        </a:ln>
+                      </wps:spPr>
+                      <wps:txbx>
+                        <w:txbxContent>
+                          <w:p>
+                            <w:pPr>
+                              <w:rPr>
+                                <w:rFonts w:ascii="Segoe UI" w:hAnsi="Segoe UI" w:cs="Segoe UI"/>
+                                <w:color w:val="7F7F7F" w:themeColor="text1" w:themeTint="80"/>
+                                <w:sz w:val="8"/>
+                                <w:szCs w:val="8"/>
+                                <w:lang w:val="en-US"/>
+                              </w:rPr>
+                            </w:pPr>
+                            <w:r>
+                              <w:rPr>
+                                <w:rFonts w:ascii="Segoe UI" w:hAnsi="Segoe UI" w:cs="Segoe UI"/>
+                                <w:color w:val="7F7F7F" w:themeColor="text1" w:themeTint="80"/>
+                                <w:sz w:val="8"/>
+                                <w:szCs w:val="8"/>
+                                <w:lang w:val="en-US"/>
+                              </w:rPr>
+                              <w:t>Ø</w:t>
+                            </w:r>
+                            <w:r>
+                              <w:rPr>
+                                <w:rFonts w:ascii="Segoe UI" w:hAnsi="Segoe UI" w:cs="Segoe UI"/>
+                                <w:color w:val="7F7F7F" w:themeColor="text1" w:themeTint="80"/>
+                                <w:sz w:val="8"/>
+                                <w:szCs w:val="8"/>
+                                <w:lang w:val="en-US"/>
+                              </w:rPr>
+                              <w:t xml:space="preserve"> </w:t>
+                            </w:r>
+                            <w:r>
+                              <w:rPr>
+                                <w:rFonts w:ascii="Segoe UI" w:hAnsi="Segoe UI" w:cs="Segoe UI"/>
+                                <w:color w:val="7F7F7F" w:themeColor="text1" w:themeTint="80"/>
+                                <w:sz w:val="8"/>
+                                <w:szCs w:val="8"/>
+                                <w:lang w:val="en-US"/>
+                              </w:rPr>
+                              <w:t>8</w:t>
+                            </w:r>
+                            <w:r>
+                              <w:rPr>
+                                <w:rFonts w:ascii="Segoe UI" w:hAnsi="Segoe UI" w:cs="Segoe UI"/>
+                                <w:color w:val="7F7F7F" w:themeColor="text1" w:themeTint="80"/>
+                                <w:sz w:val="8"/>
+                                <w:szCs w:val="8"/>
+                                <w:lang w:val="en-US"/>
+                              </w:rPr>
+                              <w:t>mm</w:t>
+                            </w:r>
+                            <w:r>
+                              <w:rPr>
+                                <w:rFonts w:ascii="Segoe UI" w:hAnsi="Segoe UI" w:cs="Segoe UI"/>
+                                <w:color w:val="7F7F7F" w:themeColor="text1" w:themeTint="80"/>
+                                <w:sz w:val="8"/>
+                                <w:szCs w:val="8"/>
+                                <w:lang w:val="en-US"/>
+                              </w:rPr>
+                              <w:t xml:space="preserve"> drill hole</w:t>
+                            </w:r>
+                            <w:r>
+                              <w:rPr>
+                                <w:rFonts w:ascii="Segoe UI" w:hAnsi="Segoe UI" w:cs="Segoe UI"/>
+                                <w:color w:val="7F7F7F" w:themeColor="text1" w:themeTint="80"/>
+                                <w:sz w:val="8"/>
+                                <w:szCs w:val="8"/>
+                                <w:lang w:val="en-US"/>
+                              </w:rPr>
+                              <w:t>, countersunk to 10mm (inside</w:t>
+                            </w:r>
+                            <w:r>
+                              <w:rPr>
+                                <w:rFonts w:ascii="Segoe UI" w:hAnsi="Segoe UI" w:cs="Segoe UI"/>
+                                <w:color w:val="7F7F7F" w:themeColor="text1" w:themeTint="80"/>
+                                <w:sz w:val="8"/>
+                                <w:szCs w:val="8"/>
+                                <w:lang w:val="en-US"/>
+                              </w:rPr>
+                              <w:t>-</w:t>
+                            </w:r>
+                            <w:r>
+                              <w:rPr>
+                                <w:rFonts w:ascii="Segoe UI" w:hAnsi="Segoe UI" w:cs="Segoe UI"/>
+                                <w:color w:val="7F7F7F" w:themeColor="text1" w:themeTint="80"/>
+                                <w:sz w:val="8"/>
+                                <w:szCs w:val="8"/>
+                                <w:lang w:val="en-US"/>
+                              </w:rPr>
+                              <w:t>out</w:t>
+                            </w:r>
+                            <w:r>
+                              <w:rPr>
+                                <w:rFonts w:ascii="Segoe UI" w:hAnsi="Segoe UI" w:cs="Segoe UI"/>
+                                <w:color w:val="7F7F7F" w:themeColor="text1" w:themeTint="80"/>
+                                <w:sz w:val="8"/>
+                                <w:szCs w:val="8"/>
+                                <w:lang w:val="en-US"/>
+                              </w:rPr>
+                              <w:t>)</w:t>
+                            </w:r>
+                          </w:p>
+                        </w:txbxContent>
+                      </wps:txbx>
+                      <wps:bodyPr rot="0" vert="horz" wrap="square" lIns="0" tIns="0" rIns="0" bIns="0" anchor="ctr" anchorCtr="0">
+                        <a:noAutofit/>
+                      </wps:bodyPr>
+                    </wps:wsp>
+                  </a:graphicData>
+                </a:graphic>
+                <wp14:sizeRelH relativeFrom="margin">
+                  <wp14:pctWidth>0</wp14:pctWidth>
+                </wp14:sizeRelH>
+                <wp14:sizeRelV relativeFrom="margin">
+                  <wp14:pctHeight>0</wp14:pctHeight>
+                </wp14:sizeRelV>
+              </wp:anchor>
+            </w:drawing>
+          </mc:Choice>
+          <mc:Fallback>
+            <w:pict>
+              <v:shape w14:anchorId="5BF6D28E" id="Text Box 2" o:spid="_x0000_s1046" type="#_x0000_t202" style="position:absolute;margin-left:63.1pt;margin-top:101.85pt;width:41.35pt;height:24pt;z-index:251704320;visibility:visible;mso-wrap-style:square;mso-width-percent:0;mso-height-percent:0;mso-wrap-distance-left:9pt;mso-wrap-distance-top:3.6pt;mso-wrap-distance-right:9pt;mso-wrap-distance-bottom:3.6pt;mso-position-horizontal:absolute;mso-position-horizontal-relative:text;mso-position-vertical:absolute;mso-position-vertical-relative:text;mso-width-percent:0;mso-height-percent:0;mso-width-relative:margin;mso-height-relative:margin;v-text-anchor:middle" o:gfxdata="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" filled="f" stroked="f">
+                <v:textbox inset="0,0,0,0">
+                  <w:txbxContent>
+                    <w:p>
+                      <w:pPr>
+                        <w:rPr>
+                          <w:rFonts w:ascii="Segoe UI" w:hAnsi="Segoe UI" w:cs="Segoe UI"/>
+                          <w:color w:val="7F7F7F" w:themeColor="text1" w:themeTint="80"/>
+                          <w:sz w:val="8"/>
+                          <w:szCs w:val="8"/>
+                          <w:lang w:val="en-US"/>
+                        </w:rPr>
+                      </w:pPr>
+                      <w:r>
+                        <w:rPr>
+                          <w:rFonts w:ascii="Segoe UI" w:hAnsi="Segoe UI" w:cs="Segoe UI"/>
+                          <w:color w:val="7F7F7F" w:themeColor="text1" w:themeTint="80"/>
+                          <w:sz w:val="8"/>
+                          <w:szCs w:val="8"/>
+                          <w:lang w:val="en-US"/>
+                        </w:rPr>
+                        <w:t>Ø</w:t>
+                      </w:r>
+                      <w:r>
+                        <w:rPr>
+                          <w:rFonts w:ascii="Segoe UI" w:hAnsi="Segoe UI" w:cs="Segoe UI"/>
+                          <w:color w:val="7F7F7F" w:themeColor="text1" w:themeTint="80"/>
+                          <w:sz w:val="8"/>
+                          <w:szCs w:val="8"/>
+                          <w:lang w:val="en-US"/>
+                        </w:rPr>
+                        <w:t xml:space="preserve"> </w:t>
+                      </w:r>
+                      <w:r>
+                        <w:rPr>
+                          <w:rFonts w:ascii="Segoe UI" w:hAnsi="Segoe UI" w:cs="Segoe UI"/>
+                          <w:color w:val="7F7F7F" w:themeColor="text1" w:themeTint="80"/>
+                          <w:sz w:val="8"/>
+                          <w:szCs w:val="8"/>
+                          <w:lang w:val="en-US"/>
+                        </w:rPr>
+                        <w:t>8</w:t>
+                      </w:r>
+                      <w:r>
+                        <w:rPr>
+                          <w:rFonts w:ascii="Segoe UI" w:hAnsi="Segoe UI" w:cs="Segoe UI"/>
+                          <w:color w:val="7F7F7F" w:themeColor="text1" w:themeTint="80"/>
+                          <w:sz w:val="8"/>
+                          <w:szCs w:val="8"/>
+                          <w:lang w:val="en-US"/>
+                        </w:rPr>
+                        <w:t>mm</w:t>
+                      </w:r>
+                      <w:r>
+                        <w:rPr>
+                          <w:rFonts w:ascii="Segoe UI" w:hAnsi="Segoe UI" w:cs="Segoe UI"/>
+                          <w:color w:val="7F7F7F" w:themeColor="text1" w:themeTint="80"/>
+                          <w:sz w:val="8"/>
+                          <w:szCs w:val="8"/>
+                          <w:lang w:val="en-US"/>
+                        </w:rPr>
+                        <w:t xml:space="preserve"> drill hole</w:t>
+                      </w:r>
+                      <w:r>
+                        <w:rPr>
+                          <w:rFonts w:ascii="Segoe UI" w:hAnsi="Segoe UI" w:cs="Segoe UI"/>
+                          <w:color w:val="7F7F7F" w:themeColor="text1" w:themeTint="80"/>
+                          <w:sz w:val="8"/>
+                          <w:szCs w:val="8"/>
+                          <w:lang w:val="en-US"/>
+                        </w:rPr>
+                        <w:t>, countersunk to 10mm (inside</w:t>
+                      </w:r>
+                      <w:r>
+                        <w:rPr>
+                          <w:rFonts w:ascii="Segoe UI" w:hAnsi="Segoe UI" w:cs="Segoe UI"/>
+                          <w:color w:val="7F7F7F" w:themeColor="text1" w:themeTint="80"/>
+                          <w:sz w:val="8"/>
+                          <w:szCs w:val="8"/>
+                          <w:lang w:val="en-US"/>
+                        </w:rPr>
+                        <w:t>-</w:t>
+                      </w:r>
+                      <w:r>
+                        <w:rPr>
+                          <w:rFonts w:ascii="Segoe UI" w:hAnsi="Segoe UI" w:cs="Segoe UI"/>
+                          <w:color w:val="7F7F7F" w:themeColor="text1" w:themeTint="80"/>
+                          <w:sz w:val="8"/>
+                          <w:szCs w:val="8"/>
+                          <w:lang w:val="en-US"/>
+                        </w:rPr>
+                        <w:t>out</w:t>
+                      </w:r>
+                      <w:r>
+                        <w:rPr>
+                          <w:rFonts w:ascii="Segoe UI" w:hAnsi="Segoe UI" w:cs="Segoe UI"/>
+                          <w:color w:val="7F7F7F" w:themeColor="text1" w:themeTint="80"/>
+                          <w:sz w:val="8"/>
+                          <w:szCs w:val="8"/>
+                          <w:lang w:val="en-US"/>
+                        </w:rPr>
+                        <w:t>)</w:t>
+                      </w:r>
+                    </w:p>
+                  </w:txbxContent>
+                </v:textbox>
+              </v:shape>
+            </w:pict>
+          </mc:Fallback>
+        </mc:AlternateContent>
+      </w:r>
+      <w:r>
+        <w:rPr>
+          <w:noProof/>
+        </w:rPr>
+        <mc:AlternateContent>
+          <mc:Choice Requires="wps">
+            <w:drawing>
+              <wp:anchor distT="45720" distB="45720" distL="114300" distR="114300" simplePos="0" relativeHeight="251693056" behindDoc="0" locked="0" layoutInCell="1" allowOverlap="1" wp14:anchorId="4C06DEF1" wp14:editId="7C4B8913">
+                <wp:simplePos x="0" y="0"/>
+                <wp:positionH relativeFrom="column">
+                  <wp:posOffset>7005320</wp:posOffset>
+                </wp:positionH>
+                <wp:positionV relativeFrom="paragraph">
+                  <wp:posOffset>444953</wp:posOffset>
+                </wp:positionV>
+                <wp:extent cx="247173" cy="153035"/>
+                <wp:effectExtent l="0" t="0" r="635" b="0"/>
+                <wp:wrapNone/>
+                <wp:docPr id="10" name="Text Box 2"/>
+                <wp:cNvGraphicFramePr>
+                  <a:graphicFrameLocks xmlns:a="http://schemas.openxmlformats.org/drawingml/2006/main"/>
+                </wp:cNvGraphicFramePr>
+                <a:graphic xmlns:a="http://schemas.openxmlformats.org/drawingml/2006/main">
+                  <a:graphicData uri="http://schemas.microsoft.com/office/word/2010/wordprocessingShape">
+                    <wps:wsp>
+                      <wps:cNvSpPr txBox="1">
+                        <a:spLocks noChangeArrowheads="1"/>
+                      </wps:cNvSpPr>
+                      <wps:spPr bwMode="auto">
+                        <a:xfrm>
+                          <a:off x="0" y="0"/>
+                          <a:ext cx="247173" cy="153035"/>
+                        </a:xfrm>
+                        <a:prstGeom prst="rect">
+                          <a:avLst/>
+                        </a:prstGeom>
+                        <a:noFill/>
+                        <a:ln w="9525">
+                          <a:noFill/>
+                          <a:miter lim="800000"/>
+                          <a:headEnd/>
+                          <a:tailEnd/>
+                        </a:ln>
+                      </wps:spPr>
+                      <wps:txbx>
+                        <w:txbxContent>
+                          <w:p>
+                            <w:pPr>
+                              <w:rPr>
+                                <w:rFonts w:ascii="Segoe UI" w:hAnsi="Segoe UI" w:cs="Segoe UI"/>
+                                <w:color w:val="7F7F7F" w:themeColor="text1" w:themeTint="80"/>
+                                <w:sz w:val="8"/>
+                                <w:szCs w:val="8"/>
+                                <w:lang w:val="en-US"/>
+                              </w:rPr>
+                            </w:pPr>
+                            <w:r>
+                              <w:rPr>
+                                <w:rFonts w:ascii="Segoe UI" w:hAnsi="Segoe UI" w:cs="Segoe UI"/>
+                                <w:color w:val="7F7F7F" w:themeColor="text1" w:themeTint="80"/>
+                                <w:sz w:val="8"/>
+                                <w:szCs w:val="8"/>
+                                <w:lang w:val="en-US"/>
+                              </w:rPr>
+                              <w:t>Ø</w:t>
+                            </w:r>
+                            <w:r>
+                              <w:rPr>
+                                <w:rFonts w:ascii="Segoe UI" w:hAnsi="Segoe UI" w:cs="Segoe UI"/>
+                                <w:color w:val="7F7F7F" w:themeColor="text1" w:themeTint="80"/>
+                                <w:sz w:val="8"/>
+                                <w:szCs w:val="8"/>
+                                <w:lang w:val="en-US"/>
+                              </w:rPr>
+                              <w:t xml:space="preserve"> 4mm</w:t>
+                            </w:r>
+                          </w:p>
+                        </w:txbxContent>
+                      </wps:txbx>
+                      <wps:bodyPr rot="0" vert="horz" wrap="square" lIns="0" tIns="0" rIns="0" bIns="0" anchor="ctr" anchorCtr="0">
+                        <a:noAutofit/>
+                      </wps:bodyPr>
+                    </wps:wsp>
+                  </a:graphicData>
+                </a:graphic>
+                <wp14:sizeRelH relativeFrom="margin">
+                  <wp14:pctWidth>0</wp14:pctWidth>
+                </wp14:sizeRelH>
+                <wp14:sizeRelV relativeFrom="margin">
+                  <wp14:pctHeight>0</wp14:pctHeight>
+                </wp14:sizeRelV>
+              </wp:anchor>
+            </w:drawing>
+          </mc:Choice>
+          <mc:Fallback>
+            <w:pict>
+              <v:shape w14:anchorId="4C06DEF1" id="_x0000_s1047" type="#_x0000_t202" style="position:absolute;margin-left:551.6pt;margin-top:35.05pt;width:19.45pt;height:12.05pt;z-index:251693056;visibility:visible;mso-wrap-style:square;mso-width-percent:0;mso-height-percent:0;mso-wrap-distance-left:9pt;mso-wrap-distance-top:3.6pt;mso-wrap-distance-right:9pt;mso-wrap-distance-bottom:3.6pt;mso-position-horizontal:absolute;mso-position-horizontal-relative:text;mso-position-vertical:absolute;mso-position-vertical-relative:text;mso-width-percent:0;mso-height-percent:0;mso-width-relative:margin;mso-height-relative:margin;v-text-anchor:middle" o:gfxdata="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" filled="f" stroked="f">
+                <v:textbox inset="0,0,0,0">
+                  <w:txbxContent>
+                    <w:p>
+                      <w:pPr>
+                        <w:rPr>
+                          <w:rFonts w:ascii="Segoe UI" w:hAnsi="Segoe UI" w:cs="Segoe UI"/>
+                          <w:color w:val="7F7F7F" w:themeColor="text1" w:themeTint="80"/>
+                          <w:sz w:val="8"/>
+                          <w:szCs w:val="8"/>
+                          <w:lang w:val="en-US"/>
+                        </w:rPr>
+                      </w:pPr>
+                      <w:r>
+                        <w:rPr>
+                          <w:rFonts w:ascii="Segoe UI" w:hAnsi="Segoe UI" w:cs="Segoe UI"/>
+                          <w:color w:val="7F7F7F" w:themeColor="text1" w:themeTint="80"/>
+                          <w:sz w:val="8"/>
+                          <w:szCs w:val="8"/>
+                          <w:lang w:val="en-US"/>
+                        </w:rPr>
+                        <w:t>Ø</w:t>
+                      </w:r>
+                      <w:r>
+                        <w:rPr>
+                          <w:rFonts w:ascii="Segoe UI" w:hAnsi="Segoe UI" w:cs="Segoe UI"/>
+                          <w:color w:val="7F7F7F" w:themeColor="text1" w:themeTint="80"/>
+                          <w:sz w:val="8"/>
+                          <w:szCs w:val="8"/>
+                          <w:lang w:val="en-US"/>
+                        </w:rPr>
+                        <w:t xml:space="preserve"> 4mm</w:t>
+                      </w:r>
+                    </w:p>
+                  </w:txbxContent>
+                </v:textbox>
+              </v:shape>
+            </w:pict>
+          </mc:Fallback>
+        </mc:AlternateContent>
+      </w:r>
+      <w:r>
+        <w:rPr>
+          <w:noProof/>
+        </w:rPr>
+        <mc:AlternateContent>
+          <mc:Choice Requires="wps">
+            <w:drawing>
+              <wp:anchor distT="0" distB="0" distL="114300" distR="114300" simplePos="0" relativeHeight="251703805" behindDoc="0" locked="0" layoutInCell="1" allowOverlap="1" wp14:anchorId="1BA01018" wp14:editId="78D6A12C">
+                <wp:simplePos x="0" y="0"/>
+                <wp:positionH relativeFrom="column">
+                  <wp:posOffset>6512814</wp:posOffset>
+                </wp:positionH>
+                <wp:positionV relativeFrom="paragraph">
+                  <wp:posOffset>910590</wp:posOffset>
+                </wp:positionV>
+                <wp:extent cx="0" cy="359410"/>
+                <wp:effectExtent l="0" t="0" r="38100" b="21590"/>
+                <wp:wrapNone/>
+                <wp:docPr id="200" name="Straight Connector 200"/>
+                <wp:cNvGraphicFramePr/>
+                <a:graphic xmlns:a="http://schemas.openxmlformats.org/drawingml/2006/main">
+                  <a:graphicData uri="http://schemas.microsoft.com/office/word/2010/wordprocessingShape">
+                    <wps:wsp>
+                      <wps:cNvCnPr/>
+                      <wps:spPr>
+                        <a:xfrm>
+                          <a:off x="0" y="0"/>
+                          <a:ext cx="0" cy="359410"/>
+                        </a:xfrm>
+                        <a:prstGeom prst="line">
+                          <a:avLst/>
+                        </a:prstGeom>
+                        <a:ln w="6350">
+                          <a:solidFill>
+                            <a:schemeClr val="bg2">
+                              <a:lumMod val="90000"/>
+                            </a:schemeClr>
+                          </a:solidFill>
+                          <a:prstDash val="sysDash"/>
+                        </a:ln>
+                      </wps:spPr>
+                      <wps:style>
+                        <a:lnRef idx="1">
+                          <a:schemeClr val="accent1"/>
+                        </a:lnRef>
+                        <a:fillRef idx="0">
+                          <a:schemeClr val="accent1"/>
+                        </a:fillRef>
+                        <a:effectRef idx="0">
+                          <a:schemeClr val="accent1"/>
+                        </a:effectRef>
+                        <a:fontRef idx="minor">
+                          <a:schemeClr val="tx1"/>
+                        </a:fontRef>
+                      </wps:style>
+                      <wps:bodyPr/>
+                    </wps:wsp>
+                  </a:graphicData>
+                </a:graphic>
+                <wp14:sizeRelH relativeFrom="margin">
+                  <wp14:pctWidth>0</wp14:pctWidth>
+                </wp14:sizeRelH>
+                <wp14:sizeRelV relativeFrom="margin">
+                  <wp14:pctHeight>0</wp14:pctHeight>
+                </wp14:sizeRelV>
+              </wp:anchor>
+            </w:drawing>
+          </mc:Choice>
+          <mc:Fallback>
+            <w:pict>
+              <v:line w14:anchorId="42D7974E" id="Straight Connector 200" o:spid="_x0000_s1026" style="position:absolute;z-index:251703805;visibility:visible;mso-wrap-style:square;mso-width-percent:0;mso-height-percent:0;mso-wrap-distance-left:9pt;mso-wrap-distance-top:0;mso-wrap-distance-right:9pt;mso-wrap-distance-bottom:0;mso-position-horizontal:absolute;mso-position-horizontal-relative:text;mso-position-vertical:absolute;mso-position-vertical-relative:text;mso-width-percent:0;mso-height-percent:0;mso-width-relative:margin;mso-height-relative:margin" from="512.8pt,71.7pt" to="512.8pt,100pt" o:gfxdata="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" strokecolor="#cfcdcd [2894]" strokeweight=".5pt">
+                <v:stroke dashstyle="3 1" joinstyle="miter"/>
+              </v:line>
+            </w:pict>
+          </mc:Fallback>
+        </mc:AlternateContent>
+      </w:r>
+      <w:r>
+        <w:rPr>
+          <w:noProof/>
+        </w:rPr>
+        <mc:AlternateContent>
+          <mc:Choice Requires="wps">
+            <w:drawing>
+              <wp:anchor distT="0" distB="0" distL="114300" distR="114300" simplePos="0" relativeHeight="251708416" behindDoc="0" locked="0" layoutInCell="1" allowOverlap="1" wp14:anchorId="1BF5001C" wp14:editId="6848F245">
+                <wp:simplePos x="0" y="0"/>
+                <wp:positionH relativeFrom="column">
+                  <wp:posOffset>1050544</wp:posOffset>
+                </wp:positionH>
+                <wp:positionV relativeFrom="paragraph">
+                  <wp:posOffset>910590</wp:posOffset>
+                </wp:positionV>
+                <wp:extent cx="0" cy="359410"/>
+                <wp:effectExtent l="0" t="0" r="38100" b="21590"/>
+                <wp:wrapNone/>
+                <wp:docPr id="197" name="Straight Connector 197"/>
+                <wp:cNvGraphicFramePr/>
+                <a:graphic xmlns:a="http://schemas.openxmlformats.org/drawingml/2006/main">
+                  <a:graphicData uri="http://schemas.microsoft.com/office/word/2010/wordprocessingShape">
+                    <wps:wsp>
+                      <wps:cNvCnPr/>
+                      <wps:spPr>
+                        <a:xfrm>
+                          <a:off x="0" y="0"/>
+                          <a:ext cx="0" cy="359410"/>
+                        </a:xfrm>
+                        <a:prstGeom prst="line">
+                          <a:avLst/>
+                        </a:prstGeom>
+                        <a:ln w="6350">
+                          <a:solidFill>
+                            <a:schemeClr val="bg2">
+                              <a:lumMod val="90000"/>
+                            </a:schemeClr>
+                          </a:solidFill>
+                          <a:prstDash val="sysDash"/>
+                        </a:ln>
+                      </wps:spPr>
+                      <wps:style>
+                        <a:lnRef idx="1">
+                          <a:schemeClr val="accent1"/>
+                        </a:lnRef>
+                        <a:fillRef idx="0">
+                          <a:schemeClr val="accent1"/>
+                        </a:fillRef>
+                        <a:effectRef idx="0">
+                          <a:schemeClr val="accent1"/>
+                        </a:effectRef>
+                        <a:fontRef idx="minor">
+                          <a:schemeClr val="tx1"/>
+                        </a:fontRef>
+                      </wps:style>
+                      <wps:bodyPr/>
+                    </wps:wsp>
+                  </a:graphicData>
+                </a:graphic>
+                <wp14:sizeRelH relativeFrom="margin">
+                  <wp14:pctWidth>0</wp14:pctWidth>
+                </wp14:sizeRelH>
+                <wp14:sizeRelV relativeFrom="margin">
+                  <wp14:pctHeight>0</wp14:pctHeight>
+                </wp14:sizeRelV>
+              </wp:anchor>
+            </w:drawing>
+          </mc:Choice>
+          <mc:Fallback>
+            <w:pict>
+              <v:line w14:anchorId="3126EA88" id="Straight Connector 197" o:spid="_x0000_s1026" style="position:absolute;z-index:251708416;visibility:visible;mso-wrap-style:square;mso-width-percent:0;mso-height-percent:0;mso-wrap-distance-left:9pt;mso-wrap-distance-top:0;mso-wrap-distance-right:9pt;mso-wrap-distance-bottom:0;mso-position-horizontal:absolute;mso-position-horizontal-relative:text;mso-position-vertical:absolute;mso-position-vertical-relative:text;mso-width-percent:0;mso-height-percent:0;mso-width-relative:margin;mso-height-relative:margin" from="82.7pt,71.7pt" to="82.7pt,100pt" o:gfxdata="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" strokecolor="#cfcdcd [2894]" strokeweight=".5pt">
+                <v:stroke dashstyle="3 1" joinstyle="miter"/>
+              </v:line>
+            </w:pict>
+          </mc:Fallback>
+        </mc:AlternateContent>
+      </w:r>
+      <w:r>
+        <w:rPr>
+          <w:noProof/>
+        </w:rPr>
+        <mc:AlternateContent>
+          <mc:Choice Requires="wps">
+            <w:drawing>
+              <wp:anchor distT="0" distB="0" distL="114300" distR="114300" simplePos="0" relativeHeight="251706368" behindDoc="0" locked="0" layoutInCell="1" allowOverlap="1" wp14:anchorId="0089CD5F" wp14:editId="77DCAF95">
+                <wp:simplePos x="0" y="0"/>
+                <wp:positionH relativeFrom="column">
+                  <wp:posOffset>868680</wp:posOffset>
+                </wp:positionH>
+                <wp:positionV relativeFrom="paragraph">
+                  <wp:posOffset>1088009</wp:posOffset>
+                </wp:positionV>
+                <wp:extent cx="5819902" cy="0"/>
+                <wp:effectExtent l="0" t="0" r="0" b="0"/>
+                <wp:wrapNone/>
+                <wp:docPr id="195" name="Straight Connector 195"/>
+                <wp:cNvGraphicFramePr/>
+                <a:graphic xmlns:a="http://schemas.openxmlformats.org/drawingml/2006/main">
+                  <a:graphicData uri="http://schemas.microsoft.com/office/word/2010/wordprocessingShape">
+                    <wps:wsp>
+                      <wps:cNvCnPr/>
+                      <wps:spPr>
+                        <a:xfrm>
+                          <a:off x="0" y="0"/>
+                          <a:ext cx="5819902" cy="0"/>
+                        </a:xfrm>
+                        <a:prstGeom prst="line">
+                          <a:avLst/>
+                        </a:prstGeom>
+                        <a:ln w="6350">
+                          <a:solidFill>
+                            <a:schemeClr val="bg2">
+                              <a:lumMod val="90000"/>
+                            </a:schemeClr>
+                          </a:solidFill>
+                          <a:prstDash val="sysDash"/>
+                        </a:ln>
+                      </wps:spPr>
+                      <wps:style>
+                        <a:lnRef idx="1">
+                          <a:schemeClr val="accent1"/>
+                        </a:lnRef>
+                        <a:fillRef idx="0">
+                          <a:schemeClr val="accent1"/>
+                        </a:fillRef>
+                        <a:effectRef idx="0">
+                          <a:schemeClr val="accent1"/>
+                        </a:effectRef>
+                        <a:fontRef idx="minor">
+                          <a:schemeClr val="tx1"/>
+                        </a:fontRef>
+                      </wps:style>
+                      <wps:bodyPr/>
+                    </wps:wsp>
+                  </a:graphicData>
+                </a:graphic>
+                <wp14:sizeRelH relativeFrom="margin">
+                  <wp14:pctWidth>0</wp14:pctWidth>
+                </wp14:sizeRelH>
+              </wp:anchor>
+            </w:drawing>
+          </mc:Choice>
+          <mc:Fallback>
+            <w:pict>
+              <v:line w14:anchorId="6B8692B3" id="Straight Connector 195" o:spid="_x0000_s1026" style="position:absolute;z-index:251706368;visibility:visible;mso-wrap-style:square;mso-width-percent:0;mso-wrap-distance-left:9pt;mso-wrap-distance-top:0;mso-wrap-distance-right:9pt;mso-wrap-distance-bottom:0;mso-position-horizontal:absolute;mso-position-horizontal-relative:text;mso-position-vertical:absolute;mso-position-vertical-relative:text;mso-width-percent:0;mso-width-relative:margin" from="68.4pt,85.65pt" to="526.65pt,85.65pt" o:gfxdata="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" strokecolor="#cfcdcd [2894]" strokeweight=".5pt">
+                <v:stroke dashstyle="3 1" joinstyle="miter"/>
+              </v:line>
+            </w:pict>
+          </mc:Fallback>
+        </mc:AlternateContent>
+      </w:r>
+      <w:r>
+        <w:rPr>
+          <w:noProof/>
+        </w:rPr>
+        <mc:AlternateContent>
+          <mc:Choice Requires="wps">
+            <w:drawing>
+              <wp:anchor distT="0" distB="0" distL="114300" distR="114300" simplePos="0" relativeHeight="251697151" behindDoc="0" locked="0" layoutInCell="1" allowOverlap="1" wp14:anchorId="2928E76F" wp14:editId="325EDB08">
                 <wp:simplePos x="0" y="0"/>
                 <wp:positionH relativeFrom="column">
                   <wp:posOffset>867410</wp:posOffset>
@@ -2666,7 +3081,7 @@
           </mc:Choice>
           <mc:Fallback>
             <w:pict>
-              <v:oval w14:anchorId="2945AC61" id="Oval 14" o:spid="_x0000_s1026" style="position:absolute;margin-left:68.3pt;margin-top:71.45pt;width:28.35pt;height:28.35pt;z-index:251699199;visibility:visible;mso-wrap-style:square;mso-width-percent:0;mso-height-percent:0;mso-wrap-distance-left:9pt;mso-wrap-distance-top:0;mso-wrap-distance-right:9pt;mso-wrap-distance-bottom:0;mso-position-horizontal:absolute;mso-position-horizontal-relative:text;mso-position-vertical:absolute;mso-position-vertical-relative:text;mso-width-percent:0;mso-height-percent:0;mso-width-relative:margin;mso-height-relative:margin;v-text-anchor:middle" o:gfxdata="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" fillcolor="#f2f2f2 [3052]" strokecolor="black [3213]" strokeweight=".1pt">
+              <v:oval w14:anchorId="7EA9940A" id="Oval 14" o:spid="_x0000_s1026" style="position:absolute;margin-left:68.3pt;margin-top:71.45pt;width:28.35pt;height:28.35pt;z-index:251697151;visibility:visible;mso-wrap-style:square;mso-width-percent:0;mso-height-percent:0;mso-wrap-distance-left:9pt;mso-wrap-distance-top:0;mso-wrap-distance-right:9pt;mso-wrap-distance-bottom:0;mso-position-horizontal:absolute;mso-position-horizontal-relative:text;mso-position-vertical:absolute;mso-position-vertical-relative:text;mso-width-percent:0;mso-height-percent:0;mso-width-relative:margin;mso-height-relative:margin;v-text-anchor:middle" o:gfxdata="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" fillcolor="#f2f2f2 [3052]" strokecolor="black [3213]" strokeweight=".1pt">
                 <v:stroke joinstyle="miter"/>
               </v:oval>
             </w:pict>
@@ -2680,7 +3095,7 @@
         <mc:AlternateContent>
           <mc:Choice Requires="wps">
             <w:drawing>
-              <wp:anchor distT="0" distB="0" distL="114300" distR="114300" simplePos="0" relativeHeight="251704320" behindDoc="0" locked="0" layoutInCell="1" allowOverlap="1" wp14:anchorId="4581978C" wp14:editId="20B2934F">
+              <wp:anchor distT="0" distB="0" distL="114300" distR="114300" simplePos="0" relativeHeight="251702272" behindDoc="0" locked="0" layoutInCell="1" allowOverlap="1" wp14:anchorId="4581978C" wp14:editId="7ACDC73E">
                 <wp:simplePos x="0" y="0"/>
                 <wp:positionH relativeFrom="column">
                   <wp:posOffset>6329680</wp:posOffset>
@@ -2752,7 +3167,7 @@
           </mc:Choice>
           <mc:Fallback>
             <w:pict>
-              <v:oval w14:anchorId="6BEC2B8D" id="Oval 20" o:spid="_x0000_s1026" style="position:absolute;margin-left:498.4pt;margin-top:71.45pt;width:28.35pt;height:28.35pt;z-index:251704320;visibility:visible;mso-wrap-style:square;mso-width-percent:0;mso-height-percent:0;mso-wrap-distance-left:9pt;mso-wrap-distance-top:0;mso-wrap-distance-right:9pt;mso-wrap-distance-bottom:0;mso-position-horizontal:absolute;mso-position-horizontal-relative:text;mso-position-vertical:absolute;mso-position-vertical-relative:text;mso-width-percent:0;mso-height-percent:0;mso-width-relative:margin;mso-height-relative:margin;v-text-anchor:middle" o:gfxdata="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" fillcolor="#f2f2f2 [3052]" strokecolor="black [3213]" strokeweight=".1pt">
+              <v:oval w14:anchorId="60A3E1D0" id="Oval 20" o:spid="_x0000_s1026" style="position:absolute;margin-left:498.4pt;margin-top:71.45pt;width:28.35pt;height:28.35pt;z-index:251702272;visibility:visible;mso-wrap-style:square;mso-width-percent:0;mso-height-percent:0;mso-wrap-distance-left:9pt;mso-wrap-distance-top:0;mso-wrap-distance-right:9pt;mso-wrap-distance-bottom:0;mso-position-horizontal:absolute;mso-position-horizontal-relative:text;mso-position-vertical:absolute;mso-position-vertical-relative:text;mso-width-percent:0;mso-height-percent:0;mso-width-relative:margin;mso-height-relative:margin;v-text-anchor:middle" o:gfxdata="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" fillcolor="#f2f2f2 [3052]" strokecolor="black [3213]" strokeweight=".1pt">
                 <v:stroke joinstyle="miter"/>
               </v:oval>
             </w:pict>
@@ -2766,7 +3181,7 @@
         <mc:AlternateContent>
           <mc:Choice Requires="wps">
             <w:drawing>
-              <wp:anchor distT="45720" distB="45720" distL="114300" distR="114300" simplePos="0" relativeHeight="251700224" behindDoc="0" locked="0" layoutInCell="1" allowOverlap="1" wp14:anchorId="775BAACF" wp14:editId="57353E37">
+              <wp:anchor distT="45720" distB="45720" distL="114300" distR="114300" simplePos="0" relativeHeight="251698176" behindDoc="0" locked="0" layoutInCell="1" allowOverlap="1" wp14:anchorId="775BAACF" wp14:editId="7C05850A">
                 <wp:simplePos x="0" y="0"/>
                 <wp:positionH relativeFrom="column">
                   <wp:posOffset>4501944</wp:posOffset>
@@ -2865,7 +3280,7 @@
                                 <w:szCs w:val="16"/>
                                 <w:lang w:val="en-US"/>
                               </w:rPr>
-                              <w:t>2022-12-24</w:t>
+                              <w:t>2023-01-03</w:t>
                             </w:r>
                             <w:r>
                               <w:rPr>
@@ -2897,7 +3312,7 @@
           </mc:Choice>
           <mc:Fallback>
             <w:pict>
-              <v:shape w14:anchorId="775BAACF" id="_x0000_s1040" type="#_x0000_t202" style="position:absolute;margin-left:354.5pt;margin-top:2.7pt;width:209.75pt;height:23.3pt;z-index:251700224;visibility:visible;mso-wrap-style:square;mso-width-percent:0;mso-height-percent:0;mso-wrap-distance-left:9pt;mso-wrap-distance-top:3.6pt;mso-wrap-distance-right:9pt;mso-wrap-distance-bottom:3.6pt;mso-position-horizontal:absolute;mso-position-horizontal-relative:text;mso-position-vertical:absolute;mso-position-vertical-relative:text;mso-width-percent:0;mso-height-percent:0;mso-width-relative:margin;mso-height-relative:margin;v-text-anchor:top" o:gfxdata="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" filled="f" stroked="f">
+              <v:shape w14:anchorId="775BAACF" id="_x0000_s1048" type="#_x0000_t202" style="position:absolute;margin-left:354.5pt;margin-top:2.7pt;width:209.75pt;height:23.3pt;z-index:251698176;visibility:visible;mso-wrap-style:square;mso-width-percent:0;mso-height-percent:0;mso-wrap-distance-left:9pt;mso-wrap-distance-top:3.6pt;mso-wrap-distance-right:9pt;mso-wrap-distance-bottom:3.6pt;mso-position-horizontal:absolute;mso-position-horizontal-relative:text;mso-position-vertical:absolute;mso-position-vertical-relative:text;mso-width-percent:0;mso-height-percent:0;mso-width-relative:margin;mso-height-relative:margin;v-text-anchor:top" o:gfxdata="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" filled="f" stroked="f">
                 <v:textbox inset="0,0,0,0">
                   <w:txbxContent>
                     <w:p>
@@ -2960,7 +3375,7 @@
                           <w:szCs w:val="16"/>
                           <w:lang w:val="en-US"/>
                         </w:rPr>
-                        <w:t>2022-12-24</w:t>
+                        <w:t>2023-01-03</w:t>
                       </w:r>
                       <w:r>
                         <w:rPr>
@@ -2987,7 +3402,7 @@
         <mc:AlternateContent>
           <mc:Choice Requires="wps">
             <w:drawing>
-              <wp:anchor distT="45720" distB="45720" distL="114300" distR="114300" simplePos="0" relativeHeight="251693056" behindDoc="0" locked="0" layoutInCell="1" allowOverlap="1" wp14:anchorId="332E70E7" wp14:editId="62AF3F4B">
+              <wp:anchor distT="45720" distB="45720" distL="114300" distR="114300" simplePos="0" relativeHeight="251691008" behindDoc="0" locked="0" layoutInCell="1" allowOverlap="1" wp14:anchorId="332E70E7" wp14:editId="2BEE088D">
                 <wp:simplePos x="0" y="0"/>
                 <wp:positionH relativeFrom="column">
                   <wp:posOffset>433628</wp:posOffset>
@@ -3096,7 +3511,7 @@
           </mc:Choice>
           <mc:Fallback>
             <w:pict>
-              <v:shape w14:anchorId="332E70E7" id="_x0000_s1041" type="#_x0000_t202" style="position:absolute;margin-left:34.15pt;margin-top:2pt;width:203.95pt;height:25.8pt;z-index:251693056;visibility:visible;mso-wrap-style:square;mso-width-percent:0;mso-height-percent:0;mso-wrap-distance-left:9pt;mso-wrap-distance-top:3.6pt;mso-wrap-distance-right:9pt;mso-wrap-distance-bottom:3.6pt;mso-position-horizontal:absolute;mso-position-horizontal-relative:text;mso-position-vertical:absolute;mso-position-vertical-relative:text;mso-width-percent:0;mso-height-percent:0;mso-width-relative:margin;mso-height-relative:margin;v-text-anchor:middle" o:gfxdata="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" filled="f" stroked="f">
+              <v:shape w14:anchorId="332E70E7" id="_x0000_s1049" type="#_x0000_t202" style="position:absolute;margin-left:34.15pt;margin-top:2pt;width:203.95pt;height:25.8pt;z-index:251691008;visibility:visible;mso-wrap-style:square;mso-width-percent:0;mso-height-percent:0;mso-wrap-distance-left:9pt;mso-wrap-distance-top:3.6pt;mso-wrap-distance-right:9pt;mso-wrap-distance-bottom:3.6pt;mso-position-horizontal:absolute;mso-position-horizontal-relative:text;mso-position-vertical:absolute;mso-position-vertical-relative:text;mso-width-percent:0;mso-height-percent:0;mso-width-relative:margin;mso-height-relative:margin;v-text-anchor:middle" o:gfxdata="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" filled="f" stroked="f">
                 <v:textbox inset="0,0,0,0">
                   <w:txbxContent>
                     <w:p>
@@ -3164,7 +3579,7 @@
         <mc:AlternateContent>
           <mc:Choice Requires="wps">
             <w:drawing>
-              <wp:anchor distT="0" distB="0" distL="114300" distR="114300" simplePos="0" relativeHeight="251688960" behindDoc="0" locked="0" layoutInCell="1" allowOverlap="1" wp14:anchorId="33C93573" wp14:editId="5C0086E2">
+              <wp:anchor distT="0" distB="0" distL="114300" distR="114300" simplePos="0" relativeHeight="251686912" behindDoc="0" locked="0" layoutInCell="1" allowOverlap="1" wp14:anchorId="33C93573" wp14:editId="7ADB1BB0">
                 <wp:simplePos x="0" y="0"/>
                 <wp:positionH relativeFrom="column">
                   <wp:posOffset>360045</wp:posOffset>
@@ -3227,7 +3642,7 @@
           </mc:Choice>
           <mc:Fallback>
             <w:pict>
-              <v:line w14:anchorId="6E8BACF7" id="Straight Connector 4" o:spid="_x0000_s1026" style="position:absolute;z-index:251688960;visibility:visible;mso-wrap-style:square;mso-width-percent:0;mso-height-percent:0;mso-wrap-distance-left:9pt;mso-wrap-distance-top:0;mso-wrap-distance-right:9pt;mso-wrap-distance-bottom:0;mso-position-horizontal:absolute;mso-position-horizontal-relative:text;mso-position-vertical:absolute;mso-position-vertical-relative:text;mso-width-percent:0;mso-height-percent:0;mso-width-relative:margin;mso-height-relative:margin" from="28.35pt,0" to="28.35pt,425.2pt" o:gfxdata="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" strokecolor="#cfcdcd [2894]" strokeweight=".5pt">
+              <v:line w14:anchorId="09BC6E07" id="Straight Connector 4" o:spid="_x0000_s1026" style="position:absolute;z-index:251686912;visibility:visible;mso-wrap-style:square;mso-width-percent:0;mso-height-percent:0;mso-wrap-distance-left:9pt;mso-wrap-distance-top:0;mso-wrap-distance-right:9pt;mso-wrap-distance-bottom:0;mso-position-horizontal:absolute;mso-position-horizontal-relative:text;mso-position-vertical:absolute;mso-position-vertical-relative:text;mso-width-percent:0;mso-height-percent:0;mso-width-relative:margin;mso-height-relative:margin" from="28.35pt,0" to="28.35pt,425.2pt" o:gfxdata="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" strokecolor="#cfcdcd [2894]" strokeweight=".5pt">
                 <v:stroke dashstyle="3 1" joinstyle="miter"/>
               </v:line>
             </w:pict>
@@ -3241,7 +3656,7 @@
         <mc:AlternateContent>
           <mc:Choice Requires="wps">
             <w:drawing>
-              <wp:anchor distT="0" distB="0" distL="114300" distR="114300" simplePos="0" relativeHeight="251642871" behindDoc="0" locked="0" layoutInCell="1" allowOverlap="1" wp14:anchorId="333DCBF5" wp14:editId="295DDFDD">
+              <wp:anchor distT="0" distB="0" distL="114300" distR="114300" simplePos="0" relativeHeight="251640823" behindDoc="0" locked="0" layoutInCell="1" allowOverlap="1" wp14:anchorId="333DCBF5" wp14:editId="61390601">
                 <wp:simplePos x="0" y="0"/>
                 <wp:positionH relativeFrom="column">
                   <wp:posOffset>720090</wp:posOffset>
@@ -3396,7 +3811,7 @@
           </mc:Choice>
           <mc:Fallback>
             <w:pict>
-              <v:rect w14:anchorId="333DCBF5" id="Rectangle 2" o:spid="_x0000_s1042" style="position:absolute;margin-left:56.7pt;margin-top:56.7pt;width:481.9pt;height:314.65pt;z-index:251642871;visibility:visible;mso-wrap-style:square;mso-width-percent:0;mso-height-percent:0;mso-wrap-distance-left:9pt;mso-wrap-distance-top:0;mso-wrap-distance-right:9pt;mso-wrap-distance-bottom:0;mso-position-horizontal:absolute;mso-position-horizontal-relative:text;mso-position-vertical:absolute;mso-position-vertical-relative:text;mso-width-percent:0;mso-height-percent:0;mso-width-relative:margin;mso-height-relative:margin;v-text-anchor:bottom" o:gfxdata="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" filled="f" strokecolor="#cfcdcd [2894]" strokeweight=".5pt">
+              <v:rect w14:anchorId="333DCBF5" id="Rectangle 2" o:spid="_x0000_s1050" style="position:absolute;margin-left:56.7pt;margin-top:56.7pt;width:481.9pt;height:314.65pt;z-index:251640823;visibility:visible;mso-wrap-style:square;mso-width-percent:0;mso-height-percent:0;mso-wrap-distance-left:9pt;mso-wrap-distance-top:0;mso-wrap-distance-right:9pt;mso-wrap-distance-bottom:0;mso-position-horizontal:absolute;mso-position-horizontal-relative:text;mso-position-vertical:absolute;mso-position-vertical-relative:text;mso-width-percent:0;mso-height-percent:0;mso-width-relative:margin;mso-height-relative:margin;v-text-anchor:bottom" o:gfxdata="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" filled="f" strokecolor="#cfcdcd [2894]" strokeweight=".5pt">
                 <v:textbox style="layout-flow:vertical;mso-layout-flow-alt:bottom-to-top" inset="1.3mm,,1.3mm">
                   <w:txbxContent>
                     <w:p>
@@ -3423,7 +3838,7 @@
         <mc:AlternateContent>
           <mc:Choice Requires="wps">
             <w:drawing>
-              <wp:anchor distT="0" distB="0" distL="114300" distR="114300" simplePos="0" relativeHeight="251683840" behindDoc="0" locked="0" layoutInCell="1" allowOverlap="1" wp14:anchorId="2948EF75" wp14:editId="603E2989">
+              <wp:anchor distT="0" distB="0" distL="114300" distR="114300" simplePos="0" relativeHeight="251681792" behindDoc="0" locked="0" layoutInCell="1" allowOverlap="1" wp14:anchorId="2948EF75" wp14:editId="3418DCEA">
                 <wp:simplePos x="0" y="0"/>
                 <wp:positionH relativeFrom="column">
                   <wp:posOffset>3780790</wp:posOffset>
@@ -3486,7 +3901,7 @@
           </mc:Choice>
           <mc:Fallback>
             <w:pict>
-              <v:line w14:anchorId="5724DA6F" id="Straight Connector 24" o:spid="_x0000_s1026" style="position:absolute;z-index:251683840;visibility:visible;mso-wrap-style:square;mso-width-percent:0;mso-height-percent:0;mso-wrap-distance-left:9pt;mso-wrap-distance-top:0;mso-wrap-distance-right:9pt;mso-wrap-distance-bottom:0;mso-position-horizontal:absolute;mso-position-horizontal-relative:text;mso-position-vertical:absolute;mso-position-vertical-relative:text;mso-width-percent:0;mso-height-percent:0;mso-width-relative:margin;mso-height-relative:margin" from="297.7pt,0" to="297.7pt,425.2pt" o:gfxdata="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" strokecolor="#cfcdcd [2894]" strokeweight=".5pt">
+              <v:line w14:anchorId="01299976" id="Straight Connector 24" o:spid="_x0000_s1026" style="position:absolute;z-index:251681792;visibility:visible;mso-wrap-style:square;mso-width-percent:0;mso-height-percent:0;mso-wrap-distance-left:9pt;mso-wrap-distance-top:0;mso-wrap-distance-right:9pt;mso-wrap-distance-bottom:0;mso-position-horizontal:absolute;mso-position-horizontal-relative:text;mso-position-vertical:absolute;mso-position-vertical-relative:text;mso-width-percent:0;mso-height-percent:0;mso-width-relative:margin;mso-height-relative:margin" from="297.7pt,0" to="297.7pt,425.2pt" o:gfxdata="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" strokecolor="#cfcdcd [2894]" strokeweight=".5pt">
                 <v:stroke dashstyle="3 1" joinstyle="miter"/>
               </v:line>
             </w:pict>
@@ -3500,7 +3915,7 @@
         <mc:AlternateContent>
           <mc:Choice Requires="wps">
             <w:drawing>
-              <wp:anchor distT="0" distB="0" distL="114300" distR="114300" simplePos="0" relativeHeight="251681792" behindDoc="0" locked="0" layoutInCell="1" allowOverlap="1" wp14:anchorId="78D9FC7B" wp14:editId="0F699322">
+              <wp:anchor distT="0" distB="0" distL="114300" distR="114300" simplePos="0" relativeHeight="251679744" behindDoc="0" locked="0" layoutInCell="1" allowOverlap="1" wp14:anchorId="78D9FC7B" wp14:editId="0E10C316">
                 <wp:simplePos x="0" y="0"/>
                 <wp:positionH relativeFrom="column">
                   <wp:posOffset>0</wp:posOffset>
@@ -3560,7 +3975,7 @@
           </mc:Choice>
           <mc:Fallback>
             <w:pict>
-              <v:line w14:anchorId="6AF2E127" id="Straight Connector 23" o:spid="_x0000_s1026" style="position:absolute;z-index:251681792;visibility:visible;mso-wrap-style:square;mso-width-percent:0;mso-wrap-distance-left:9pt;mso-wrap-distance-top:0;mso-wrap-distance-right:9pt;mso-wrap-distance-bottom:0;mso-position-horizontal:absolute;mso-position-horizontal-relative:text;mso-position-vertical:absolute;mso-position-vertical-relative:text;mso-width-percent:0;mso-width-relative:margin" from="0,212.65pt" to="595.3pt,212.65pt" o:gfxdata="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" strokecolor="#cfcdcd [2894]" strokeweight=".5pt">
+              <v:line w14:anchorId="1CBDBAAA" id="Straight Connector 23" o:spid="_x0000_s1026" style="position:absolute;z-index:251679744;visibility:visible;mso-wrap-style:square;mso-width-percent:0;mso-wrap-distance-left:9pt;mso-wrap-distance-top:0;mso-wrap-distance-right:9pt;mso-wrap-distance-bottom:0;mso-position-horizontal:absolute;mso-position-horizontal-relative:text;mso-position-vertical:absolute;mso-position-vertical-relative:text;mso-width-percent:0;mso-width-relative:margin" from="0,212.65pt" to="595.3pt,212.65pt" o:gfxdata="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" strokecolor="#cfcdcd [2894]" strokeweight=".5pt">
                 <v:stroke dashstyle="3 1" joinstyle="miter"/>
               </v:line>
             </w:pict>
@@ -3574,7 +3989,7 @@
         <mc:AlternateContent>
           <mc:Choice Requires="wps">
             <w:drawing>
-              <wp:anchor distT="0" distB="0" distL="114300" distR="114300" simplePos="0" relativeHeight="251657216" behindDoc="0" locked="0" layoutInCell="1" allowOverlap="1" wp14:anchorId="75AFA92C" wp14:editId="13A1CC3B">
+              <wp:anchor distT="0" distB="0" distL="114300" distR="114300" simplePos="0" relativeHeight="251655168" behindDoc="0" locked="0" layoutInCell="1" allowOverlap="1" wp14:anchorId="75AFA92C" wp14:editId="3D148A3B">
                 <wp:simplePos x="0" y="0"/>
                 <wp:positionH relativeFrom="column">
                   <wp:posOffset>7129145</wp:posOffset>
@@ -3646,7 +4061,7 @@
           </mc:Choice>
           <mc:Fallback>
             <w:pict>
-              <v:oval w14:anchorId="41BFE6C4" id="Oval 6" o:spid="_x0000_s1026" style="position:absolute;margin-left:561.35pt;margin-top:391.25pt;width:11.35pt;height:11.35pt;z-index:251657216;visibility:visible;mso-wrap-style:square;mso-width-percent:0;mso-height-percent:0;mso-wrap-distance-left:9pt;mso-wrap-distance-top:0;mso-wrap-distance-right:9pt;mso-wrap-distance-bottom:0;mso-position-horizontal:absolute;mso-position-horizontal-relative:text;mso-position-vertical:absolute;mso-position-vertical-relative:text;mso-width-percent:0;mso-height-percent:0;mso-width-relative:margin;mso-height-relative:margin;v-text-anchor:middle" o:gfxdata="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" fillcolor="#f2f2f2 [3052]" strokecolor="black [3213]" strokeweight=".1pt">
+              <v:oval w14:anchorId="273D16BB" id="Oval 6" o:spid="_x0000_s1026" style="position:absolute;margin-left:561.35pt;margin-top:391.25pt;width:11.35pt;height:11.35pt;z-index:251655168;visibility:visible;mso-wrap-style:square;mso-width-percent:0;mso-height-percent:0;mso-wrap-distance-left:9pt;mso-wrap-distance-top:0;mso-wrap-distance-right:9pt;mso-wrap-distance-bottom:0;mso-position-horizontal:absolute;mso-position-horizontal-relative:text;mso-position-vertical:absolute;mso-position-vertical-relative:text;mso-width-percent:0;mso-height-percent:0;mso-width-relative:margin;mso-height-relative:margin;v-text-anchor:middle" o:gfxdata="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" fillcolor="#f2f2f2 [3052]" strokecolor="black [3213]" strokeweight=".1pt">
                 <v:stroke joinstyle="miter"/>
               </v:oval>
             </w:pict>
@@ -3660,7 +4075,7 @@
         <mc:AlternateContent>
           <mc:Choice Requires="wps">
             <w:drawing>
-              <wp:anchor distT="0" distB="0" distL="114300" distR="114300" simplePos="0" relativeHeight="251679744" behindDoc="0" locked="0" layoutInCell="1" allowOverlap="1" wp14:anchorId="61C5FB08" wp14:editId="314717D2">
+              <wp:anchor distT="0" distB="0" distL="114300" distR="114300" simplePos="0" relativeHeight="251677696" behindDoc="0" locked="0" layoutInCell="1" allowOverlap="1" wp14:anchorId="61C5FB08" wp14:editId="5589445F">
                 <wp:simplePos x="0" y="0"/>
                 <wp:positionH relativeFrom="column">
                   <wp:posOffset>0</wp:posOffset>
@@ -3720,7 +4135,7 @@
           </mc:Choice>
           <mc:Fallback>
             <w:pict>
-              <v:line w14:anchorId="557D1841" id="Straight Connector 22" o:spid="_x0000_s1026" style="position:absolute;z-index:251679744;visibility:visible;mso-wrap-style:square;mso-width-percent:0;mso-wrap-distance-left:9pt;mso-wrap-distance-top:0;mso-wrap-distance-right:9pt;mso-wrap-distance-bottom:0;mso-position-horizontal:absolute;mso-position-horizontal-relative:text;mso-position-vertical:absolute;mso-position-vertical-relative:text;mso-width-percent:0;mso-width-relative:margin" from="0,396.9pt" to="595.3pt,396.9pt" o:gfxdata="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" strokecolor="#cfcdcd [2894]" strokeweight=".5pt">
+              <v:line w14:anchorId="4BEBFCE1" id="Straight Connector 22" o:spid="_x0000_s1026" style="position:absolute;z-index:251677696;visibility:visible;mso-wrap-style:square;mso-width-percent:0;mso-wrap-distance-left:9pt;mso-wrap-distance-top:0;mso-wrap-distance-right:9pt;mso-wrap-distance-bottom:0;mso-position-horizontal:absolute;mso-position-horizontal-relative:text;mso-position-vertical:absolute;mso-position-vertical-relative:text;mso-width-percent:0;mso-width-relative:margin" from="0,396.9pt" to="595.3pt,396.9pt" o:gfxdata="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" strokecolor="#cfcdcd [2894]" strokeweight=".5pt">
                 <v:stroke dashstyle="3 1" joinstyle="miter"/>
               </v:line>
             </w:pict>
@@ -3734,7 +4149,7 @@
         <mc:AlternateContent>
           <mc:Choice Requires="wps">
             <w:drawing>
-              <wp:anchor distT="0" distB="0" distL="114300" distR="114300" simplePos="0" relativeHeight="251677696" behindDoc="0" locked="0" layoutInCell="1" allowOverlap="1" wp14:anchorId="36D3981F" wp14:editId="36DC020A">
+              <wp:anchor distT="0" distB="0" distL="114300" distR="114300" simplePos="0" relativeHeight="251675648" behindDoc="0" locked="0" layoutInCell="1" allowOverlap="1" wp14:anchorId="36D3981F" wp14:editId="4088A75C">
                 <wp:simplePos x="0" y="0"/>
                 <wp:positionH relativeFrom="column">
                   <wp:posOffset>0</wp:posOffset>
@@ -3794,7 +4209,7 @@
           </mc:Choice>
           <mc:Fallback>
             <w:pict>
-              <v:line w14:anchorId="45346783" id="Straight Connector 21" o:spid="_x0000_s1026" style="position:absolute;z-index:251677696;visibility:visible;mso-wrap-style:square;mso-width-percent:0;mso-wrap-distance-left:9pt;mso-wrap-distance-top:0;mso-wrap-distance-right:9pt;mso-wrap-distance-bottom:0;mso-position-horizontal:absolute;mso-position-horizontal-relative:text;mso-position-vertical:absolute;mso-position-vertical-relative:text;mso-width-percent:0;mso-width-relative:margin" from="0,28.35pt" to="595.3pt,28.35pt" o:gfxdata="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" strokecolor="#cfcdcd [2894]" strokeweight=".5pt">
+              <v:line w14:anchorId="6F9D092F" id="Straight Connector 21" o:spid="_x0000_s1026" style="position:absolute;z-index:251675648;visibility:visible;mso-wrap-style:square;mso-width-percent:0;mso-wrap-distance-left:9pt;mso-wrap-distance-top:0;mso-wrap-distance-right:9pt;mso-wrap-distance-bottom:0;mso-position-horizontal:absolute;mso-position-horizontal-relative:text;mso-position-vertical:absolute;mso-position-vertical-relative:text;mso-width-percent:0;mso-width-relative:margin" from="0,28.35pt" to="595.3pt,28.35pt" o:gfxdata="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" strokecolor="#cfcdcd [2894]" strokeweight=".5pt">
                 <v:stroke dashstyle="3 1" joinstyle="miter"/>
               </v:line>
             </w:pict>
@@ -3808,7 +4223,7 @@
         <mc:AlternateContent>
           <mc:Choice Requires="wps">
             <w:drawing>
-              <wp:anchor distT="0" distB="0" distL="114300" distR="114300" simplePos="0" relativeHeight="251659264" behindDoc="0" locked="0" layoutInCell="1" allowOverlap="1" wp14:anchorId="7AFB07F2" wp14:editId="4124ABB4">
+              <wp:anchor distT="0" distB="0" distL="114300" distR="114300" simplePos="0" relativeHeight="251657216" behindDoc="0" locked="0" layoutInCell="1" allowOverlap="1" wp14:anchorId="7AFB07F2" wp14:editId="5807DBD0">
                 <wp:simplePos x="0" y="0"/>
                 <wp:positionH relativeFrom="column">
                   <wp:posOffset>288290</wp:posOffset>
@@ -3880,7 +4295,7 @@
           </mc:Choice>
           <mc:Fallback>
             <w:pict>
-              <v:oval w14:anchorId="3061B776" id="Oval 7" o:spid="_x0000_s1026" style="position:absolute;margin-left:22.7pt;margin-top:391.25pt;width:11.35pt;height:11.35pt;z-index:251659264;visibility:visible;mso-wrap-style:square;mso-width-percent:0;mso-height-percent:0;mso-wrap-distance-left:9pt;mso-wrap-distance-top:0;mso-wrap-distance-right:9pt;mso-wrap-distance-bottom:0;mso-position-horizontal:absolute;mso-position-horizontal-relative:text;mso-position-vertical:absolute;mso-position-vertical-relative:text;mso-width-percent:0;mso-height-percent:0;mso-width-relative:margin;mso-height-relative:margin;v-text-anchor:middle" o:gfxdata="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" fillcolor="#f2f2f2 [3052]" strokecolor="black [3213]" strokeweight=".1pt">
+              <v:oval w14:anchorId="76C2070F" id="Oval 7" o:spid="_x0000_s1026" style="position:absolute;margin-left:22.7pt;margin-top:391.25pt;width:11.35pt;height:11.35pt;z-index:251657216;visibility:visible;mso-wrap-style:square;mso-width-percent:0;mso-height-percent:0;mso-wrap-distance-left:9pt;mso-wrap-distance-top:0;mso-wrap-distance-right:9pt;mso-wrap-distance-bottom:0;mso-position-horizontal:absolute;mso-position-horizontal-relative:text;mso-position-vertical:absolute;mso-position-vertical-relative:text;mso-width-percent:0;mso-height-percent:0;mso-width-relative:margin;mso-height-relative:margin;v-text-anchor:middle" o:gfxdata="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" fillcolor="#f2f2f2 [3052]" strokecolor="black [3213]" strokeweight=".1pt">
                 <v:stroke joinstyle="miter"/>
               </v:oval>
             </w:pict>
@@ -3894,7 +4309,7 @@
         <mc:AlternateContent>
           <mc:Choice Requires="wps">
             <w:drawing>
-              <wp:anchor distT="0" distB="0" distL="114300" distR="114300" simplePos="0" relativeHeight="251651068" behindDoc="0" locked="0" layoutInCell="1" allowOverlap="1" wp14:anchorId="0DB53EBC" wp14:editId="6126413E">
+              <wp:anchor distT="0" distB="0" distL="114300" distR="114300" simplePos="0" relativeHeight="251649020" behindDoc="0" locked="0" layoutInCell="1" allowOverlap="1" wp14:anchorId="0DB53EBC" wp14:editId="4A0F03E0">
                 <wp:simplePos x="0" y="0"/>
                 <wp:positionH relativeFrom="column">
                   <wp:posOffset>288290</wp:posOffset>
@@ -3966,7 +4381,7 @@
           </mc:Choice>
           <mc:Fallback>
             <w:pict>
-              <v:oval w14:anchorId="53F8C9BE" id="Oval 3" o:spid="_x0000_s1026" style="position:absolute;margin-left:22.7pt;margin-top:22.7pt;width:11.35pt;height:11.35pt;z-index:251651068;visibility:visible;mso-wrap-style:square;mso-width-percent:0;mso-height-percent:0;mso-wrap-distance-left:9pt;mso-wrap-distance-top:0;mso-wrap-distance-right:9pt;mso-wrap-distance-bottom:0;mso-position-horizontal:absolute;mso-position-horizontal-relative:text;mso-position-vertical:absolute;mso-position-vertical-relative:text;mso-width-percent:0;mso-height-percent:0;mso-width-relative:margin;mso-height-relative:margin;v-text-anchor:middle" o:gfxdata="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" fillcolor="#f2f2f2 [3052]" strokecolor="black [3213]" strokeweight=".1pt">
+              <v:oval w14:anchorId="440C600D" id="Oval 3" o:spid="_x0000_s1026" style="position:absolute;margin-left:22.7pt;margin-top:22.7pt;width:11.35pt;height:11.35pt;z-index:251649020;visibility:visible;mso-wrap-style:square;mso-width-percent:0;mso-height-percent:0;mso-wrap-distance-left:9pt;mso-wrap-distance-top:0;mso-wrap-distance-right:9pt;mso-wrap-distance-bottom:0;mso-position-horizontal:absolute;mso-position-horizontal-relative:text;mso-position-vertical:absolute;mso-position-vertical-relative:text;mso-width-percent:0;mso-height-percent:0;mso-width-relative:margin;mso-height-relative:margin;v-text-anchor:middle" o:gfxdata="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" fillcolor="#f2f2f2 [3052]" strokecolor="black [3213]" strokeweight=".1pt">
                 <v:stroke joinstyle="miter"/>
               </v:oval>
             </w:pict>
@@ -3980,7 +4395,7 @@
         <mc:AlternateContent>
           <mc:Choice Requires="wps">
             <w:drawing>
-              <wp:anchor distT="0" distB="0" distL="114300" distR="114300" simplePos="0" relativeHeight="251649020" behindDoc="0" locked="0" layoutInCell="1" allowOverlap="1" wp14:anchorId="1A81EA97" wp14:editId="2EB7EDB0">
+              <wp:anchor distT="0" distB="0" distL="114300" distR="114300" simplePos="0" relativeHeight="251646972" behindDoc="0" locked="0" layoutInCell="1" allowOverlap="1" wp14:anchorId="1A81EA97" wp14:editId="63A84940">
                 <wp:simplePos x="0" y="0"/>
                 <wp:positionH relativeFrom="column">
                   <wp:posOffset>7129145</wp:posOffset>
@@ -4052,7 +4467,7 @@
           </mc:Choice>
           <mc:Fallback>
             <w:pict>
-              <v:oval w14:anchorId="48B5D5A9" id="Oval 5" o:spid="_x0000_s1026" style="position:absolute;margin-left:561.35pt;margin-top:22.7pt;width:11.35pt;height:11.35pt;z-index:251649020;visibility:visible;mso-wrap-style:square;mso-width-percent:0;mso-height-percent:0;mso-wrap-distance-left:9pt;mso-wrap-distance-top:0;mso-wrap-distance-right:9pt;mso-wrap-distance-bottom:0;mso-position-horizontal:absolute;mso-position-horizontal-relative:text;mso-position-vertical:absolute;mso-position-vertical-relative:text;mso-width-percent:0;mso-height-percent:0;mso-width-relative:margin;mso-height-relative:margin;v-text-anchor:middle" o:gfxdata="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" fillcolor="#f2f2f2 [3052]" strokecolor="black [3213]" strokeweight=".1pt">
+              <v:oval w14:anchorId="02FAE442" id="Oval 5" o:spid="_x0000_s1026" style="position:absolute;margin-left:561.35pt;margin-top:22.7pt;width:11.35pt;height:11.35pt;z-index:251646972;visibility:visible;mso-wrap-style:square;mso-width-percent:0;mso-height-percent:0;mso-wrap-distance-left:9pt;mso-wrap-distance-top:0;mso-wrap-distance-right:9pt;mso-wrap-distance-bottom:0;mso-position-horizontal:absolute;mso-position-horizontal-relative:text;mso-position-vertical:absolute;mso-position-vertical-relative:text;mso-width-percent:0;mso-height-percent:0;mso-width-relative:margin;mso-height-relative:margin;v-text-anchor:middle" o:gfxdata="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" fillcolor="#f2f2f2 [3052]" strokecolor="black [3213]" strokeweight=".1pt">
                 <v:stroke joinstyle="miter"/>
               </v:oval>
             </w:pict>
@@ -4066,7 +4481,7 @@
         <mc:AlternateContent>
           <mc:Choice Requires="wps">
             <w:drawing>
-              <wp:anchor distT="0" distB="0" distL="114300" distR="114300" simplePos="0" relativeHeight="251641846" behindDoc="0" locked="0" layoutInCell="1" allowOverlap="1" wp14:anchorId="7B32C600" wp14:editId="1F1FDAD4">
+              <wp:anchor distT="0" distB="0" distL="114300" distR="114300" simplePos="0" relativeHeight="251639798" behindDoc="0" locked="0" layoutInCell="1" allowOverlap="1" wp14:anchorId="7B32C600" wp14:editId="4850DCF2">
                 <wp:simplePos x="0" y="0"/>
                 <wp:positionH relativeFrom="column">
                   <wp:posOffset>0</wp:posOffset>
@@ -4214,7 +4629,7 @@
           </mc:Choice>
           <mc:Fallback>
             <w:pict>
-              <v:rect w14:anchorId="7B32C600" id="Rectangle 1" o:spid="_x0000_s1043" style="position:absolute;margin-left:0;margin-top:0;width:595.3pt;height:425.2pt;z-index:251641846;visibility:visible;mso-wrap-style:square;mso-width-percent:0;mso-height-percent:0;mso-wrap-distance-left:9pt;mso-wrap-distance-top:0;mso-wrap-distance-right:9pt;mso-wrap-distance-bottom:0;mso-position-horizontal:absolute;mso-position-horizontal-relative:text;mso-position-vertical:absolute;mso-position-vertical-relative:line;mso-width-percent:0;mso-height-percent:0;mso-width-relative:margin;mso-height-relative:margin;v-text-anchor:top" o:gfxdata="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" filled="f" strokecolor="black [3213]" strokeweight=".1pt">
+              <v:rect w14:anchorId="7B32C600" id="Rectangle 1" o:spid="_x0000_s1051" style="position:absolute;margin-left:0;margin-top:0;width:595.3pt;height:425.2pt;z-index:251639798;visibility:visible;mso-wrap-style:square;mso-width-percent:0;mso-height-percent:0;mso-wrap-distance-left:9pt;mso-wrap-distance-top:0;mso-wrap-distance-right:9pt;mso-wrap-distance-bottom:0;mso-position-horizontal:absolute;mso-position-horizontal-relative:text;mso-position-vertical:absolute;mso-position-vertical-relative:line;mso-width-percent:0;mso-height-percent:0;mso-width-relative:margin;mso-height-relative:margin;v-text-anchor:top" o:gfxdata="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" filled="f" strokecolor="black [3213]" strokeweight=".1pt">
                 <v:textbox>
                   <w:txbxContent>
                     <w:p>
@@ -4232,7 +4647,7 @@
       </w:r>
     </w:p>
     <w:sectPr>
-      <w:headerReference w:type="default" r:id="rId9"/>
+      <w:headerReference w:type="default" r:id="rId10"/>
       <w:pgSz w:w="16838" w:h="11906" w:orient="landscape" w:code="9"/>
       <w:pgMar w:top="1440" w:right="1440" w:bottom="1440" w:left="1440" w:header="709" w:footer="709" w:gutter="0"/>
       <w:cols w:space="708"/>
@@ -5137,10 +5552,22 @@
 </CoverPageProperties>
 </file>
 
+<file path=customXml/item2.xml><?xml version="1.0" encoding="utf-8"?>
+<b:Sources xmlns:b="http://schemas.openxmlformats.org/officeDocument/2006/bibliography" xmlns="http://schemas.openxmlformats.org/officeDocument/2006/bibliography" SelectedStyle="\APASixthEditionOfficeOnline.xsl" StyleName="APA" Version="6"/>
+</file>
+
 <file path=customXml/itemProps1.xml><?xml version="1.0" encoding="utf-8"?>
 <ds:datastoreItem xmlns:ds="http://schemas.openxmlformats.org/officeDocument/2006/customXml" ds:itemID="{55AF091B-3C7A-41E3-B477-F2FDAA23CFDA}">
   <ds:schemaRefs>
     <ds:schemaRef ds:uri="http://schemas.microsoft.com/office/2006/coverPageProps"/>
   </ds:schemaRefs>
 </ds:datastoreItem>
+</file>
+
+<file path=customXml/itemProps2.xml><?xml version="1.0" encoding="utf-8"?>
+<ds:datastoreItem xmlns:ds="http://schemas.openxmlformats.org/officeDocument/2006/customXml" ds:itemID="{A618B6D5-EB92-44D2-AA22-CE09F7C92BFF}">
+  <ds:schemaRefs>
+    <ds:schemaRef ds:uri="http://schemas.openxmlformats.org/officeDocument/2006/bibliography"/>
+  </ds:schemaRefs>
+</ds:datastoreItem>
 </file>
</xml_diff>

<commit_message>
Update mounting hole template
</commit_message>
<xml_diff>
--- a/Docs/PiWeatherDisplay-Mounting-Hole-Template.doc.docx
+++ b/Docs/PiWeatherDisplay-Mounting-Hole-Template.doc.docx
@@ -2,7 +2,6 @@
 <file path=word/document.xml><?xml version="1.0" encoding="utf-8"?>
 <w:document xmlns:wpc="http://schemas.microsoft.com/office/word/2010/wordprocessingCanvas" xmlns:cx="http://schemas.microsoft.com/office/drawing/2014/chartex" xmlns:cx1="http://schemas.microsoft.com/office/drawing/2015/9/8/chartex" xmlns:cx2="http://schemas.microsoft.com/office/drawing/2015/10/21/chartex" xmlns:cx3="http://schemas.microsoft.com/office/drawing/2016/5/9/chartex" xmlns:cx4="http://schemas.microsoft.com/office/drawing/2016/5/10/chartex" xmlns:cx5="http://schemas.microsoft.com/office/drawing/2016/5/11/chartex" xmlns:cx6="http://schemas.microsoft.com/office/drawing/2016/5/12/chartex" xmlns:cx7="http://schemas.microsoft.com/office/drawing/2016/5/13/chartex" xmlns:cx8="http://schemas.microsoft.com/office/drawing/2016/5/14/chartex" xmlns:mc="http://schemas.openxmlformats.org/markup-compatibility/2006" xmlns:aink="http://schemas.microsoft.com/office/drawing/2016/ink" xmlns:am3d="http://schemas.microsoft.com/office/drawing/2017/model3d" xmlns:o="urn:schemas-microsoft-com:office:office" xmlns:oel="http://schemas.microsoft.com/office/2019/extlst" xmlns:r="http://schemas.openxmlformats.org/officeDocument/2006/relationships" xmlns:m="http://schemas.openxmlformats.org/officeDocument/2006/math" xmlns:v="urn:schemas-microsoft-com:vml" xmlns:wp14="http://schemas.microsoft.com/office/word/2010/wordprocessingDrawing" xmlns:wp="http://schemas.openxmlformats.org/drawingml/2006/wordprocessingDrawing" xmlns:w10="urn:schemas-microsoft-com:office:word" xmlns:w="http://schemas.openxmlformats.org/wordprocessingml/2006/main" xmlns:w14="http://schemas.microsoft.com/office/word/2010/wordml" xmlns:w15="http://schemas.microsoft.com/office/word/2012/wordml" xmlns:w16cex="http://schemas.microsoft.com/office/word/2018/wordml/cex" xmlns:w16cid="http://schemas.microsoft.com/office/word/2016/wordml/cid" xmlns:w16="http://schemas.microsoft.com/office/word/2018/wordml" xmlns:w16sdtdh="http://schemas.microsoft.com/office/word/2020/wordml/sdtdatahash" xmlns:w16se="http://schemas.microsoft.com/office/word/2015/wordml/symex" xmlns:wpg="http://schemas.microsoft.com/office/word/2010/wordprocessingGroup" xmlns:wpi="http://schemas.microsoft.com/office/word/2010/wordprocessingInk" xmlns:wne="http://schemas.microsoft.com/office/word/2006/wordml" xmlns:wps="http://schemas.microsoft.com/office/word/2010/wordprocessingShape" mc:Ignorable="w14 w15 w16se w16cid w16 w16cex w16sdtdh wp14">
   <w:body>
-    <w:p/>
     <w:p>
       <w:r>
         <w:rPr>
@@ -11,7 +10,7 @@
         <mc:AlternateContent>
           <mc:Choice Requires="wps">
             <w:drawing>
-              <wp:anchor distT="0" distB="0" distL="114300" distR="114300" simplePos="0" relativeHeight="251688960" behindDoc="0" locked="0" layoutInCell="1" allowOverlap="1" wp14:anchorId="4BBB0A10" wp14:editId="42C21D62">
+              <wp:anchor distT="0" distB="0" distL="114300" distR="114300" simplePos="0" relativeHeight="251683840" behindDoc="0" locked="0" layoutInCell="1" allowOverlap="1" wp14:anchorId="4BBB0A10" wp14:editId="7B634E90">
                 <wp:simplePos x="0" y="0"/>
                 <wp:positionH relativeFrom="column">
                   <wp:posOffset>7200900</wp:posOffset>
@@ -74,7 +73,7 @@
           </mc:Choice>
           <mc:Fallback>
             <w:pict>
-              <v:line w14:anchorId="43DD6295" id="Straight Connector 8" o:spid="_x0000_s1026" style="position:absolute;z-index:251688960;visibility:visible;mso-wrap-style:square;mso-width-percent:0;mso-height-percent:0;mso-wrap-distance-left:9pt;mso-wrap-distance-top:0;mso-wrap-distance-right:9pt;mso-wrap-distance-bottom:0;mso-position-horizontal:absolute;mso-position-horizontal-relative:text;mso-position-vertical:absolute;mso-position-vertical-relative:text;mso-width-percent:0;mso-height-percent:0;mso-width-relative:margin;mso-height-relative:margin" from="567pt,22.5pt" to="567pt,447.7pt" o:gfxdata="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" strokecolor="#cfcdcd [2894]" strokeweight=".5pt">
+              <v:line w14:anchorId="755DB737" id="Straight Connector 8" o:spid="_x0000_s1026" style="position:absolute;z-index:251683840;visibility:visible;mso-wrap-style:square;mso-width-percent:0;mso-height-percent:0;mso-wrap-distance-left:9pt;mso-wrap-distance-top:0;mso-wrap-distance-right:9pt;mso-wrap-distance-bottom:0;mso-position-horizontal:absolute;mso-position-horizontal-relative:text;mso-position-vertical:absolute;mso-position-vertical-relative:text;mso-width-percent:0;mso-height-percent:0;mso-width-relative:margin;mso-height-relative:margin" from="567pt,22.5pt" to="567pt,447.7pt" o:gfxdata="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" strokecolor="#cfcdcd [2894]" strokeweight=".5pt">
                 <v:stroke dashstyle="3 1" joinstyle="miter"/>
               </v:line>
             </w:pict>
@@ -90,7 +89,7 @@
         <mc:AlternateContent>
           <mc:Choice Requires="wps">
             <w:drawing>
-              <wp:anchor distT="0" distB="0" distL="114300" distR="114300" simplePos="0" relativeHeight="251721728" behindDoc="0" locked="0" layoutInCell="1" allowOverlap="1" wp14:anchorId="6E19A5BD" wp14:editId="682220DC">
+              <wp:anchor distT="0" distB="0" distL="114300" distR="114300" simplePos="0" relativeHeight="251712512" behindDoc="0" locked="0" layoutInCell="1" allowOverlap="1" wp14:anchorId="6E49771F" wp14:editId="6D5ED7F7">
                 <wp:simplePos x="0" y="0"/>
                 <wp:positionH relativeFrom="column">
                   <wp:posOffset>5912112</wp:posOffset>
@@ -324,7 +323,7 @@
           </mc:Choice>
           <mc:Fallback>
             <w:pict>
-              <v:rect w14:anchorId="6E19A5BD" id="Rectangle 31" o:spid="_x0000_s1026" style="position:absolute;margin-left:465.5pt;margin-top:304.45pt;width:37.3pt;height:109.15pt;rotation:90;z-index:251721728;visibility:visible;mso-wrap-style:square;mso-width-percent:0;mso-height-percent:0;mso-wrap-distance-left:9pt;mso-wrap-distance-top:0;mso-wrap-distance-right:9pt;mso-wrap-distance-bottom:0;mso-position-horizontal:absolute;mso-position-horizontal-relative:text;mso-position-vertical:absolute;mso-position-vertical-relative:text;mso-width-percent:0;mso-height-percent:0;mso-width-relative:margin;mso-height-relative:margin;v-text-anchor:top" o:gfxdata="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" filled="f" strokecolor="white [3212]" strokeweight=".5pt">
+              <v:rect w14:anchorId="6E49771F" id="Rectangle 31" o:spid="_x0000_s1026" style="position:absolute;margin-left:465.5pt;margin-top:304.45pt;width:37.3pt;height:109.15pt;rotation:90;z-index:251712512;visibility:visible;mso-wrap-style:square;mso-width-percent:0;mso-height-percent:0;mso-wrap-distance-left:9pt;mso-wrap-distance-top:0;mso-wrap-distance-right:9pt;mso-wrap-distance-bottom:0;mso-position-horizontal:absolute;mso-position-horizontal-relative:text;mso-position-vertical:absolute;mso-position-vertical-relative:text;mso-width-percent:0;mso-height-percent:0;mso-width-relative:margin;mso-height-relative:margin;v-text-anchor:top" o:gfxdata="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" filled="f" strokecolor="white [3212]" strokeweight=".5pt">
                 <v:stroke dashstyle="3 1"/>
                 <v:textbox style="layout-flow:vertical;mso-layout-flow-alt:bottom-to-top" inset="1.3mm,1.3mm,1.3mm,1.3mm">
                   <w:txbxContent>
@@ -432,7 +431,7 @@
         <mc:AlternateContent>
           <mc:Choice Requires="wps">
             <w:drawing>
-              <wp:anchor distT="0" distB="0" distL="114300" distR="114300" simplePos="0" relativeHeight="251684864" behindDoc="0" locked="0" layoutInCell="1" allowOverlap="1" wp14:anchorId="0E3A4B7C" wp14:editId="6EE65B6C">
+              <wp:anchor distT="0" distB="0" distL="114300" distR="114300" simplePos="0" relativeHeight="251697152" behindDoc="0" locked="0" layoutInCell="1" allowOverlap="1" wp14:anchorId="28F1709F" wp14:editId="517A5462">
                 <wp:simplePos x="0" y="0"/>
                 <wp:positionH relativeFrom="column">
                   <wp:posOffset>2150745</wp:posOffset>
@@ -596,17 +595,7 @@
                                 <w:szCs w:val="16"/>
                                 <w:lang w:val="en-US"/>
                               </w:rPr>
-                              <w:t xml:space="preserve"> </w:t>
-                            </w:r>
-                            <w:r>
-                              <w:rPr>
-                                <w:rFonts w:ascii="Segoe UI" w:hAnsi="Segoe UI" w:cs="Segoe UI"/>
-                                <w:color w:val="7F7F7F" w:themeColor="text1" w:themeTint="80"/>
-                                <w:sz w:val="16"/>
-                                <w:szCs w:val="16"/>
-                                <w:lang w:val="en-US"/>
-                              </w:rPr>
-                              <w:t>Battery Pack (12000mAh)</w:t>
+                              <w:t xml:space="preserve"> Battery Pack (12000mAh)</w:t>
                             </w:r>
                             <w:r>
                               <w:rPr>
@@ -617,15 +606,6 @@
                                 <w:lang w:val="en-US"/>
                               </w:rPr>
                               <w:br/>
-                            </w:r>
-                            <w:r>
-                              <w:rPr>
-                                <w:rFonts w:ascii="Segoe UI" w:hAnsi="Segoe UI" w:cs="Segoe UI"/>
-                                <w:color w:val="7F7F7F" w:themeColor="text1" w:themeTint="80"/>
-                                <w:sz w:val="16"/>
-                                <w:szCs w:val="16"/>
-                                <w:lang w:val="en-US"/>
-                              </w:rPr>
                               <w:t>130 x 70 x 10mm</w:t>
                             </w:r>
                           </w:p>
@@ -651,7 +631,7 @@
           </mc:Choice>
           <mc:Fallback>
             <w:pict>
-              <v:rect w14:anchorId="0E3A4B7C" id="Rectangle 13" o:spid="_x0000_s1027" style="position:absolute;margin-left:169.35pt;margin-top:172.2pt;width:368.5pt;height:198.45pt;z-index:251684864;visibility:visible;mso-wrap-style:square;mso-width-percent:0;mso-height-percent:0;mso-wrap-distance-left:9pt;mso-wrap-distance-top:0;mso-wrap-distance-right:9pt;mso-wrap-distance-bottom:0;mso-position-horizontal:absolute;mso-position-horizontal-relative:text;mso-position-vertical:absolute;mso-position-vertical-relative:text;mso-width-percent:0;mso-height-percent:0;mso-width-relative:margin;mso-height-relative:margin;v-text-anchor:top" o:gfxdata="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" filled="f" strokecolor="#cfcdcd [2894]" strokeweight=".5pt">
+              <v:rect w14:anchorId="28F1709F" id="Rectangle 13" o:spid="_x0000_s1027" style="position:absolute;margin-left:169.35pt;margin-top:172.2pt;width:368.5pt;height:198.45pt;z-index:251697152;visibility:visible;mso-wrap-style:square;mso-width-percent:0;mso-height-percent:0;mso-wrap-distance-left:9pt;mso-wrap-distance-top:0;mso-wrap-distance-right:9pt;mso-wrap-distance-bottom:0;mso-position-horizontal:absolute;mso-position-horizontal-relative:text;mso-position-vertical:absolute;mso-position-vertical-relative:text;mso-width-percent:0;mso-height-percent:0;mso-width-relative:margin;mso-height-relative:margin;v-text-anchor:top" o:gfxdata="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" filled="f" strokecolor="#cfcdcd [2894]" strokeweight=".5pt">
                 <v:stroke dashstyle="3 1"/>
                 <v:textbox inset="1.3mm,1.3mm,1.3mm,1.3mm">
                   <w:txbxContent>
@@ -695,17 +675,7 @@
                           <w:szCs w:val="16"/>
                           <w:lang w:val="en-US"/>
                         </w:rPr>
-                        <w:t xml:space="preserve"> </w:t>
-                      </w:r>
-                      <w:r>
-                        <w:rPr>
-                          <w:rFonts w:ascii="Segoe UI" w:hAnsi="Segoe UI" w:cs="Segoe UI"/>
-                          <w:color w:val="7F7F7F" w:themeColor="text1" w:themeTint="80"/>
-                          <w:sz w:val="16"/>
-                          <w:szCs w:val="16"/>
-                          <w:lang w:val="en-US"/>
-                        </w:rPr>
-                        <w:t>Battery Pack (12000mAh)</w:t>
+                        <w:t xml:space="preserve"> Battery Pack (12000mAh)</w:t>
                       </w:r>
                       <w:r>
                         <w:rPr>
@@ -716,15 +686,6 @@
                           <w:lang w:val="en-US"/>
                         </w:rPr>
                         <w:br/>
-                      </w:r>
-                      <w:r>
-                        <w:rPr>
-                          <w:rFonts w:ascii="Segoe UI" w:hAnsi="Segoe UI" w:cs="Segoe UI"/>
-                          <w:color w:val="7F7F7F" w:themeColor="text1" w:themeTint="80"/>
-                          <w:sz w:val="16"/>
-                          <w:szCs w:val="16"/>
-                          <w:lang w:val="en-US"/>
-                        </w:rPr>
                         <w:t>130 x 70 x 10mm</w:t>
                       </w:r>
                     </w:p>
@@ -742,472 +703,7 @@
         <mc:AlternateContent>
           <mc:Choice Requires="wpg">
             <w:drawing>
-              <wp:anchor distT="0" distB="0" distL="114300" distR="114300" simplePos="0" relativeHeight="251735040" behindDoc="0" locked="0" layoutInCell="1" allowOverlap="1" wp14:anchorId="4182B235" wp14:editId="114686BC">
-                <wp:simplePos x="0" y="0"/>
-                <wp:positionH relativeFrom="column">
-                  <wp:posOffset>727075</wp:posOffset>
-                </wp:positionH>
-                <wp:positionV relativeFrom="paragraph">
-                  <wp:posOffset>2126726</wp:posOffset>
-                </wp:positionV>
-                <wp:extent cx="575945" cy="1151890"/>
-                <wp:effectExtent l="0" t="0" r="14605" b="10160"/>
-                <wp:wrapNone/>
-                <wp:docPr id="194" name="Group 194"/>
-                <wp:cNvGraphicFramePr/>
-                <a:graphic xmlns:a="http://schemas.openxmlformats.org/drawingml/2006/main">
-                  <a:graphicData uri="http://schemas.microsoft.com/office/word/2010/wordprocessingGroup">
-                    <wpg:wgp>
-                      <wpg:cNvGrpSpPr/>
-                      <wpg:grpSpPr>
-                        <a:xfrm>
-                          <a:off x="0" y="0"/>
-                          <a:ext cx="575945" cy="1151890"/>
-                          <a:chOff x="0" y="0"/>
-                          <a:chExt cx="575945" cy="1151890"/>
-                        </a:xfrm>
-                      </wpg:grpSpPr>
-                      <wps:wsp>
-                        <wps:cNvPr id="192" name="Rectangle 192"/>
-                        <wps:cNvSpPr/>
-                        <wps:spPr>
-                          <a:xfrm>
-                            <a:off x="0" y="0"/>
-                            <a:ext cx="575945" cy="1151890"/>
-                          </a:xfrm>
-                          <a:prstGeom prst="rect">
-                            <a:avLst/>
-                          </a:prstGeom>
-                          <a:noFill/>
-                          <a:ln w="6350">
-                            <a:solidFill>
-                              <a:schemeClr val="bg2">
-                                <a:lumMod val="90000"/>
-                              </a:schemeClr>
-                            </a:solidFill>
-                            <a:prstDash val="sysDash"/>
-                            <a:extLst>
-                              <a:ext uri="{C807C97D-BFC1-408E-A445-0C87EB9F89A2}">
-                                <ask:lineSketchStyleProps xmlns:ask="http://schemas.microsoft.com/office/drawing/2018/sketchyshapes" sd="1219033472">
-                                  <a:custGeom>
-                                    <a:avLst/>
-                                    <a:gdLst>
-                                      <a:gd name="connsiteX0" fmla="*/ 0 w 3060000"/>
-                                      <a:gd name="connsiteY0" fmla="*/ 0 h 2016000"/>
-                                      <a:gd name="connsiteX1" fmla="*/ 3060000 w 3060000"/>
-                                      <a:gd name="connsiteY1" fmla="*/ 0 h 2016000"/>
-                                      <a:gd name="connsiteX2" fmla="*/ 3060000 w 3060000"/>
-                                      <a:gd name="connsiteY2" fmla="*/ 2016000 h 2016000"/>
-                                      <a:gd name="connsiteX3" fmla="*/ 0 w 3060000"/>
-                                      <a:gd name="connsiteY3" fmla="*/ 2016000 h 2016000"/>
-                                      <a:gd name="connsiteX4" fmla="*/ 0 w 3060000"/>
-                                      <a:gd name="connsiteY4" fmla="*/ 0 h 2016000"/>
-                                    </a:gdLst>
-                                    <a:ahLst/>
-                                    <a:cxnLst>
-                                      <a:cxn ang="0">
-                                        <a:pos x="connsiteX0" y="connsiteY0"/>
-                                      </a:cxn>
-                                      <a:cxn ang="0">
-                                        <a:pos x="connsiteX1" y="connsiteY1"/>
-                                      </a:cxn>
-                                      <a:cxn ang="0">
-                                        <a:pos x="connsiteX2" y="connsiteY2"/>
-                                      </a:cxn>
-                                      <a:cxn ang="0">
-                                        <a:pos x="connsiteX3" y="connsiteY3"/>
-                                      </a:cxn>
-                                      <a:cxn ang="0">
-                                        <a:pos x="connsiteX4" y="connsiteY4"/>
-                                      </a:cxn>
-                                    </a:cxnLst>
-                                    <a:rect l="l" t="t" r="r" b="b"/>
-                                    <a:pathLst>
-                                      <a:path w="3060000" h="2016000" extrusionOk="0">
-                                        <a:moveTo>
-                                          <a:pt x="0" y="0"/>
-                                        </a:moveTo>
-                                        <a:cubicBezTo>
-                                          <a:pt x="1342596" y="118645"/>
-                                          <a:pt x="1805979" y="116012"/>
-                                          <a:pt x="3060000" y="0"/>
-                                        </a:cubicBezTo>
-                                        <a:cubicBezTo>
-                                          <a:pt x="2927118" y="307000"/>
-                                          <a:pt x="3144951" y="1265974"/>
-                                          <a:pt x="3060000" y="2016000"/>
-                                        </a:cubicBezTo>
-                                        <a:cubicBezTo>
-                                          <a:pt x="2418980" y="2150600"/>
-                                          <a:pt x="724352" y="1858804"/>
-                                          <a:pt x="0" y="2016000"/>
-                                        </a:cubicBezTo>
-                                        <a:cubicBezTo>
-                                          <a:pt x="-20187" y="1525179"/>
-                                          <a:pt x="-152480" y="878779"/>
-                                          <a:pt x="0" y="0"/>
-                                        </a:cubicBezTo>
-                                        <a:close/>
-                                      </a:path>
-                                    </a:pathLst>
-                                  </a:custGeom>
-                                  <ask:type>
-                                    <ask:lineSketchNone/>
-                                  </ask:type>
-                                </ask:lineSketchStyleProps>
-                              </a:ext>
-                            </a:extLst>
-                          </a:ln>
-                        </wps:spPr>
-                        <wps:style>
-                          <a:lnRef idx="2">
-                            <a:schemeClr val="accent1">
-                              <a:shade val="50000"/>
-                            </a:schemeClr>
-                          </a:lnRef>
-                          <a:fillRef idx="1">
-                            <a:schemeClr val="accent1"/>
-                          </a:fillRef>
-                          <a:effectRef idx="0">
-                            <a:schemeClr val="accent1"/>
-                          </a:effectRef>
-                          <a:fontRef idx="minor">
-                            <a:schemeClr val="lt1"/>
-                          </a:fontRef>
-                        </wps:style>
-                        <wps:txbx>
-                          <w:txbxContent>
-                            <w:p>
-                              <w:pPr>
-                                <w:jc w:val="right"/>
-                                <w:rPr>
-                                  <w:rFonts w:ascii="Segoe UI" w:hAnsi="Segoe UI" w:cs="Segoe UI"/>
-                                  <w:color w:val="7F7F7F" w:themeColor="text1" w:themeTint="80"/>
-                                  <w:sz w:val="16"/>
-                                  <w:szCs w:val="16"/>
-                                </w:rPr>
-                              </w:pPr>
-                              <w:r>
-                                <w:rPr>
-                                  <w:rFonts w:ascii="Segoe UI" w:hAnsi="Segoe UI" w:cs="Segoe UI"/>
-                                  <w:color w:val="7F7F7F" w:themeColor="text1" w:themeTint="80"/>
-                                  <w:sz w:val="16"/>
-                                  <w:szCs w:val="16"/>
-                                </w:rPr>
-                                <w:t>BME680</w:t>
-                              </w:r>
-                              <w:r>
-                                <w:rPr>
-                                  <w:rFonts w:ascii="Segoe UI" w:hAnsi="Segoe UI" w:cs="Segoe UI"/>
-                                  <w:color w:val="7F7F7F" w:themeColor="text1" w:themeTint="80"/>
-                                  <w:sz w:val="16"/>
-                                  <w:szCs w:val="16"/>
-                                </w:rPr>
-                                <w:br/>
-                                <w:t xml:space="preserve">16 x </w:t>
-                              </w:r>
-                              <w:r>
-                                <w:rPr>
-                                  <w:rFonts w:ascii="Segoe UI" w:hAnsi="Segoe UI" w:cs="Segoe UI"/>
-                                  <w:color w:val="7F7F7F" w:themeColor="text1" w:themeTint="80"/>
-                                  <w:sz w:val="16"/>
-                                  <w:szCs w:val="16"/>
-                                </w:rPr>
-                                <w:t>32</w:t>
-                              </w:r>
-                              <w:r>
-                                <w:rPr>
-                                  <w:rFonts w:ascii="Segoe UI" w:hAnsi="Segoe UI" w:cs="Segoe UI"/>
-                                  <w:color w:val="7F7F7F" w:themeColor="text1" w:themeTint="80"/>
-                                  <w:sz w:val="16"/>
-                                  <w:szCs w:val="16"/>
-                                </w:rPr>
-                                <w:t>mm</w:t>
-                              </w:r>
-                            </w:p>
-                          </w:txbxContent>
-                        </wps:txbx>
-                        <wps:bodyPr rot="0" spcFirstLastPara="0" vertOverflow="overflow" horzOverflow="overflow" vert="vert270" wrap="square" lIns="46800" tIns="46800" rIns="46800" bIns="46800" numCol="1" spcCol="0" rtlCol="0" fromWordArt="0" anchor="t" anchorCtr="0" forceAA="0" compatLnSpc="1">
-                          <a:prstTxWarp prst="textNoShape">
-                            <a:avLst/>
-                          </a:prstTxWarp>
-                          <a:noAutofit/>
-                        </wps:bodyPr>
-                      </wps:wsp>
-                      <wps:wsp>
-                        <wps:cNvPr id="193" name="Oval 193"/>
-                        <wps:cNvSpPr/>
-                        <wps:spPr>
-                          <a:xfrm>
-                            <a:off x="47670" y="832061"/>
-                            <a:ext cx="71755" cy="71755"/>
-                          </a:xfrm>
-                          <a:prstGeom prst="ellipse">
-                            <a:avLst/>
-                          </a:prstGeom>
-                          <a:solidFill>
-                            <a:schemeClr val="bg1">
-                              <a:lumMod val="95000"/>
-                            </a:schemeClr>
-                          </a:solidFill>
-                          <a:ln w="1270">
-                            <a:solidFill>
-                              <a:schemeClr val="tx1"/>
-                            </a:solidFill>
-                          </a:ln>
-                        </wps:spPr>
-                        <wps:style>
-                          <a:lnRef idx="2">
-                            <a:schemeClr val="accent1">
-                              <a:shade val="50000"/>
-                            </a:schemeClr>
-                          </a:lnRef>
-                          <a:fillRef idx="1">
-                            <a:schemeClr val="accent1"/>
-                          </a:fillRef>
-                          <a:effectRef idx="0">
-                            <a:schemeClr val="accent1"/>
-                          </a:effectRef>
-                          <a:fontRef idx="minor">
-                            <a:schemeClr val="lt1"/>
-                          </a:fontRef>
-                        </wps:style>
-                        <wps:bodyPr rot="0" spcFirstLastPara="0" vertOverflow="overflow" horzOverflow="overflow" vert="horz" wrap="square" lIns="91440" tIns="45720" rIns="91440" bIns="45720" numCol="1" spcCol="0" rtlCol="0" fromWordArt="0" anchor="ctr" anchorCtr="0" forceAA="0" compatLnSpc="1">
-                          <a:prstTxWarp prst="textNoShape">
-                            <a:avLst/>
-                          </a:prstTxWarp>
-                          <a:noAutofit/>
-                        </wps:bodyPr>
-                      </wps:wsp>
-                      <wps:wsp>
-                        <wps:cNvPr id="202" name="Oval 202"/>
-                        <wps:cNvSpPr/>
-                        <wps:spPr>
-                          <a:xfrm>
-                            <a:off x="450700" y="836395"/>
-                            <a:ext cx="71755" cy="71755"/>
-                          </a:xfrm>
-                          <a:prstGeom prst="ellipse">
-                            <a:avLst/>
-                          </a:prstGeom>
-                          <a:solidFill>
-                            <a:schemeClr val="bg1">
-                              <a:lumMod val="95000"/>
-                            </a:schemeClr>
-                          </a:solidFill>
-                          <a:ln w="1270">
-                            <a:solidFill>
-                              <a:schemeClr val="tx1"/>
-                            </a:solidFill>
-                          </a:ln>
-                        </wps:spPr>
-                        <wps:style>
-                          <a:lnRef idx="2">
-                            <a:schemeClr val="accent1">
-                              <a:shade val="50000"/>
-                            </a:schemeClr>
-                          </a:lnRef>
-                          <a:fillRef idx="1">
-                            <a:schemeClr val="accent1"/>
-                          </a:fillRef>
-                          <a:effectRef idx="0">
-                            <a:schemeClr val="accent1"/>
-                          </a:effectRef>
-                          <a:fontRef idx="minor">
-                            <a:schemeClr val="lt1"/>
-                          </a:fontRef>
-                        </wps:style>
-                        <wps:bodyPr rot="0" spcFirstLastPara="0" vertOverflow="overflow" horzOverflow="overflow" vert="horz" wrap="square" lIns="91440" tIns="45720" rIns="91440" bIns="45720" numCol="1" spcCol="0" rtlCol="0" fromWordArt="0" anchor="ctr" anchorCtr="0" forceAA="0" compatLnSpc="1">
-                          <a:prstTxWarp prst="textNoShape">
-                            <a:avLst/>
-                          </a:prstTxWarp>
-                          <a:noAutofit/>
-                        </wps:bodyPr>
-                      </wps:wsp>
-                      <wps:wsp>
-                        <wps:cNvPr id="203" name="Text Box 2"/>
-                        <wps:cNvSpPr txBox="1">
-                          <a:spLocks noChangeArrowheads="1"/>
-                        </wps:cNvSpPr>
-                        <wps:spPr bwMode="auto">
-                          <a:xfrm>
-                            <a:off x="143011" y="827727"/>
-                            <a:ext cx="247173" cy="153035"/>
-                          </a:xfrm>
-                          <a:prstGeom prst="rect">
-                            <a:avLst/>
-                          </a:prstGeom>
-                          <a:noFill/>
-                          <a:ln w="9525">
-                            <a:noFill/>
-                            <a:miter lim="800000"/>
-                            <a:headEnd/>
-                            <a:tailEnd/>
-                          </a:ln>
-                        </wps:spPr>
-                        <wps:txbx>
-                          <w:txbxContent>
-                            <w:p>
-                              <w:pPr>
-                                <w:rPr>
-                                  <w:rFonts w:ascii="Segoe UI" w:hAnsi="Segoe UI" w:cs="Segoe UI"/>
-                                  <w:color w:val="7F7F7F" w:themeColor="text1" w:themeTint="80"/>
-                                  <w:sz w:val="8"/>
-                                  <w:szCs w:val="8"/>
-                                  <w:lang w:val="en-US"/>
-                                </w:rPr>
-                              </w:pPr>
-                              <w:r>
-                                <w:rPr>
-                                  <w:rFonts w:ascii="Segoe UI" w:hAnsi="Segoe UI" w:cs="Segoe UI"/>
-                                  <w:color w:val="7F7F7F" w:themeColor="text1" w:themeTint="80"/>
-                                  <w:sz w:val="8"/>
-                                  <w:szCs w:val="8"/>
-                                  <w:lang w:val="en-US"/>
-                                </w:rPr>
-                                <w:t>Ø</w:t>
-                              </w:r>
-                              <w:r>
-                                <w:rPr>
-                                  <w:rFonts w:ascii="Segoe UI" w:hAnsi="Segoe UI" w:cs="Segoe UI"/>
-                                  <w:color w:val="7F7F7F" w:themeColor="text1" w:themeTint="80"/>
-                                  <w:sz w:val="8"/>
-                                  <w:szCs w:val="8"/>
-                                  <w:lang w:val="en-US"/>
-                                </w:rPr>
-                                <w:t xml:space="preserve"> 2mm</w:t>
-                              </w:r>
-                            </w:p>
-                          </w:txbxContent>
-                        </wps:txbx>
-                        <wps:bodyPr rot="0" vert="horz" wrap="square" lIns="0" tIns="0" rIns="0" bIns="0" anchor="ctr" anchorCtr="0">
-                          <a:noAutofit/>
-                        </wps:bodyPr>
-                      </wps:wsp>
-                    </wpg:wgp>
-                  </a:graphicData>
-                </a:graphic>
-              </wp:anchor>
-            </w:drawing>
-          </mc:Choice>
-          <mc:Fallback>
-            <w:pict>
-              <v:group w14:anchorId="4182B235" id="Group 194" o:spid="_x0000_s1028" style="position:absolute;margin-left:57.25pt;margin-top:167.45pt;width:45.35pt;height:90.7pt;z-index:251735040" coordsize="5759,11518" o:gfxdata="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">
-                <v:rect id="Rectangle 192" o:spid="_x0000_s1029" style="position:absolute;width:5759;height:11518;visibility:visible;mso-wrap-style:square;v-text-anchor:top" o:gfxdata="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" filled="f" strokecolor="#cfcdcd [2894]" strokeweight=".5pt">
-                  <v:stroke dashstyle="3 1"/>
-                  <v:textbox style="layout-flow:vertical;mso-layout-flow-alt:bottom-to-top" inset="1.3mm,1.3mm,1.3mm,1.3mm">
-                    <w:txbxContent>
-                      <w:p>
-                        <w:pPr>
-                          <w:jc w:val="right"/>
-                          <w:rPr>
-                            <w:rFonts w:ascii="Segoe UI" w:hAnsi="Segoe UI" w:cs="Segoe UI"/>
-                            <w:color w:val="7F7F7F" w:themeColor="text1" w:themeTint="80"/>
-                            <w:sz w:val="16"/>
-                            <w:szCs w:val="16"/>
-                          </w:rPr>
-                        </w:pPr>
-                        <w:r>
-                          <w:rPr>
-                            <w:rFonts w:ascii="Segoe UI" w:hAnsi="Segoe UI" w:cs="Segoe UI"/>
-                            <w:color w:val="7F7F7F" w:themeColor="text1" w:themeTint="80"/>
-                            <w:sz w:val="16"/>
-                            <w:szCs w:val="16"/>
-                          </w:rPr>
-                          <w:t>BME680</w:t>
-                        </w:r>
-                        <w:r>
-                          <w:rPr>
-                            <w:rFonts w:ascii="Segoe UI" w:hAnsi="Segoe UI" w:cs="Segoe UI"/>
-                            <w:color w:val="7F7F7F" w:themeColor="text1" w:themeTint="80"/>
-                            <w:sz w:val="16"/>
-                            <w:szCs w:val="16"/>
-                          </w:rPr>
-                          <w:br/>
-                          <w:t xml:space="preserve">16 x </w:t>
-                        </w:r>
-                        <w:r>
-                          <w:rPr>
-                            <w:rFonts w:ascii="Segoe UI" w:hAnsi="Segoe UI" w:cs="Segoe UI"/>
-                            <w:color w:val="7F7F7F" w:themeColor="text1" w:themeTint="80"/>
-                            <w:sz w:val="16"/>
-                            <w:szCs w:val="16"/>
-                          </w:rPr>
-                          <w:t>32</w:t>
-                        </w:r>
-                        <w:r>
-                          <w:rPr>
-                            <w:rFonts w:ascii="Segoe UI" w:hAnsi="Segoe UI" w:cs="Segoe UI"/>
-                            <w:color w:val="7F7F7F" w:themeColor="text1" w:themeTint="80"/>
-                            <w:sz w:val="16"/>
-                            <w:szCs w:val="16"/>
-                          </w:rPr>
-                          <w:t>mm</w:t>
-                        </w:r>
-                      </w:p>
-                    </w:txbxContent>
-                  </v:textbox>
-                </v:rect>
-                <v:oval id="Oval 193" o:spid="_x0000_s1030" style="position:absolute;left:476;top:8320;width:718;height:718;visibility:visible;mso-wrap-style:square;v-text-anchor:middle" o:gfxdata="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" fillcolor="#f2f2f2 [3052]" strokecolor="black [3213]" strokeweight=".1pt">
-                  <v:stroke joinstyle="miter"/>
-                </v:oval>
-                <v:oval id="Oval 202" o:spid="_x0000_s1031" style="position:absolute;left:4507;top:8363;width:717;height:718;visibility:visible;mso-wrap-style:square;v-text-anchor:middle" o:gfxdata="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" fillcolor="#f2f2f2 [3052]" strokecolor="black [3213]" strokeweight=".1pt">
-                  <v:stroke joinstyle="miter"/>
-                </v:oval>
-                <v:shapetype id="_x0000_t202" coordsize="21600,21600" o:spt="202" path="m,l,21600r21600,l21600,xe">
-                  <v:stroke joinstyle="miter"/>
-                  <v:path gradientshapeok="t" o:connecttype="rect"/>
-                </v:shapetype>
-                <v:shape id="_x0000_s1032" type="#_x0000_t202" style="position:absolute;left:1430;top:8277;width:2471;height:1530;visibility:visible;mso-wrap-style:square;v-text-anchor:middle" o:gfxdata="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" filled="f" stroked="f">
-                  <v:textbox inset="0,0,0,0">
-                    <w:txbxContent>
-                      <w:p>
-                        <w:pPr>
-                          <w:rPr>
-                            <w:rFonts w:ascii="Segoe UI" w:hAnsi="Segoe UI" w:cs="Segoe UI"/>
-                            <w:color w:val="7F7F7F" w:themeColor="text1" w:themeTint="80"/>
-                            <w:sz w:val="8"/>
-                            <w:szCs w:val="8"/>
-                            <w:lang w:val="en-US"/>
-                          </w:rPr>
-                        </w:pPr>
-                        <w:r>
-                          <w:rPr>
-                            <w:rFonts w:ascii="Segoe UI" w:hAnsi="Segoe UI" w:cs="Segoe UI"/>
-                            <w:color w:val="7F7F7F" w:themeColor="text1" w:themeTint="80"/>
-                            <w:sz w:val="8"/>
-                            <w:szCs w:val="8"/>
-                            <w:lang w:val="en-US"/>
-                          </w:rPr>
-                          <w:t>Ø</w:t>
-                        </w:r>
-                        <w:r>
-                          <w:rPr>
-                            <w:rFonts w:ascii="Segoe UI" w:hAnsi="Segoe UI" w:cs="Segoe UI"/>
-                            <w:color w:val="7F7F7F" w:themeColor="text1" w:themeTint="80"/>
-                            <w:sz w:val="8"/>
-                            <w:szCs w:val="8"/>
-                            <w:lang w:val="en-US"/>
-                          </w:rPr>
-                          <w:t xml:space="preserve"> 2mm</w:t>
-                        </w:r>
-                      </w:p>
-                    </w:txbxContent>
-                  </v:textbox>
-                </v:shape>
-              </v:group>
-            </w:pict>
-          </mc:Fallback>
-        </mc:AlternateContent>
-      </w:r>
-      <w:r>
-        <w:rPr>
-          <w:noProof/>
-        </w:rPr>
-        <mc:AlternateContent>
-          <mc:Choice Requires="wpg">
-            <w:drawing>
-              <wp:anchor distT="0" distB="0" distL="114300" distR="114300" simplePos="0" relativeHeight="251717632" behindDoc="0" locked="0" layoutInCell="1" allowOverlap="1" wp14:anchorId="40101967" wp14:editId="18574616">
+              <wp:anchor distT="0" distB="0" distL="114300" distR="114300" simplePos="0" relativeHeight="251710464" behindDoc="0" locked="0" layoutInCell="1" allowOverlap="1" wp14:anchorId="4EF4D6AB" wp14:editId="5886CAE8">
                 <wp:simplePos x="0" y="0"/>
                 <wp:positionH relativeFrom="column">
                   <wp:posOffset>728053</wp:posOffset>
@@ -1360,17 +856,7 @@
                                   <w:szCs w:val="16"/>
                                   <w:lang w:val="en-US"/>
                                 </w:rPr>
-                                <w:t xml:space="preserve">USB </w:t>
-                              </w:r>
-                              <w:r>
-                                <w:rPr>
-                                  <w:rFonts w:ascii="Segoe UI" w:hAnsi="Segoe UI" w:cs="Segoe UI"/>
-                                  <w:color w:val="7F7F7F" w:themeColor="text1" w:themeTint="80"/>
-                                  <w:sz w:val="16"/>
-                                  <w:szCs w:val="16"/>
-                                  <w:lang w:val="en-US"/>
-                                </w:rPr>
-                                <w:t>Power Plug</w:t>
+                                <w:t>USB Power Plug</w:t>
                               </w:r>
                             </w:p>
                           </w:txbxContent>
@@ -1480,8 +966,8 @@
           </mc:Choice>
           <mc:Fallback>
             <w:pict>
-              <v:group w14:anchorId="40101967" id="Group 196" o:spid="_x0000_s1033" style="position:absolute;margin-left:57.35pt;margin-top:263.15pt;width:42.5pt;height:107.7pt;z-index:251717632" coordsize="5400,13680" o:gfxdata="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">
-                <v:rect id="Rectangle 27" o:spid="_x0000_s1034" style="position:absolute;width:5400;height:13680;visibility:visible;mso-wrap-style:square;v-text-anchor:top" o:gfxdata="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" filled="f" strokecolor="#cfcdcd [2894]" strokeweight=".5pt">
+              <v:group w14:anchorId="4EF4D6AB" id="Group 196" o:spid="_x0000_s1028" style="position:absolute;margin-left:57.35pt;margin-top:263.15pt;width:42.5pt;height:107.7pt;z-index:251710464" coordsize="5400,13680" o:gfxdata="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">
+                <v:rect id="Rectangle 27" o:spid="_x0000_s1029" style="position:absolute;width:5400;height:13680;visibility:visible;mso-wrap-style:square;v-text-anchor:top" o:gfxdata="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" filled="f" strokecolor="#cfcdcd [2894]" strokeweight=".5pt">
                   <v:stroke dashstyle="3 1"/>
                   <v:textbox style="layout-flow:vertical;mso-layout-flow-alt:bottom-to-top" inset="1.3mm,1.3mm,1.3mm,1.3mm">
                     <w:txbxContent>
@@ -1503,26 +989,16 @@
                             <w:szCs w:val="16"/>
                             <w:lang w:val="en-US"/>
                           </w:rPr>
-                          <w:t xml:space="preserve">USB </w:t>
-                        </w:r>
-                        <w:r>
-                          <w:rPr>
-                            <w:rFonts w:ascii="Segoe UI" w:hAnsi="Segoe UI" w:cs="Segoe UI"/>
-                            <w:color w:val="7F7F7F" w:themeColor="text1" w:themeTint="80"/>
-                            <w:sz w:val="16"/>
-                            <w:szCs w:val="16"/>
-                            <w:lang w:val="en-US"/>
-                          </w:rPr>
-                          <w:t>Power Plug</w:t>
+                          <w:t>USB Power Plug</w:t>
                         </w:r>
                       </w:p>
                     </w:txbxContent>
                   </v:textbox>
                 </v:rect>
-                <v:oval id="Oval 28" o:spid="_x0000_s1035" style="position:absolute;left:3726;top:12090;width:1080;height:1080;visibility:visible;mso-wrap-style:square;v-text-anchor:middle" o:gfxdata="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" fillcolor="#f2f2f2 [3052]" strokecolor="black [3213]" strokeweight=".1pt">
+                <v:oval id="Oval 28" o:spid="_x0000_s1030" style="position:absolute;left:3726;top:12090;width:1080;height:1080;visibility:visible;mso-wrap-style:square;v-text-anchor:middle" o:gfxdata="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" fillcolor="#f2f2f2 [3052]" strokecolor="black [3213]" strokeweight=".1pt">
                   <v:stroke joinstyle="miter"/>
                 </v:oval>
-                <v:oval id="Oval 29" o:spid="_x0000_s1036" style="position:absolute;left:3770;top:563;width:1080;height:1080;visibility:visible;mso-wrap-style:square;v-text-anchor:middle" o:gfxdata="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" fillcolor="#f2f2f2 [3052]" strokecolor="black [3213]" strokeweight=".1pt">
+                <v:oval id="Oval 29" o:spid="_x0000_s1031" style="position:absolute;left:3770;top:563;width:1080;height:1080;visibility:visible;mso-wrap-style:square;v-text-anchor:middle" o:gfxdata="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" fillcolor="#f2f2f2 [3052]" strokecolor="black [3213]" strokeweight=".1pt">
                   <v:stroke joinstyle="miter"/>
                 </v:oval>
               </v:group>
@@ -1537,7 +1013,7 @@
         <mc:AlternateContent>
           <mc:Choice Requires="wpg">
             <w:drawing>
-              <wp:anchor distT="0" distB="0" distL="114300" distR="114300" simplePos="0" relativeHeight="251710464" behindDoc="0" locked="0" layoutInCell="1" allowOverlap="1" wp14:anchorId="5D3A4C02" wp14:editId="2F723385">
+              <wp:anchor distT="0" distB="0" distL="114300" distR="114300" simplePos="0" relativeHeight="251709440" behindDoc="0" locked="0" layoutInCell="1" allowOverlap="1" wp14:anchorId="17EBA617" wp14:editId="464F7195">
                 <wp:simplePos x="0" y="0"/>
                 <wp:positionH relativeFrom="column">
                   <wp:posOffset>3804806</wp:posOffset>
@@ -1745,8 +1221,8 @@
           </mc:Choice>
           <mc:Fallback>
             <w:pict>
-              <v:group w14:anchorId="5D3A4C02" id="Group 25" o:spid="_x0000_s1037" style="position:absolute;margin-left:299.6pt;margin-top:59.4pt;width:190.25pt;height:85.3pt;z-index:251710464" coordsize="24164,10833" o:gfxdata="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">
-                <v:group id="Group 16" o:spid="_x0000_s1038" style="position:absolute;width:23399;height:10833" coordsize="23399,10826" o:gfxdata="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">
+              <v:group w14:anchorId="17EBA617" id="Group 25" o:spid="_x0000_s1032" style="position:absolute;margin-left:299.6pt;margin-top:59.4pt;width:190.25pt;height:85.3pt;z-index:251709440" coordsize="24164,10833" o:gfxdata="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">
+                <v:group id="Group 16" o:spid="_x0000_s1033" style="position:absolute;width:23399;height:10833" coordsize="23399,10826" o:gfxdata="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">
                   <v:shapetype id="_x0000_t75" coordsize="21600,21600" o:spt="75" o:preferrelative="t" path="m@4@5l@4@11@9@11@9@5xe" filled="f" stroked="f">
                     <v:stroke joinstyle="miter"/>
                     <v:formulas>
@@ -1766,10 +1242,14 @@
                     <v:path o:extrusionok="f" gradientshapeok="t" o:connecttype="rect"/>
                     <o:lock v:ext="edit" aspectratio="t"/>
                   </v:shapetype>
-                  <v:shape id="Picture 15" o:spid="_x0000_s1039" type="#_x0000_t75" style="position:absolute;width:23399;height:10826;visibility:visible;mso-wrap-style:square" o:gfxdata="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">
+                  <v:shape id="Picture 15" o:spid="_x0000_s1034" type="#_x0000_t75" style="position:absolute;width:23399;height:10826;visibility:visible;mso-wrap-style:square" o:gfxdata="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">
                     <v:imagedata r:id="rId9" o:title=""/>
                   </v:shape>
-                  <v:shape id="_x0000_s1040" type="#_x0000_t202" style="position:absolute;left:2571;top:2854;width:18472;height:4022;visibility:visible;mso-wrap-style:square;v-text-anchor:top" o:gfxdata="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" filled="f" stroked="f">
+                  <v:shapetype id="_x0000_t202" coordsize="21600,21600" o:spt="202" path="m,l,21600r21600,l21600,xe">
+                    <v:stroke joinstyle="miter"/>
+                    <v:path gradientshapeok="t" o:connecttype="rect"/>
+                  </v:shapetype>
+                  <v:shape id="_x0000_s1035" type="#_x0000_t202" style="position:absolute;left:2571;top:2854;width:18472;height:4022;visibility:visible;mso-wrap-style:square;v-text-anchor:top" o:gfxdata="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" filled="f" stroked="f">
                     <v:textbox style="mso-fit-shape-to-text:t" inset="0,0,0,0">
                       <w:txbxContent>
                         <w:p>
@@ -1816,7 +1296,7 @@
                     </v:textbox>
                   </v:shape>
                 </v:group>
-                <v:shape id="_x0000_s1041" type="#_x0000_t202" style="position:absolute;left:20993;top:2400;width:3171;height:1530;visibility:visible;mso-wrap-style:square;v-text-anchor:middle" o:gfxdata="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" filled="f" stroked="f">
+                <v:shape id="_x0000_s1036" type="#_x0000_t202" style="position:absolute;left:20993;top:2400;width:3171;height:1530;visibility:visible;mso-wrap-style:square;v-text-anchor:middle" o:gfxdata="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" filled="f" stroked="f">
                   <v:textbox inset="0,0,0,0">
                     <w:txbxContent>
                       <w:p>
@@ -1865,7 +1345,7 @@
         <mc:AlternateContent>
           <mc:Choice Requires="wpg">
             <w:drawing>
-              <wp:anchor distT="0" distB="0" distL="114300" distR="114300" simplePos="0" relativeHeight="251709440" behindDoc="0" locked="0" layoutInCell="1" allowOverlap="1" wp14:anchorId="28A35023" wp14:editId="518326BE">
+              <wp:anchor distT="0" distB="0" distL="114300" distR="114300" simplePos="0" relativeHeight="251708416" behindDoc="0" locked="0" layoutInCell="1" allowOverlap="1" wp14:anchorId="70C547EE" wp14:editId="5B655764">
                 <wp:simplePos x="0" y="0"/>
                 <wp:positionH relativeFrom="column">
                   <wp:posOffset>1411084</wp:posOffset>
@@ -2042,11 +1522,11 @@
           </mc:Choice>
           <mc:Fallback>
             <w:pict>
-              <v:group w14:anchorId="28A35023" id="Group 17" o:spid="_x0000_s1042" style="position:absolute;margin-left:111.1pt;margin-top:59.55pt;width:184.25pt;height:85.3pt;z-index:251709440;mso-width-relative:margin;mso-height-relative:margin" coordsize="23399,10826" o:gfxdata="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">
-                <v:shape id="Picture 18" o:spid="_x0000_s1043" type="#_x0000_t75" style="position:absolute;width:23399;height:10826;visibility:visible;mso-wrap-style:square" o:gfxdata="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">
+              <v:group w14:anchorId="70C547EE" id="Group 17" o:spid="_x0000_s1037" style="position:absolute;margin-left:111.1pt;margin-top:59.55pt;width:184.25pt;height:85.3pt;z-index:251708416;mso-width-relative:margin;mso-height-relative:margin" coordsize="23399,10826" o:gfxdata="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">
+                <v:shape id="Picture 18" o:spid="_x0000_s1038" type="#_x0000_t75" style="position:absolute;width:23399;height:10826;visibility:visible;mso-wrap-style:square" o:gfxdata="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">
                   <v:imagedata r:id="rId9" o:title=""/>
                 </v:shape>
-                <v:shape id="_x0000_s1044" type="#_x0000_t202" style="position:absolute;left:2571;top:2852;width:18485;height:5484;visibility:visible;mso-wrap-style:square;v-text-anchor:top" o:gfxdata="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" filled="f" stroked="f">
+                <v:shape id="_x0000_s1039" type="#_x0000_t202" style="position:absolute;left:2571;top:2852;width:18485;height:5484;visibility:visible;mso-wrap-style:square;v-text-anchor:top" o:gfxdata="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" filled="f" stroked="f">
                   <v:textbox style="mso-fit-shape-to-text:t" inset="0,0,0,0">
                     <w:txbxContent>
                       <w:p>
@@ -2139,7 +1619,7 @@
         <mc:AlternateContent>
           <mc:Choice Requires="wps">
             <w:drawing>
-              <wp:anchor distT="0" distB="0" distL="114300" distR="114300" simplePos="0" relativeHeight="251719680" behindDoc="0" locked="0" layoutInCell="1" allowOverlap="1" wp14:anchorId="7840E3A6" wp14:editId="0AAC4FEE">
+              <wp:anchor distT="0" distB="0" distL="114300" distR="114300" simplePos="0" relativeHeight="251711488" behindDoc="0" locked="0" layoutInCell="1" allowOverlap="1" wp14:anchorId="59D680C0" wp14:editId="15163565">
                 <wp:simplePos x="0" y="0"/>
                 <wp:positionH relativeFrom="column">
                   <wp:posOffset>6831965</wp:posOffset>
@@ -2317,7 +1797,7 @@
           </mc:Choice>
           <mc:Fallback>
             <w:pict>
-              <v:rect w14:anchorId="7840E3A6" id="Rectangle 30" o:spid="_x0000_s1045" style="position:absolute;margin-left:537.95pt;margin-top:56.95pt;width:56.65pt;height:195.55pt;z-index:251719680;visibility:visible;mso-wrap-style:square;mso-width-percent:0;mso-height-percent:0;mso-wrap-distance-left:9pt;mso-wrap-distance-top:0;mso-wrap-distance-right:9pt;mso-wrap-distance-bottom:0;mso-position-horizontal:absolute;mso-position-horizontal-relative:text;mso-position-vertical:absolute;mso-position-vertical-relative:text;mso-width-percent:0;mso-height-percent:0;mso-width-relative:margin;mso-height-relative:margin;v-text-anchor:top" o:gfxdata="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" filled="f" strokecolor="#cfcdcd [2894]" strokeweight=".5pt">
+              <v:rect w14:anchorId="59D680C0" id="Rectangle 30" o:spid="_x0000_s1040" style="position:absolute;margin-left:537.95pt;margin-top:56.95pt;width:56.65pt;height:195.55pt;z-index:251711488;visibility:visible;mso-wrap-style:square;mso-width-percent:0;mso-height-percent:0;mso-wrap-distance-left:9pt;mso-wrap-distance-top:0;mso-wrap-distance-right:9pt;mso-wrap-distance-bottom:0;mso-position-horizontal:absolute;mso-position-horizontal-relative:text;mso-position-vertical:absolute;mso-position-vertical-relative:text;mso-width-percent:0;mso-height-percent:0;mso-width-relative:margin;mso-height-relative:margin;v-text-anchor:top" o:gfxdata="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" filled="f" strokecolor="#cfcdcd [2894]" strokeweight=".5pt">
                 <v:stroke dashstyle="3 1"/>
                 <v:textbox style="layout-flow:vertical;mso-layout-flow-alt:bottom-to-top" inset="1.3mm,1.3mm,1.3mm,1.3mm">
                   <w:txbxContent>
@@ -2367,7 +1847,7 @@
         <mc:AlternateContent>
           <mc:Choice Requires="wps">
             <w:drawing>
-              <wp:anchor distT="45720" distB="45720" distL="114300" distR="114300" simplePos="0" relativeHeight="251704320" behindDoc="0" locked="0" layoutInCell="1" allowOverlap="1" wp14:anchorId="5BF6D28E" wp14:editId="14758A69">
+              <wp:anchor distT="45720" distB="45720" distL="114300" distR="114300" simplePos="0" relativeHeight="251705344" behindDoc="0" locked="0" layoutInCell="1" allowOverlap="1" wp14:anchorId="100B2FE6" wp14:editId="1839339E">
                 <wp:simplePos x="0" y="0"/>
                 <wp:positionH relativeFrom="column">
                   <wp:posOffset>801066</wp:posOffset>
@@ -2434,77 +1914,7 @@
                                 <w:szCs w:val="8"/>
                                 <w:lang w:val="en-US"/>
                               </w:rPr>
-                              <w:t xml:space="preserve"> </w:t>
-                            </w:r>
-                            <w:r>
-                              <w:rPr>
-                                <w:rFonts w:ascii="Segoe UI" w:hAnsi="Segoe UI" w:cs="Segoe UI"/>
-                                <w:color w:val="7F7F7F" w:themeColor="text1" w:themeTint="80"/>
-                                <w:sz w:val="8"/>
-                                <w:szCs w:val="8"/>
-                                <w:lang w:val="en-US"/>
-                              </w:rPr>
-                              <w:t>8</w:t>
-                            </w:r>
-                            <w:r>
-                              <w:rPr>
-                                <w:rFonts w:ascii="Segoe UI" w:hAnsi="Segoe UI" w:cs="Segoe UI"/>
-                                <w:color w:val="7F7F7F" w:themeColor="text1" w:themeTint="80"/>
-                                <w:sz w:val="8"/>
-                                <w:szCs w:val="8"/>
-                                <w:lang w:val="en-US"/>
-                              </w:rPr>
-                              <w:t>mm</w:t>
-                            </w:r>
-                            <w:r>
-                              <w:rPr>
-                                <w:rFonts w:ascii="Segoe UI" w:hAnsi="Segoe UI" w:cs="Segoe UI"/>
-                                <w:color w:val="7F7F7F" w:themeColor="text1" w:themeTint="80"/>
-                                <w:sz w:val="8"/>
-                                <w:szCs w:val="8"/>
-                                <w:lang w:val="en-US"/>
-                              </w:rPr>
-                              <w:t xml:space="preserve"> drill hole</w:t>
-                            </w:r>
-                            <w:r>
-                              <w:rPr>
-                                <w:rFonts w:ascii="Segoe UI" w:hAnsi="Segoe UI" w:cs="Segoe UI"/>
-                                <w:color w:val="7F7F7F" w:themeColor="text1" w:themeTint="80"/>
-                                <w:sz w:val="8"/>
-                                <w:szCs w:val="8"/>
-                                <w:lang w:val="en-US"/>
-                              </w:rPr>
-                              <w:t>, countersunk to 10mm (inside</w:t>
-                            </w:r>
-                            <w:r>
-                              <w:rPr>
-                                <w:rFonts w:ascii="Segoe UI" w:hAnsi="Segoe UI" w:cs="Segoe UI"/>
-                                <w:color w:val="7F7F7F" w:themeColor="text1" w:themeTint="80"/>
-                                <w:sz w:val="8"/>
-                                <w:szCs w:val="8"/>
-                                <w:lang w:val="en-US"/>
-                              </w:rPr>
-                              <w:t>-</w:t>
-                            </w:r>
-                            <w:r>
-                              <w:rPr>
-                                <w:rFonts w:ascii="Segoe UI" w:hAnsi="Segoe UI" w:cs="Segoe UI"/>
-                                <w:color w:val="7F7F7F" w:themeColor="text1" w:themeTint="80"/>
-                                <w:sz w:val="8"/>
-                                <w:szCs w:val="8"/>
-                                <w:lang w:val="en-US"/>
-                              </w:rPr>
-                              <w:t>out</w:t>
-                            </w:r>
-                            <w:r>
-                              <w:rPr>
-                                <w:rFonts w:ascii="Segoe UI" w:hAnsi="Segoe UI" w:cs="Segoe UI"/>
-                                <w:color w:val="7F7F7F" w:themeColor="text1" w:themeTint="80"/>
-                                <w:sz w:val="8"/>
-                                <w:szCs w:val="8"/>
-                                <w:lang w:val="en-US"/>
-                              </w:rPr>
-                              <w:t>)</w:t>
+                              <w:t xml:space="preserve"> 8mm drill hole, countersunk to 10mm (inside-out)</w:t>
                             </w:r>
                           </w:p>
                         </w:txbxContent>
@@ -2526,7 +1936,7 @@
           </mc:Choice>
           <mc:Fallback>
             <w:pict>
-              <v:shape w14:anchorId="5BF6D28E" id="Text Box 2" o:spid="_x0000_s1046" type="#_x0000_t202" style="position:absolute;margin-left:63.1pt;margin-top:101.85pt;width:41.35pt;height:24pt;z-index:251704320;visibility:visible;mso-wrap-style:square;mso-width-percent:0;mso-height-percent:0;mso-wrap-distance-left:9pt;mso-wrap-distance-top:3.6pt;mso-wrap-distance-right:9pt;mso-wrap-distance-bottom:3.6pt;mso-position-horizontal:absolute;mso-position-horizontal-relative:text;mso-position-vertical:absolute;mso-position-vertical-relative:text;mso-width-percent:0;mso-height-percent:0;mso-width-relative:margin;mso-height-relative:margin;v-text-anchor:middle" o:gfxdata="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" filled="f" stroked="f">
+              <v:shape w14:anchorId="100B2FE6" id="Text Box 2" o:spid="_x0000_s1041" type="#_x0000_t202" style="position:absolute;margin-left:63.1pt;margin-top:101.85pt;width:41.35pt;height:24pt;z-index:251705344;visibility:visible;mso-wrap-style:square;mso-width-percent:0;mso-height-percent:0;mso-wrap-distance-left:9pt;mso-wrap-distance-top:3.6pt;mso-wrap-distance-right:9pt;mso-wrap-distance-bottom:3.6pt;mso-position-horizontal:absolute;mso-position-horizontal-relative:text;mso-position-vertical:absolute;mso-position-vertical-relative:text;mso-width-percent:0;mso-height-percent:0;mso-width-relative:margin;mso-height-relative:margin;v-text-anchor:middle" o:gfxdata="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" filled="f" stroked="f">
                 <v:textbox inset="0,0,0,0">
                   <w:txbxContent>
                     <w:p>
@@ -2557,77 +1967,7 @@
                           <w:szCs w:val="8"/>
                           <w:lang w:val="en-US"/>
                         </w:rPr>
-                        <w:t xml:space="preserve"> </w:t>
-                      </w:r>
-                      <w:r>
-                        <w:rPr>
-                          <w:rFonts w:ascii="Segoe UI" w:hAnsi="Segoe UI" w:cs="Segoe UI"/>
-                          <w:color w:val="7F7F7F" w:themeColor="text1" w:themeTint="80"/>
-                          <w:sz w:val="8"/>
-                          <w:szCs w:val="8"/>
-                          <w:lang w:val="en-US"/>
-                        </w:rPr>
-                        <w:t>8</w:t>
-                      </w:r>
-                      <w:r>
-                        <w:rPr>
-                          <w:rFonts w:ascii="Segoe UI" w:hAnsi="Segoe UI" w:cs="Segoe UI"/>
-                          <w:color w:val="7F7F7F" w:themeColor="text1" w:themeTint="80"/>
-                          <w:sz w:val="8"/>
-                          <w:szCs w:val="8"/>
-                          <w:lang w:val="en-US"/>
-                        </w:rPr>
-                        <w:t>mm</w:t>
-                      </w:r>
-                      <w:r>
-                        <w:rPr>
-                          <w:rFonts w:ascii="Segoe UI" w:hAnsi="Segoe UI" w:cs="Segoe UI"/>
-                          <w:color w:val="7F7F7F" w:themeColor="text1" w:themeTint="80"/>
-                          <w:sz w:val="8"/>
-                          <w:szCs w:val="8"/>
-                          <w:lang w:val="en-US"/>
-                        </w:rPr>
-                        <w:t xml:space="preserve"> drill hole</w:t>
-                      </w:r>
-                      <w:r>
-                        <w:rPr>
-                          <w:rFonts w:ascii="Segoe UI" w:hAnsi="Segoe UI" w:cs="Segoe UI"/>
-                          <w:color w:val="7F7F7F" w:themeColor="text1" w:themeTint="80"/>
-                          <w:sz w:val="8"/>
-                          <w:szCs w:val="8"/>
-                          <w:lang w:val="en-US"/>
-                        </w:rPr>
-                        <w:t>, countersunk to 10mm (inside</w:t>
-                      </w:r>
-                      <w:r>
-                        <w:rPr>
-                          <w:rFonts w:ascii="Segoe UI" w:hAnsi="Segoe UI" w:cs="Segoe UI"/>
-                          <w:color w:val="7F7F7F" w:themeColor="text1" w:themeTint="80"/>
-                          <w:sz w:val="8"/>
-                          <w:szCs w:val="8"/>
-                          <w:lang w:val="en-US"/>
-                        </w:rPr>
-                        <w:t>-</w:t>
-                      </w:r>
-                      <w:r>
-                        <w:rPr>
-                          <w:rFonts w:ascii="Segoe UI" w:hAnsi="Segoe UI" w:cs="Segoe UI"/>
-                          <w:color w:val="7F7F7F" w:themeColor="text1" w:themeTint="80"/>
-                          <w:sz w:val="8"/>
-                          <w:szCs w:val="8"/>
-                          <w:lang w:val="en-US"/>
-                        </w:rPr>
-                        <w:t>out</w:t>
-                      </w:r>
-                      <w:r>
-                        <w:rPr>
-                          <w:rFonts w:ascii="Segoe UI" w:hAnsi="Segoe UI" w:cs="Segoe UI"/>
-                          <w:color w:val="7F7F7F" w:themeColor="text1" w:themeTint="80"/>
-                          <w:sz w:val="8"/>
-                          <w:szCs w:val="8"/>
-                          <w:lang w:val="en-US"/>
-                        </w:rPr>
-                        <w:t>)</w:t>
+                        <w:t xml:space="preserve"> 8mm drill hole, countersunk to 10mm (inside-out)</w:t>
                       </w:r>
                     </w:p>
                   </w:txbxContent>
@@ -2644,7 +1984,7 @@
         <mc:AlternateContent>
           <mc:Choice Requires="wps">
             <w:drawing>
-              <wp:anchor distT="45720" distB="45720" distL="114300" distR="114300" simplePos="0" relativeHeight="251693056" behindDoc="0" locked="0" layoutInCell="1" allowOverlap="1" wp14:anchorId="4C06DEF1" wp14:editId="7C4B8913">
+              <wp:anchor distT="45720" distB="45720" distL="114300" distR="114300" simplePos="0" relativeHeight="251700224" behindDoc="0" locked="0" layoutInCell="1" allowOverlap="1" wp14:anchorId="657DFC8D" wp14:editId="2D4EAA5B">
                 <wp:simplePos x="0" y="0"/>
                 <wp:positionH relativeFrom="column">
                   <wp:posOffset>7005320</wp:posOffset>
@@ -2733,7 +2073,7 @@
           </mc:Choice>
           <mc:Fallback>
             <w:pict>
-              <v:shape w14:anchorId="4C06DEF1" id="_x0000_s1047" type="#_x0000_t202" style="position:absolute;margin-left:551.6pt;margin-top:35.05pt;width:19.45pt;height:12.05pt;z-index:251693056;visibility:visible;mso-wrap-style:square;mso-width-percent:0;mso-height-percent:0;mso-wrap-distance-left:9pt;mso-wrap-distance-top:3.6pt;mso-wrap-distance-right:9pt;mso-wrap-distance-bottom:3.6pt;mso-position-horizontal:absolute;mso-position-horizontal-relative:text;mso-position-vertical:absolute;mso-position-vertical-relative:text;mso-width-percent:0;mso-height-percent:0;mso-width-relative:margin;mso-height-relative:margin;v-text-anchor:middle" o:gfxdata="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" filled="f" stroked="f">
+              <v:shape w14:anchorId="657DFC8D" id="_x0000_s1042" type="#_x0000_t202" style="position:absolute;margin-left:551.6pt;margin-top:35.05pt;width:19.45pt;height:12.05pt;z-index:251700224;visibility:visible;mso-wrap-style:square;mso-width-percent:0;mso-height-percent:0;mso-wrap-distance-left:9pt;mso-wrap-distance-top:3.6pt;mso-wrap-distance-right:9pt;mso-wrap-distance-bottom:3.6pt;mso-position-horizontal:absolute;mso-position-horizontal-relative:text;mso-position-vertical:absolute;mso-position-vertical-relative:text;mso-width-percent:0;mso-height-percent:0;mso-width-relative:margin;mso-height-relative:margin;v-text-anchor:middle" o:gfxdata="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" filled="f" stroked="f">
                 <v:textbox inset="0,0,0,0">
                   <w:txbxContent>
                     <w:p>
@@ -2781,7 +2121,7 @@
         <mc:AlternateContent>
           <mc:Choice Requires="wps">
             <w:drawing>
-              <wp:anchor distT="0" distB="0" distL="114300" distR="114300" simplePos="0" relativeHeight="251703805" behindDoc="0" locked="0" layoutInCell="1" allowOverlap="1" wp14:anchorId="1BA01018" wp14:editId="78D6A12C">
+              <wp:anchor distT="0" distB="0" distL="114300" distR="114300" simplePos="0" relativeHeight="251704320" behindDoc="0" locked="0" layoutInCell="1" allowOverlap="1" wp14:anchorId="3DEA2593" wp14:editId="5AB03AF0">
                 <wp:simplePos x="0" y="0"/>
                 <wp:positionH relativeFrom="column">
                   <wp:posOffset>6512814</wp:posOffset>
@@ -2844,7 +2184,7 @@
           </mc:Choice>
           <mc:Fallback>
             <w:pict>
-              <v:line w14:anchorId="42D7974E" id="Straight Connector 200" o:spid="_x0000_s1026" style="position:absolute;z-index:251703805;visibility:visible;mso-wrap-style:square;mso-width-percent:0;mso-height-percent:0;mso-wrap-distance-left:9pt;mso-wrap-distance-top:0;mso-wrap-distance-right:9pt;mso-wrap-distance-bottom:0;mso-position-horizontal:absolute;mso-position-horizontal-relative:text;mso-position-vertical:absolute;mso-position-vertical-relative:text;mso-width-percent:0;mso-height-percent:0;mso-width-relative:margin;mso-height-relative:margin" from="512.8pt,71.7pt" to="512.8pt,100pt" o:gfxdata="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" strokecolor="#cfcdcd [2894]" strokeweight=".5pt">
+              <v:line w14:anchorId="009B6048" id="Straight Connector 200" o:spid="_x0000_s1026" style="position:absolute;z-index:251704320;visibility:visible;mso-wrap-style:square;mso-width-percent:0;mso-height-percent:0;mso-wrap-distance-left:9pt;mso-wrap-distance-top:0;mso-wrap-distance-right:9pt;mso-wrap-distance-bottom:0;mso-position-horizontal:absolute;mso-position-horizontal-relative:text;mso-position-vertical:absolute;mso-position-vertical-relative:text;mso-width-percent:0;mso-height-percent:0;mso-width-relative:margin;mso-height-relative:margin" from="512.8pt,71.7pt" to="512.8pt,100pt" o:gfxdata="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" strokecolor="#cfcdcd [2894]" strokeweight=".5pt">
                 <v:stroke dashstyle="3 1" joinstyle="miter"/>
               </v:line>
             </w:pict>
@@ -2858,7 +2198,7 @@
         <mc:AlternateContent>
           <mc:Choice Requires="wps">
             <w:drawing>
-              <wp:anchor distT="0" distB="0" distL="114300" distR="114300" simplePos="0" relativeHeight="251708416" behindDoc="0" locked="0" layoutInCell="1" allowOverlap="1" wp14:anchorId="1BF5001C" wp14:editId="6848F245">
+              <wp:anchor distT="0" distB="0" distL="114300" distR="114300" simplePos="0" relativeHeight="251707392" behindDoc="0" locked="0" layoutInCell="1" allowOverlap="1" wp14:anchorId="35D1EE6B" wp14:editId="51B4418E">
                 <wp:simplePos x="0" y="0"/>
                 <wp:positionH relativeFrom="column">
                   <wp:posOffset>1050544</wp:posOffset>
@@ -2921,7 +2261,7 @@
           </mc:Choice>
           <mc:Fallback>
             <w:pict>
-              <v:line w14:anchorId="3126EA88" id="Straight Connector 197" o:spid="_x0000_s1026" style="position:absolute;z-index:251708416;visibility:visible;mso-wrap-style:square;mso-width-percent:0;mso-height-percent:0;mso-wrap-distance-left:9pt;mso-wrap-distance-top:0;mso-wrap-distance-right:9pt;mso-wrap-distance-bottom:0;mso-position-horizontal:absolute;mso-position-horizontal-relative:text;mso-position-vertical:absolute;mso-position-vertical-relative:text;mso-width-percent:0;mso-height-percent:0;mso-width-relative:margin;mso-height-relative:margin" from="82.7pt,71.7pt" to="82.7pt,100pt" o:gfxdata="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" strokecolor="#cfcdcd [2894]" strokeweight=".5pt">
+              <v:line w14:anchorId="5374C641" id="Straight Connector 197" o:spid="_x0000_s1026" style="position:absolute;z-index:251707392;visibility:visible;mso-wrap-style:square;mso-width-percent:0;mso-height-percent:0;mso-wrap-distance-left:9pt;mso-wrap-distance-top:0;mso-wrap-distance-right:9pt;mso-wrap-distance-bottom:0;mso-position-horizontal:absolute;mso-position-horizontal-relative:text;mso-position-vertical:absolute;mso-position-vertical-relative:text;mso-width-percent:0;mso-height-percent:0;mso-width-relative:margin;mso-height-relative:margin" from="82.7pt,71.7pt" to="82.7pt,100pt" o:gfxdata="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" strokecolor="#cfcdcd [2894]" strokeweight=".5pt">
                 <v:stroke dashstyle="3 1" joinstyle="miter"/>
               </v:line>
             </w:pict>
@@ -2935,7 +2275,7 @@
         <mc:AlternateContent>
           <mc:Choice Requires="wps">
             <w:drawing>
-              <wp:anchor distT="0" distB="0" distL="114300" distR="114300" simplePos="0" relativeHeight="251706368" behindDoc="0" locked="0" layoutInCell="1" allowOverlap="1" wp14:anchorId="0089CD5F" wp14:editId="77DCAF95">
+              <wp:anchor distT="0" distB="0" distL="114300" distR="114300" simplePos="0" relativeHeight="251706368" behindDoc="0" locked="0" layoutInCell="1" allowOverlap="1" wp14:anchorId="0B43D7C1" wp14:editId="44B8C18F">
                 <wp:simplePos x="0" y="0"/>
                 <wp:positionH relativeFrom="column">
                   <wp:posOffset>868680</wp:posOffset>
@@ -2995,7 +2335,7 @@
           </mc:Choice>
           <mc:Fallback>
             <w:pict>
-              <v:line w14:anchorId="6B8692B3" id="Straight Connector 195" o:spid="_x0000_s1026" style="position:absolute;z-index:251706368;visibility:visible;mso-wrap-style:square;mso-width-percent:0;mso-wrap-distance-left:9pt;mso-wrap-distance-top:0;mso-wrap-distance-right:9pt;mso-wrap-distance-bottom:0;mso-position-horizontal:absolute;mso-position-horizontal-relative:text;mso-position-vertical:absolute;mso-position-vertical-relative:text;mso-width-percent:0;mso-width-relative:margin" from="68.4pt,85.65pt" to="526.65pt,85.65pt" o:gfxdata="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" strokecolor="#cfcdcd [2894]" strokeweight=".5pt">
+              <v:line w14:anchorId="444ACDEF" id="Straight Connector 195" o:spid="_x0000_s1026" style="position:absolute;z-index:251706368;visibility:visible;mso-wrap-style:square;mso-width-percent:0;mso-wrap-distance-left:9pt;mso-wrap-distance-top:0;mso-wrap-distance-right:9pt;mso-wrap-distance-bottom:0;mso-position-horizontal:absolute;mso-position-horizontal-relative:text;mso-position-vertical:absolute;mso-position-vertical-relative:text;mso-width-percent:0;mso-width-relative:margin" from="68.4pt,85.65pt" to="526.65pt,85.65pt" o:gfxdata="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" strokecolor="#cfcdcd [2894]" strokeweight=".5pt">
                 <v:stroke dashstyle="3 1" joinstyle="miter"/>
               </v:line>
             </w:pict>
@@ -3009,7 +2349,7 @@
         <mc:AlternateContent>
           <mc:Choice Requires="wps">
             <w:drawing>
-              <wp:anchor distT="0" distB="0" distL="114300" distR="114300" simplePos="0" relativeHeight="251697151" behindDoc="0" locked="0" layoutInCell="1" allowOverlap="1" wp14:anchorId="2928E76F" wp14:editId="325EDB08">
+              <wp:anchor distT="0" distB="0" distL="114300" distR="114300" simplePos="0" relativeHeight="251701248" behindDoc="0" locked="0" layoutInCell="1" allowOverlap="1" wp14:anchorId="7EE6587F" wp14:editId="65DE0043">
                 <wp:simplePos x="0" y="0"/>
                 <wp:positionH relativeFrom="column">
                   <wp:posOffset>867410</wp:posOffset>
@@ -3081,7 +2421,7 @@
           </mc:Choice>
           <mc:Fallback>
             <w:pict>
-              <v:oval w14:anchorId="7EA9940A" id="Oval 14" o:spid="_x0000_s1026" style="position:absolute;margin-left:68.3pt;margin-top:71.45pt;width:28.35pt;height:28.35pt;z-index:251697151;visibility:visible;mso-wrap-style:square;mso-width-percent:0;mso-height-percent:0;mso-wrap-distance-left:9pt;mso-wrap-distance-top:0;mso-wrap-distance-right:9pt;mso-wrap-distance-bottom:0;mso-position-horizontal:absolute;mso-position-horizontal-relative:text;mso-position-vertical:absolute;mso-position-vertical-relative:text;mso-width-percent:0;mso-height-percent:0;mso-width-relative:margin;mso-height-relative:margin;v-text-anchor:middle" o:gfxdata="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" fillcolor="#f2f2f2 [3052]" strokecolor="black [3213]" strokeweight=".1pt">
+              <v:oval w14:anchorId="7B7AF2EB" id="Oval 14" o:spid="_x0000_s1026" style="position:absolute;margin-left:68.3pt;margin-top:71.45pt;width:28.35pt;height:28.35pt;z-index:251701248;visibility:visible;mso-wrap-style:square;mso-width-percent:0;mso-height-percent:0;mso-wrap-distance-left:9pt;mso-wrap-distance-top:0;mso-wrap-distance-right:9pt;mso-wrap-distance-bottom:0;mso-position-horizontal:absolute;mso-position-horizontal-relative:text;mso-position-vertical:absolute;mso-position-vertical-relative:text;mso-width-percent:0;mso-height-percent:0;mso-width-relative:margin;mso-height-relative:margin;v-text-anchor:middle" o:gfxdata="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" fillcolor="#f2f2f2 [3052]" strokecolor="black [3213]" strokeweight=".1pt">
                 <v:stroke joinstyle="miter"/>
               </v:oval>
             </w:pict>
@@ -3095,7 +2435,7 @@
         <mc:AlternateContent>
           <mc:Choice Requires="wps">
             <w:drawing>
-              <wp:anchor distT="0" distB="0" distL="114300" distR="114300" simplePos="0" relativeHeight="251702272" behindDoc="0" locked="0" layoutInCell="1" allowOverlap="1" wp14:anchorId="4581978C" wp14:editId="7ACDC73E">
+              <wp:anchor distT="0" distB="0" distL="114300" distR="114300" simplePos="0" relativeHeight="251703296" behindDoc="0" locked="0" layoutInCell="1" allowOverlap="1" wp14:anchorId="10BCFB8F" wp14:editId="3D0B6209">
                 <wp:simplePos x="0" y="0"/>
                 <wp:positionH relativeFrom="column">
                   <wp:posOffset>6329680</wp:posOffset>
@@ -3167,7 +2507,7 @@
           </mc:Choice>
           <mc:Fallback>
             <w:pict>
-              <v:oval w14:anchorId="60A3E1D0" id="Oval 20" o:spid="_x0000_s1026" style="position:absolute;margin-left:498.4pt;margin-top:71.45pt;width:28.35pt;height:28.35pt;z-index:251702272;visibility:visible;mso-wrap-style:square;mso-width-percent:0;mso-height-percent:0;mso-wrap-distance-left:9pt;mso-wrap-distance-top:0;mso-wrap-distance-right:9pt;mso-wrap-distance-bottom:0;mso-position-horizontal:absolute;mso-position-horizontal-relative:text;mso-position-vertical:absolute;mso-position-vertical-relative:text;mso-width-percent:0;mso-height-percent:0;mso-width-relative:margin;mso-height-relative:margin;v-text-anchor:middle" o:gfxdata="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" fillcolor="#f2f2f2 [3052]" strokecolor="black [3213]" strokeweight=".1pt">
+              <v:oval w14:anchorId="3138238F" id="Oval 20" o:spid="_x0000_s1026" style="position:absolute;margin-left:498.4pt;margin-top:71.45pt;width:28.35pt;height:28.35pt;z-index:251703296;visibility:visible;mso-wrap-style:square;mso-width-percent:0;mso-height-percent:0;mso-wrap-distance-left:9pt;mso-wrap-distance-top:0;mso-wrap-distance-right:9pt;mso-wrap-distance-bottom:0;mso-position-horizontal:absolute;mso-position-horizontal-relative:text;mso-position-vertical:absolute;mso-position-vertical-relative:text;mso-width-percent:0;mso-height-percent:0;mso-width-relative:margin;mso-height-relative:margin;v-text-anchor:middle" o:gfxdata="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" fillcolor="#f2f2f2 [3052]" strokecolor="black [3213]" strokeweight=".1pt">
                 <v:stroke joinstyle="miter"/>
               </v:oval>
             </w:pict>
@@ -3181,7 +2521,7 @@
         <mc:AlternateContent>
           <mc:Choice Requires="wps">
             <w:drawing>
-              <wp:anchor distT="45720" distB="45720" distL="114300" distR="114300" simplePos="0" relativeHeight="251698176" behindDoc="0" locked="0" layoutInCell="1" allowOverlap="1" wp14:anchorId="775BAACF" wp14:editId="7C05850A">
+              <wp:anchor distT="45720" distB="45720" distL="114300" distR="114300" simplePos="0" relativeHeight="251702272" behindDoc="0" locked="0" layoutInCell="1" allowOverlap="1" wp14:anchorId="78BCB8E0" wp14:editId="7B0D5FC2">
                 <wp:simplePos x="0" y="0"/>
                 <wp:positionH relativeFrom="column">
                   <wp:posOffset>4501944</wp:posOffset>
@@ -3280,7 +2620,7 @@
                                 <w:szCs w:val="16"/>
                                 <w:lang w:val="en-US"/>
                               </w:rPr>
-                              <w:t>2023-01-03</w:t>
+                              <w:t>2023-01-23</w:t>
                             </w:r>
                             <w:r>
                               <w:rPr>
@@ -3312,7 +2652,7 @@
           </mc:Choice>
           <mc:Fallback>
             <w:pict>
-              <v:shape w14:anchorId="775BAACF" id="_x0000_s1048" type="#_x0000_t202" style="position:absolute;margin-left:354.5pt;margin-top:2.7pt;width:209.75pt;height:23.3pt;z-index:251698176;visibility:visible;mso-wrap-style:square;mso-width-percent:0;mso-height-percent:0;mso-wrap-distance-left:9pt;mso-wrap-distance-top:3.6pt;mso-wrap-distance-right:9pt;mso-wrap-distance-bottom:3.6pt;mso-position-horizontal:absolute;mso-position-horizontal-relative:text;mso-position-vertical:absolute;mso-position-vertical-relative:text;mso-width-percent:0;mso-height-percent:0;mso-width-relative:margin;mso-height-relative:margin;v-text-anchor:top" o:gfxdata="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" filled="f" stroked="f">
+              <v:shape w14:anchorId="78BCB8E0" id="_x0000_s1043" type="#_x0000_t202" style="position:absolute;margin-left:354.5pt;margin-top:2.7pt;width:209.75pt;height:23.3pt;z-index:251702272;visibility:visible;mso-wrap-style:square;mso-width-percent:0;mso-height-percent:0;mso-wrap-distance-left:9pt;mso-wrap-distance-top:3.6pt;mso-wrap-distance-right:9pt;mso-wrap-distance-bottom:3.6pt;mso-position-horizontal:absolute;mso-position-horizontal-relative:text;mso-position-vertical:absolute;mso-position-vertical-relative:text;mso-width-percent:0;mso-height-percent:0;mso-width-relative:margin;mso-height-relative:margin;v-text-anchor:top" o:gfxdata="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" filled="f" stroked="f">
                 <v:textbox inset="0,0,0,0">
                   <w:txbxContent>
                     <w:p>
@@ -3375,7 +2715,7 @@
                           <w:szCs w:val="16"/>
                           <w:lang w:val="en-US"/>
                         </w:rPr>
-                        <w:t>2023-01-03</w:t>
+                        <w:t>2023-01-23</w:t>
                       </w:r>
                       <w:r>
                         <w:rPr>
@@ -3402,7 +2742,7 @@
         <mc:AlternateContent>
           <mc:Choice Requires="wps">
             <w:drawing>
-              <wp:anchor distT="45720" distB="45720" distL="114300" distR="114300" simplePos="0" relativeHeight="251691008" behindDoc="0" locked="0" layoutInCell="1" allowOverlap="1" wp14:anchorId="332E70E7" wp14:editId="2BEE088D">
+              <wp:anchor distT="45720" distB="45720" distL="114300" distR="114300" simplePos="0" relativeHeight="251699200" behindDoc="0" locked="0" layoutInCell="1" allowOverlap="1" wp14:anchorId="4B1F9561" wp14:editId="15B2867A">
                 <wp:simplePos x="0" y="0"/>
                 <wp:positionH relativeFrom="column">
                   <wp:posOffset>433628</wp:posOffset>
@@ -3511,7 +2851,7 @@
           </mc:Choice>
           <mc:Fallback>
             <w:pict>
-              <v:shape w14:anchorId="332E70E7" id="_x0000_s1049" type="#_x0000_t202" style="position:absolute;margin-left:34.15pt;margin-top:2pt;width:203.95pt;height:25.8pt;z-index:251691008;visibility:visible;mso-wrap-style:square;mso-width-percent:0;mso-height-percent:0;mso-wrap-distance-left:9pt;mso-wrap-distance-top:3.6pt;mso-wrap-distance-right:9pt;mso-wrap-distance-bottom:3.6pt;mso-position-horizontal:absolute;mso-position-horizontal-relative:text;mso-position-vertical:absolute;mso-position-vertical-relative:text;mso-width-percent:0;mso-height-percent:0;mso-width-relative:margin;mso-height-relative:margin;v-text-anchor:middle" o:gfxdata="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" filled="f" stroked="f">
+              <v:shape w14:anchorId="4B1F9561" id="_x0000_s1044" type="#_x0000_t202" style="position:absolute;margin-left:34.15pt;margin-top:2pt;width:203.95pt;height:25.8pt;z-index:251699200;visibility:visible;mso-wrap-style:square;mso-width-percent:0;mso-height-percent:0;mso-wrap-distance-left:9pt;mso-wrap-distance-top:3.6pt;mso-wrap-distance-right:9pt;mso-wrap-distance-bottom:3.6pt;mso-position-horizontal:absolute;mso-position-horizontal-relative:text;mso-position-vertical:absolute;mso-position-vertical-relative:text;mso-width-percent:0;mso-height-percent:0;mso-width-relative:margin;mso-height-relative:margin;v-text-anchor:middle" o:gfxdata="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" filled="f" stroked="f">
                 <v:textbox inset="0,0,0,0">
                   <w:txbxContent>
                     <w:p>
@@ -3579,7 +2919,7 @@
         <mc:AlternateContent>
           <mc:Choice Requires="wps">
             <w:drawing>
-              <wp:anchor distT="0" distB="0" distL="114300" distR="114300" simplePos="0" relativeHeight="251686912" behindDoc="0" locked="0" layoutInCell="1" allowOverlap="1" wp14:anchorId="33C93573" wp14:editId="7ADB1BB0">
+              <wp:anchor distT="0" distB="0" distL="114300" distR="114300" simplePos="0" relativeHeight="251698176" behindDoc="0" locked="0" layoutInCell="1" allowOverlap="1" wp14:anchorId="7CDDC0CC" wp14:editId="623A4114">
                 <wp:simplePos x="0" y="0"/>
                 <wp:positionH relativeFrom="column">
                   <wp:posOffset>360045</wp:posOffset>
@@ -3642,7 +2982,7 @@
           </mc:Choice>
           <mc:Fallback>
             <w:pict>
-              <v:line w14:anchorId="09BC6E07" id="Straight Connector 4" o:spid="_x0000_s1026" style="position:absolute;z-index:251686912;visibility:visible;mso-wrap-style:square;mso-width-percent:0;mso-height-percent:0;mso-wrap-distance-left:9pt;mso-wrap-distance-top:0;mso-wrap-distance-right:9pt;mso-wrap-distance-bottom:0;mso-position-horizontal:absolute;mso-position-horizontal-relative:text;mso-position-vertical:absolute;mso-position-vertical-relative:text;mso-width-percent:0;mso-height-percent:0;mso-width-relative:margin;mso-height-relative:margin" from="28.35pt,0" to="28.35pt,425.2pt" o:gfxdata="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" strokecolor="#cfcdcd [2894]" strokeweight=".5pt">
+              <v:line w14:anchorId="6D97F021" id="Straight Connector 4" o:spid="_x0000_s1026" style="position:absolute;z-index:251698176;visibility:visible;mso-wrap-style:square;mso-width-percent:0;mso-height-percent:0;mso-wrap-distance-left:9pt;mso-wrap-distance-top:0;mso-wrap-distance-right:9pt;mso-wrap-distance-bottom:0;mso-position-horizontal:absolute;mso-position-horizontal-relative:text;mso-position-vertical:absolute;mso-position-vertical-relative:text;mso-width-percent:0;mso-height-percent:0;mso-width-relative:margin;mso-height-relative:margin" from="28.35pt,0" to="28.35pt,425.2pt" o:gfxdata="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" strokecolor="#cfcdcd [2894]" strokeweight=".5pt">
                 <v:stroke dashstyle="3 1" joinstyle="miter"/>
               </v:line>
             </w:pict>
@@ -3656,7 +2996,7 @@
         <mc:AlternateContent>
           <mc:Choice Requires="wps">
             <w:drawing>
-              <wp:anchor distT="0" distB="0" distL="114300" distR="114300" simplePos="0" relativeHeight="251640823" behindDoc="0" locked="0" layoutInCell="1" allowOverlap="1" wp14:anchorId="333DCBF5" wp14:editId="61390601">
+              <wp:anchor distT="0" distB="0" distL="114300" distR="114300" simplePos="0" relativeHeight="251687936" behindDoc="0" locked="0" layoutInCell="1" allowOverlap="1" wp14:anchorId="6FDF768D" wp14:editId="6AD3FAB4">
                 <wp:simplePos x="0" y="0"/>
                 <wp:positionH relativeFrom="column">
                   <wp:posOffset>720090</wp:posOffset>
@@ -3811,7 +3151,7 @@
           </mc:Choice>
           <mc:Fallback>
             <w:pict>
-              <v:rect w14:anchorId="333DCBF5" id="Rectangle 2" o:spid="_x0000_s1050" style="position:absolute;margin-left:56.7pt;margin-top:56.7pt;width:481.9pt;height:314.65pt;z-index:251640823;visibility:visible;mso-wrap-style:square;mso-width-percent:0;mso-height-percent:0;mso-wrap-distance-left:9pt;mso-wrap-distance-top:0;mso-wrap-distance-right:9pt;mso-wrap-distance-bottom:0;mso-position-horizontal:absolute;mso-position-horizontal-relative:text;mso-position-vertical:absolute;mso-position-vertical-relative:text;mso-width-percent:0;mso-height-percent:0;mso-width-relative:margin;mso-height-relative:margin;v-text-anchor:bottom" o:gfxdata="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" filled="f" strokecolor="#cfcdcd [2894]" strokeweight=".5pt">
+              <v:rect w14:anchorId="6FDF768D" id="Rectangle 2" o:spid="_x0000_s1045" style="position:absolute;margin-left:56.7pt;margin-top:56.7pt;width:481.9pt;height:314.65pt;z-index:251687936;visibility:visible;mso-wrap-style:square;mso-width-percent:0;mso-height-percent:0;mso-wrap-distance-left:9pt;mso-wrap-distance-top:0;mso-wrap-distance-right:9pt;mso-wrap-distance-bottom:0;mso-position-horizontal:absolute;mso-position-horizontal-relative:text;mso-position-vertical:absolute;mso-position-vertical-relative:text;mso-width-percent:0;mso-height-percent:0;mso-width-relative:margin;mso-height-relative:margin;v-text-anchor:bottom" o:gfxdata="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" filled="f" strokecolor="#cfcdcd [2894]" strokeweight=".5pt">
                 <v:textbox style="layout-flow:vertical;mso-layout-flow-alt:bottom-to-top" inset="1.3mm,,1.3mm">
                   <w:txbxContent>
                     <w:p>
@@ -3838,7 +3178,7 @@
         <mc:AlternateContent>
           <mc:Choice Requires="wps">
             <w:drawing>
-              <wp:anchor distT="0" distB="0" distL="114300" distR="114300" simplePos="0" relativeHeight="251681792" behindDoc="0" locked="0" layoutInCell="1" allowOverlap="1" wp14:anchorId="2948EF75" wp14:editId="3418DCEA">
+              <wp:anchor distT="0" distB="0" distL="114300" distR="114300" simplePos="0" relativeHeight="251696128" behindDoc="0" locked="0" layoutInCell="1" allowOverlap="1" wp14:anchorId="6145B26A" wp14:editId="49DA836B">
                 <wp:simplePos x="0" y="0"/>
                 <wp:positionH relativeFrom="column">
                   <wp:posOffset>3780790</wp:posOffset>
@@ -3901,7 +3241,7 @@
           </mc:Choice>
           <mc:Fallback>
             <w:pict>
-              <v:line w14:anchorId="01299976" id="Straight Connector 24" o:spid="_x0000_s1026" style="position:absolute;z-index:251681792;visibility:visible;mso-wrap-style:square;mso-width-percent:0;mso-height-percent:0;mso-wrap-distance-left:9pt;mso-wrap-distance-top:0;mso-wrap-distance-right:9pt;mso-wrap-distance-bottom:0;mso-position-horizontal:absolute;mso-position-horizontal-relative:text;mso-position-vertical:absolute;mso-position-vertical-relative:text;mso-width-percent:0;mso-height-percent:0;mso-width-relative:margin;mso-height-relative:margin" from="297.7pt,0" to="297.7pt,425.2pt" o:gfxdata="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" strokecolor="#cfcdcd [2894]" strokeweight=".5pt">
+              <v:line w14:anchorId="29D310B9" id="Straight Connector 24" o:spid="_x0000_s1026" style="position:absolute;z-index:251696128;visibility:visible;mso-wrap-style:square;mso-width-percent:0;mso-height-percent:0;mso-wrap-distance-left:9pt;mso-wrap-distance-top:0;mso-wrap-distance-right:9pt;mso-wrap-distance-bottom:0;mso-position-horizontal:absolute;mso-position-horizontal-relative:text;mso-position-vertical:absolute;mso-position-vertical-relative:text;mso-width-percent:0;mso-height-percent:0;mso-width-relative:margin;mso-height-relative:margin" from="297.7pt,0" to="297.7pt,425.2pt" o:gfxdata="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" strokecolor="#cfcdcd [2894]" strokeweight=".5pt">
                 <v:stroke dashstyle="3 1" joinstyle="miter"/>
               </v:line>
             </w:pict>
@@ -3915,7 +3255,7 @@
         <mc:AlternateContent>
           <mc:Choice Requires="wps">
             <w:drawing>
-              <wp:anchor distT="0" distB="0" distL="114300" distR="114300" simplePos="0" relativeHeight="251679744" behindDoc="0" locked="0" layoutInCell="1" allowOverlap="1" wp14:anchorId="78D9FC7B" wp14:editId="0E10C316">
+              <wp:anchor distT="0" distB="0" distL="114300" distR="114300" simplePos="0" relativeHeight="251695104" behindDoc="0" locked="0" layoutInCell="1" allowOverlap="1" wp14:anchorId="5EF083D3" wp14:editId="4BFE1B54">
                 <wp:simplePos x="0" y="0"/>
                 <wp:positionH relativeFrom="column">
                   <wp:posOffset>0</wp:posOffset>
@@ -3975,7 +3315,7 @@
           </mc:Choice>
           <mc:Fallback>
             <w:pict>
-              <v:line w14:anchorId="1CBDBAAA" id="Straight Connector 23" o:spid="_x0000_s1026" style="position:absolute;z-index:251679744;visibility:visible;mso-wrap-style:square;mso-width-percent:0;mso-wrap-distance-left:9pt;mso-wrap-distance-top:0;mso-wrap-distance-right:9pt;mso-wrap-distance-bottom:0;mso-position-horizontal:absolute;mso-position-horizontal-relative:text;mso-position-vertical:absolute;mso-position-vertical-relative:text;mso-width-percent:0;mso-width-relative:margin" from="0,212.65pt" to="595.3pt,212.65pt" o:gfxdata="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" strokecolor="#cfcdcd [2894]" strokeweight=".5pt">
+              <v:line w14:anchorId="1A5A1306" id="Straight Connector 23" o:spid="_x0000_s1026" style="position:absolute;z-index:251695104;visibility:visible;mso-wrap-style:square;mso-width-percent:0;mso-wrap-distance-left:9pt;mso-wrap-distance-top:0;mso-wrap-distance-right:9pt;mso-wrap-distance-bottom:0;mso-position-horizontal:absolute;mso-position-horizontal-relative:text;mso-position-vertical:absolute;mso-position-vertical-relative:text;mso-width-percent:0;mso-width-relative:margin" from="0,212.65pt" to="595.3pt,212.65pt" o:gfxdata="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" strokecolor="#cfcdcd [2894]" strokeweight=".5pt">
                 <v:stroke dashstyle="3 1" joinstyle="miter"/>
               </v:line>
             </w:pict>
@@ -3989,7 +3329,7 @@
         <mc:AlternateContent>
           <mc:Choice Requires="wps">
             <w:drawing>
-              <wp:anchor distT="0" distB="0" distL="114300" distR="114300" simplePos="0" relativeHeight="251655168" behindDoc="0" locked="0" layoutInCell="1" allowOverlap="1" wp14:anchorId="75AFA92C" wp14:editId="3D148A3B">
+              <wp:anchor distT="0" distB="0" distL="114300" distR="114300" simplePos="0" relativeHeight="251691008" behindDoc="0" locked="0" layoutInCell="1" allowOverlap="1" wp14:anchorId="6E6B5202" wp14:editId="26361788">
                 <wp:simplePos x="0" y="0"/>
                 <wp:positionH relativeFrom="column">
                   <wp:posOffset>7129145</wp:posOffset>
@@ -4061,7 +3401,7 @@
           </mc:Choice>
           <mc:Fallback>
             <w:pict>
-              <v:oval w14:anchorId="273D16BB" id="Oval 6" o:spid="_x0000_s1026" style="position:absolute;margin-left:561.35pt;margin-top:391.25pt;width:11.35pt;height:11.35pt;z-index:251655168;visibility:visible;mso-wrap-style:square;mso-width-percent:0;mso-height-percent:0;mso-wrap-distance-left:9pt;mso-wrap-distance-top:0;mso-wrap-distance-right:9pt;mso-wrap-distance-bottom:0;mso-position-horizontal:absolute;mso-position-horizontal-relative:text;mso-position-vertical:absolute;mso-position-vertical-relative:text;mso-width-percent:0;mso-height-percent:0;mso-width-relative:margin;mso-height-relative:margin;v-text-anchor:middle" o:gfxdata="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" fillcolor="#f2f2f2 [3052]" strokecolor="black [3213]" strokeweight=".1pt">
+              <v:oval w14:anchorId="28143020" id="Oval 6" o:spid="_x0000_s1026" style="position:absolute;margin-left:561.35pt;margin-top:391.25pt;width:11.35pt;height:11.35pt;z-index:251691008;visibility:visible;mso-wrap-style:square;mso-width-percent:0;mso-height-percent:0;mso-wrap-distance-left:9pt;mso-wrap-distance-top:0;mso-wrap-distance-right:9pt;mso-wrap-distance-bottom:0;mso-position-horizontal:absolute;mso-position-horizontal-relative:text;mso-position-vertical:absolute;mso-position-vertical-relative:text;mso-width-percent:0;mso-height-percent:0;mso-width-relative:margin;mso-height-relative:margin;v-text-anchor:middle" o:gfxdata="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" fillcolor="#f2f2f2 [3052]" strokecolor="black [3213]" strokeweight=".1pt">
                 <v:stroke joinstyle="miter"/>
               </v:oval>
             </w:pict>
@@ -4075,7 +3415,7 @@
         <mc:AlternateContent>
           <mc:Choice Requires="wps">
             <w:drawing>
-              <wp:anchor distT="0" distB="0" distL="114300" distR="114300" simplePos="0" relativeHeight="251677696" behindDoc="0" locked="0" layoutInCell="1" allowOverlap="1" wp14:anchorId="61C5FB08" wp14:editId="5589445F">
+              <wp:anchor distT="0" distB="0" distL="114300" distR="114300" simplePos="0" relativeHeight="251694080" behindDoc="0" locked="0" layoutInCell="1" allowOverlap="1" wp14:anchorId="0431792D" wp14:editId="790272BC">
                 <wp:simplePos x="0" y="0"/>
                 <wp:positionH relativeFrom="column">
                   <wp:posOffset>0</wp:posOffset>
@@ -4135,7 +3475,7 @@
           </mc:Choice>
           <mc:Fallback>
             <w:pict>
-              <v:line w14:anchorId="4BEBFCE1" id="Straight Connector 22" o:spid="_x0000_s1026" style="position:absolute;z-index:251677696;visibility:visible;mso-wrap-style:square;mso-width-percent:0;mso-wrap-distance-left:9pt;mso-wrap-distance-top:0;mso-wrap-distance-right:9pt;mso-wrap-distance-bottom:0;mso-position-horizontal:absolute;mso-position-horizontal-relative:text;mso-position-vertical:absolute;mso-position-vertical-relative:text;mso-width-percent:0;mso-width-relative:margin" from="0,396.9pt" to="595.3pt,396.9pt" o:gfxdata="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" strokecolor="#cfcdcd [2894]" strokeweight=".5pt">
+              <v:line w14:anchorId="6152E2AC" id="Straight Connector 22" o:spid="_x0000_s1026" style="position:absolute;z-index:251694080;visibility:visible;mso-wrap-style:square;mso-width-percent:0;mso-wrap-distance-left:9pt;mso-wrap-distance-top:0;mso-wrap-distance-right:9pt;mso-wrap-distance-bottom:0;mso-position-horizontal:absolute;mso-position-horizontal-relative:text;mso-position-vertical:absolute;mso-position-vertical-relative:text;mso-width-percent:0;mso-width-relative:margin" from="0,396.9pt" to="595.3pt,396.9pt" o:gfxdata="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" strokecolor="#cfcdcd [2894]" strokeweight=".5pt">
                 <v:stroke dashstyle="3 1" joinstyle="miter"/>
               </v:line>
             </w:pict>
@@ -4149,7 +3489,7 @@
         <mc:AlternateContent>
           <mc:Choice Requires="wps">
             <w:drawing>
-              <wp:anchor distT="0" distB="0" distL="114300" distR="114300" simplePos="0" relativeHeight="251675648" behindDoc="0" locked="0" layoutInCell="1" allowOverlap="1" wp14:anchorId="36D3981F" wp14:editId="4088A75C">
+              <wp:anchor distT="0" distB="0" distL="114300" distR="114300" simplePos="0" relativeHeight="251693056" behindDoc="0" locked="0" layoutInCell="1" allowOverlap="1" wp14:anchorId="6DF889C2" wp14:editId="72C9D43B">
                 <wp:simplePos x="0" y="0"/>
                 <wp:positionH relativeFrom="column">
                   <wp:posOffset>0</wp:posOffset>
@@ -4209,7 +3549,7 @@
           </mc:Choice>
           <mc:Fallback>
             <w:pict>
-              <v:line w14:anchorId="6F9D092F" id="Straight Connector 21" o:spid="_x0000_s1026" style="position:absolute;z-index:251675648;visibility:visible;mso-wrap-style:square;mso-width-percent:0;mso-wrap-distance-left:9pt;mso-wrap-distance-top:0;mso-wrap-distance-right:9pt;mso-wrap-distance-bottom:0;mso-position-horizontal:absolute;mso-position-horizontal-relative:text;mso-position-vertical:absolute;mso-position-vertical-relative:text;mso-width-percent:0;mso-width-relative:margin" from="0,28.35pt" to="595.3pt,28.35pt" o:gfxdata="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" strokecolor="#cfcdcd [2894]" strokeweight=".5pt">
+              <v:line w14:anchorId="48F63E43" id="Straight Connector 21" o:spid="_x0000_s1026" style="position:absolute;z-index:251693056;visibility:visible;mso-wrap-style:square;mso-width-percent:0;mso-wrap-distance-left:9pt;mso-wrap-distance-top:0;mso-wrap-distance-right:9pt;mso-wrap-distance-bottom:0;mso-position-horizontal:absolute;mso-position-horizontal-relative:text;mso-position-vertical:absolute;mso-position-vertical-relative:text;mso-width-percent:0;mso-width-relative:margin" from="0,28.35pt" to="595.3pt,28.35pt" o:gfxdata="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" strokecolor="#cfcdcd [2894]" strokeweight=".5pt">
                 <v:stroke dashstyle="3 1" joinstyle="miter"/>
               </v:line>
             </w:pict>
@@ -4223,7 +3563,7 @@
         <mc:AlternateContent>
           <mc:Choice Requires="wps">
             <w:drawing>
-              <wp:anchor distT="0" distB="0" distL="114300" distR="114300" simplePos="0" relativeHeight="251657216" behindDoc="0" locked="0" layoutInCell="1" allowOverlap="1" wp14:anchorId="7AFB07F2" wp14:editId="5807DBD0">
+              <wp:anchor distT="0" distB="0" distL="114300" distR="114300" simplePos="0" relativeHeight="251692032" behindDoc="0" locked="0" layoutInCell="1" allowOverlap="1" wp14:anchorId="43DFC5E8" wp14:editId="7AB83376">
                 <wp:simplePos x="0" y="0"/>
                 <wp:positionH relativeFrom="column">
                   <wp:posOffset>288290</wp:posOffset>
@@ -4295,7 +3635,7 @@
           </mc:Choice>
           <mc:Fallback>
             <w:pict>
-              <v:oval w14:anchorId="76C2070F" id="Oval 7" o:spid="_x0000_s1026" style="position:absolute;margin-left:22.7pt;margin-top:391.25pt;width:11.35pt;height:11.35pt;z-index:251657216;visibility:visible;mso-wrap-style:square;mso-width-percent:0;mso-height-percent:0;mso-wrap-distance-left:9pt;mso-wrap-distance-top:0;mso-wrap-distance-right:9pt;mso-wrap-distance-bottom:0;mso-position-horizontal:absolute;mso-position-horizontal-relative:text;mso-position-vertical:absolute;mso-position-vertical-relative:text;mso-width-percent:0;mso-height-percent:0;mso-width-relative:margin;mso-height-relative:margin;v-text-anchor:middle" o:gfxdata="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" fillcolor="#f2f2f2 [3052]" strokecolor="black [3213]" strokeweight=".1pt">
+              <v:oval w14:anchorId="7F379926" id="Oval 7" o:spid="_x0000_s1026" style="position:absolute;margin-left:22.7pt;margin-top:391.25pt;width:11.35pt;height:11.35pt;z-index:251692032;visibility:visible;mso-wrap-style:square;mso-width-percent:0;mso-height-percent:0;mso-wrap-distance-left:9pt;mso-wrap-distance-top:0;mso-wrap-distance-right:9pt;mso-wrap-distance-bottom:0;mso-position-horizontal:absolute;mso-position-horizontal-relative:text;mso-position-vertical:absolute;mso-position-vertical-relative:text;mso-width-percent:0;mso-height-percent:0;mso-width-relative:margin;mso-height-relative:margin;v-text-anchor:middle" o:gfxdata="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" fillcolor="#f2f2f2 [3052]" strokecolor="black [3213]" strokeweight=".1pt">
                 <v:stroke joinstyle="miter"/>
               </v:oval>
             </w:pict>
@@ -4309,7 +3649,7 @@
         <mc:AlternateContent>
           <mc:Choice Requires="wps">
             <w:drawing>
-              <wp:anchor distT="0" distB="0" distL="114300" distR="114300" simplePos="0" relativeHeight="251649020" behindDoc="0" locked="0" layoutInCell="1" allowOverlap="1" wp14:anchorId="0DB53EBC" wp14:editId="4A0F03E0">
+              <wp:anchor distT="0" distB="0" distL="114300" distR="114300" simplePos="0" relativeHeight="251689984" behindDoc="0" locked="0" layoutInCell="1" allowOverlap="1" wp14:anchorId="079B4270" wp14:editId="6A506CDF">
                 <wp:simplePos x="0" y="0"/>
                 <wp:positionH relativeFrom="column">
                   <wp:posOffset>288290</wp:posOffset>
@@ -4381,7 +3721,7 @@
           </mc:Choice>
           <mc:Fallback>
             <w:pict>
-              <v:oval w14:anchorId="440C600D" id="Oval 3" o:spid="_x0000_s1026" style="position:absolute;margin-left:22.7pt;margin-top:22.7pt;width:11.35pt;height:11.35pt;z-index:251649020;visibility:visible;mso-wrap-style:square;mso-width-percent:0;mso-height-percent:0;mso-wrap-distance-left:9pt;mso-wrap-distance-top:0;mso-wrap-distance-right:9pt;mso-wrap-distance-bottom:0;mso-position-horizontal:absolute;mso-position-horizontal-relative:text;mso-position-vertical:absolute;mso-position-vertical-relative:text;mso-width-percent:0;mso-height-percent:0;mso-width-relative:margin;mso-height-relative:margin;v-text-anchor:middle" o:gfxdata="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" fillcolor="#f2f2f2 [3052]" strokecolor="black [3213]" strokeweight=".1pt">
+              <v:oval w14:anchorId="7ACA7260" id="Oval 3" o:spid="_x0000_s1026" style="position:absolute;margin-left:22.7pt;margin-top:22.7pt;width:11.35pt;height:11.35pt;z-index:251689984;visibility:visible;mso-wrap-style:square;mso-width-percent:0;mso-height-percent:0;mso-wrap-distance-left:9pt;mso-wrap-distance-top:0;mso-wrap-distance-right:9pt;mso-wrap-distance-bottom:0;mso-position-horizontal:absolute;mso-position-horizontal-relative:text;mso-position-vertical:absolute;mso-position-vertical-relative:text;mso-width-percent:0;mso-height-percent:0;mso-width-relative:margin;mso-height-relative:margin;v-text-anchor:middle" o:gfxdata="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" fillcolor="#f2f2f2 [3052]" strokecolor="black [3213]" strokeweight=".1pt">
                 <v:stroke joinstyle="miter"/>
               </v:oval>
             </w:pict>
@@ -4395,7 +3735,7 @@
         <mc:AlternateContent>
           <mc:Choice Requires="wps">
             <w:drawing>
-              <wp:anchor distT="0" distB="0" distL="114300" distR="114300" simplePos="0" relativeHeight="251646972" behindDoc="0" locked="0" layoutInCell="1" allowOverlap="1" wp14:anchorId="1A81EA97" wp14:editId="63A84940">
+              <wp:anchor distT="0" distB="0" distL="114300" distR="114300" simplePos="0" relativeHeight="251688960" behindDoc="0" locked="0" layoutInCell="1" allowOverlap="1" wp14:anchorId="2A6D8AF8" wp14:editId="47790B68">
                 <wp:simplePos x="0" y="0"/>
                 <wp:positionH relativeFrom="column">
                   <wp:posOffset>7129145</wp:posOffset>
@@ -4467,7 +3807,7 @@
           </mc:Choice>
           <mc:Fallback>
             <w:pict>
-              <v:oval w14:anchorId="02FAE442" id="Oval 5" o:spid="_x0000_s1026" style="position:absolute;margin-left:561.35pt;margin-top:22.7pt;width:11.35pt;height:11.35pt;z-index:251646972;visibility:visible;mso-wrap-style:square;mso-width-percent:0;mso-height-percent:0;mso-wrap-distance-left:9pt;mso-wrap-distance-top:0;mso-wrap-distance-right:9pt;mso-wrap-distance-bottom:0;mso-position-horizontal:absolute;mso-position-horizontal-relative:text;mso-position-vertical:absolute;mso-position-vertical-relative:text;mso-width-percent:0;mso-height-percent:0;mso-width-relative:margin;mso-height-relative:margin;v-text-anchor:middle" o:gfxdata="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" fillcolor="#f2f2f2 [3052]" strokecolor="black [3213]" strokeweight=".1pt">
+              <v:oval w14:anchorId="7C788F53" id="Oval 5" o:spid="_x0000_s1026" style="position:absolute;margin-left:561.35pt;margin-top:22.7pt;width:11.35pt;height:11.35pt;z-index:251688960;visibility:visible;mso-wrap-style:square;mso-width-percent:0;mso-height-percent:0;mso-wrap-distance-left:9pt;mso-wrap-distance-top:0;mso-wrap-distance-right:9pt;mso-wrap-distance-bottom:0;mso-position-horizontal:absolute;mso-position-horizontal-relative:text;mso-position-vertical:absolute;mso-position-vertical-relative:text;mso-width-percent:0;mso-height-percent:0;mso-width-relative:margin;mso-height-relative:margin;v-text-anchor:middle" o:gfxdata="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" fillcolor="#f2f2f2 [3052]" strokecolor="black [3213]" strokeweight=".1pt">
                 <v:stroke joinstyle="miter"/>
               </v:oval>
             </w:pict>
@@ -4481,7 +3821,7 @@
         <mc:AlternateContent>
           <mc:Choice Requires="wps">
             <w:drawing>
-              <wp:anchor distT="0" distB="0" distL="114300" distR="114300" simplePos="0" relativeHeight="251639798" behindDoc="0" locked="0" layoutInCell="1" allowOverlap="1" wp14:anchorId="7B32C600" wp14:editId="4850DCF2">
+              <wp:anchor distT="0" distB="0" distL="114300" distR="114300" simplePos="0" relativeHeight="251686912" behindDoc="0" locked="0" layoutInCell="1" allowOverlap="1" wp14:anchorId="09B78148" wp14:editId="5FE75B3B">
                 <wp:simplePos x="0" y="0"/>
                 <wp:positionH relativeFrom="column">
                   <wp:posOffset>0</wp:posOffset>
@@ -4629,7 +3969,7 @@
           </mc:Choice>
           <mc:Fallback>
             <w:pict>
-              <v:rect w14:anchorId="7B32C600" id="Rectangle 1" o:spid="_x0000_s1051" style="position:absolute;margin-left:0;margin-top:0;width:595.3pt;height:425.2pt;z-index:251639798;visibility:visible;mso-wrap-style:square;mso-width-percent:0;mso-height-percent:0;mso-wrap-distance-left:9pt;mso-wrap-distance-top:0;mso-wrap-distance-right:9pt;mso-wrap-distance-bottom:0;mso-position-horizontal:absolute;mso-position-horizontal-relative:text;mso-position-vertical:absolute;mso-position-vertical-relative:line;mso-width-percent:0;mso-height-percent:0;mso-width-relative:margin;mso-height-relative:margin;v-text-anchor:top" o:gfxdata="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" filled="f" strokecolor="black [3213]" strokeweight=".1pt">
+              <v:rect w14:anchorId="09B78148" id="Rectangle 1" o:spid="_x0000_s1046" style="position:absolute;margin-left:0;margin-top:0;width:595.3pt;height:425.2pt;z-index:251686912;visibility:visible;mso-wrap-style:square;mso-width-percent:0;mso-height-percent:0;mso-wrap-distance-left:9pt;mso-wrap-distance-top:0;mso-wrap-distance-right:9pt;mso-wrap-distance-bottom:0;mso-position-horizontal:absolute;mso-position-horizontal-relative:text;mso-position-vertical:absolute;mso-position-vertical-relative:line;mso-width-percent:0;mso-height-percent:0;mso-width-relative:margin;mso-height-relative:margin;v-text-anchor:top" o:gfxdata="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" filled="f" strokecolor="black [3213]" strokeweight=".1pt">
                 <v:textbox>
                   <w:txbxContent>
                     <w:p>
@@ -4646,8 +3986,956 @@
         </mc:AlternateContent>
       </w:r>
     </w:p>
+    <w:p>
+      <w:r>
+        <w:rPr>
+          <w:noProof/>
+        </w:rPr>
+        <mc:AlternateContent>
+          <mc:Choice Requires="wpg">
+            <w:drawing>
+              <wp:anchor distT="0" distB="0" distL="114300" distR="114300" simplePos="0" relativeHeight="251714560" behindDoc="0" locked="0" layoutInCell="1" allowOverlap="1" wp14:anchorId="66B854FA" wp14:editId="6213DC06">
+                <wp:simplePos x="0" y="0"/>
+                <wp:positionH relativeFrom="column">
+                  <wp:posOffset>728345</wp:posOffset>
+                </wp:positionH>
+                <wp:positionV relativeFrom="paragraph">
+                  <wp:posOffset>2562098</wp:posOffset>
+                </wp:positionV>
+                <wp:extent cx="540000" cy="432000"/>
+                <wp:effectExtent l="0" t="0" r="12700" b="25400"/>
+                <wp:wrapNone/>
+                <wp:docPr id="208" name="Group 208"/>
+                <wp:cNvGraphicFramePr/>
+                <a:graphic xmlns:a="http://schemas.openxmlformats.org/drawingml/2006/main">
+                  <a:graphicData uri="http://schemas.microsoft.com/office/word/2010/wordprocessingGroup">
+                    <wpg:wgp>
+                      <wpg:cNvGrpSpPr/>
+                      <wpg:grpSpPr>
+                        <a:xfrm>
+                          <a:off x="0" y="0"/>
+                          <a:ext cx="540000" cy="432000"/>
+                          <a:chOff x="0" y="0"/>
+                          <a:chExt cx="540000" cy="432000"/>
+                        </a:xfrm>
+                      </wpg:grpSpPr>
+                      <wps:wsp>
+                        <wps:cNvPr id="201" name="Rectangle 201"/>
+                        <wps:cNvSpPr/>
+                        <wps:spPr>
+                          <a:xfrm>
+                            <a:off x="0" y="0"/>
+                            <a:ext cx="540000" cy="432000"/>
+                          </a:xfrm>
+                          <a:prstGeom prst="rect">
+                            <a:avLst/>
+                          </a:prstGeom>
+                          <a:noFill/>
+                          <a:ln w="6350">
+                            <a:solidFill>
+                              <a:schemeClr val="bg2">
+                                <a:lumMod val="90000"/>
+                              </a:schemeClr>
+                            </a:solidFill>
+                            <a:prstDash val="sysDash"/>
+                            <a:extLst>
+                              <a:ext uri="{C807C97D-BFC1-408E-A445-0C87EB9F89A2}">
+                                <ask:lineSketchStyleProps xmlns:ask="http://schemas.microsoft.com/office/drawing/2018/sketchyshapes" sd="1219033472">
+                                  <a:custGeom>
+                                    <a:avLst/>
+                                    <a:gdLst>
+                                      <a:gd name="connsiteX0" fmla="*/ 0 w 3060000"/>
+                                      <a:gd name="connsiteY0" fmla="*/ 0 h 2016000"/>
+                                      <a:gd name="connsiteX1" fmla="*/ 3060000 w 3060000"/>
+                                      <a:gd name="connsiteY1" fmla="*/ 0 h 2016000"/>
+                                      <a:gd name="connsiteX2" fmla="*/ 3060000 w 3060000"/>
+                                      <a:gd name="connsiteY2" fmla="*/ 2016000 h 2016000"/>
+                                      <a:gd name="connsiteX3" fmla="*/ 0 w 3060000"/>
+                                      <a:gd name="connsiteY3" fmla="*/ 2016000 h 2016000"/>
+                                      <a:gd name="connsiteX4" fmla="*/ 0 w 3060000"/>
+                                      <a:gd name="connsiteY4" fmla="*/ 0 h 2016000"/>
+                                    </a:gdLst>
+                                    <a:ahLst/>
+                                    <a:cxnLst>
+                                      <a:cxn ang="0">
+                                        <a:pos x="connsiteX0" y="connsiteY0"/>
+                                      </a:cxn>
+                                      <a:cxn ang="0">
+                                        <a:pos x="connsiteX1" y="connsiteY1"/>
+                                      </a:cxn>
+                                      <a:cxn ang="0">
+                                        <a:pos x="connsiteX2" y="connsiteY2"/>
+                                      </a:cxn>
+                                      <a:cxn ang="0">
+                                        <a:pos x="connsiteX3" y="connsiteY3"/>
+                                      </a:cxn>
+                                      <a:cxn ang="0">
+                                        <a:pos x="connsiteX4" y="connsiteY4"/>
+                                      </a:cxn>
+                                    </a:cxnLst>
+                                    <a:rect l="l" t="t" r="r" b="b"/>
+                                    <a:pathLst>
+                                      <a:path w="3060000" h="2016000" extrusionOk="0">
+                                        <a:moveTo>
+                                          <a:pt x="0" y="0"/>
+                                        </a:moveTo>
+                                        <a:cubicBezTo>
+                                          <a:pt x="1342596" y="118645"/>
+                                          <a:pt x="1805979" y="116012"/>
+                                          <a:pt x="3060000" y="0"/>
+                                        </a:cubicBezTo>
+                                        <a:cubicBezTo>
+                                          <a:pt x="2927118" y="307000"/>
+                                          <a:pt x="3144951" y="1265974"/>
+                                          <a:pt x="3060000" y="2016000"/>
+                                        </a:cubicBezTo>
+                                        <a:cubicBezTo>
+                                          <a:pt x="2418980" y="2150600"/>
+                                          <a:pt x="724352" y="1858804"/>
+                                          <a:pt x="0" y="2016000"/>
+                                        </a:cubicBezTo>
+                                        <a:cubicBezTo>
+                                          <a:pt x="-20187" y="1525179"/>
+                                          <a:pt x="-152480" y="878779"/>
+                                          <a:pt x="0" y="0"/>
+                                        </a:cubicBezTo>
+                                        <a:close/>
+                                      </a:path>
+                                    </a:pathLst>
+                                  </a:custGeom>
+                                  <ask:type>
+                                    <ask:lineSketchNone/>
+                                  </ask:type>
+                                </ask:lineSketchStyleProps>
+                              </a:ext>
+                            </a:extLst>
+                          </a:ln>
+                        </wps:spPr>
+                        <wps:style>
+                          <a:lnRef idx="2">
+                            <a:schemeClr val="accent1">
+                              <a:shade val="50000"/>
+                            </a:schemeClr>
+                          </a:lnRef>
+                          <a:fillRef idx="1">
+                            <a:schemeClr val="accent1"/>
+                          </a:fillRef>
+                          <a:effectRef idx="0">
+                            <a:schemeClr val="accent1"/>
+                          </a:effectRef>
+                          <a:fontRef idx="minor">
+                            <a:schemeClr val="lt1"/>
+                          </a:fontRef>
+                        </wps:style>
+                        <wps:txbx>
+                          <w:txbxContent>
+                            <w:p>
+                              <w:pPr>
+                                <w:rPr>
+                                  <w:rFonts w:ascii="Segoe UI" w:hAnsi="Segoe UI" w:cs="Segoe UI"/>
+                                  <w:color w:val="7F7F7F" w:themeColor="text1" w:themeTint="80"/>
+                                  <w:sz w:val="8"/>
+                                  <w:szCs w:val="8"/>
+                                </w:rPr>
+                              </w:pPr>
+                              <w:r>
+                                <w:rPr>
+                                  <w:rFonts w:ascii="Segoe UI" w:hAnsi="Segoe UI" w:cs="Segoe UI"/>
+                                  <w:color w:val="7F7F7F" w:themeColor="text1" w:themeTint="80"/>
+                                  <w:sz w:val="8"/>
+                                  <w:szCs w:val="8"/>
+                                </w:rPr>
+                                <w:t>BME280</w:t>
+                              </w:r>
+                              <w:r>
+                                <w:rPr>
+                                  <w:rFonts w:ascii="Segoe UI" w:hAnsi="Segoe UI" w:cs="Segoe UI"/>
+                                  <w:color w:val="7F7F7F" w:themeColor="text1" w:themeTint="80"/>
+                                  <w:sz w:val="8"/>
+                                  <w:szCs w:val="8"/>
+                                </w:rPr>
+                                <w:t xml:space="preserve"> </w:t>
+                              </w:r>
+                              <w:r>
+                                <w:rPr>
+                                  <w:rFonts w:ascii="Segoe UI" w:hAnsi="Segoe UI" w:cs="Segoe UI"/>
+                                  <w:color w:val="7F7F7F" w:themeColor="text1" w:themeTint="80"/>
+                                  <w:sz w:val="8"/>
+                                  <w:szCs w:val="8"/>
+                                </w:rPr>
+                                <w:t>15 x 12mm</w:t>
+                              </w:r>
+                            </w:p>
+                          </w:txbxContent>
+                        </wps:txbx>
+                        <wps:bodyPr rot="0" spcFirstLastPara="0" vertOverflow="overflow" horzOverflow="overflow" vert="horz" wrap="square" lIns="18000" tIns="0" rIns="18000" bIns="18000" numCol="1" spcCol="0" rtlCol="0" fromWordArt="0" anchor="t" anchorCtr="0" forceAA="0" compatLnSpc="1">
+                          <a:prstTxWarp prst="textNoShape">
+                            <a:avLst/>
+                          </a:prstTxWarp>
+                          <a:noAutofit/>
+                        </wps:bodyPr>
+                      </wps:wsp>
+                      <wps:wsp>
+                        <wps:cNvPr id="204" name="Oval 204"/>
+                        <wps:cNvSpPr/>
+                        <wps:spPr>
+                          <a:xfrm>
+                            <a:off x="35859" y="273423"/>
+                            <a:ext cx="108000" cy="108000"/>
+                          </a:xfrm>
+                          <a:prstGeom prst="ellipse">
+                            <a:avLst/>
+                          </a:prstGeom>
+                          <a:solidFill>
+                            <a:schemeClr val="bg1">
+                              <a:lumMod val="95000"/>
+                            </a:schemeClr>
+                          </a:solidFill>
+                          <a:ln w="1270">
+                            <a:solidFill>
+                              <a:schemeClr val="tx1"/>
+                            </a:solidFill>
+                          </a:ln>
+                        </wps:spPr>
+                        <wps:style>
+                          <a:lnRef idx="2">
+                            <a:schemeClr val="accent1">
+                              <a:shade val="50000"/>
+                            </a:schemeClr>
+                          </a:lnRef>
+                          <a:fillRef idx="1">
+                            <a:schemeClr val="accent1"/>
+                          </a:fillRef>
+                          <a:effectRef idx="0">
+                            <a:schemeClr val="accent1"/>
+                          </a:effectRef>
+                          <a:fontRef idx="minor">
+                            <a:schemeClr val="lt1"/>
+                          </a:fontRef>
+                        </wps:style>
+                        <wps:bodyPr rot="0" spcFirstLastPara="0" vertOverflow="overflow" horzOverflow="overflow" vert="horz" wrap="square" lIns="91440" tIns="45720" rIns="91440" bIns="45720" numCol="1" spcCol="0" rtlCol="0" fromWordArt="0" anchor="ctr" anchorCtr="0" forceAA="0" compatLnSpc="1">
+                          <a:prstTxWarp prst="textNoShape">
+                            <a:avLst/>
+                          </a:prstTxWarp>
+                          <a:noAutofit/>
+                        </wps:bodyPr>
+                      </wps:wsp>
+                      <wps:wsp>
+                        <wps:cNvPr id="205" name="Oval 205"/>
+                        <wps:cNvSpPr/>
+                        <wps:spPr>
+                          <a:xfrm>
+                            <a:off x="394447" y="273423"/>
+                            <a:ext cx="108000" cy="108000"/>
+                          </a:xfrm>
+                          <a:prstGeom prst="ellipse">
+                            <a:avLst/>
+                          </a:prstGeom>
+                          <a:solidFill>
+                            <a:schemeClr val="bg1">
+                              <a:lumMod val="95000"/>
+                            </a:schemeClr>
+                          </a:solidFill>
+                          <a:ln w="1270">
+                            <a:solidFill>
+                              <a:schemeClr val="tx1"/>
+                            </a:solidFill>
+                          </a:ln>
+                        </wps:spPr>
+                        <wps:style>
+                          <a:lnRef idx="2">
+                            <a:schemeClr val="accent1">
+                              <a:shade val="50000"/>
+                            </a:schemeClr>
+                          </a:lnRef>
+                          <a:fillRef idx="1">
+                            <a:schemeClr val="accent1"/>
+                          </a:fillRef>
+                          <a:effectRef idx="0">
+                            <a:schemeClr val="accent1"/>
+                          </a:effectRef>
+                          <a:fontRef idx="minor">
+                            <a:schemeClr val="lt1"/>
+                          </a:fontRef>
+                        </wps:style>
+                        <wps:bodyPr rot="0" spcFirstLastPara="0" vertOverflow="overflow" horzOverflow="overflow" vert="horz" wrap="square" lIns="91440" tIns="45720" rIns="91440" bIns="45720" numCol="1" spcCol="0" rtlCol="0" fromWordArt="0" anchor="ctr" anchorCtr="0" forceAA="0" compatLnSpc="1">
+                          <a:prstTxWarp prst="textNoShape">
+                            <a:avLst/>
+                          </a:prstTxWarp>
+                          <a:noAutofit/>
+                        </wps:bodyPr>
+                      </wps:wsp>
+                      <wps:wsp>
+                        <wps:cNvPr id="206" name="Text Box 2"/>
+                        <wps:cNvSpPr txBox="1">
+                          <a:spLocks noChangeArrowheads="1"/>
+                        </wps:cNvSpPr>
+                        <wps:spPr bwMode="auto">
+                          <a:xfrm>
+                            <a:off x="161364" y="286870"/>
+                            <a:ext cx="216746" cy="103294"/>
+                          </a:xfrm>
+                          <a:prstGeom prst="rect">
+                            <a:avLst/>
+                          </a:prstGeom>
+                          <a:noFill/>
+                          <a:ln w="9525">
+                            <a:noFill/>
+                            <a:miter lim="800000"/>
+                            <a:headEnd/>
+                            <a:tailEnd/>
+                          </a:ln>
+                        </wps:spPr>
+                        <wps:txbx>
+                          <w:txbxContent>
+                            <w:p>
+                              <w:pPr>
+                                <w:jc w:val="center"/>
+                                <w:rPr>
+                                  <w:rFonts w:ascii="Segoe UI" w:hAnsi="Segoe UI" w:cs="Segoe UI"/>
+                                  <w:color w:val="7F7F7F" w:themeColor="text1" w:themeTint="80"/>
+                                  <w:sz w:val="8"/>
+                                  <w:szCs w:val="8"/>
+                                  <w:lang w:val="en-US"/>
+                                </w:rPr>
+                              </w:pPr>
+                              <w:r>
+                                <w:rPr>
+                                  <w:rFonts w:ascii="Segoe UI" w:hAnsi="Segoe UI" w:cs="Segoe UI"/>
+                                  <w:color w:val="7F7F7F" w:themeColor="text1" w:themeTint="80"/>
+                                  <w:sz w:val="8"/>
+                                  <w:szCs w:val="8"/>
+                                  <w:lang w:val="en-US"/>
+                                </w:rPr>
+                                <w:t>Ø</w:t>
+                              </w:r>
+                              <w:r>
+                                <w:rPr>
+                                  <w:rFonts w:ascii="Segoe UI" w:hAnsi="Segoe UI" w:cs="Segoe UI"/>
+                                  <w:color w:val="7F7F7F" w:themeColor="text1" w:themeTint="80"/>
+                                  <w:sz w:val="8"/>
+                                  <w:szCs w:val="8"/>
+                                  <w:lang w:val="en-US"/>
+                                </w:rPr>
+                                <w:t xml:space="preserve"> 3mm</w:t>
+                              </w:r>
+                            </w:p>
+                          </w:txbxContent>
+                        </wps:txbx>
+                        <wps:bodyPr rot="0" vert="horz" wrap="square" lIns="0" tIns="0" rIns="0" bIns="0" anchor="ctr" anchorCtr="0">
+                          <a:noAutofit/>
+                        </wps:bodyPr>
+                      </wps:wsp>
+                    </wpg:wgp>
+                  </a:graphicData>
+                </a:graphic>
+                <wp14:sizeRelH relativeFrom="margin">
+                  <wp14:pctWidth>0</wp14:pctWidth>
+                </wp14:sizeRelH>
+                <wp14:sizeRelV relativeFrom="margin">
+                  <wp14:pctHeight>0</wp14:pctHeight>
+                </wp14:sizeRelV>
+              </wp:anchor>
+            </w:drawing>
+          </mc:Choice>
+          <mc:Fallback>
+            <w:pict>
+              <v:group w14:anchorId="66B854FA" id="Group 208" o:spid="_x0000_s1047" style="position:absolute;margin-left:57.35pt;margin-top:201.75pt;width:42.5pt;height:34pt;z-index:251714560;mso-width-relative:margin;mso-height-relative:margin" coordsize="5400,4320" o:gfxdata="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">
+                <v:rect id="Rectangle 201" o:spid="_x0000_s1048" style="position:absolute;width:5400;height:4320;visibility:visible;mso-wrap-style:square;v-text-anchor:top" o:gfxdata="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" filled="f" strokecolor="#cfcdcd [2894]" strokeweight=".5pt">
+                  <v:stroke dashstyle="3 1"/>
+                  <v:textbox inset=".5mm,0,.5mm,.5mm">
+                    <w:txbxContent>
+                      <w:p>
+                        <w:pPr>
+                          <w:rPr>
+                            <w:rFonts w:ascii="Segoe UI" w:hAnsi="Segoe UI" w:cs="Segoe UI"/>
+                            <w:color w:val="7F7F7F" w:themeColor="text1" w:themeTint="80"/>
+                            <w:sz w:val="8"/>
+                            <w:szCs w:val="8"/>
+                          </w:rPr>
+                        </w:pPr>
+                        <w:r>
+                          <w:rPr>
+                            <w:rFonts w:ascii="Segoe UI" w:hAnsi="Segoe UI" w:cs="Segoe UI"/>
+                            <w:color w:val="7F7F7F" w:themeColor="text1" w:themeTint="80"/>
+                            <w:sz w:val="8"/>
+                            <w:szCs w:val="8"/>
+                          </w:rPr>
+                          <w:t>BME280</w:t>
+                        </w:r>
+                        <w:r>
+                          <w:rPr>
+                            <w:rFonts w:ascii="Segoe UI" w:hAnsi="Segoe UI" w:cs="Segoe UI"/>
+                            <w:color w:val="7F7F7F" w:themeColor="text1" w:themeTint="80"/>
+                            <w:sz w:val="8"/>
+                            <w:szCs w:val="8"/>
+                          </w:rPr>
+                          <w:t xml:space="preserve"> </w:t>
+                        </w:r>
+                        <w:r>
+                          <w:rPr>
+                            <w:rFonts w:ascii="Segoe UI" w:hAnsi="Segoe UI" w:cs="Segoe UI"/>
+                            <w:color w:val="7F7F7F" w:themeColor="text1" w:themeTint="80"/>
+                            <w:sz w:val="8"/>
+                            <w:szCs w:val="8"/>
+                          </w:rPr>
+                          <w:t>15 x 12mm</w:t>
+                        </w:r>
+                      </w:p>
+                    </w:txbxContent>
+                  </v:textbox>
+                </v:rect>
+                <v:oval id="Oval 204" o:spid="_x0000_s1049" style="position:absolute;left:358;top:2734;width:1080;height:1080;visibility:visible;mso-wrap-style:square;v-text-anchor:middle" o:gfxdata="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" fillcolor="#f2f2f2 [3052]" strokecolor="black [3213]" strokeweight=".1pt">
+                  <v:stroke joinstyle="miter"/>
+                </v:oval>
+                <v:oval id="Oval 205" o:spid="_x0000_s1050" style="position:absolute;left:3944;top:2734;width:1080;height:1080;visibility:visible;mso-wrap-style:square;v-text-anchor:middle" o:gfxdata="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" fillcolor="#f2f2f2 [3052]" strokecolor="black [3213]" strokeweight=".1pt">
+                  <v:stroke joinstyle="miter"/>
+                </v:oval>
+                <v:shape id="_x0000_s1051" type="#_x0000_t202" style="position:absolute;left:1613;top:2868;width:2168;height:1033;visibility:visible;mso-wrap-style:square;v-text-anchor:middle" o:gfxdata="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" filled="f" stroked="f">
+                  <v:textbox inset="0,0,0,0">
+                    <w:txbxContent>
+                      <w:p>
+                        <w:pPr>
+                          <w:jc w:val="center"/>
+                          <w:rPr>
+                            <w:rFonts w:ascii="Segoe UI" w:hAnsi="Segoe UI" w:cs="Segoe UI"/>
+                            <w:color w:val="7F7F7F" w:themeColor="text1" w:themeTint="80"/>
+                            <w:sz w:val="8"/>
+                            <w:szCs w:val="8"/>
+                            <w:lang w:val="en-US"/>
+                          </w:rPr>
+                        </w:pPr>
+                        <w:r>
+                          <w:rPr>
+                            <w:rFonts w:ascii="Segoe UI" w:hAnsi="Segoe UI" w:cs="Segoe UI"/>
+                            <w:color w:val="7F7F7F" w:themeColor="text1" w:themeTint="80"/>
+                            <w:sz w:val="8"/>
+                            <w:szCs w:val="8"/>
+                            <w:lang w:val="en-US"/>
+                          </w:rPr>
+                          <w:t>Ø</w:t>
+                        </w:r>
+                        <w:r>
+                          <w:rPr>
+                            <w:rFonts w:ascii="Segoe UI" w:hAnsi="Segoe UI" w:cs="Segoe UI"/>
+                            <w:color w:val="7F7F7F" w:themeColor="text1" w:themeTint="80"/>
+                            <w:sz w:val="8"/>
+                            <w:szCs w:val="8"/>
+                            <w:lang w:val="en-US"/>
+                          </w:rPr>
+                          <w:t xml:space="preserve"> 3mm</w:t>
+                        </w:r>
+                      </w:p>
+                    </w:txbxContent>
+                  </v:textbox>
+                </v:shape>
+              </v:group>
+            </w:pict>
+          </mc:Fallback>
+        </mc:AlternateContent>
+      </w:r>
+      <w:r>
+        <w:rPr>
+          <w:noProof/>
+        </w:rPr>
+        <mc:AlternateContent>
+          <mc:Choice Requires="wpg">
+            <w:drawing>
+              <wp:anchor distT="0" distB="0" distL="114300" distR="114300" simplePos="0" relativeHeight="251713536" behindDoc="0" locked="0" layoutInCell="1" allowOverlap="1" wp14:anchorId="5D041E86" wp14:editId="1D25ED5D">
+                <wp:simplePos x="0" y="0"/>
+                <wp:positionH relativeFrom="column">
+                  <wp:posOffset>728472</wp:posOffset>
+                </wp:positionH>
+                <wp:positionV relativeFrom="paragraph">
+                  <wp:posOffset>1842516</wp:posOffset>
+                </wp:positionV>
+                <wp:extent cx="575945" cy="1151890"/>
+                <wp:effectExtent l="0" t="0" r="14605" b="10160"/>
+                <wp:wrapNone/>
+                <wp:docPr id="194" name="Group 194"/>
+                <wp:cNvGraphicFramePr/>
+                <a:graphic xmlns:a="http://schemas.openxmlformats.org/drawingml/2006/main">
+                  <a:graphicData uri="http://schemas.microsoft.com/office/word/2010/wordprocessingGroup">
+                    <wpg:wgp>
+                      <wpg:cNvGrpSpPr/>
+                      <wpg:grpSpPr>
+                        <a:xfrm>
+                          <a:off x="0" y="0"/>
+                          <a:ext cx="575945" cy="1151890"/>
+                          <a:chOff x="0" y="0"/>
+                          <a:chExt cx="575945" cy="1151890"/>
+                        </a:xfrm>
+                      </wpg:grpSpPr>
+                      <wps:wsp>
+                        <wps:cNvPr id="192" name="Rectangle 192"/>
+                        <wps:cNvSpPr/>
+                        <wps:spPr>
+                          <a:xfrm>
+                            <a:off x="0" y="0"/>
+                            <a:ext cx="575945" cy="1151890"/>
+                          </a:xfrm>
+                          <a:prstGeom prst="rect">
+                            <a:avLst/>
+                          </a:prstGeom>
+                          <a:noFill/>
+                          <a:ln w="6350">
+                            <a:solidFill>
+                              <a:schemeClr val="bg2">
+                                <a:lumMod val="90000"/>
+                              </a:schemeClr>
+                            </a:solidFill>
+                            <a:prstDash val="sysDash"/>
+                            <a:extLst>
+                              <a:ext uri="{C807C97D-BFC1-408E-A445-0C87EB9F89A2}">
+                                <ask:lineSketchStyleProps xmlns:ask="http://schemas.microsoft.com/office/drawing/2018/sketchyshapes" sd="1219033472">
+                                  <a:custGeom>
+                                    <a:avLst/>
+                                    <a:gdLst>
+                                      <a:gd name="connsiteX0" fmla="*/ 0 w 3060000"/>
+                                      <a:gd name="connsiteY0" fmla="*/ 0 h 2016000"/>
+                                      <a:gd name="connsiteX1" fmla="*/ 3060000 w 3060000"/>
+                                      <a:gd name="connsiteY1" fmla="*/ 0 h 2016000"/>
+                                      <a:gd name="connsiteX2" fmla="*/ 3060000 w 3060000"/>
+                                      <a:gd name="connsiteY2" fmla="*/ 2016000 h 2016000"/>
+                                      <a:gd name="connsiteX3" fmla="*/ 0 w 3060000"/>
+                                      <a:gd name="connsiteY3" fmla="*/ 2016000 h 2016000"/>
+                                      <a:gd name="connsiteX4" fmla="*/ 0 w 3060000"/>
+                                      <a:gd name="connsiteY4" fmla="*/ 0 h 2016000"/>
+                                    </a:gdLst>
+                                    <a:ahLst/>
+                                    <a:cxnLst>
+                                      <a:cxn ang="0">
+                                        <a:pos x="connsiteX0" y="connsiteY0"/>
+                                      </a:cxn>
+                                      <a:cxn ang="0">
+                                        <a:pos x="connsiteX1" y="connsiteY1"/>
+                                      </a:cxn>
+                                      <a:cxn ang="0">
+                                        <a:pos x="connsiteX2" y="connsiteY2"/>
+                                      </a:cxn>
+                                      <a:cxn ang="0">
+                                        <a:pos x="connsiteX3" y="connsiteY3"/>
+                                      </a:cxn>
+                                      <a:cxn ang="0">
+                                        <a:pos x="connsiteX4" y="connsiteY4"/>
+                                      </a:cxn>
+                                    </a:cxnLst>
+                                    <a:rect l="l" t="t" r="r" b="b"/>
+                                    <a:pathLst>
+                                      <a:path w="3060000" h="2016000" extrusionOk="0">
+                                        <a:moveTo>
+                                          <a:pt x="0" y="0"/>
+                                        </a:moveTo>
+                                        <a:cubicBezTo>
+                                          <a:pt x="1342596" y="118645"/>
+                                          <a:pt x="1805979" y="116012"/>
+                                          <a:pt x="3060000" y="0"/>
+                                        </a:cubicBezTo>
+                                        <a:cubicBezTo>
+                                          <a:pt x="2927118" y="307000"/>
+                                          <a:pt x="3144951" y="1265974"/>
+                                          <a:pt x="3060000" y="2016000"/>
+                                        </a:cubicBezTo>
+                                        <a:cubicBezTo>
+                                          <a:pt x="2418980" y="2150600"/>
+                                          <a:pt x="724352" y="1858804"/>
+                                          <a:pt x="0" y="2016000"/>
+                                        </a:cubicBezTo>
+                                        <a:cubicBezTo>
+                                          <a:pt x="-20187" y="1525179"/>
+                                          <a:pt x="-152480" y="878779"/>
+                                          <a:pt x="0" y="0"/>
+                                        </a:cubicBezTo>
+                                        <a:close/>
+                                      </a:path>
+                                    </a:pathLst>
+                                  </a:custGeom>
+                                  <ask:type>
+                                    <ask:lineSketchNone/>
+                                  </ask:type>
+                                </ask:lineSketchStyleProps>
+                              </a:ext>
+                            </a:extLst>
+                          </a:ln>
+                        </wps:spPr>
+                        <wps:style>
+                          <a:lnRef idx="2">
+                            <a:schemeClr val="accent1">
+                              <a:shade val="50000"/>
+                            </a:schemeClr>
+                          </a:lnRef>
+                          <a:fillRef idx="1">
+                            <a:schemeClr val="accent1"/>
+                          </a:fillRef>
+                          <a:effectRef idx="0">
+                            <a:schemeClr val="accent1"/>
+                          </a:effectRef>
+                          <a:fontRef idx="minor">
+                            <a:schemeClr val="lt1"/>
+                          </a:fontRef>
+                        </wps:style>
+                        <wps:txbx>
+                          <w:txbxContent>
+                            <w:p>
+                              <w:pPr>
+                                <w:rPr>
+                                  <w:rFonts w:ascii="Segoe UI" w:hAnsi="Segoe UI" w:cs="Segoe UI"/>
+                                  <w:color w:val="7F7F7F" w:themeColor="text1" w:themeTint="80"/>
+                                  <w:sz w:val="8"/>
+                                  <w:szCs w:val="8"/>
+                                </w:rPr>
+                              </w:pPr>
+                              <w:r>
+                                <w:rPr>
+                                  <w:rFonts w:ascii="Segoe UI" w:hAnsi="Segoe UI" w:cs="Segoe UI"/>
+                                  <w:color w:val="7F7F7F" w:themeColor="text1" w:themeTint="80"/>
+                                  <w:sz w:val="8"/>
+                                  <w:szCs w:val="8"/>
+                                </w:rPr>
+                                <w:t>BME680</w:t>
+                              </w:r>
+                              <w:r>
+                                <w:rPr>
+                                  <w:rFonts w:ascii="Segoe UI" w:hAnsi="Segoe UI" w:cs="Segoe UI"/>
+                                  <w:color w:val="7F7F7F" w:themeColor="text1" w:themeTint="80"/>
+                                  <w:sz w:val="8"/>
+                                  <w:szCs w:val="8"/>
+                                </w:rPr>
+                                <w:br/>
+                                <w:t>16 x 32mm</w:t>
+                              </w:r>
+                            </w:p>
+                          </w:txbxContent>
+                        </wps:txbx>
+                        <wps:bodyPr rot="0" spcFirstLastPara="0" vertOverflow="overflow" horzOverflow="overflow" vert="horz" wrap="square" lIns="46800" tIns="46800" rIns="46800" bIns="46800" numCol="1" spcCol="0" rtlCol="0" fromWordArt="0" anchor="t" anchorCtr="0" forceAA="0" compatLnSpc="1">
+                          <a:prstTxWarp prst="textNoShape">
+                            <a:avLst/>
+                          </a:prstTxWarp>
+                          <a:noAutofit/>
+                        </wps:bodyPr>
+                      </wps:wsp>
+                      <wps:wsp>
+                        <wps:cNvPr id="193" name="Oval 193"/>
+                        <wps:cNvSpPr/>
+                        <wps:spPr>
+                          <a:xfrm>
+                            <a:off x="47670" y="832061"/>
+                            <a:ext cx="71755" cy="71755"/>
+                          </a:xfrm>
+                          <a:prstGeom prst="ellipse">
+                            <a:avLst/>
+                          </a:prstGeom>
+                          <a:solidFill>
+                            <a:schemeClr val="bg1">
+                              <a:lumMod val="95000"/>
+                            </a:schemeClr>
+                          </a:solidFill>
+                          <a:ln w="1270">
+                            <a:solidFill>
+                              <a:schemeClr val="tx1"/>
+                            </a:solidFill>
+                          </a:ln>
+                        </wps:spPr>
+                        <wps:style>
+                          <a:lnRef idx="2">
+                            <a:schemeClr val="accent1">
+                              <a:shade val="50000"/>
+                            </a:schemeClr>
+                          </a:lnRef>
+                          <a:fillRef idx="1">
+                            <a:schemeClr val="accent1"/>
+                          </a:fillRef>
+                          <a:effectRef idx="0">
+                            <a:schemeClr val="accent1"/>
+                          </a:effectRef>
+                          <a:fontRef idx="minor">
+                            <a:schemeClr val="lt1"/>
+                          </a:fontRef>
+                        </wps:style>
+                        <wps:bodyPr rot="0" spcFirstLastPara="0" vertOverflow="overflow" horzOverflow="overflow" vert="horz" wrap="square" lIns="91440" tIns="45720" rIns="91440" bIns="45720" numCol="1" spcCol="0" rtlCol="0" fromWordArt="0" anchor="ctr" anchorCtr="0" forceAA="0" compatLnSpc="1">
+                          <a:prstTxWarp prst="textNoShape">
+                            <a:avLst/>
+                          </a:prstTxWarp>
+                          <a:noAutofit/>
+                        </wps:bodyPr>
+                      </wps:wsp>
+                      <wps:wsp>
+                        <wps:cNvPr id="202" name="Oval 202"/>
+                        <wps:cNvSpPr/>
+                        <wps:spPr>
+                          <a:xfrm>
+                            <a:off x="450700" y="836395"/>
+                            <a:ext cx="71755" cy="71755"/>
+                          </a:xfrm>
+                          <a:prstGeom prst="ellipse">
+                            <a:avLst/>
+                          </a:prstGeom>
+                          <a:solidFill>
+                            <a:schemeClr val="bg1">
+                              <a:lumMod val="95000"/>
+                            </a:schemeClr>
+                          </a:solidFill>
+                          <a:ln w="1270">
+                            <a:solidFill>
+                              <a:schemeClr val="tx1"/>
+                            </a:solidFill>
+                          </a:ln>
+                        </wps:spPr>
+                        <wps:style>
+                          <a:lnRef idx="2">
+                            <a:schemeClr val="accent1">
+                              <a:shade val="50000"/>
+                            </a:schemeClr>
+                          </a:lnRef>
+                          <a:fillRef idx="1">
+                            <a:schemeClr val="accent1"/>
+                          </a:fillRef>
+                          <a:effectRef idx="0">
+                            <a:schemeClr val="accent1"/>
+                          </a:effectRef>
+                          <a:fontRef idx="minor">
+                            <a:schemeClr val="lt1"/>
+                          </a:fontRef>
+                        </wps:style>
+                        <wps:bodyPr rot="0" spcFirstLastPara="0" vertOverflow="overflow" horzOverflow="overflow" vert="horz" wrap="square" lIns="91440" tIns="45720" rIns="91440" bIns="45720" numCol="1" spcCol="0" rtlCol="0" fromWordArt="0" anchor="ctr" anchorCtr="0" forceAA="0" compatLnSpc="1">
+                          <a:prstTxWarp prst="textNoShape">
+                            <a:avLst/>
+                          </a:prstTxWarp>
+                          <a:noAutofit/>
+                        </wps:bodyPr>
+                      </wps:wsp>
+                      <wps:wsp>
+                        <wps:cNvPr id="203" name="Text Box 2"/>
+                        <wps:cNvSpPr txBox="1">
+                          <a:spLocks noChangeArrowheads="1"/>
+                        </wps:cNvSpPr>
+                        <wps:spPr bwMode="auto">
+                          <a:xfrm>
+                            <a:off x="142875" y="828351"/>
+                            <a:ext cx="247173" cy="86049"/>
+                          </a:xfrm>
+                          <a:prstGeom prst="rect">
+                            <a:avLst/>
+                          </a:prstGeom>
+                          <a:noFill/>
+                          <a:ln w="9525">
+                            <a:noFill/>
+                            <a:miter lim="800000"/>
+                            <a:headEnd/>
+                            <a:tailEnd/>
+                          </a:ln>
+                        </wps:spPr>
+                        <wps:txbx>
+                          <w:txbxContent>
+                            <w:p>
+                              <w:pPr>
+                                <w:jc w:val="center"/>
+                                <w:rPr>
+                                  <w:rFonts w:ascii="Segoe UI" w:hAnsi="Segoe UI" w:cs="Segoe UI"/>
+                                  <w:color w:val="7F7F7F" w:themeColor="text1" w:themeTint="80"/>
+                                  <w:sz w:val="8"/>
+                                  <w:szCs w:val="8"/>
+                                  <w:lang w:val="en-US"/>
+                                </w:rPr>
+                              </w:pPr>
+                              <w:r>
+                                <w:rPr>
+                                  <w:rFonts w:ascii="Segoe UI" w:hAnsi="Segoe UI" w:cs="Segoe UI"/>
+                                  <w:color w:val="7F7F7F" w:themeColor="text1" w:themeTint="80"/>
+                                  <w:sz w:val="8"/>
+                                  <w:szCs w:val="8"/>
+                                  <w:lang w:val="en-US"/>
+                                </w:rPr>
+                                <w:t>Ø</w:t>
+                              </w:r>
+                              <w:r>
+                                <w:rPr>
+                                  <w:rFonts w:ascii="Segoe UI" w:hAnsi="Segoe UI" w:cs="Segoe UI"/>
+                                  <w:color w:val="7F7F7F" w:themeColor="text1" w:themeTint="80"/>
+                                  <w:sz w:val="8"/>
+                                  <w:szCs w:val="8"/>
+                                  <w:lang w:val="en-US"/>
+                                </w:rPr>
+                                <w:t xml:space="preserve"> 2mm</w:t>
+                              </w:r>
+                            </w:p>
+                          </w:txbxContent>
+                        </wps:txbx>
+                        <wps:bodyPr rot="0" vert="horz" wrap="square" lIns="0" tIns="0" rIns="0" bIns="0" anchor="ctr" anchorCtr="0">
+                          <a:noAutofit/>
+                        </wps:bodyPr>
+                      </wps:wsp>
+                    </wpg:wgp>
+                  </a:graphicData>
+                </a:graphic>
+              </wp:anchor>
+            </w:drawing>
+          </mc:Choice>
+          <mc:Fallback>
+            <w:pict>
+              <v:group w14:anchorId="5D041E86" id="Group 194" o:spid="_x0000_s1052" style="position:absolute;margin-left:57.35pt;margin-top:145.1pt;width:45.35pt;height:90.7pt;z-index:251713536" coordsize="5759,11518" o:gfxdata="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">
+                <v:rect id="Rectangle 192" o:spid="_x0000_s1053" style="position:absolute;width:5759;height:11518;visibility:visible;mso-wrap-style:square;v-text-anchor:top" o:gfxdata="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" filled="f" strokecolor="#cfcdcd [2894]" strokeweight=".5pt">
+                  <v:stroke dashstyle="3 1"/>
+                  <v:textbox inset="1.3mm,1.3mm,1.3mm,1.3mm">
+                    <w:txbxContent>
+                      <w:p>
+                        <w:pPr>
+                          <w:rPr>
+                            <w:rFonts w:ascii="Segoe UI" w:hAnsi="Segoe UI" w:cs="Segoe UI"/>
+                            <w:color w:val="7F7F7F" w:themeColor="text1" w:themeTint="80"/>
+                            <w:sz w:val="8"/>
+                            <w:szCs w:val="8"/>
+                          </w:rPr>
+                        </w:pPr>
+                        <w:r>
+                          <w:rPr>
+                            <w:rFonts w:ascii="Segoe UI" w:hAnsi="Segoe UI" w:cs="Segoe UI"/>
+                            <w:color w:val="7F7F7F" w:themeColor="text1" w:themeTint="80"/>
+                            <w:sz w:val="8"/>
+                            <w:szCs w:val="8"/>
+                          </w:rPr>
+                          <w:t>BME680</w:t>
+                        </w:r>
+                        <w:r>
+                          <w:rPr>
+                            <w:rFonts w:ascii="Segoe UI" w:hAnsi="Segoe UI" w:cs="Segoe UI"/>
+                            <w:color w:val="7F7F7F" w:themeColor="text1" w:themeTint="80"/>
+                            <w:sz w:val="8"/>
+                            <w:szCs w:val="8"/>
+                          </w:rPr>
+                          <w:br/>
+                          <w:t>16 x 32mm</w:t>
+                        </w:r>
+                      </w:p>
+                    </w:txbxContent>
+                  </v:textbox>
+                </v:rect>
+                <v:oval id="Oval 193" o:spid="_x0000_s1054" style="position:absolute;left:476;top:8320;width:718;height:718;visibility:visible;mso-wrap-style:square;v-text-anchor:middle" o:gfxdata="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" fillcolor="#f2f2f2 [3052]" strokecolor="black [3213]" strokeweight=".1pt">
+                  <v:stroke joinstyle="miter"/>
+                </v:oval>
+                <v:oval id="Oval 202" o:spid="_x0000_s1055" style="position:absolute;left:4507;top:8363;width:717;height:718;visibility:visible;mso-wrap-style:square;v-text-anchor:middle" o:gfxdata="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" fillcolor="#f2f2f2 [3052]" strokecolor="black [3213]" strokeweight=".1pt">
+                  <v:stroke joinstyle="miter"/>
+                </v:oval>
+                <v:shape id="_x0000_s1056" type="#_x0000_t202" style="position:absolute;left:1428;top:8283;width:2472;height:861;visibility:visible;mso-wrap-style:square;v-text-anchor:middle" o:gfxdata="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" filled="f" stroked="f">
+                  <v:textbox inset="0,0,0,0">
+                    <w:txbxContent>
+                      <w:p>
+                        <w:pPr>
+                          <w:jc w:val="center"/>
+                          <w:rPr>
+                            <w:rFonts w:ascii="Segoe UI" w:hAnsi="Segoe UI" w:cs="Segoe UI"/>
+                            <w:color w:val="7F7F7F" w:themeColor="text1" w:themeTint="80"/>
+                            <w:sz w:val="8"/>
+                            <w:szCs w:val="8"/>
+                            <w:lang w:val="en-US"/>
+                          </w:rPr>
+                        </w:pPr>
+                        <w:r>
+                          <w:rPr>
+                            <w:rFonts w:ascii="Segoe UI" w:hAnsi="Segoe UI" w:cs="Segoe UI"/>
+                            <w:color w:val="7F7F7F" w:themeColor="text1" w:themeTint="80"/>
+                            <w:sz w:val="8"/>
+                            <w:szCs w:val="8"/>
+                            <w:lang w:val="en-US"/>
+                          </w:rPr>
+                          <w:t>Ø</w:t>
+                        </w:r>
+                        <w:r>
+                          <w:rPr>
+                            <w:rFonts w:ascii="Segoe UI" w:hAnsi="Segoe UI" w:cs="Segoe UI"/>
+                            <w:color w:val="7F7F7F" w:themeColor="text1" w:themeTint="80"/>
+                            <w:sz w:val="8"/>
+                            <w:szCs w:val="8"/>
+                            <w:lang w:val="en-US"/>
+                          </w:rPr>
+                          <w:t xml:space="preserve"> 2mm</w:t>
+                        </w:r>
+                      </w:p>
+                    </w:txbxContent>
+                  </v:textbox>
+                </v:shape>
+              </v:group>
+            </w:pict>
+          </mc:Fallback>
+        </mc:AlternateContent>
+      </w:r>
+      <w:r>
+        <w:br w:type="page"/>
+      </w:r>
+      <w:r>
+        <w:rPr>
+          <w:noProof/>
+        </w:rPr>
+        <w:lastRenderedPageBreak/>
+        <w:drawing>
+          <wp:anchor distT="0" distB="0" distL="114300" distR="114300" simplePos="0" relativeHeight="251685888" behindDoc="0" locked="0" layoutInCell="1" allowOverlap="1" wp14:anchorId="6060E2A8" wp14:editId="7290302B">
+            <wp:simplePos x="0" y="0"/>
+            <wp:positionH relativeFrom="column">
+              <wp:posOffset>125245</wp:posOffset>
+            </wp:positionH>
+            <wp:positionV relativeFrom="paragraph">
+              <wp:posOffset>144631</wp:posOffset>
+            </wp:positionV>
+            <wp:extent cx="412954" cy="540000"/>
+            <wp:effectExtent l="0" t="6350" r="0" b="0"/>
+            <wp:wrapNone/>
+            <wp:docPr id="198" name="Picture 198"/>
+            <wp:cNvGraphicFramePr>
+              <a:graphicFrameLocks xmlns:a="http://schemas.openxmlformats.org/drawingml/2006/main" noChangeAspect="1"/>
+            </wp:cNvGraphicFramePr>
+            <a:graphic xmlns:a="http://schemas.openxmlformats.org/drawingml/2006/main">
+              <a:graphicData uri="http://schemas.openxmlformats.org/drawingml/2006/picture">
+                <pic:pic xmlns:pic="http://schemas.openxmlformats.org/drawingml/2006/picture">
+                  <pic:nvPicPr>
+                    <pic:cNvPr id="0" name="Picture 1"/>
+                    <pic:cNvPicPr>
+                      <a:picLocks noChangeAspect="1" noChangeArrowheads="1"/>
+                    </pic:cNvPicPr>
+                  </pic:nvPicPr>
+                  <pic:blipFill rotWithShape="1">
+                    <a:blip r:embed="rId10" cstate="print">
+                      <a:extLst>
+                        <a:ext uri="{28A0092B-C50C-407E-A947-70E740481C1C}">
+                          <a14:useLocalDpi xmlns:a14="http://schemas.microsoft.com/office/drawing/2010/main" val="0"/>
+                        </a:ext>
+                      </a:extLst>
+                    </a:blip>
+                    <a:srcRect l="14024" t="5996" r="52449" b="50161"/>
+                    <a:stretch/>
+                  </pic:blipFill>
+                  <pic:spPr bwMode="auto">
+                    <a:xfrm rot="5400000">
+                      <a:off x="0" y="0"/>
+                      <a:ext cx="412954" cy="540000"/>
+                    </a:xfrm>
+                    <a:prstGeom prst="rect">
+                      <a:avLst/>
+                    </a:prstGeom>
+                    <a:noFill/>
+                    <a:ln>
+                      <a:noFill/>
+                    </a:ln>
+                    <a:extLst>
+                      <a:ext uri="{53640926-AAD7-44D8-BBD7-CCE9431645EC}">
+                        <a14:shadowObscured xmlns:a14="http://schemas.microsoft.com/office/drawing/2010/main"/>
+                      </a:ext>
+                    </a:extLst>
+                  </pic:spPr>
+                </pic:pic>
+              </a:graphicData>
+            </a:graphic>
+            <wp14:sizeRelH relativeFrom="margin">
+              <wp14:pctWidth>0</wp14:pctWidth>
+            </wp14:sizeRelH>
+            <wp14:sizeRelV relativeFrom="margin">
+              <wp14:pctHeight>0</wp14:pctHeight>
+            </wp14:sizeRelV>
+          </wp:anchor>
+        </w:drawing>
+      </w:r>
+    </w:p>
     <w:sectPr>
-      <w:headerReference w:type="default" r:id="rId10"/>
+      <w:headerReference w:type="default" r:id="rId11"/>
       <w:pgSz w:w="16838" w:h="11906" w:orient="landscape" w:code="9"/>
       <w:pgMar w:top="1440" w:right="1440" w:bottom="1440" w:left="1440" w:header="709" w:footer="709" w:gutter="0"/>
       <w:cols w:space="708"/>

</xml_diff>